<commit_message>
First 1-7 user cases completed
</commit_message>
<xml_diff>
--- a/doc/CMPUT301USECASE.docx
+++ b/doc/CMPUT301USECASE.docx
@@ -1,6 +1,6 @@
 
 <file path=word/document.xml><?xml version="1.0" encoding="utf-8"?>
-<w:document xmlns:wpc="http://schemas.microsoft.com/office/word/2010/wordprocessingCanvas" xmlns:cx="http://schemas.microsoft.com/office/drawing/2014/chartex" xmlns:cx1="http://schemas.microsoft.com/office/drawing/2015/9/8/chartex" xmlns:cx2="http://schemas.microsoft.com/office/drawing/2015/10/21/chartex" xmlns:cx3="http://schemas.microsoft.com/office/drawing/2016/5/9/chartex" xmlns:cx4="http://schemas.microsoft.com/office/drawing/2016/5/10/chartex" xmlns:cx5="http://schemas.microsoft.com/office/drawing/2016/5/11/chartex" xmlns:cx6="http://schemas.microsoft.com/office/drawing/2016/5/12/chartex" xmlns:cx7="http://schemas.microsoft.com/office/drawing/2016/5/13/chartex" xmlns:cx8="http://schemas.microsoft.com/office/drawing/2016/5/14/chartex" xmlns:mc="http://schemas.openxmlformats.org/markup-compatibility/2006" xmlns:aink="http://schemas.microsoft.com/office/drawing/2016/ink" xmlns:am3d="http://schemas.microsoft.com/office/drawing/2017/model3d" xmlns:o="urn:schemas-microsoft-com:office:office" xmlns:r="http://schemas.openxmlformats.org/officeDocument/2006/relationships" xmlns:m="http://schemas.openxmlformats.org/officeDocument/2006/math" xmlns:v="urn:schemas-microsoft-com:vml" xmlns:wp14="http://schemas.microsoft.com/office/word/2010/wordprocessingDrawing" xmlns:wp="http://schemas.openxmlformats.org/drawingml/2006/wordprocessingDrawing" xmlns:w10="urn:schemas-microsoft-com:office:word" xmlns:w="http://schemas.openxmlformats.org/wordprocessingml/2006/main" xmlns:w14="http://schemas.microsoft.com/office/word/2010/wordml" xmlns:w15="http://schemas.microsoft.com/office/word/2012/wordml" xmlns:w16cid="http://schemas.microsoft.com/office/word/2016/wordml/cid" xmlns:w16se="http://schemas.microsoft.com/office/word/2015/wordml/symex" xmlns:wpg="http://schemas.microsoft.com/office/word/2010/wordprocessingGroup" xmlns:wpi="http://schemas.microsoft.com/office/word/2010/wordprocessingInk" xmlns:wne="http://schemas.microsoft.com/office/word/2006/wordml" xmlns:wps="http://schemas.microsoft.com/office/word/2010/wordprocessingShape" mc:Ignorable="w14 w15 w16se w16cid wp14">
+<w:document xmlns:wpc="http://schemas.microsoft.com/office/word/2010/wordprocessingCanvas" xmlns:mo="http://schemas.microsoft.com/office/mac/office/2008/main" xmlns:mc="http://schemas.openxmlformats.org/markup-compatibility/2006" xmlns:mv="urn:schemas-microsoft-com:mac:vml" xmlns:o="urn:schemas-microsoft-com:office:office" xmlns:r="http://schemas.openxmlformats.org/officeDocument/2006/relationships" xmlns:m="http://schemas.openxmlformats.org/officeDocument/2006/math" xmlns:v="urn:schemas-microsoft-com:vml" xmlns:wp14="http://schemas.microsoft.com/office/word/2010/wordprocessingDrawing" xmlns:wp="http://schemas.openxmlformats.org/drawingml/2006/wordprocessingDrawing" xmlns:w10="urn:schemas-microsoft-com:office:word" xmlns:w="http://schemas.openxmlformats.org/wordprocessingml/2006/main" xmlns:w14="http://schemas.microsoft.com/office/word/2010/wordml" xmlns:w15="http://schemas.microsoft.com/office/word/2012/wordml" xmlns:wpg="http://schemas.microsoft.com/office/word/2010/wordprocessingGroup" xmlns:wpi="http://schemas.microsoft.com/office/word/2010/wordprocessingInk" xmlns:wne="http://schemas.microsoft.com/office/word/2006/wordml" xmlns:wps="http://schemas.microsoft.com/office/word/2010/wordprocessingShape" mc:Ignorable="w14 w15 wp14">
   <w:body>
     <w:p>
       <w:pPr>
@@ -349,11 +349,9 @@
               <w:widowControl w:val="0"/>
               <w:spacing w:line="240" w:lineRule="auto"/>
             </w:pPr>
-            <w:proofErr w:type="spellStart"/>
             <w:r>
               <w:t>Basicflow</w:t>
             </w:r>
-            <w:proofErr w:type="spellEnd"/>
           </w:p>
           <w:p>
             <w:pPr>
@@ -632,15 +630,7 @@
               <w:spacing w:line="240" w:lineRule="auto"/>
             </w:pPr>
             <w:r>
-              <w:t>(</w:t>
-            </w:r>
-            <w:proofErr w:type="spellStart"/>
-            <w:r>
-              <w:t>i.e</w:t>
-            </w:r>
-            <w:proofErr w:type="spellEnd"/>
-            <w:r>
-              <w:t xml:space="preserve"> missing information or not recognized)</w:t>
+              <w:t>(i.e missing information or not recognized)</w:t>
             </w:r>
           </w:p>
         </w:tc>
@@ -937,15 +927,7 @@
               <w:spacing w:line="240" w:lineRule="auto"/>
             </w:pPr>
             <w:r>
-              <w:t xml:space="preserve">Successfully create </w:t>
-            </w:r>
-            <w:proofErr w:type="gramStart"/>
-            <w:r>
-              <w:t>a</w:t>
-            </w:r>
-            <w:proofErr w:type="gramEnd"/>
-            <w:r>
-              <w:t xml:space="preserve"> account for user</w:t>
+              <w:t>Successfully create a account for user</w:t>
             </w:r>
           </w:p>
         </w:tc>
@@ -1086,17 +1068,7 @@
               <w:spacing w:line="240" w:lineRule="auto"/>
             </w:pPr>
             <w:r>
-              <w:t xml:space="preserve">User successfully creates </w:t>
-            </w:r>
-            <w:proofErr w:type="spellStart"/>
-            <w:proofErr w:type="gramStart"/>
-            <w:r>
-              <w:t>a</w:t>
-            </w:r>
-            <w:proofErr w:type="spellEnd"/>
-            <w:proofErr w:type="gramEnd"/>
-            <w:r>
-              <w:t xml:space="preserve"> account</w:t>
+              <w:t>User successfully creates a account</w:t>
             </w:r>
           </w:p>
         </w:tc>
@@ -1121,11 +1093,9 @@
               <w:widowControl w:val="0"/>
               <w:spacing w:line="240" w:lineRule="auto"/>
             </w:pPr>
-            <w:proofErr w:type="spellStart"/>
             <w:r>
               <w:t>Basicflow</w:t>
             </w:r>
-            <w:proofErr w:type="spellEnd"/>
           </w:p>
           <w:p>
             <w:pPr>
@@ -1467,15 +1437,7 @@
               <w:spacing w:line="240" w:lineRule="auto"/>
             </w:pPr>
             <w:r>
-              <w:t>(</w:t>
-            </w:r>
-            <w:proofErr w:type="spellStart"/>
-            <w:r>
-              <w:t>i.e</w:t>
-            </w:r>
-            <w:proofErr w:type="spellEnd"/>
-            <w:r>
-              <w:t xml:space="preserve"> missing information)</w:t>
+              <w:t>(i.e missing information)</w:t>
             </w:r>
           </w:p>
           <w:p>
@@ -1574,6 +1536,9 @@
               <w:widowControl w:val="0"/>
               <w:spacing w:line="240" w:lineRule="auto"/>
             </w:pPr>
+            <w:r>
+              <w:t>US 03.01.01  US 03.02.01</w:t>
+            </w:r>
           </w:p>
         </w:tc>
       </w:tr>
@@ -1930,11 +1895,9 @@
               <w:widowControl w:val="0"/>
               <w:spacing w:line="240" w:lineRule="auto"/>
             </w:pPr>
-            <w:proofErr w:type="spellStart"/>
             <w:r>
               <w:t>Basicflow</w:t>
             </w:r>
-            <w:proofErr w:type="spellEnd"/>
           </w:p>
           <w:p>
             <w:pPr>
@@ -1969,16 +1932,19 @@
               <w:spacing w:line="240" w:lineRule="auto"/>
             </w:pPr>
             <w:r>
-              <w:t>2. System prompts user to either Find a Home or Share a Home</w:t>
-            </w:r>
-          </w:p>
-          <w:p>
-            <w:pPr>
-              <w:widowControl w:val="0"/>
-              <w:spacing w:line="240" w:lineRule="auto"/>
-            </w:pPr>
-            <w:r>
-              <w:t>3. User then selects Find a Home</w:t>
+              <w:t>2. System prompts user to ei</w:t>
+            </w:r>
+            <w:r>
+              <w:t>ther Find a code or post a code</w:t>
+            </w:r>
+          </w:p>
+          <w:p>
+            <w:pPr>
+              <w:widowControl w:val="0"/>
+              <w:spacing w:line="240" w:lineRule="auto"/>
+            </w:pPr>
+            <w:r>
+              <w:t>3. User then selects find a code</w:t>
             </w:r>
           </w:p>
         </w:tc>
@@ -2040,7 +2006,10 @@
               <w:spacing w:line="240" w:lineRule="auto"/>
             </w:pPr>
             <w:r>
-              <w:t>2. System prompts user to either Find a Home or Share a Home</w:t>
+              <w:t>2. System prompts user to ei</w:t>
+            </w:r>
+            <w:r>
+              <w:t>ther Find a code or Share a code</w:t>
             </w:r>
           </w:p>
           <w:p>
@@ -2156,7 +2125,7 @@
       </w:tr>
       <w:tr>
         <w:trPr>
-          <w:trHeight w:val="200"/>
+          <w:trHeight w:val="298"/>
         </w:trPr>
         <w:tc>
           <w:tcPr>
@@ -2195,6 +2164,9 @@
               <w:widowControl w:val="0"/>
               <w:spacing w:line="240" w:lineRule="auto"/>
             </w:pPr>
+            <w:r>
+              <w:t>US 03.03.01</w:t>
+            </w:r>
           </w:p>
         </w:tc>
       </w:tr>
@@ -2667,11 +2639,9 @@
               <w:widowControl w:val="0"/>
               <w:spacing w:line="240" w:lineRule="auto"/>
             </w:pPr>
-            <w:proofErr w:type="spellStart"/>
             <w:r>
               <w:t>Basicflow</w:t>
             </w:r>
-            <w:proofErr w:type="spellEnd"/>
           </w:p>
         </w:tc>
         <w:tc>
@@ -2878,6 +2848,9 @@
               <w:widowControl w:val="0"/>
               <w:spacing w:line="240" w:lineRule="auto"/>
             </w:pPr>
+            <w:r>
+              <w:t>US 03.03.01</w:t>
+            </w:r>
           </w:p>
         </w:tc>
       </w:tr>
@@ -3124,15 +3097,7 @@
               <w:spacing w:line="240" w:lineRule="auto"/>
             </w:pPr>
             <w:r>
-              <w:t xml:space="preserve">User selects </w:t>
-            </w:r>
-            <w:proofErr w:type="gramStart"/>
-            <w:r>
-              <w:t>a</w:t>
-            </w:r>
-            <w:proofErr w:type="gramEnd"/>
-            <w:r>
-              <w:t xml:space="preserve"> available field to edit.</w:t>
+              <w:t>User selects a available field to edit.</w:t>
             </w:r>
           </w:p>
         </w:tc>
@@ -3251,11 +3216,9 @@
               <w:widowControl w:val="0"/>
               <w:spacing w:line="240" w:lineRule="auto"/>
             </w:pPr>
-            <w:proofErr w:type="spellStart"/>
             <w:r>
               <w:t>Basicflow</w:t>
             </w:r>
-            <w:proofErr w:type="spellEnd"/>
           </w:p>
         </w:tc>
         <w:tc>
@@ -3504,6 +3467,9 @@
               <w:widowControl w:val="0"/>
               <w:spacing w:line="240" w:lineRule="auto"/>
             </w:pPr>
+            <w:r>
+              <w:t>US 03.02.01 US 03.03.01</w:t>
+            </w:r>
           </w:p>
         </w:tc>
       </w:tr>
@@ -3873,11 +3839,9 @@
               <w:widowControl w:val="0"/>
               <w:spacing w:line="240" w:lineRule="auto"/>
             </w:pPr>
-            <w:proofErr w:type="spellStart"/>
             <w:r>
               <w:t>Basicflow</w:t>
             </w:r>
-            <w:proofErr w:type="spellEnd"/>
           </w:p>
           <w:p>
             <w:pPr>
@@ -4096,6 +4060,9 @@
               <w:widowControl w:val="0"/>
               <w:spacing w:line="240" w:lineRule="auto"/>
             </w:pPr>
+            <w:r>
+              <w:t>US 02.01.01</w:t>
+            </w:r>
           </w:p>
         </w:tc>
       </w:tr>
@@ -4461,11 +4428,9 @@
               <w:widowControl w:val="0"/>
               <w:spacing w:line="240" w:lineRule="auto"/>
             </w:pPr>
-            <w:proofErr w:type="spellStart"/>
             <w:r>
               <w:t>Basicflow</w:t>
             </w:r>
-            <w:proofErr w:type="spellEnd"/>
           </w:p>
           <w:p>
             <w:pPr>
@@ -4738,6 +4703,11 @@
               <w:widowControl w:val="0"/>
               <w:spacing w:line="240" w:lineRule="auto"/>
             </w:pPr>
+            <w:r>
+              <w:t>US 02.01.01</w:t>
+            </w:r>
+            <w:bookmarkStart w:id="0" w:name="_GoBack"/>
+            <w:bookmarkEnd w:id="0"/>
           </w:p>
         </w:tc>
       </w:tr>
@@ -4871,13 +4841,8 @@
               <w:widowControl w:val="0"/>
               <w:spacing w:line="240" w:lineRule="auto"/>
             </w:pPr>
-            <w:proofErr w:type="spellStart"/>
-            <w:r>
-              <w:t>UserR</w:t>
-            </w:r>
-            <w:proofErr w:type="spellEnd"/>
-            <w:r>
-              <w:t>, 3, 6, 21, 26</w:t>
+            <w:r>
+              <w:t>UserR, 3, 6, 21, 26</w:t>
             </w:r>
           </w:p>
         </w:tc>
@@ -4970,13 +4935,8 @@
               <w:widowControl w:val="0"/>
               <w:spacing w:line="240" w:lineRule="auto"/>
             </w:pPr>
-            <w:proofErr w:type="spellStart"/>
-            <w:r>
-              <w:t>UserR</w:t>
-            </w:r>
-            <w:proofErr w:type="spellEnd"/>
-            <w:r>
-              <w:t xml:space="preserve"> selects the add task button on the Task Page or on the Home Page</w:t>
+            <w:r>
+              <w:t>UserR selects the add task button on the Task Page or on the Home Page</w:t>
             </w:r>
           </w:p>
         </w:tc>
@@ -5022,13 +4982,8 @@
               <w:widowControl w:val="0"/>
               <w:spacing w:line="240" w:lineRule="auto"/>
             </w:pPr>
-            <w:proofErr w:type="spellStart"/>
-            <w:r>
-              <w:t>UserR</w:t>
-            </w:r>
-            <w:proofErr w:type="spellEnd"/>
-            <w:r>
-              <w:t xml:space="preserve"> requested to add a task.</w:t>
+            <w:r>
+              <w:t>UserR requested to add a task.</w:t>
             </w:r>
           </w:p>
         </w:tc>
@@ -5075,15 +5030,7 @@
               <w:spacing w:line="240" w:lineRule="auto"/>
             </w:pPr>
             <w:r>
-              <w:t xml:space="preserve">The </w:t>
-            </w:r>
-            <w:proofErr w:type="spellStart"/>
-            <w:r>
-              <w:t>userR</w:t>
-            </w:r>
-            <w:proofErr w:type="spellEnd"/>
-            <w:r>
-              <w:t xml:space="preserve"> adds their new task.</w:t>
+              <w:t>The userR adds their new task.</w:t>
             </w:r>
           </w:p>
         </w:tc>
@@ -5108,96 +5055,62 @@
               <w:widowControl w:val="0"/>
               <w:spacing w:line="240" w:lineRule="auto"/>
             </w:pPr>
-            <w:proofErr w:type="spellStart"/>
             <w:r>
               <w:t>Basicflow</w:t>
             </w:r>
-            <w:proofErr w:type="spellEnd"/>
-          </w:p>
-          <w:p>
-            <w:pPr>
-              <w:widowControl w:val="0"/>
-              <w:spacing w:line="240" w:lineRule="auto"/>
-            </w:pPr>
-          </w:p>
-        </w:tc>
-        <w:tc>
-          <w:tcPr>
-            <w:tcW w:w="6870" w:type="dxa"/>
-            <w:shd w:val="clear" w:color="auto" w:fill="auto"/>
-            <w:tcMar>
-              <w:top w:w="100" w:type="dxa"/>
-              <w:left w:w="100" w:type="dxa"/>
-              <w:bottom w:w="100" w:type="dxa"/>
-              <w:right w:w="100" w:type="dxa"/>
-            </w:tcMar>
-          </w:tcPr>
-          <w:p>
-            <w:pPr>
-              <w:widowControl w:val="0"/>
-              <w:spacing w:line="240" w:lineRule="auto"/>
-            </w:pPr>
-            <w:r>
-              <w:t xml:space="preserve">1. System prompts </w:t>
-            </w:r>
-            <w:proofErr w:type="spellStart"/>
-            <w:r>
-              <w:t>userR</w:t>
-            </w:r>
-            <w:proofErr w:type="spellEnd"/>
-            <w:r>
-              <w:t xml:space="preserve"> to enter the required and optional information for their new task. </w:t>
-            </w:r>
-          </w:p>
-          <w:p>
-            <w:pPr>
-              <w:widowControl w:val="0"/>
-              <w:spacing w:line="240" w:lineRule="auto"/>
-            </w:pPr>
-            <w:r>
-              <w:t xml:space="preserve">2. </w:t>
-            </w:r>
-            <w:proofErr w:type="spellStart"/>
-            <w:r>
-              <w:t>UserR</w:t>
-            </w:r>
-            <w:proofErr w:type="spellEnd"/>
-            <w:r>
-              <w:t xml:space="preserve"> then enters information.</w:t>
-            </w:r>
-          </w:p>
-          <w:p>
-            <w:pPr>
-              <w:widowControl w:val="0"/>
-              <w:spacing w:line="240" w:lineRule="auto"/>
-            </w:pPr>
-            <w:r>
-              <w:t xml:space="preserve">3. System prompts </w:t>
-            </w:r>
-            <w:proofErr w:type="spellStart"/>
-            <w:r>
-              <w:t>useRr</w:t>
-            </w:r>
-            <w:proofErr w:type="spellEnd"/>
-            <w:r>
-              <w:t xml:space="preserve"> to add the task </w:t>
-            </w:r>
-          </w:p>
-          <w:p>
-            <w:pPr>
-              <w:widowControl w:val="0"/>
-              <w:spacing w:line="240" w:lineRule="auto"/>
-            </w:pPr>
-            <w:r>
-              <w:t xml:space="preserve">4. </w:t>
-            </w:r>
-            <w:proofErr w:type="spellStart"/>
-            <w:r>
-              <w:t>UserR</w:t>
-            </w:r>
-            <w:proofErr w:type="spellEnd"/>
-            <w:r>
-              <w:t xml:space="preserve"> then selects the task.</w:t>
+          </w:p>
+          <w:p>
+            <w:pPr>
+              <w:widowControl w:val="0"/>
+              <w:spacing w:line="240" w:lineRule="auto"/>
+            </w:pPr>
+          </w:p>
+        </w:tc>
+        <w:tc>
+          <w:tcPr>
+            <w:tcW w:w="6870" w:type="dxa"/>
+            <w:shd w:val="clear" w:color="auto" w:fill="auto"/>
+            <w:tcMar>
+              <w:top w:w="100" w:type="dxa"/>
+              <w:left w:w="100" w:type="dxa"/>
+              <w:bottom w:w="100" w:type="dxa"/>
+              <w:right w:w="100" w:type="dxa"/>
+            </w:tcMar>
+          </w:tcPr>
+          <w:p>
+            <w:pPr>
+              <w:widowControl w:val="0"/>
+              <w:spacing w:line="240" w:lineRule="auto"/>
+            </w:pPr>
+            <w:r>
+              <w:t xml:space="preserve">1. System prompts userR to enter the required and optional information for their new task. </w:t>
+            </w:r>
+          </w:p>
+          <w:p>
+            <w:pPr>
+              <w:widowControl w:val="0"/>
+              <w:spacing w:line="240" w:lineRule="auto"/>
+            </w:pPr>
+            <w:r>
+              <w:t>2. UserR then enters information.</w:t>
+            </w:r>
+          </w:p>
+          <w:p>
+            <w:pPr>
+              <w:widowControl w:val="0"/>
+              <w:spacing w:line="240" w:lineRule="auto"/>
+            </w:pPr>
+            <w:r>
+              <w:t xml:space="preserve">3. System prompts useRr to add the task </w:t>
+            </w:r>
+          </w:p>
+          <w:p>
+            <w:pPr>
+              <w:widowControl w:val="0"/>
+              <w:spacing w:line="240" w:lineRule="auto"/>
+            </w:pPr>
+            <w:r>
+              <w:t>4. UserR then selects the task.</w:t>
             </w:r>
           </w:p>
         </w:tc>
@@ -5250,49 +5163,25 @@
               <w:spacing w:line="240" w:lineRule="auto"/>
             </w:pPr>
             <w:r>
-              <w:t xml:space="preserve">1. System prompts </w:t>
-            </w:r>
-            <w:proofErr w:type="spellStart"/>
-            <w:r>
-              <w:t>userR</w:t>
-            </w:r>
-            <w:proofErr w:type="spellEnd"/>
-            <w:r>
-              <w:t xml:space="preserve"> to enter the information required for their new task. </w:t>
-            </w:r>
-          </w:p>
-          <w:p>
-            <w:pPr>
-              <w:widowControl w:val="0"/>
-              <w:spacing w:line="240" w:lineRule="auto"/>
-            </w:pPr>
-            <w:r>
-              <w:t xml:space="preserve">2. </w:t>
-            </w:r>
-            <w:proofErr w:type="spellStart"/>
-            <w:r>
-              <w:t>UserR</w:t>
-            </w:r>
-            <w:proofErr w:type="spellEnd"/>
-            <w:r>
-              <w:t xml:space="preserve"> then clicks on the cancel task button.</w:t>
-            </w:r>
-          </w:p>
-          <w:p>
-            <w:pPr>
-              <w:widowControl w:val="0"/>
-              <w:spacing w:line="240" w:lineRule="auto"/>
-            </w:pPr>
-            <w:r>
-              <w:t xml:space="preserve">3. System returns </w:t>
-            </w:r>
-            <w:proofErr w:type="spellStart"/>
-            <w:r>
-              <w:t>userR</w:t>
-            </w:r>
-            <w:proofErr w:type="spellEnd"/>
-            <w:r>
-              <w:t xml:space="preserve"> back to the Task page.</w:t>
+              <w:t xml:space="preserve">1. System prompts userR to enter the information required for their new task. </w:t>
+            </w:r>
+          </w:p>
+          <w:p>
+            <w:pPr>
+              <w:widowControl w:val="0"/>
+              <w:spacing w:line="240" w:lineRule="auto"/>
+            </w:pPr>
+            <w:r>
+              <w:t>2. UserR then clicks on the cancel task button.</w:t>
+            </w:r>
+          </w:p>
+          <w:p>
+            <w:pPr>
+              <w:widowControl w:val="0"/>
+              <w:spacing w:line="240" w:lineRule="auto"/>
+            </w:pPr>
+            <w:r>
+              <w:t>3. System returns userR back to the Task page.</w:t>
             </w:r>
           </w:p>
         </w:tc>
@@ -5366,28 +5255,7 @@
               <w:spacing w:line="240" w:lineRule="auto"/>
             </w:pPr>
             <w:r>
-              <w:t xml:space="preserve">- Click on the add task button something unexpected </w:t>
-            </w:r>
-            <w:proofErr w:type="gramStart"/>
-            <w:r>
-              <w:t>occurs(</w:t>
-            </w:r>
-            <w:proofErr w:type="spellStart"/>
-            <w:proofErr w:type="gramEnd"/>
-            <w:r>
-              <w:t>i.e</w:t>
-            </w:r>
-            <w:proofErr w:type="spellEnd"/>
-            <w:r>
-              <w:t xml:space="preserve"> takes you to the </w:t>
-            </w:r>
-            <w:proofErr w:type="spellStart"/>
-            <w:r>
-              <w:t>userprofile</w:t>
-            </w:r>
-            <w:proofErr w:type="spellEnd"/>
-            <w:r>
-              <w:t>)</w:t>
+              <w:t>- Click on the add task button something unexpected occurs(i.e takes you to the userprofile)</w:t>
             </w:r>
           </w:p>
         </w:tc>
@@ -5619,19 +5487,9 @@
               <w:widowControl w:val="0"/>
               <w:spacing w:line="240" w:lineRule="auto"/>
             </w:pPr>
-            <w:proofErr w:type="spellStart"/>
-            <w:r>
-              <w:t>UserR</w:t>
-            </w:r>
-            <w:proofErr w:type="spellEnd"/>
-            <w:r>
-              <w:t xml:space="preserve">, 6, 7, </w:t>
-            </w:r>
-            <w:proofErr w:type="gramStart"/>
-            <w:r>
-              <w:t>10,  20</w:t>
-            </w:r>
-            <w:proofErr w:type="gramEnd"/>
+            <w:r>
+              <w:t>UserR, 6, 7, 10,  20</w:t>
+            </w:r>
           </w:p>
         </w:tc>
       </w:tr>
@@ -5677,15 +5535,7 @@
               <w:spacing w:line="240" w:lineRule="auto"/>
             </w:pPr>
             <w:r>
-              <w:t xml:space="preserve">Allow the </w:t>
-            </w:r>
-            <w:proofErr w:type="spellStart"/>
-            <w:r>
-              <w:t>userR</w:t>
-            </w:r>
-            <w:proofErr w:type="spellEnd"/>
-            <w:r>
-              <w:t xml:space="preserve"> to view task information</w:t>
+              <w:t>Allow the userR to view task information</w:t>
             </w:r>
           </w:p>
         </w:tc>
@@ -5731,13 +5581,8 @@
               <w:widowControl w:val="0"/>
               <w:spacing w:line="240" w:lineRule="auto"/>
             </w:pPr>
-            <w:proofErr w:type="spellStart"/>
-            <w:r>
-              <w:t>UserR</w:t>
-            </w:r>
-            <w:proofErr w:type="spellEnd"/>
-            <w:r>
-              <w:t xml:space="preserve"> selects on tasks from the requested task list</w:t>
+            <w:r>
+              <w:t>UserR selects on tasks from the requested task list</w:t>
             </w:r>
           </w:p>
         </w:tc>
@@ -5784,15 +5629,7 @@
               <w:spacing w:line="240" w:lineRule="auto"/>
             </w:pPr>
             <w:r>
-              <w:t xml:space="preserve">Tasks page successfully loaded and </w:t>
-            </w:r>
-            <w:proofErr w:type="spellStart"/>
-            <w:r>
-              <w:t>UserR</w:t>
-            </w:r>
-            <w:proofErr w:type="spellEnd"/>
-            <w:r>
-              <w:t xml:space="preserve"> can select on tasks</w:t>
+              <w:t>Tasks page successfully loaded and UserR can select on tasks</w:t>
             </w:r>
           </w:p>
         </w:tc>
@@ -5838,13 +5675,8 @@
               <w:widowControl w:val="0"/>
               <w:spacing w:line="240" w:lineRule="auto"/>
             </w:pPr>
-            <w:proofErr w:type="spellStart"/>
-            <w:r>
-              <w:t>UserR</w:t>
-            </w:r>
-            <w:proofErr w:type="spellEnd"/>
-            <w:r>
-              <w:t xml:space="preserve"> is shown task information</w:t>
+            <w:r>
+              <w:t>UserR is shown task information</w:t>
             </w:r>
           </w:p>
         </w:tc>
@@ -5869,53 +5701,38 @@
               <w:widowControl w:val="0"/>
               <w:spacing w:line="240" w:lineRule="auto"/>
             </w:pPr>
-            <w:proofErr w:type="spellStart"/>
             <w:r>
               <w:t>Basicflow</w:t>
             </w:r>
-            <w:proofErr w:type="spellEnd"/>
-          </w:p>
-        </w:tc>
-        <w:tc>
-          <w:tcPr>
-            <w:tcW w:w="6870" w:type="dxa"/>
-            <w:shd w:val="clear" w:color="auto" w:fill="auto"/>
-            <w:tcMar>
-              <w:top w:w="100" w:type="dxa"/>
-              <w:left w:w="100" w:type="dxa"/>
-              <w:bottom w:w="100" w:type="dxa"/>
-              <w:right w:w="100" w:type="dxa"/>
-            </w:tcMar>
-          </w:tcPr>
-          <w:p>
-            <w:pPr>
-              <w:widowControl w:val="0"/>
-              <w:spacing w:line="240" w:lineRule="auto"/>
-            </w:pPr>
-            <w:r>
-              <w:t xml:space="preserve">1. System displays the tasks to the </w:t>
-            </w:r>
-            <w:proofErr w:type="spellStart"/>
-            <w:r>
-              <w:t>userR</w:t>
-            </w:r>
-            <w:proofErr w:type="spellEnd"/>
-          </w:p>
-          <w:p>
-            <w:pPr>
-              <w:widowControl w:val="0"/>
-              <w:spacing w:line="240" w:lineRule="auto"/>
-            </w:pPr>
-            <w:r>
-              <w:t xml:space="preserve">2. </w:t>
-            </w:r>
-            <w:proofErr w:type="spellStart"/>
-            <w:r>
-              <w:t>UserR</w:t>
-            </w:r>
-            <w:proofErr w:type="spellEnd"/>
-            <w:r>
-              <w:t xml:space="preserve"> then views their tasks</w:t>
+          </w:p>
+        </w:tc>
+        <w:tc>
+          <w:tcPr>
+            <w:tcW w:w="6870" w:type="dxa"/>
+            <w:shd w:val="clear" w:color="auto" w:fill="auto"/>
+            <w:tcMar>
+              <w:top w:w="100" w:type="dxa"/>
+              <w:left w:w="100" w:type="dxa"/>
+              <w:bottom w:w="100" w:type="dxa"/>
+              <w:right w:w="100" w:type="dxa"/>
+            </w:tcMar>
+          </w:tcPr>
+          <w:p>
+            <w:pPr>
+              <w:widowControl w:val="0"/>
+              <w:spacing w:line="240" w:lineRule="auto"/>
+            </w:pPr>
+            <w:r>
+              <w:t>1. System displays the tasks to the userR</w:t>
+            </w:r>
+          </w:p>
+          <w:p>
+            <w:pPr>
+              <w:widowControl w:val="0"/>
+              <w:spacing w:line="240" w:lineRule="auto"/>
+            </w:pPr>
+            <w:r>
+              <w:t>2. UserR then views their tasks</w:t>
             </w:r>
           </w:p>
         </w:tc>
@@ -5968,46 +5785,25 @@
               <w:spacing w:line="240" w:lineRule="auto"/>
             </w:pPr>
             <w:r>
-              <w:t xml:space="preserve">1. System displays the tasks to the </w:t>
-            </w:r>
-            <w:proofErr w:type="spellStart"/>
-            <w:r>
-              <w:t>userR</w:t>
-            </w:r>
-            <w:proofErr w:type="spellEnd"/>
-          </w:p>
-          <w:p>
-            <w:pPr>
-              <w:widowControl w:val="0"/>
-              <w:spacing w:line="240" w:lineRule="auto"/>
-            </w:pPr>
-            <w:r>
-              <w:t xml:space="preserve">2. </w:t>
-            </w:r>
-            <w:proofErr w:type="spellStart"/>
-            <w:r>
-              <w:t>UserR</w:t>
-            </w:r>
-            <w:proofErr w:type="spellEnd"/>
-            <w:r>
-              <w:t xml:space="preserve"> then views their tasks</w:t>
-            </w:r>
-          </w:p>
-          <w:p>
-            <w:pPr>
-              <w:widowControl w:val="0"/>
-              <w:spacing w:line="240" w:lineRule="auto"/>
-            </w:pPr>
-            <w:r>
-              <w:t xml:space="preserve">3. </w:t>
-            </w:r>
-            <w:proofErr w:type="spellStart"/>
-            <w:r>
-              <w:t>UserR</w:t>
-            </w:r>
-            <w:proofErr w:type="spellEnd"/>
-            <w:r>
-              <w:t xml:space="preserve"> then selects on location</w:t>
+              <w:t>1. System displays the tasks to the userR</w:t>
+            </w:r>
+          </w:p>
+          <w:p>
+            <w:pPr>
+              <w:widowControl w:val="0"/>
+              <w:spacing w:line="240" w:lineRule="auto"/>
+            </w:pPr>
+            <w:r>
+              <w:t>2. UserR then views their tasks</w:t>
+            </w:r>
+          </w:p>
+          <w:p>
+            <w:pPr>
+              <w:widowControl w:val="0"/>
+              <w:spacing w:line="240" w:lineRule="auto"/>
+            </w:pPr>
+            <w:r>
+              <w:t>3. UserR then selects on location</w:t>
             </w:r>
           </w:p>
           <w:p>
@@ -6063,32 +5859,16 @@
               <w:spacing w:line="240" w:lineRule="auto"/>
             </w:pPr>
             <w:r>
-              <w:t xml:space="preserve">- </w:t>
-            </w:r>
-            <w:proofErr w:type="spellStart"/>
-            <w:r>
-              <w:t>UserR’s</w:t>
-            </w:r>
-            <w:proofErr w:type="spellEnd"/>
-            <w:r>
-              <w:t xml:space="preserve"> Tasks do not show correctly.</w:t>
-            </w:r>
-          </w:p>
-          <w:p>
-            <w:pPr>
-              <w:widowControl w:val="0"/>
-              <w:spacing w:line="240" w:lineRule="auto"/>
-            </w:pPr>
-            <w:r>
-              <w:t xml:space="preserve">- </w:t>
-            </w:r>
-            <w:proofErr w:type="spellStart"/>
-            <w:r>
-              <w:t>UserR</w:t>
-            </w:r>
-            <w:proofErr w:type="spellEnd"/>
-            <w:r>
-              <w:t xml:space="preserve"> cannot select location on task description</w:t>
+              <w:t>- UserR’s Tasks do not show correctly.</w:t>
+            </w:r>
+          </w:p>
+          <w:p>
+            <w:pPr>
+              <w:widowControl w:val="0"/>
+              <w:spacing w:line="240" w:lineRule="auto"/>
+            </w:pPr>
+            <w:r>
+              <w:t>- UserR cannot select location on task description</w:t>
             </w:r>
           </w:p>
         </w:tc>
@@ -6314,13 +6094,8 @@
               <w:widowControl w:val="0"/>
               <w:spacing w:line="240" w:lineRule="auto"/>
             </w:pPr>
-            <w:proofErr w:type="spellStart"/>
-            <w:r>
-              <w:t>UserR</w:t>
-            </w:r>
-            <w:proofErr w:type="spellEnd"/>
-            <w:r>
-              <w:t>, 6, 7, 9, 16, 17, 22, 26, 27</w:t>
+            <w:r>
+              <w:t>UserR, 6, 7, 9, 16, 17, 22, 26, 27</w:t>
             </w:r>
           </w:p>
         </w:tc>
@@ -6367,15 +6142,7 @@
               <w:spacing w:line="240" w:lineRule="auto"/>
             </w:pPr>
             <w:r>
-              <w:t xml:space="preserve">Allow the </w:t>
-            </w:r>
-            <w:proofErr w:type="spellStart"/>
-            <w:r>
-              <w:t>userR</w:t>
-            </w:r>
-            <w:proofErr w:type="spellEnd"/>
-            <w:r>
-              <w:t xml:space="preserve"> to edit task information</w:t>
+              <w:t>Allow the userR to edit task information</w:t>
             </w:r>
           </w:p>
         </w:tc>
@@ -6421,13 +6188,8 @@
               <w:widowControl w:val="0"/>
               <w:spacing w:line="240" w:lineRule="auto"/>
             </w:pPr>
-            <w:proofErr w:type="spellStart"/>
-            <w:r>
-              <w:t>UserR</w:t>
-            </w:r>
-            <w:proofErr w:type="spellEnd"/>
-            <w:r>
-              <w:t xml:space="preserve"> selects on tasks from the requested task list.</w:t>
+            <w:r>
+              <w:t>UserR selects on tasks from the requested task list.</w:t>
             </w:r>
           </w:p>
         </w:tc>
@@ -6474,15 +6236,7 @@
               <w:spacing w:line="240" w:lineRule="auto"/>
             </w:pPr>
             <w:r>
-              <w:t xml:space="preserve">Tasks page successfully loaded and </w:t>
-            </w:r>
-            <w:proofErr w:type="spellStart"/>
-            <w:r>
-              <w:t>UserR</w:t>
-            </w:r>
-            <w:proofErr w:type="spellEnd"/>
-            <w:r>
-              <w:t xml:space="preserve"> can select on tasks</w:t>
+              <w:t>Tasks page successfully loaded and UserR can select on tasks</w:t>
             </w:r>
           </w:p>
         </w:tc>
@@ -6528,13 +6282,8 @@
               <w:widowControl w:val="0"/>
               <w:spacing w:line="240" w:lineRule="auto"/>
             </w:pPr>
-            <w:proofErr w:type="spellStart"/>
-            <w:r>
-              <w:t>UserR’s</w:t>
-            </w:r>
-            <w:proofErr w:type="spellEnd"/>
-            <w:r>
-              <w:t xml:space="preserve"> is shown task information</w:t>
+            <w:r>
+              <w:t>UserR’s is shown task information</w:t>
             </w:r>
           </w:p>
         </w:tc>
@@ -6559,53 +6308,38 @@
               <w:widowControl w:val="0"/>
               <w:spacing w:line="240" w:lineRule="auto"/>
             </w:pPr>
-            <w:proofErr w:type="spellStart"/>
             <w:r>
               <w:t>Basicflow</w:t>
             </w:r>
-            <w:proofErr w:type="spellEnd"/>
-          </w:p>
-        </w:tc>
-        <w:tc>
-          <w:tcPr>
-            <w:tcW w:w="6870" w:type="dxa"/>
-            <w:shd w:val="clear" w:color="auto" w:fill="auto"/>
-            <w:tcMar>
-              <w:top w:w="100" w:type="dxa"/>
-              <w:left w:w="100" w:type="dxa"/>
-              <w:bottom w:w="100" w:type="dxa"/>
-              <w:right w:w="100" w:type="dxa"/>
-            </w:tcMar>
-          </w:tcPr>
-          <w:p>
-            <w:pPr>
-              <w:widowControl w:val="0"/>
-              <w:spacing w:line="240" w:lineRule="auto"/>
-            </w:pPr>
-            <w:r>
-              <w:t xml:space="preserve">1. System displays the tasks to the </w:t>
-            </w:r>
-            <w:proofErr w:type="spellStart"/>
-            <w:r>
-              <w:t>userR</w:t>
-            </w:r>
-            <w:proofErr w:type="spellEnd"/>
-          </w:p>
-          <w:p>
-            <w:pPr>
-              <w:widowControl w:val="0"/>
-              <w:spacing w:line="240" w:lineRule="auto"/>
-            </w:pPr>
-            <w:r>
-              <w:t xml:space="preserve">2. </w:t>
-            </w:r>
-            <w:proofErr w:type="spellStart"/>
-            <w:r>
-              <w:t>UserR</w:t>
-            </w:r>
-            <w:proofErr w:type="spellEnd"/>
-            <w:r>
-              <w:t xml:space="preserve"> then views their tasks</w:t>
+          </w:p>
+        </w:tc>
+        <w:tc>
+          <w:tcPr>
+            <w:tcW w:w="6870" w:type="dxa"/>
+            <w:shd w:val="clear" w:color="auto" w:fill="auto"/>
+            <w:tcMar>
+              <w:top w:w="100" w:type="dxa"/>
+              <w:left w:w="100" w:type="dxa"/>
+              <w:bottom w:w="100" w:type="dxa"/>
+              <w:right w:w="100" w:type="dxa"/>
+            </w:tcMar>
+          </w:tcPr>
+          <w:p>
+            <w:pPr>
+              <w:widowControl w:val="0"/>
+              <w:spacing w:line="240" w:lineRule="auto"/>
+            </w:pPr>
+            <w:r>
+              <w:t>1. System displays the tasks to the userR</w:t>
+            </w:r>
+          </w:p>
+          <w:p>
+            <w:pPr>
+              <w:widowControl w:val="0"/>
+              <w:spacing w:line="240" w:lineRule="auto"/>
+            </w:pPr>
+            <w:r>
+              <w:t>2. UserR then views their tasks</w:t>
             </w:r>
           </w:p>
         </w:tc>
@@ -6658,46 +6392,25 @@
               <w:spacing w:line="240" w:lineRule="auto"/>
             </w:pPr>
             <w:r>
-              <w:t xml:space="preserve">1. System displays the tasks to the </w:t>
-            </w:r>
-            <w:proofErr w:type="spellStart"/>
-            <w:r>
-              <w:t>userR</w:t>
-            </w:r>
-            <w:proofErr w:type="spellEnd"/>
-          </w:p>
-          <w:p>
-            <w:pPr>
-              <w:widowControl w:val="0"/>
-              <w:spacing w:line="240" w:lineRule="auto"/>
-            </w:pPr>
-            <w:r>
-              <w:t xml:space="preserve">2. </w:t>
-            </w:r>
-            <w:proofErr w:type="spellStart"/>
-            <w:r>
-              <w:t>UserR</w:t>
-            </w:r>
-            <w:proofErr w:type="spellEnd"/>
-            <w:r>
-              <w:t xml:space="preserve"> then views their tasks</w:t>
-            </w:r>
-          </w:p>
-          <w:p>
-            <w:pPr>
-              <w:widowControl w:val="0"/>
-              <w:spacing w:line="240" w:lineRule="auto"/>
-            </w:pPr>
-            <w:r>
-              <w:t xml:space="preserve">3. </w:t>
-            </w:r>
-            <w:proofErr w:type="spellStart"/>
-            <w:r>
-              <w:t>UserR</w:t>
-            </w:r>
-            <w:proofErr w:type="spellEnd"/>
-            <w:r>
-              <w:t xml:space="preserve"> then selects on location</w:t>
+              <w:t>1. System displays the tasks to the userR</w:t>
+            </w:r>
+          </w:p>
+          <w:p>
+            <w:pPr>
+              <w:widowControl w:val="0"/>
+              <w:spacing w:line="240" w:lineRule="auto"/>
+            </w:pPr>
+            <w:r>
+              <w:t>2. UserR then views their tasks</w:t>
+            </w:r>
+          </w:p>
+          <w:p>
+            <w:pPr>
+              <w:widowControl w:val="0"/>
+              <w:spacing w:line="240" w:lineRule="auto"/>
+            </w:pPr>
+            <w:r>
+              <w:t>3. UserR then selects on location</w:t>
             </w:r>
           </w:p>
           <w:p>
@@ -6753,32 +6466,16 @@
               <w:spacing w:line="240" w:lineRule="auto"/>
             </w:pPr>
             <w:r>
-              <w:t xml:space="preserve">- </w:t>
-            </w:r>
-            <w:proofErr w:type="spellStart"/>
-            <w:r>
-              <w:t>UserR’s</w:t>
-            </w:r>
-            <w:proofErr w:type="spellEnd"/>
-            <w:r>
-              <w:t xml:space="preserve"> Tasks do not show correctly.</w:t>
-            </w:r>
-          </w:p>
-          <w:p>
-            <w:pPr>
-              <w:widowControl w:val="0"/>
-              <w:spacing w:line="240" w:lineRule="auto"/>
-            </w:pPr>
-            <w:r>
-              <w:t xml:space="preserve">- </w:t>
-            </w:r>
-            <w:proofErr w:type="spellStart"/>
-            <w:r>
-              <w:t>UserR</w:t>
-            </w:r>
-            <w:proofErr w:type="spellEnd"/>
-            <w:r>
-              <w:t xml:space="preserve"> cannot select location on task description</w:t>
+              <w:t>- UserR’s Tasks do not show correctly.</w:t>
+            </w:r>
+          </w:p>
+          <w:p>
+            <w:pPr>
+              <w:widowControl w:val="0"/>
+              <w:spacing w:line="240" w:lineRule="auto"/>
+            </w:pPr>
+            <w:r>
+              <w:t>- UserR cannot select location on task description</w:t>
             </w:r>
           </w:p>
         </w:tc>
@@ -7065,13 +6762,8 @@
               <w:widowControl w:val="0"/>
               <w:spacing w:line="240" w:lineRule="auto"/>
             </w:pPr>
-            <w:proofErr w:type="spellStart"/>
-            <w:r>
-              <w:t>UserP</w:t>
-            </w:r>
-            <w:proofErr w:type="spellEnd"/>
-            <w:r>
-              <w:t>, 6, 7, 19, 20</w:t>
+            <w:r>
+              <w:t>UserP, 6, 7, 19, 20</w:t>
             </w:r>
           </w:p>
         </w:tc>
@@ -7118,15 +6810,7 @@
               <w:spacing w:line="240" w:lineRule="auto"/>
             </w:pPr>
             <w:r>
-              <w:t xml:space="preserve">Allow the </w:t>
-            </w:r>
-            <w:proofErr w:type="spellStart"/>
-            <w:r>
-              <w:t>userP</w:t>
-            </w:r>
-            <w:proofErr w:type="spellEnd"/>
-            <w:r>
-              <w:t xml:space="preserve"> to view task information</w:t>
+              <w:t>Allow the userP to view task information</w:t>
             </w:r>
           </w:p>
         </w:tc>
@@ -7172,13 +6856,8 @@
               <w:widowControl w:val="0"/>
               <w:spacing w:line="240" w:lineRule="auto"/>
             </w:pPr>
-            <w:proofErr w:type="spellStart"/>
-            <w:r>
-              <w:t>UserP</w:t>
-            </w:r>
-            <w:proofErr w:type="spellEnd"/>
-            <w:r>
-              <w:t xml:space="preserve"> selects on tasks under Task provided</w:t>
+            <w:r>
+              <w:t>UserP selects on tasks under Task provided</w:t>
             </w:r>
           </w:p>
         </w:tc>
@@ -7225,15 +6904,7 @@
               <w:spacing w:line="240" w:lineRule="auto"/>
             </w:pPr>
             <w:r>
-              <w:t xml:space="preserve">Tasks page successfully loaded and </w:t>
-            </w:r>
-            <w:proofErr w:type="spellStart"/>
-            <w:r>
-              <w:t>UserP</w:t>
-            </w:r>
-            <w:proofErr w:type="spellEnd"/>
-            <w:r>
-              <w:t xml:space="preserve"> can select on tasks</w:t>
+              <w:t>Tasks page successfully loaded and UserP can select on tasks</w:t>
             </w:r>
           </w:p>
         </w:tc>
@@ -7279,13 +6950,8 @@
               <w:widowControl w:val="0"/>
               <w:spacing w:line="240" w:lineRule="auto"/>
             </w:pPr>
-            <w:proofErr w:type="spellStart"/>
-            <w:r>
-              <w:t>UserP’s</w:t>
-            </w:r>
-            <w:proofErr w:type="spellEnd"/>
-            <w:r>
-              <w:t xml:space="preserve"> is shown task information</w:t>
+            <w:r>
+              <w:t>UserP’s is shown task information</w:t>
             </w:r>
           </w:p>
         </w:tc>
@@ -7310,59 +6976,44 @@
               <w:widowControl w:val="0"/>
               <w:spacing w:line="240" w:lineRule="auto"/>
             </w:pPr>
-            <w:proofErr w:type="spellStart"/>
             <w:r>
               <w:t>Basicflow</w:t>
             </w:r>
-            <w:proofErr w:type="spellEnd"/>
-          </w:p>
-          <w:p>
-            <w:pPr>
-              <w:widowControl w:val="0"/>
-              <w:spacing w:line="240" w:lineRule="auto"/>
-            </w:pPr>
-          </w:p>
-        </w:tc>
-        <w:tc>
-          <w:tcPr>
-            <w:tcW w:w="6870" w:type="dxa"/>
-            <w:shd w:val="clear" w:color="auto" w:fill="auto"/>
-            <w:tcMar>
-              <w:top w:w="100" w:type="dxa"/>
-              <w:left w:w="100" w:type="dxa"/>
-              <w:bottom w:w="100" w:type="dxa"/>
-              <w:right w:w="100" w:type="dxa"/>
-            </w:tcMar>
-          </w:tcPr>
-          <w:p>
-            <w:pPr>
-              <w:widowControl w:val="0"/>
-              <w:spacing w:line="240" w:lineRule="auto"/>
-            </w:pPr>
-            <w:r>
-              <w:t xml:space="preserve">1. System displays task description to the </w:t>
-            </w:r>
-            <w:proofErr w:type="spellStart"/>
-            <w:r>
-              <w:t>userP</w:t>
-            </w:r>
-            <w:proofErr w:type="spellEnd"/>
-          </w:p>
-          <w:p>
-            <w:pPr>
-              <w:widowControl w:val="0"/>
-              <w:spacing w:line="240" w:lineRule="auto"/>
-            </w:pPr>
-            <w:r>
-              <w:t xml:space="preserve">2. </w:t>
-            </w:r>
-            <w:proofErr w:type="spellStart"/>
-            <w:r>
-              <w:t>UserP</w:t>
-            </w:r>
-            <w:proofErr w:type="spellEnd"/>
-            <w:r>
-              <w:t xml:space="preserve"> then views their tasks</w:t>
+          </w:p>
+          <w:p>
+            <w:pPr>
+              <w:widowControl w:val="0"/>
+              <w:spacing w:line="240" w:lineRule="auto"/>
+            </w:pPr>
+          </w:p>
+        </w:tc>
+        <w:tc>
+          <w:tcPr>
+            <w:tcW w:w="6870" w:type="dxa"/>
+            <w:shd w:val="clear" w:color="auto" w:fill="auto"/>
+            <w:tcMar>
+              <w:top w:w="100" w:type="dxa"/>
+              <w:left w:w="100" w:type="dxa"/>
+              <w:bottom w:w="100" w:type="dxa"/>
+              <w:right w:w="100" w:type="dxa"/>
+            </w:tcMar>
+          </w:tcPr>
+          <w:p>
+            <w:pPr>
+              <w:widowControl w:val="0"/>
+              <w:spacing w:line="240" w:lineRule="auto"/>
+            </w:pPr>
+            <w:r>
+              <w:t>1. System displays task description to the userP</w:t>
+            </w:r>
+          </w:p>
+          <w:p>
+            <w:pPr>
+              <w:widowControl w:val="0"/>
+              <w:spacing w:line="240" w:lineRule="auto"/>
+            </w:pPr>
+            <w:r>
+              <w:t>2. UserP then views their tasks</w:t>
             </w:r>
           </w:p>
         </w:tc>
@@ -7415,46 +7066,25 @@
               <w:spacing w:line="240" w:lineRule="auto"/>
             </w:pPr>
             <w:r>
-              <w:t xml:space="preserve">1. System displays task description to the </w:t>
-            </w:r>
-            <w:proofErr w:type="spellStart"/>
-            <w:r>
-              <w:t>userP</w:t>
-            </w:r>
-            <w:proofErr w:type="spellEnd"/>
-          </w:p>
-          <w:p>
-            <w:pPr>
-              <w:widowControl w:val="0"/>
-              <w:spacing w:line="240" w:lineRule="auto"/>
-            </w:pPr>
-            <w:r>
-              <w:t xml:space="preserve">2. </w:t>
-            </w:r>
-            <w:proofErr w:type="spellStart"/>
-            <w:r>
-              <w:t>UserP</w:t>
-            </w:r>
-            <w:proofErr w:type="spellEnd"/>
-            <w:r>
-              <w:t xml:space="preserve"> then views their tasks</w:t>
-            </w:r>
-          </w:p>
-          <w:p>
-            <w:pPr>
-              <w:widowControl w:val="0"/>
-              <w:spacing w:line="240" w:lineRule="auto"/>
-            </w:pPr>
-            <w:r>
-              <w:t xml:space="preserve">3. </w:t>
-            </w:r>
-            <w:proofErr w:type="spellStart"/>
-            <w:r>
-              <w:t>UserP</w:t>
-            </w:r>
-            <w:proofErr w:type="spellEnd"/>
-            <w:r>
-              <w:t xml:space="preserve"> selects location</w:t>
+              <w:t>1. System displays task description to the userP</w:t>
+            </w:r>
+          </w:p>
+          <w:p>
+            <w:pPr>
+              <w:widowControl w:val="0"/>
+              <w:spacing w:line="240" w:lineRule="auto"/>
+            </w:pPr>
+            <w:r>
+              <w:t>2. UserP then views their tasks</w:t>
+            </w:r>
+          </w:p>
+          <w:p>
+            <w:pPr>
+              <w:widowControl w:val="0"/>
+              <w:spacing w:line="240" w:lineRule="auto"/>
+            </w:pPr>
+            <w:r>
+              <w:t>3. UserP selects location</w:t>
             </w:r>
           </w:p>
           <w:p>
@@ -7510,32 +7140,16 @@
               <w:spacing w:line="240" w:lineRule="auto"/>
             </w:pPr>
             <w:r>
-              <w:t xml:space="preserve">- </w:t>
-            </w:r>
-            <w:proofErr w:type="spellStart"/>
-            <w:r>
-              <w:t>UserP’s</w:t>
-            </w:r>
-            <w:proofErr w:type="spellEnd"/>
-            <w:r>
-              <w:t xml:space="preserve"> Tasks information does not load correctly</w:t>
-            </w:r>
-          </w:p>
-          <w:p>
-            <w:pPr>
-              <w:widowControl w:val="0"/>
-              <w:spacing w:line="240" w:lineRule="auto"/>
-            </w:pPr>
-            <w:r>
-              <w:t xml:space="preserve">- </w:t>
-            </w:r>
-            <w:proofErr w:type="spellStart"/>
-            <w:r>
-              <w:t>UserP</w:t>
-            </w:r>
-            <w:proofErr w:type="spellEnd"/>
-            <w:r>
-              <w:t xml:space="preserve"> is selects location and nothing occurs</w:t>
+              <w:t>- UserP’s Tasks information does not load correctly</w:t>
+            </w:r>
+          </w:p>
+          <w:p>
+            <w:pPr>
+              <w:widowControl w:val="0"/>
+              <w:spacing w:line="240" w:lineRule="auto"/>
+            </w:pPr>
+            <w:r>
+              <w:t>- UserP is selects location and nothing occurs</w:t>
             </w:r>
           </w:p>
         </w:tc>
@@ -7780,13 +7394,8 @@
               <w:widowControl w:val="0"/>
               <w:spacing w:line="240" w:lineRule="auto"/>
             </w:pPr>
-            <w:proofErr w:type="spellStart"/>
-            <w:r>
-              <w:t>UserP</w:t>
-            </w:r>
-            <w:proofErr w:type="spellEnd"/>
-            <w:r>
-              <w:t>, 6, 11, 19</w:t>
+            <w:r>
+              <w:t>UserP, 6, 11, 19</w:t>
             </w:r>
           </w:p>
         </w:tc>
@@ -7885,13 +7494,8 @@
               <w:widowControl w:val="0"/>
               <w:spacing w:line="240" w:lineRule="auto"/>
             </w:pPr>
-            <w:proofErr w:type="spellStart"/>
-            <w:r>
-              <w:t>UserP</w:t>
-            </w:r>
-            <w:proofErr w:type="spellEnd"/>
-            <w:r>
-              <w:t xml:space="preserve"> makes a bid on a task </w:t>
+            <w:r>
+              <w:t xml:space="preserve">UserP makes a bid on a task </w:t>
             </w:r>
           </w:p>
         </w:tc>
@@ -8010,144 +7614,89 @@
               <w:widowControl w:val="0"/>
               <w:spacing w:line="240" w:lineRule="auto"/>
             </w:pPr>
-            <w:proofErr w:type="spellStart"/>
             <w:r>
               <w:t>Basicflow</w:t>
             </w:r>
-            <w:proofErr w:type="spellEnd"/>
-          </w:p>
-          <w:p>
-            <w:pPr>
-              <w:widowControl w:val="0"/>
-              <w:spacing w:line="240" w:lineRule="auto"/>
-            </w:pPr>
-          </w:p>
-        </w:tc>
-        <w:tc>
-          <w:tcPr>
-            <w:tcW w:w="6870" w:type="dxa"/>
-            <w:shd w:val="clear" w:color="auto" w:fill="auto"/>
-            <w:tcMar>
-              <w:top w:w="100" w:type="dxa"/>
-              <w:left w:w="100" w:type="dxa"/>
-              <w:bottom w:w="100" w:type="dxa"/>
-              <w:right w:w="100" w:type="dxa"/>
-            </w:tcMar>
-          </w:tcPr>
-          <w:p>
-            <w:pPr>
-              <w:widowControl w:val="0"/>
-              <w:spacing w:line="240" w:lineRule="auto"/>
-            </w:pPr>
-            <w:r>
-              <w:t xml:space="preserve">1. System prompts </w:t>
-            </w:r>
-            <w:proofErr w:type="spellStart"/>
-            <w:r>
-              <w:t>userP</w:t>
-            </w:r>
-            <w:proofErr w:type="spellEnd"/>
-            <w:r>
-              <w:t xml:space="preserve"> to bid on a task</w:t>
-            </w:r>
-          </w:p>
-          <w:p>
-            <w:pPr>
-              <w:widowControl w:val="0"/>
-              <w:spacing w:line="240" w:lineRule="auto"/>
-            </w:pPr>
-            <w:r>
-              <w:t xml:space="preserve">2. </w:t>
-            </w:r>
-            <w:proofErr w:type="spellStart"/>
-            <w:r>
-              <w:t>UserP</w:t>
-            </w:r>
-            <w:proofErr w:type="spellEnd"/>
-            <w:r>
-              <w:t xml:space="preserve"> selects on the bid option</w:t>
-            </w:r>
-          </w:p>
-          <w:p>
-            <w:pPr>
-              <w:widowControl w:val="0"/>
-              <w:spacing w:line="240" w:lineRule="auto"/>
-            </w:pPr>
-            <w:r>
-              <w:t xml:space="preserve">3. System displays the tasks to </w:t>
-            </w:r>
-            <w:proofErr w:type="spellStart"/>
-            <w:r>
-              <w:t>userP</w:t>
-            </w:r>
-            <w:proofErr w:type="spellEnd"/>
-          </w:p>
-          <w:p>
-            <w:pPr>
-              <w:widowControl w:val="0"/>
-              <w:spacing w:line="240" w:lineRule="auto"/>
-            </w:pPr>
-            <w:r>
-              <w:t xml:space="preserve">4. </w:t>
-            </w:r>
-            <w:proofErr w:type="spellStart"/>
-            <w:r>
-              <w:t>UserP</w:t>
-            </w:r>
-            <w:proofErr w:type="spellEnd"/>
-            <w:r>
-              <w:t xml:space="preserve"> then views the tasks </w:t>
-            </w:r>
-          </w:p>
-          <w:p>
-            <w:pPr>
-              <w:widowControl w:val="0"/>
-              <w:spacing w:line="240" w:lineRule="auto"/>
-            </w:pPr>
-            <w:r>
-              <w:t xml:space="preserve">5. System prompts </w:t>
-            </w:r>
-            <w:proofErr w:type="spellStart"/>
-            <w:r>
-              <w:t>userP</w:t>
-            </w:r>
-            <w:proofErr w:type="spellEnd"/>
-            <w:r>
-              <w:t xml:space="preserve"> to enter a bid amount</w:t>
-            </w:r>
-          </w:p>
-          <w:p>
-            <w:pPr>
-              <w:widowControl w:val="0"/>
-              <w:spacing w:line="240" w:lineRule="auto"/>
-            </w:pPr>
-            <w:r>
-              <w:t xml:space="preserve">6. </w:t>
-            </w:r>
-            <w:proofErr w:type="spellStart"/>
-            <w:r>
-              <w:t>UserP</w:t>
-            </w:r>
-            <w:proofErr w:type="spellEnd"/>
-            <w:r>
-              <w:t xml:space="preserve"> then enters a bid amount</w:t>
-            </w:r>
-          </w:p>
-          <w:p>
-            <w:pPr>
-              <w:widowControl w:val="0"/>
-              <w:spacing w:line="240" w:lineRule="auto"/>
-            </w:pPr>
-            <w:r>
-              <w:t>7. System then changes status of the task from “requested” to “</w:t>
-            </w:r>
-            <w:proofErr w:type="spellStart"/>
-            <w:r>
-              <w:t>bidded</w:t>
-            </w:r>
-            <w:proofErr w:type="spellEnd"/>
-            <w:r>
-              <w:t>”</w:t>
+          </w:p>
+          <w:p>
+            <w:pPr>
+              <w:widowControl w:val="0"/>
+              <w:spacing w:line="240" w:lineRule="auto"/>
+            </w:pPr>
+          </w:p>
+        </w:tc>
+        <w:tc>
+          <w:tcPr>
+            <w:tcW w:w="6870" w:type="dxa"/>
+            <w:shd w:val="clear" w:color="auto" w:fill="auto"/>
+            <w:tcMar>
+              <w:top w:w="100" w:type="dxa"/>
+              <w:left w:w="100" w:type="dxa"/>
+              <w:bottom w:w="100" w:type="dxa"/>
+              <w:right w:w="100" w:type="dxa"/>
+            </w:tcMar>
+          </w:tcPr>
+          <w:p>
+            <w:pPr>
+              <w:widowControl w:val="0"/>
+              <w:spacing w:line="240" w:lineRule="auto"/>
+            </w:pPr>
+            <w:r>
+              <w:t>1. System prompts userP to bid on a task</w:t>
+            </w:r>
+          </w:p>
+          <w:p>
+            <w:pPr>
+              <w:widowControl w:val="0"/>
+              <w:spacing w:line="240" w:lineRule="auto"/>
+            </w:pPr>
+            <w:r>
+              <w:t>2. UserP selects on the bid option</w:t>
+            </w:r>
+          </w:p>
+          <w:p>
+            <w:pPr>
+              <w:widowControl w:val="0"/>
+              <w:spacing w:line="240" w:lineRule="auto"/>
+            </w:pPr>
+            <w:r>
+              <w:t>3. System displays the tasks to userP</w:t>
+            </w:r>
+          </w:p>
+          <w:p>
+            <w:pPr>
+              <w:widowControl w:val="0"/>
+              <w:spacing w:line="240" w:lineRule="auto"/>
+            </w:pPr>
+            <w:r>
+              <w:t xml:space="preserve">4. UserP then views the tasks </w:t>
+            </w:r>
+          </w:p>
+          <w:p>
+            <w:pPr>
+              <w:widowControl w:val="0"/>
+              <w:spacing w:line="240" w:lineRule="auto"/>
+            </w:pPr>
+            <w:r>
+              <w:t>5. System prompts userP to enter a bid amount</w:t>
+            </w:r>
+          </w:p>
+          <w:p>
+            <w:pPr>
+              <w:widowControl w:val="0"/>
+              <w:spacing w:line="240" w:lineRule="auto"/>
+            </w:pPr>
+            <w:r>
+              <w:t>6. UserP then enters a bid amount</w:t>
+            </w:r>
+          </w:p>
+          <w:p>
+            <w:pPr>
+              <w:widowControl w:val="0"/>
+              <w:spacing w:line="240" w:lineRule="auto"/>
+            </w:pPr>
+            <w:r>
+              <w:t>7. System then changes status of the task from “requested” to “bidded”</w:t>
             </w:r>
           </w:p>
         </w:tc>
@@ -8241,40 +7790,16 @@
               <w:spacing w:line="240" w:lineRule="auto"/>
             </w:pPr>
             <w:r>
-              <w:t xml:space="preserve">-  </w:t>
-            </w:r>
-            <w:proofErr w:type="spellStart"/>
-            <w:r>
-              <w:t>UserP</w:t>
-            </w:r>
-            <w:proofErr w:type="spellEnd"/>
-            <w:r>
-              <w:t xml:space="preserve"> enters an incorrect bid </w:t>
-            </w:r>
-            <w:proofErr w:type="gramStart"/>
-            <w:r>
-              <w:t>amount(</w:t>
-            </w:r>
-            <w:proofErr w:type="gramEnd"/>
-            <w:r>
-              <w:t>Ex. “$-12”)</w:t>
-            </w:r>
-          </w:p>
-          <w:p>
-            <w:pPr>
-              <w:widowControl w:val="0"/>
-              <w:spacing w:line="240" w:lineRule="auto"/>
-            </w:pPr>
-            <w:r>
-              <w:t>- System does not update status to “</w:t>
-            </w:r>
-            <w:proofErr w:type="spellStart"/>
-            <w:r>
-              <w:t>bidded</w:t>
-            </w:r>
-            <w:proofErr w:type="spellEnd"/>
-            <w:r>
-              <w:t>”</w:t>
+              <w:t>-  UserP enters an incorrect bid amount(Ex. “$-12”)</w:t>
+            </w:r>
+          </w:p>
+          <w:p>
+            <w:pPr>
+              <w:widowControl w:val="0"/>
+              <w:spacing w:line="240" w:lineRule="auto"/>
+            </w:pPr>
+            <w:r>
+              <w:t>- System does not update status to “bidded”</w:t>
             </w:r>
           </w:p>
         </w:tc>
@@ -8519,13 +8044,8 @@
               <w:widowControl w:val="0"/>
               <w:spacing w:line="240" w:lineRule="auto"/>
             </w:pPr>
-            <w:proofErr w:type="spellStart"/>
-            <w:r>
-              <w:t>UserR</w:t>
-            </w:r>
-            <w:proofErr w:type="spellEnd"/>
-            <w:r>
-              <w:t>, 6, 9,16, 17, 18</w:t>
+            <w:r>
+              <w:t>UserR, 6, 9,16, 17, 18</w:t>
             </w:r>
           </w:p>
         </w:tc>
@@ -8618,13 +8138,8 @@
               <w:widowControl w:val="0"/>
               <w:spacing w:line="240" w:lineRule="auto"/>
             </w:pPr>
-            <w:proofErr w:type="spellStart"/>
-            <w:r>
-              <w:t>UserR</w:t>
-            </w:r>
-            <w:proofErr w:type="spellEnd"/>
-            <w:r>
-              <w:t xml:space="preserve"> accepts a bid for one of their tasks.</w:t>
+            <w:r>
+              <w:t>UserR accepts a bid for one of their tasks.</w:t>
             </w:r>
           </w:p>
         </w:tc>
@@ -8671,15 +8186,7 @@
               <w:spacing w:line="240" w:lineRule="auto"/>
             </w:pPr>
             <w:r>
-              <w:t>Bids on the task must exist. (Task status is “</w:t>
-            </w:r>
-            <w:proofErr w:type="spellStart"/>
-            <w:r>
-              <w:t>bidded</w:t>
-            </w:r>
-            <w:proofErr w:type="spellEnd"/>
-            <w:r>
-              <w:t>”)</w:t>
+              <w:t>Bids on the task must exist. (Task status is “bidded”)</w:t>
             </w:r>
           </w:p>
         </w:tc>
@@ -8725,13 +8232,8 @@
               <w:widowControl w:val="0"/>
               <w:spacing w:line="240" w:lineRule="auto"/>
             </w:pPr>
-            <w:proofErr w:type="spellStart"/>
-            <w:r>
-              <w:t>UserR’s</w:t>
-            </w:r>
-            <w:proofErr w:type="spellEnd"/>
-            <w:r>
-              <w:t xml:space="preserve"> task status is updated</w:t>
+            <w:r>
+              <w:t>UserR’s task status is updated</w:t>
             </w:r>
           </w:p>
         </w:tc>
@@ -8756,62 +8258,44 @@
               <w:widowControl w:val="0"/>
               <w:spacing w:line="240" w:lineRule="auto"/>
             </w:pPr>
-            <w:proofErr w:type="spellStart"/>
             <w:r>
               <w:t>Basicflow</w:t>
             </w:r>
-            <w:proofErr w:type="spellEnd"/>
-          </w:p>
-          <w:p>
-            <w:pPr>
-              <w:widowControl w:val="0"/>
-              <w:spacing w:line="240" w:lineRule="auto"/>
-            </w:pPr>
-          </w:p>
-        </w:tc>
-        <w:tc>
-          <w:tcPr>
-            <w:tcW w:w="6870" w:type="dxa"/>
-            <w:shd w:val="clear" w:color="auto" w:fill="auto"/>
-            <w:tcMar>
-              <w:top w:w="100" w:type="dxa"/>
-              <w:left w:w="100" w:type="dxa"/>
-              <w:bottom w:w="100" w:type="dxa"/>
-              <w:right w:w="100" w:type="dxa"/>
-            </w:tcMar>
-          </w:tcPr>
-          <w:p>
-            <w:pPr>
-              <w:widowControl w:val="0"/>
-              <w:spacing w:line="240" w:lineRule="auto"/>
-            </w:pPr>
-            <w:r>
-              <w:t xml:space="preserve">1. System prompts </w:t>
-            </w:r>
-            <w:proofErr w:type="spellStart"/>
-            <w:r>
-              <w:t>userR</w:t>
-            </w:r>
-            <w:proofErr w:type="spellEnd"/>
-            <w:r>
-              <w:t xml:space="preserve"> to accept a bid or decline a bid</w:t>
-            </w:r>
-          </w:p>
-          <w:p>
-            <w:pPr>
-              <w:widowControl w:val="0"/>
-              <w:spacing w:line="240" w:lineRule="auto"/>
-            </w:pPr>
-            <w:r>
-              <w:t xml:space="preserve">2. </w:t>
-            </w:r>
-            <w:proofErr w:type="spellStart"/>
-            <w:r>
-              <w:t>UserR</w:t>
-            </w:r>
-            <w:proofErr w:type="spellEnd"/>
-            <w:r>
-              <w:t xml:space="preserve"> then accepts bid</w:t>
+          </w:p>
+          <w:p>
+            <w:pPr>
+              <w:widowControl w:val="0"/>
+              <w:spacing w:line="240" w:lineRule="auto"/>
+            </w:pPr>
+          </w:p>
+        </w:tc>
+        <w:tc>
+          <w:tcPr>
+            <w:tcW w:w="6870" w:type="dxa"/>
+            <w:shd w:val="clear" w:color="auto" w:fill="auto"/>
+            <w:tcMar>
+              <w:top w:w="100" w:type="dxa"/>
+              <w:left w:w="100" w:type="dxa"/>
+              <w:bottom w:w="100" w:type="dxa"/>
+              <w:right w:w="100" w:type="dxa"/>
+            </w:tcMar>
+          </w:tcPr>
+          <w:p>
+            <w:pPr>
+              <w:widowControl w:val="0"/>
+              <w:spacing w:line="240" w:lineRule="auto"/>
+            </w:pPr>
+            <w:r>
+              <w:t>1. System prompts userR to accept a bid or decline a bid</w:t>
+            </w:r>
+          </w:p>
+          <w:p>
+            <w:pPr>
+              <w:widowControl w:val="0"/>
+              <w:spacing w:line="240" w:lineRule="auto"/>
+            </w:pPr>
+            <w:r>
+              <w:t>2. UserR then accepts bid</w:t>
             </w:r>
           </w:p>
           <w:p>
@@ -8829,15 +8313,7 @@
               <w:spacing w:line="240" w:lineRule="auto"/>
             </w:pPr>
             <w:r>
-              <w:t xml:space="preserve">4. System then </w:t>
-            </w:r>
-            <w:proofErr w:type="gramStart"/>
-            <w:r>
-              <w:t>updates  status</w:t>
-            </w:r>
-            <w:proofErr w:type="gramEnd"/>
-            <w:r>
-              <w:t xml:space="preserve"> to “assigned”</w:t>
+              <w:t>4. System then updates  status to “assigned”</w:t>
             </w:r>
           </w:p>
         </w:tc>
@@ -8931,32 +8407,16 @@
               <w:spacing w:line="240" w:lineRule="auto"/>
             </w:pPr>
             <w:r>
-              <w:t xml:space="preserve">1. </w:t>
-            </w:r>
-            <w:proofErr w:type="spellStart"/>
-            <w:r>
-              <w:t>UserR</w:t>
-            </w:r>
-            <w:proofErr w:type="spellEnd"/>
-            <w:r>
-              <w:t xml:space="preserve"> selects on accept bid and other bids are not removed</w:t>
-            </w:r>
-          </w:p>
-          <w:p>
-            <w:pPr>
-              <w:widowControl w:val="0"/>
-              <w:spacing w:line="240" w:lineRule="auto"/>
-            </w:pPr>
-            <w:r>
-              <w:t xml:space="preserve">2. </w:t>
-            </w:r>
-            <w:proofErr w:type="spellStart"/>
-            <w:r>
-              <w:t>UserR</w:t>
-            </w:r>
-            <w:proofErr w:type="spellEnd"/>
-            <w:r>
-              <w:t xml:space="preserve"> selects on accept bid and status does not update to assigned</w:t>
+              <w:t>1. UserR selects on accept bid and other bids are not removed</w:t>
+            </w:r>
+          </w:p>
+          <w:p>
+            <w:pPr>
+              <w:widowControl w:val="0"/>
+              <w:spacing w:line="240" w:lineRule="auto"/>
+            </w:pPr>
+            <w:r>
+              <w:t>2. UserR selects on accept bid and status does not update to assigned</w:t>
             </w:r>
           </w:p>
         </w:tc>
@@ -9210,13 +8670,8 @@
               <w:widowControl w:val="0"/>
               <w:spacing w:line="240" w:lineRule="auto"/>
             </w:pPr>
-            <w:proofErr w:type="spellStart"/>
-            <w:r>
-              <w:t>UserR</w:t>
-            </w:r>
-            <w:proofErr w:type="spellEnd"/>
-            <w:r>
-              <w:t>, 6, 10</w:t>
+            <w:r>
+              <w:t>UserR, 6, 10</w:t>
             </w:r>
           </w:p>
         </w:tc>
@@ -9309,13 +8764,8 @@
               <w:widowControl w:val="0"/>
               <w:spacing w:line="240" w:lineRule="auto"/>
             </w:pPr>
-            <w:proofErr w:type="spellStart"/>
-            <w:r>
-              <w:t>UserR</w:t>
-            </w:r>
-            <w:proofErr w:type="spellEnd"/>
-            <w:r>
-              <w:t xml:space="preserve"> task is </w:t>
+            <w:r>
+              <w:t xml:space="preserve">UserR task is </w:t>
             </w:r>
             <w:r>
               <w:rPr>
@@ -9370,13 +8820,8 @@
               <w:widowControl w:val="0"/>
               <w:spacing w:line="240" w:lineRule="auto"/>
             </w:pPr>
-            <w:proofErr w:type="spellStart"/>
-            <w:r>
-              <w:t>UserR’s</w:t>
-            </w:r>
-            <w:proofErr w:type="spellEnd"/>
-            <w:r>
-              <w:t xml:space="preserve"> task status is “assigned”.</w:t>
+            <w:r>
+              <w:t>UserR’s task status is “assigned”.</w:t>
             </w:r>
           </w:p>
         </w:tc>
@@ -9428,13 +8873,8 @@
               <w:widowControl w:val="0"/>
               <w:spacing w:line="240" w:lineRule="auto"/>
             </w:pPr>
-            <w:proofErr w:type="spellStart"/>
-            <w:r>
-              <w:t>UserR’s</w:t>
-            </w:r>
-            <w:proofErr w:type="spellEnd"/>
-            <w:r>
-              <w:t xml:space="preserve"> task status is updated</w:t>
+            <w:r>
+              <w:t>UserR’s task status is updated</w:t>
             </w:r>
           </w:p>
         </w:tc>
@@ -9459,96 +8899,62 @@
               <w:widowControl w:val="0"/>
               <w:spacing w:line="240" w:lineRule="auto"/>
             </w:pPr>
-            <w:proofErr w:type="spellStart"/>
             <w:r>
               <w:t>Basicflow</w:t>
             </w:r>
-            <w:proofErr w:type="spellEnd"/>
-          </w:p>
-          <w:p>
-            <w:pPr>
-              <w:widowControl w:val="0"/>
-              <w:spacing w:line="240" w:lineRule="auto"/>
-            </w:pPr>
-          </w:p>
-        </w:tc>
-        <w:tc>
-          <w:tcPr>
-            <w:tcW w:w="6870" w:type="dxa"/>
-            <w:shd w:val="clear" w:color="auto" w:fill="auto"/>
-            <w:tcMar>
-              <w:top w:w="100" w:type="dxa"/>
-              <w:left w:w="100" w:type="dxa"/>
-              <w:bottom w:w="100" w:type="dxa"/>
-              <w:right w:w="100" w:type="dxa"/>
-            </w:tcMar>
-          </w:tcPr>
-          <w:p>
-            <w:pPr>
-              <w:widowControl w:val="0"/>
-              <w:spacing w:line="240" w:lineRule="auto"/>
-            </w:pPr>
-            <w:r>
-              <w:t xml:space="preserve">1. System prompts </w:t>
-            </w:r>
-            <w:proofErr w:type="spellStart"/>
-            <w:r>
-              <w:t>userR</w:t>
-            </w:r>
-            <w:proofErr w:type="spellEnd"/>
-            <w:r>
-              <w:t xml:space="preserve"> to edit task details</w:t>
-            </w:r>
-          </w:p>
-          <w:p>
-            <w:pPr>
-              <w:widowControl w:val="0"/>
-              <w:spacing w:line="240" w:lineRule="auto"/>
-            </w:pPr>
-            <w:r>
-              <w:t xml:space="preserve">2. </w:t>
-            </w:r>
-            <w:proofErr w:type="spellStart"/>
-            <w:r>
-              <w:t>UserR</w:t>
-            </w:r>
-            <w:proofErr w:type="spellEnd"/>
-            <w:r>
-              <w:t xml:space="preserve"> then edits tasks detail</w:t>
-            </w:r>
-          </w:p>
-          <w:p>
-            <w:pPr>
-              <w:widowControl w:val="0"/>
-              <w:spacing w:line="240" w:lineRule="auto"/>
-            </w:pPr>
-            <w:r>
-              <w:t xml:space="preserve">3. System prompts </w:t>
-            </w:r>
-            <w:proofErr w:type="spellStart"/>
-            <w:r>
-              <w:t>userR</w:t>
-            </w:r>
-            <w:proofErr w:type="spellEnd"/>
-            <w:r>
-              <w:t xml:space="preserve"> to change status</w:t>
-            </w:r>
-          </w:p>
-          <w:p>
-            <w:pPr>
-              <w:widowControl w:val="0"/>
-              <w:spacing w:line="240" w:lineRule="auto"/>
-            </w:pPr>
-            <w:r>
-              <w:t xml:space="preserve">4. </w:t>
-            </w:r>
-            <w:proofErr w:type="spellStart"/>
-            <w:r>
-              <w:t>UserR</w:t>
-            </w:r>
-            <w:proofErr w:type="spellEnd"/>
-            <w:r>
-              <w:t xml:space="preserve"> changes status to “done”</w:t>
+          </w:p>
+          <w:p>
+            <w:pPr>
+              <w:widowControl w:val="0"/>
+              <w:spacing w:line="240" w:lineRule="auto"/>
+            </w:pPr>
+          </w:p>
+        </w:tc>
+        <w:tc>
+          <w:tcPr>
+            <w:tcW w:w="6870" w:type="dxa"/>
+            <w:shd w:val="clear" w:color="auto" w:fill="auto"/>
+            <w:tcMar>
+              <w:top w:w="100" w:type="dxa"/>
+              <w:left w:w="100" w:type="dxa"/>
+              <w:bottom w:w="100" w:type="dxa"/>
+              <w:right w:w="100" w:type="dxa"/>
+            </w:tcMar>
+          </w:tcPr>
+          <w:p>
+            <w:pPr>
+              <w:widowControl w:val="0"/>
+              <w:spacing w:line="240" w:lineRule="auto"/>
+            </w:pPr>
+            <w:r>
+              <w:t>1. System prompts userR to edit task details</w:t>
+            </w:r>
+          </w:p>
+          <w:p>
+            <w:pPr>
+              <w:widowControl w:val="0"/>
+              <w:spacing w:line="240" w:lineRule="auto"/>
+            </w:pPr>
+            <w:r>
+              <w:t>2. UserR then edits tasks detail</w:t>
+            </w:r>
+          </w:p>
+          <w:p>
+            <w:pPr>
+              <w:widowControl w:val="0"/>
+              <w:spacing w:line="240" w:lineRule="auto"/>
+            </w:pPr>
+            <w:r>
+              <w:t>3. System prompts userR to change status</w:t>
+            </w:r>
+          </w:p>
+          <w:p>
+            <w:pPr>
+              <w:widowControl w:val="0"/>
+              <w:spacing w:line="240" w:lineRule="auto"/>
+            </w:pPr>
+            <w:r>
+              <w:t>4. UserR changes status to “done”</w:t>
             </w:r>
           </w:p>
           <w:p>
@@ -9657,15 +9063,7 @@
               <w:spacing w:line="240" w:lineRule="auto"/>
             </w:pPr>
             <w:r>
-              <w:t xml:space="preserve">1. </w:t>
-            </w:r>
-            <w:proofErr w:type="spellStart"/>
-            <w:r>
-              <w:t>UserR</w:t>
-            </w:r>
-            <w:proofErr w:type="spellEnd"/>
-            <w:r>
-              <w:t xml:space="preserve"> changes status to “done” but no update to status occurs</w:t>
+              <w:t>1. UserR changes status to “done” but no update to status occurs</w:t>
             </w:r>
           </w:p>
         </w:tc>
@@ -9901,13 +9299,8 @@
               <w:widowControl w:val="0"/>
               <w:spacing w:line="240" w:lineRule="auto"/>
             </w:pPr>
-            <w:proofErr w:type="spellStart"/>
-            <w:r>
-              <w:t>UserR</w:t>
-            </w:r>
-            <w:proofErr w:type="spellEnd"/>
-            <w:r>
-              <w:t>, 6, 9</w:t>
+            <w:r>
+              <w:t>UserR, 6, 9</w:t>
             </w:r>
           </w:p>
         </w:tc>
@@ -10000,13 +9393,8 @@
               <w:widowControl w:val="0"/>
               <w:spacing w:line="240" w:lineRule="auto"/>
             </w:pPr>
-            <w:proofErr w:type="spellStart"/>
-            <w:r>
-              <w:t>UserR</w:t>
-            </w:r>
-            <w:proofErr w:type="spellEnd"/>
-            <w:r>
-              <w:t xml:space="preserve"> task is not </w:t>
+            <w:r>
+              <w:t xml:space="preserve">UserR task is not </w:t>
             </w:r>
             <w:r>
               <w:rPr>
@@ -10061,13 +9449,8 @@
               <w:widowControl w:val="0"/>
               <w:spacing w:line="240" w:lineRule="auto"/>
             </w:pPr>
-            <w:proofErr w:type="spellStart"/>
-            <w:r>
-              <w:t>UserR’s</w:t>
-            </w:r>
-            <w:proofErr w:type="spellEnd"/>
-            <w:r>
-              <w:t xml:space="preserve"> task status is “assigned”.</w:t>
+            <w:r>
+              <w:t>UserR’s task status is “assigned”.</w:t>
             </w:r>
           </w:p>
         </w:tc>
@@ -10119,13 +9502,8 @@
               <w:widowControl w:val="0"/>
               <w:spacing w:line="240" w:lineRule="auto"/>
             </w:pPr>
-            <w:proofErr w:type="spellStart"/>
-            <w:r>
-              <w:t>UserR’s</w:t>
-            </w:r>
-            <w:proofErr w:type="spellEnd"/>
-            <w:r>
-              <w:t xml:space="preserve"> task status is updated</w:t>
+            <w:r>
+              <w:t>UserR’s task status is updated</w:t>
             </w:r>
           </w:p>
         </w:tc>
@@ -10150,96 +9528,62 @@
               <w:widowControl w:val="0"/>
               <w:spacing w:line="240" w:lineRule="auto"/>
             </w:pPr>
-            <w:proofErr w:type="spellStart"/>
             <w:r>
               <w:t>Basicflow</w:t>
             </w:r>
-            <w:proofErr w:type="spellEnd"/>
-          </w:p>
-          <w:p>
-            <w:pPr>
-              <w:widowControl w:val="0"/>
-              <w:spacing w:line="240" w:lineRule="auto"/>
-            </w:pPr>
-          </w:p>
-        </w:tc>
-        <w:tc>
-          <w:tcPr>
-            <w:tcW w:w="6870" w:type="dxa"/>
-            <w:shd w:val="clear" w:color="auto" w:fill="auto"/>
-            <w:tcMar>
-              <w:top w:w="100" w:type="dxa"/>
-              <w:left w:w="100" w:type="dxa"/>
-              <w:bottom w:w="100" w:type="dxa"/>
-              <w:right w:w="100" w:type="dxa"/>
-            </w:tcMar>
-          </w:tcPr>
-          <w:p>
-            <w:pPr>
-              <w:widowControl w:val="0"/>
-              <w:spacing w:line="240" w:lineRule="auto"/>
-            </w:pPr>
-            <w:r>
-              <w:t xml:space="preserve">1. System prompts </w:t>
-            </w:r>
-            <w:proofErr w:type="spellStart"/>
-            <w:r>
-              <w:t>userR</w:t>
-            </w:r>
-            <w:proofErr w:type="spellEnd"/>
-            <w:r>
-              <w:t xml:space="preserve"> to edit task details</w:t>
-            </w:r>
-          </w:p>
-          <w:p>
-            <w:pPr>
-              <w:widowControl w:val="0"/>
-              <w:spacing w:line="240" w:lineRule="auto"/>
-            </w:pPr>
-            <w:r>
-              <w:t xml:space="preserve">2. </w:t>
-            </w:r>
-            <w:proofErr w:type="spellStart"/>
-            <w:r>
-              <w:t>UserR</w:t>
-            </w:r>
-            <w:proofErr w:type="spellEnd"/>
-            <w:r>
-              <w:t xml:space="preserve"> then edits tasks detail</w:t>
-            </w:r>
-          </w:p>
-          <w:p>
-            <w:pPr>
-              <w:widowControl w:val="0"/>
-              <w:spacing w:line="240" w:lineRule="auto"/>
-            </w:pPr>
-            <w:r>
-              <w:t xml:space="preserve">3. System prompts </w:t>
-            </w:r>
-            <w:proofErr w:type="spellStart"/>
-            <w:r>
-              <w:t>userR</w:t>
-            </w:r>
-            <w:proofErr w:type="spellEnd"/>
-            <w:r>
-              <w:t xml:space="preserve"> to change status</w:t>
-            </w:r>
-          </w:p>
-          <w:p>
-            <w:pPr>
-              <w:widowControl w:val="0"/>
-              <w:spacing w:line="240" w:lineRule="auto"/>
-            </w:pPr>
-            <w:r>
-              <w:t xml:space="preserve">4. </w:t>
-            </w:r>
-            <w:proofErr w:type="spellStart"/>
-            <w:r>
-              <w:t>UserR</w:t>
-            </w:r>
-            <w:proofErr w:type="spellEnd"/>
-            <w:r>
-              <w:t xml:space="preserve"> changes status to “requested” </w:t>
+          </w:p>
+          <w:p>
+            <w:pPr>
+              <w:widowControl w:val="0"/>
+              <w:spacing w:line="240" w:lineRule="auto"/>
+            </w:pPr>
+          </w:p>
+        </w:tc>
+        <w:tc>
+          <w:tcPr>
+            <w:tcW w:w="6870" w:type="dxa"/>
+            <w:shd w:val="clear" w:color="auto" w:fill="auto"/>
+            <w:tcMar>
+              <w:top w:w="100" w:type="dxa"/>
+              <w:left w:w="100" w:type="dxa"/>
+              <w:bottom w:w="100" w:type="dxa"/>
+              <w:right w:w="100" w:type="dxa"/>
+            </w:tcMar>
+          </w:tcPr>
+          <w:p>
+            <w:pPr>
+              <w:widowControl w:val="0"/>
+              <w:spacing w:line="240" w:lineRule="auto"/>
+            </w:pPr>
+            <w:r>
+              <w:t>1. System prompts userR to edit task details</w:t>
+            </w:r>
+          </w:p>
+          <w:p>
+            <w:pPr>
+              <w:widowControl w:val="0"/>
+              <w:spacing w:line="240" w:lineRule="auto"/>
+            </w:pPr>
+            <w:r>
+              <w:t>2. UserR then edits tasks detail</w:t>
+            </w:r>
+          </w:p>
+          <w:p>
+            <w:pPr>
+              <w:widowControl w:val="0"/>
+              <w:spacing w:line="240" w:lineRule="auto"/>
+            </w:pPr>
+            <w:r>
+              <w:t>3. System prompts userR to change status</w:t>
+            </w:r>
+          </w:p>
+          <w:p>
+            <w:pPr>
+              <w:widowControl w:val="0"/>
+              <w:spacing w:line="240" w:lineRule="auto"/>
+            </w:pPr>
+            <w:r>
+              <w:t xml:space="preserve">4. UserR changes status to “requested” </w:t>
             </w:r>
           </w:p>
           <w:p>
@@ -10348,15 +9692,7 @@
               <w:spacing w:line="240" w:lineRule="auto"/>
             </w:pPr>
             <w:r>
-              <w:t xml:space="preserve">1. </w:t>
-            </w:r>
-            <w:proofErr w:type="spellStart"/>
-            <w:r>
-              <w:t>UserR</w:t>
-            </w:r>
-            <w:proofErr w:type="spellEnd"/>
-            <w:r>
-              <w:t xml:space="preserve"> changes status to “requested” but no update to status occurs</w:t>
+              <w:t>1. UserR changes status to “requested” but no update to status occurs</w:t>
             </w:r>
           </w:p>
           <w:p>
@@ -10602,13 +9938,8 @@
               <w:widowControl w:val="0"/>
               <w:spacing w:line="240" w:lineRule="auto"/>
             </w:pPr>
-            <w:proofErr w:type="spellStart"/>
-            <w:r>
-              <w:t>UserR</w:t>
-            </w:r>
-            <w:proofErr w:type="spellEnd"/>
-            <w:r>
-              <w:t>, 6, 9, 17</w:t>
+            <w:r>
+              <w:t>UserR, 6, 9, 17</w:t>
             </w:r>
           </w:p>
         </w:tc>
@@ -10701,13 +10032,8 @@
               <w:widowControl w:val="0"/>
               <w:spacing w:line="240" w:lineRule="auto"/>
             </w:pPr>
-            <w:proofErr w:type="spellStart"/>
-            <w:r>
-              <w:t>UserR</w:t>
-            </w:r>
-            <w:proofErr w:type="spellEnd"/>
-            <w:r>
-              <w:t xml:space="preserve"> selects accept bid </w:t>
+            <w:r>
+              <w:t xml:space="preserve">UserR selects accept bid </w:t>
             </w:r>
           </w:p>
         </w:tc>
@@ -10800,13 +10126,8 @@
               <w:widowControl w:val="0"/>
               <w:spacing w:line="240" w:lineRule="auto"/>
             </w:pPr>
-            <w:proofErr w:type="spellStart"/>
-            <w:r>
-              <w:t>UserR</w:t>
-            </w:r>
-            <w:proofErr w:type="spellEnd"/>
-            <w:r>
-              <w:t xml:space="preserve"> accepts a bid for a task</w:t>
+            <w:r>
+              <w:t>UserR accepts a bid for a task</w:t>
             </w:r>
           </w:p>
         </w:tc>
@@ -10831,62 +10152,44 @@
               <w:widowControl w:val="0"/>
               <w:spacing w:line="240" w:lineRule="auto"/>
             </w:pPr>
-            <w:proofErr w:type="spellStart"/>
             <w:r>
               <w:t>Basicflow</w:t>
             </w:r>
-            <w:proofErr w:type="spellEnd"/>
-          </w:p>
-          <w:p>
-            <w:pPr>
-              <w:widowControl w:val="0"/>
-              <w:spacing w:line="240" w:lineRule="auto"/>
-            </w:pPr>
-          </w:p>
-        </w:tc>
-        <w:tc>
-          <w:tcPr>
-            <w:tcW w:w="6870" w:type="dxa"/>
-            <w:shd w:val="clear" w:color="auto" w:fill="auto"/>
-            <w:tcMar>
-              <w:top w:w="100" w:type="dxa"/>
-              <w:left w:w="100" w:type="dxa"/>
-              <w:bottom w:w="100" w:type="dxa"/>
-              <w:right w:w="100" w:type="dxa"/>
-            </w:tcMar>
-          </w:tcPr>
-          <w:p>
-            <w:pPr>
-              <w:widowControl w:val="0"/>
-              <w:spacing w:line="240" w:lineRule="auto"/>
-            </w:pPr>
-            <w:r>
-              <w:t xml:space="preserve">1. System prompts </w:t>
-            </w:r>
-            <w:proofErr w:type="spellStart"/>
-            <w:r>
-              <w:t>userR</w:t>
-            </w:r>
-            <w:proofErr w:type="spellEnd"/>
-            <w:r>
-              <w:t xml:space="preserve"> to accept a bid</w:t>
-            </w:r>
-          </w:p>
-          <w:p>
-            <w:pPr>
-              <w:widowControl w:val="0"/>
-              <w:spacing w:line="240" w:lineRule="auto"/>
-            </w:pPr>
-            <w:r>
-              <w:t xml:space="preserve">2. </w:t>
-            </w:r>
-            <w:proofErr w:type="spellStart"/>
-            <w:r>
-              <w:t>UserR</w:t>
-            </w:r>
-            <w:proofErr w:type="spellEnd"/>
-            <w:r>
-              <w:t xml:space="preserve"> then accepts bid</w:t>
+          </w:p>
+          <w:p>
+            <w:pPr>
+              <w:widowControl w:val="0"/>
+              <w:spacing w:line="240" w:lineRule="auto"/>
+            </w:pPr>
+          </w:p>
+        </w:tc>
+        <w:tc>
+          <w:tcPr>
+            <w:tcW w:w="6870" w:type="dxa"/>
+            <w:shd w:val="clear" w:color="auto" w:fill="auto"/>
+            <w:tcMar>
+              <w:top w:w="100" w:type="dxa"/>
+              <w:left w:w="100" w:type="dxa"/>
+              <w:bottom w:w="100" w:type="dxa"/>
+              <w:right w:w="100" w:type="dxa"/>
+            </w:tcMar>
+          </w:tcPr>
+          <w:p>
+            <w:pPr>
+              <w:widowControl w:val="0"/>
+              <w:spacing w:line="240" w:lineRule="auto"/>
+            </w:pPr>
+            <w:r>
+              <w:t>1. System prompts userR to accept a bid</w:t>
+            </w:r>
+          </w:p>
+          <w:p>
+            <w:pPr>
+              <w:widowControl w:val="0"/>
+              <w:spacing w:line="240" w:lineRule="auto"/>
+            </w:pPr>
+            <w:r>
+              <w:t>2. UserR then accepts bid</w:t>
             </w:r>
           </w:p>
           <w:p>
@@ -10989,23 +10292,7 @@
               <w:spacing w:line="240" w:lineRule="auto"/>
             </w:pPr>
             <w:r>
-              <w:t xml:space="preserve">- </w:t>
-            </w:r>
-            <w:proofErr w:type="spellStart"/>
-            <w:r>
-              <w:t>UserR</w:t>
-            </w:r>
-            <w:proofErr w:type="spellEnd"/>
-            <w:r>
-              <w:t xml:space="preserve"> </w:t>
-            </w:r>
-            <w:proofErr w:type="spellStart"/>
-            <w:r>
-              <w:t>can not</w:t>
-            </w:r>
-            <w:proofErr w:type="spellEnd"/>
-            <w:r>
-              <w:t xml:space="preserve"> accept a bid</w:t>
+              <w:t>- UserR can not accept a bid</w:t>
             </w:r>
           </w:p>
         </w:tc>
@@ -11240,13 +10527,8 @@
               <w:widowControl w:val="0"/>
               <w:spacing w:line="240" w:lineRule="auto"/>
             </w:pPr>
-            <w:proofErr w:type="spellStart"/>
-            <w:r>
-              <w:t>UserR</w:t>
-            </w:r>
-            <w:proofErr w:type="spellEnd"/>
-            <w:r>
-              <w:t>, 6, 9, 16</w:t>
+            <w:r>
+              <w:t>UserR, 6, 9, 16</w:t>
             </w:r>
           </w:p>
         </w:tc>
@@ -11339,13 +10621,8 @@
               <w:widowControl w:val="0"/>
               <w:spacing w:line="240" w:lineRule="auto"/>
             </w:pPr>
-            <w:proofErr w:type="spellStart"/>
-            <w:r>
-              <w:t>UserR</w:t>
-            </w:r>
-            <w:proofErr w:type="spellEnd"/>
-            <w:r>
-              <w:t xml:space="preserve"> declines a bid for one of their tasks.</w:t>
+            <w:r>
+              <w:t>UserR declines a bid for one of their tasks.</w:t>
             </w:r>
           </w:p>
         </w:tc>
@@ -11392,15 +10669,7 @@
               <w:spacing w:line="240" w:lineRule="auto"/>
             </w:pPr>
             <w:r>
-              <w:t xml:space="preserve">View Requested Tasks loaded successfully, allowing </w:t>
-            </w:r>
-            <w:proofErr w:type="spellStart"/>
-            <w:r>
-              <w:t>userR</w:t>
-            </w:r>
-            <w:proofErr w:type="spellEnd"/>
-            <w:r>
-              <w:t xml:space="preserve"> to decline a bid</w:t>
+              <w:t>View Requested Tasks loaded successfully, allowing userR to decline a bid</w:t>
             </w:r>
           </w:p>
         </w:tc>
@@ -11446,13 +10715,8 @@
               <w:widowControl w:val="0"/>
               <w:spacing w:line="240" w:lineRule="auto"/>
             </w:pPr>
-            <w:proofErr w:type="spellStart"/>
-            <w:r>
-              <w:t>UserR</w:t>
-            </w:r>
-            <w:proofErr w:type="spellEnd"/>
-            <w:r>
-              <w:t xml:space="preserve"> task status is updated</w:t>
+            <w:r>
+              <w:t>UserR task status is updated</w:t>
             </w:r>
           </w:p>
         </w:tc>
@@ -11477,11 +10741,9 @@
               <w:widowControl w:val="0"/>
               <w:spacing w:line="240" w:lineRule="auto"/>
             </w:pPr>
-            <w:proofErr w:type="spellStart"/>
             <w:r>
               <w:t>Basicflow</w:t>
             </w:r>
-            <w:proofErr w:type="spellEnd"/>
           </w:p>
           <w:p>
             <w:pPr>
@@ -11516,15 +10778,7 @@
               <w:spacing w:line="240" w:lineRule="auto"/>
             </w:pPr>
             <w:r>
-              <w:t xml:space="preserve">3. </w:t>
-            </w:r>
-            <w:proofErr w:type="spellStart"/>
-            <w:r>
-              <w:t>UserR</w:t>
-            </w:r>
-            <w:proofErr w:type="spellEnd"/>
-            <w:r>
-              <w:t xml:space="preserve"> then declines bid</w:t>
+              <w:t>3. UserR then declines bid</w:t>
             </w:r>
           </w:p>
           <w:p>
@@ -11627,15 +10881,7 @@
               <w:spacing w:line="240" w:lineRule="auto"/>
             </w:pPr>
             <w:r>
-              <w:t>-</w:t>
-            </w:r>
-            <w:proofErr w:type="spellStart"/>
-            <w:r>
-              <w:t>UserR</w:t>
-            </w:r>
-            <w:proofErr w:type="spellEnd"/>
-            <w:r>
-              <w:t xml:space="preserve"> selects decline bid and bid is not removed from list of bids</w:t>
+              <w:t>-UserR selects decline bid and bid is not removed from list of bids</w:t>
             </w:r>
           </w:p>
         </w:tc>
@@ -11923,13 +11169,8 @@
               <w:widowControl w:val="0"/>
               <w:spacing w:line="240" w:lineRule="auto"/>
             </w:pPr>
-            <w:proofErr w:type="spellStart"/>
-            <w:r>
-              <w:t>UserR</w:t>
-            </w:r>
-            <w:proofErr w:type="spellEnd"/>
-            <w:r>
-              <w:t>, 6, 9,16</w:t>
+            <w:r>
+              <w:t>UserR, 6, 9,16</w:t>
             </w:r>
           </w:p>
         </w:tc>
@@ -12022,13 +11263,8 @@
               <w:widowControl w:val="0"/>
               <w:spacing w:line="240" w:lineRule="auto"/>
             </w:pPr>
-            <w:proofErr w:type="spellStart"/>
-            <w:r>
-              <w:t>UserR</w:t>
-            </w:r>
-            <w:proofErr w:type="spellEnd"/>
-            <w:r>
-              <w:t xml:space="preserve"> accepts a bid for a task</w:t>
+            <w:r>
+              <w:t>UserR accepts a bid for a task</w:t>
             </w:r>
           </w:p>
         </w:tc>
@@ -12074,13 +11310,8 @@
               <w:widowControl w:val="0"/>
               <w:spacing w:line="240" w:lineRule="auto"/>
             </w:pPr>
-            <w:proofErr w:type="spellStart"/>
-            <w:r>
-              <w:t>UserR</w:t>
-            </w:r>
-            <w:proofErr w:type="spellEnd"/>
-            <w:r>
-              <w:t xml:space="preserve"> accepted a bid </w:t>
+            <w:r>
+              <w:t xml:space="preserve">UserR accepted a bid </w:t>
             </w:r>
           </w:p>
         </w:tc>
@@ -12127,15 +11358,7 @@
               <w:spacing w:line="240" w:lineRule="auto"/>
             </w:pPr>
             <w:r>
-              <w:t xml:space="preserve">Other bids are deleted after </w:t>
-            </w:r>
-            <w:proofErr w:type="spellStart"/>
-            <w:r>
-              <w:t>UserR</w:t>
-            </w:r>
-            <w:proofErr w:type="spellEnd"/>
-            <w:r>
-              <w:t xml:space="preserve"> accepts a bid</w:t>
+              <w:t>Other bids are deleted after UserR accepts a bid</w:t>
             </w:r>
           </w:p>
         </w:tc>
@@ -12160,62 +11383,44 @@
               <w:widowControl w:val="0"/>
               <w:spacing w:line="240" w:lineRule="auto"/>
             </w:pPr>
-            <w:proofErr w:type="spellStart"/>
             <w:r>
               <w:t>Basicflow</w:t>
             </w:r>
-            <w:proofErr w:type="spellEnd"/>
-          </w:p>
-          <w:p>
-            <w:pPr>
-              <w:widowControl w:val="0"/>
-              <w:spacing w:line="240" w:lineRule="auto"/>
-            </w:pPr>
-          </w:p>
-        </w:tc>
-        <w:tc>
-          <w:tcPr>
-            <w:tcW w:w="6870" w:type="dxa"/>
-            <w:shd w:val="clear" w:color="auto" w:fill="auto"/>
-            <w:tcMar>
-              <w:top w:w="100" w:type="dxa"/>
-              <w:left w:w="100" w:type="dxa"/>
-              <w:bottom w:w="100" w:type="dxa"/>
-              <w:right w:w="100" w:type="dxa"/>
-            </w:tcMar>
-          </w:tcPr>
-          <w:p>
-            <w:pPr>
-              <w:widowControl w:val="0"/>
-              <w:spacing w:line="240" w:lineRule="auto"/>
-            </w:pPr>
-            <w:r>
-              <w:t xml:space="preserve">1. System prompts </w:t>
-            </w:r>
-            <w:proofErr w:type="spellStart"/>
-            <w:r>
-              <w:t>userR</w:t>
-            </w:r>
-            <w:proofErr w:type="spellEnd"/>
-            <w:r>
-              <w:t xml:space="preserve"> to accept a bid</w:t>
-            </w:r>
-          </w:p>
-          <w:p>
-            <w:pPr>
-              <w:widowControl w:val="0"/>
-              <w:spacing w:line="240" w:lineRule="auto"/>
-            </w:pPr>
-            <w:r>
-              <w:t xml:space="preserve">2. </w:t>
-            </w:r>
-            <w:proofErr w:type="spellStart"/>
-            <w:r>
-              <w:t>UserR</w:t>
-            </w:r>
-            <w:proofErr w:type="spellEnd"/>
-            <w:r>
-              <w:t xml:space="preserve"> then accepts bid</w:t>
+          </w:p>
+          <w:p>
+            <w:pPr>
+              <w:widowControl w:val="0"/>
+              <w:spacing w:line="240" w:lineRule="auto"/>
+            </w:pPr>
+          </w:p>
+        </w:tc>
+        <w:tc>
+          <w:tcPr>
+            <w:tcW w:w="6870" w:type="dxa"/>
+            <w:shd w:val="clear" w:color="auto" w:fill="auto"/>
+            <w:tcMar>
+              <w:top w:w="100" w:type="dxa"/>
+              <w:left w:w="100" w:type="dxa"/>
+              <w:bottom w:w="100" w:type="dxa"/>
+              <w:right w:w="100" w:type="dxa"/>
+            </w:tcMar>
+          </w:tcPr>
+          <w:p>
+            <w:pPr>
+              <w:widowControl w:val="0"/>
+              <w:spacing w:line="240" w:lineRule="auto"/>
+            </w:pPr>
+            <w:r>
+              <w:t>1. System prompts userR to accept a bid</w:t>
+            </w:r>
+          </w:p>
+          <w:p>
+            <w:pPr>
+              <w:widowControl w:val="0"/>
+              <w:spacing w:line="240" w:lineRule="auto"/>
+            </w:pPr>
+            <w:r>
+              <w:t>2. UserR then accepts bid</w:t>
             </w:r>
           </w:p>
           <w:p>
@@ -12318,15 +11523,7 @@
               <w:spacing w:line="240" w:lineRule="auto"/>
             </w:pPr>
             <w:r>
-              <w:t xml:space="preserve">- Other bids are not removed when </w:t>
-            </w:r>
-            <w:proofErr w:type="spellStart"/>
-            <w:r>
-              <w:t>UserR</w:t>
-            </w:r>
-            <w:proofErr w:type="spellEnd"/>
-            <w:r>
-              <w:t xml:space="preserve"> selects on accept bid.</w:t>
+              <w:t>- Other bids are not removed when UserR selects on accept bid.</w:t>
             </w:r>
           </w:p>
         </w:tc>
@@ -12607,19 +11804,9 @@
               <w:widowControl w:val="0"/>
               <w:spacing w:line="240" w:lineRule="auto"/>
             </w:pPr>
-            <w:proofErr w:type="spellStart"/>
-            <w:r>
-              <w:t>UserP</w:t>
-            </w:r>
-            <w:proofErr w:type="spellEnd"/>
-            <w:r>
-              <w:t xml:space="preserve">, 4, 6, 11, </w:t>
-            </w:r>
-            <w:proofErr w:type="gramStart"/>
-            <w:r>
-              <w:t>12,  20</w:t>
-            </w:r>
-            <w:proofErr w:type="gramEnd"/>
+            <w:r>
+              <w:t>UserP, 4, 6, 11, 12,  20</w:t>
+            </w:r>
           </w:p>
         </w:tc>
       </w:tr>
@@ -12665,15 +11852,7 @@
               <w:spacing w:line="240" w:lineRule="auto"/>
             </w:pPr>
             <w:r>
-              <w:t xml:space="preserve">Allow </w:t>
-            </w:r>
-            <w:proofErr w:type="spellStart"/>
-            <w:r>
-              <w:t>UserP</w:t>
-            </w:r>
-            <w:proofErr w:type="spellEnd"/>
-            <w:r>
-              <w:t xml:space="preserve"> to search for tasks.</w:t>
+              <w:t>Allow UserP to search for tasks.</w:t>
             </w:r>
           </w:p>
         </w:tc>
@@ -12719,13 +11898,8 @@
               <w:widowControl w:val="0"/>
               <w:spacing w:line="240" w:lineRule="auto"/>
             </w:pPr>
-            <w:proofErr w:type="spellStart"/>
-            <w:r>
-              <w:t>UserP</w:t>
-            </w:r>
-            <w:proofErr w:type="spellEnd"/>
-            <w:r>
-              <w:t xml:space="preserve"> selects on the search menu button.</w:t>
+            <w:r>
+              <w:t>UserP selects on the search menu button.</w:t>
             </w:r>
           </w:p>
         </w:tc>
@@ -12824,13 +11998,8 @@
               <w:widowControl w:val="0"/>
               <w:spacing w:line="240" w:lineRule="auto"/>
             </w:pPr>
-            <w:proofErr w:type="spellStart"/>
-            <w:r>
-              <w:t>UserP</w:t>
-            </w:r>
-            <w:proofErr w:type="spellEnd"/>
-            <w:r>
-              <w:t xml:space="preserve"> searches for tasks.</w:t>
+            <w:r>
+              <w:t>UserP searches for tasks.</w:t>
             </w:r>
           </w:p>
         </w:tc>
@@ -12855,11 +12024,9 @@
               <w:widowControl w:val="0"/>
               <w:spacing w:line="240" w:lineRule="auto"/>
             </w:pPr>
-            <w:proofErr w:type="spellStart"/>
             <w:r>
               <w:t>Basicflow</w:t>
             </w:r>
-            <w:proofErr w:type="spellEnd"/>
           </w:p>
           <w:p>
             <w:pPr>
@@ -12894,66 +12061,34 @@
               <w:spacing w:line="240" w:lineRule="auto"/>
             </w:pPr>
             <w:r>
-              <w:t xml:space="preserve">2. </w:t>
-            </w:r>
-            <w:proofErr w:type="spellStart"/>
-            <w:r>
-              <w:t>UserP</w:t>
-            </w:r>
-            <w:proofErr w:type="spellEnd"/>
-            <w:r>
-              <w:t xml:space="preserve"> clicks on the search menu button. </w:t>
-            </w:r>
-          </w:p>
-          <w:p>
-            <w:pPr>
-              <w:widowControl w:val="0"/>
-              <w:spacing w:line="240" w:lineRule="auto"/>
-            </w:pPr>
-            <w:r>
-              <w:t xml:space="preserve">3. System prompts </w:t>
-            </w:r>
-            <w:proofErr w:type="spellStart"/>
-            <w:r>
-              <w:t>UserP</w:t>
-            </w:r>
-            <w:proofErr w:type="spellEnd"/>
-            <w:r>
-              <w:t xml:space="preserve"> to enter keywords to be searched</w:t>
-            </w:r>
-          </w:p>
-          <w:p>
-            <w:pPr>
-              <w:widowControl w:val="0"/>
-              <w:spacing w:line="240" w:lineRule="auto"/>
-            </w:pPr>
-            <w:r>
-              <w:t xml:space="preserve">4. </w:t>
-            </w:r>
-            <w:proofErr w:type="spellStart"/>
-            <w:r>
-              <w:t>UserP</w:t>
-            </w:r>
-            <w:proofErr w:type="spellEnd"/>
-            <w:r>
-              <w:t xml:space="preserve"> enters keywords</w:t>
-            </w:r>
-          </w:p>
-          <w:p>
-            <w:pPr>
-              <w:widowControl w:val="0"/>
-              <w:spacing w:line="240" w:lineRule="auto"/>
-            </w:pPr>
-            <w:r>
-              <w:t xml:space="preserve">5.. The system responds in allowing the </w:t>
-            </w:r>
-            <w:proofErr w:type="spellStart"/>
-            <w:r>
-              <w:t>UserP</w:t>
-            </w:r>
-            <w:proofErr w:type="spellEnd"/>
-            <w:r>
-              <w:t xml:space="preserve"> to search for different tasks.</w:t>
+              <w:t xml:space="preserve">2. UserP clicks on the search menu button. </w:t>
+            </w:r>
+          </w:p>
+          <w:p>
+            <w:pPr>
+              <w:widowControl w:val="0"/>
+              <w:spacing w:line="240" w:lineRule="auto"/>
+            </w:pPr>
+            <w:r>
+              <w:t>3. System prompts UserP to enter keywords to be searched</w:t>
+            </w:r>
+          </w:p>
+          <w:p>
+            <w:pPr>
+              <w:widowControl w:val="0"/>
+              <w:spacing w:line="240" w:lineRule="auto"/>
+            </w:pPr>
+            <w:r>
+              <w:t>4. UserP enters keywords</w:t>
+            </w:r>
+          </w:p>
+          <w:p>
+            <w:pPr>
+              <w:widowControl w:val="0"/>
+              <w:spacing w:line="240" w:lineRule="auto"/>
+            </w:pPr>
+            <w:r>
+              <w:t>5.. The system responds in allowing the UserP to search for different tasks.</w:t>
             </w:r>
           </w:p>
         </w:tc>
@@ -13047,23 +12182,7 @@
               <w:spacing w:line="240" w:lineRule="auto"/>
             </w:pPr>
             <w:r>
-              <w:t xml:space="preserve">- The combination of the keywords the </w:t>
-            </w:r>
-            <w:proofErr w:type="spellStart"/>
-            <w:r>
-              <w:t>UserP</w:t>
-            </w:r>
-            <w:proofErr w:type="spellEnd"/>
-            <w:r>
-              <w:t xml:space="preserve"> is </w:t>
-            </w:r>
-            <w:proofErr w:type="gramStart"/>
-            <w:r>
-              <w:t>searching  does</w:t>
-            </w:r>
-            <w:proofErr w:type="gramEnd"/>
-            <w:r>
-              <w:t xml:space="preserve"> not exist.</w:t>
+              <w:t>- The combination of the keywords the UserP is searching  does not exist.</w:t>
             </w:r>
           </w:p>
           <w:p>
@@ -13081,15 +12200,7 @@
               <w:spacing w:line="240" w:lineRule="auto"/>
             </w:pPr>
             <w:r>
-              <w:t>(</w:t>
-            </w:r>
-            <w:proofErr w:type="spellStart"/>
-            <w:r>
-              <w:t>ie</w:t>
-            </w:r>
-            <w:proofErr w:type="spellEnd"/>
-            <w:r>
-              <w:t>. task requesters username, title, status, and lowest bid)</w:t>
+              <w:t>(ie. task requesters username, title, status, and lowest bid)</w:t>
             </w:r>
           </w:p>
         </w:tc>
@@ -13567,11 +12678,9 @@
               <w:widowControl w:val="0"/>
               <w:spacing w:line="240" w:lineRule="auto"/>
             </w:pPr>
-            <w:proofErr w:type="spellStart"/>
             <w:r>
               <w:t>Basicflow</w:t>
             </w:r>
-            <w:proofErr w:type="spellEnd"/>
           </w:p>
           <w:p>
             <w:pPr>
@@ -14004,13 +13113,8 @@
               <w:widowControl w:val="0"/>
               <w:spacing w:line="240" w:lineRule="auto"/>
             </w:pPr>
-            <w:proofErr w:type="spellStart"/>
-            <w:r>
-              <w:t>UserR</w:t>
-            </w:r>
-            <w:proofErr w:type="spellEnd"/>
-            <w:r>
-              <w:t>, 8</w:t>
+            <w:r>
+              <w:t>UserR, 8</w:t>
             </w:r>
           </w:p>
         </w:tc>
@@ -14103,13 +13207,8 @@
               <w:widowControl w:val="0"/>
               <w:spacing w:line="240" w:lineRule="auto"/>
             </w:pPr>
-            <w:proofErr w:type="spellStart"/>
-            <w:r>
-              <w:t>UserR</w:t>
-            </w:r>
-            <w:proofErr w:type="spellEnd"/>
-            <w:r>
-              <w:t xml:space="preserve"> selects the location of a task</w:t>
+            <w:r>
+              <w:t>UserR selects the location of a task</w:t>
             </w:r>
           </w:p>
         </w:tc>
@@ -14155,13 +13254,8 @@
               <w:widowControl w:val="0"/>
               <w:spacing w:line="240" w:lineRule="auto"/>
             </w:pPr>
-            <w:proofErr w:type="spellStart"/>
-            <w:r>
-              <w:t>UserR</w:t>
-            </w:r>
-            <w:proofErr w:type="spellEnd"/>
-            <w:r>
-              <w:t xml:space="preserve"> is adding a task.</w:t>
+            <w:r>
+              <w:t>UserR is adding a task.</w:t>
             </w:r>
           </w:p>
         </w:tc>
@@ -14207,13 +13301,8 @@
               <w:widowControl w:val="0"/>
               <w:spacing w:line="240" w:lineRule="auto"/>
             </w:pPr>
-            <w:proofErr w:type="spellStart"/>
-            <w:r>
-              <w:t>UserR</w:t>
-            </w:r>
-            <w:proofErr w:type="spellEnd"/>
-            <w:r>
-              <w:t xml:space="preserve"> successfully adds the location of a certain task.</w:t>
+            <w:r>
+              <w:t>UserR successfully adds the location of a certain task.</w:t>
             </w:r>
           </w:p>
         </w:tc>
@@ -14238,11 +13327,9 @@
               <w:widowControl w:val="0"/>
               <w:spacing w:line="240" w:lineRule="auto"/>
             </w:pPr>
-            <w:proofErr w:type="spellStart"/>
             <w:r>
               <w:t>Basicflow</w:t>
             </w:r>
-            <w:proofErr w:type="spellEnd"/>
           </w:p>
           <w:p>
             <w:pPr>
@@ -14277,32 +13364,16 @@
               <w:spacing w:line="240" w:lineRule="auto"/>
             </w:pPr>
             <w:r>
-              <w:t xml:space="preserve">2. System prompts </w:t>
-            </w:r>
-            <w:proofErr w:type="spellStart"/>
-            <w:r>
-              <w:t>UserR</w:t>
-            </w:r>
-            <w:proofErr w:type="spellEnd"/>
-            <w:r>
-              <w:t xml:space="preserve"> to add a location to their task</w:t>
-            </w:r>
-          </w:p>
-          <w:p>
-            <w:pPr>
-              <w:widowControl w:val="0"/>
-              <w:spacing w:line="240" w:lineRule="auto"/>
-            </w:pPr>
-            <w:r>
-              <w:t xml:space="preserve">3. </w:t>
-            </w:r>
-            <w:proofErr w:type="spellStart"/>
-            <w:r>
-              <w:t>UserR</w:t>
-            </w:r>
-            <w:proofErr w:type="spellEnd"/>
-            <w:r>
-              <w:t xml:space="preserve"> adds a location to their task</w:t>
+              <w:t>2. System prompts UserR to add a location to their task</w:t>
+            </w:r>
+          </w:p>
+          <w:p>
+            <w:pPr>
+              <w:widowControl w:val="0"/>
+              <w:spacing w:line="240" w:lineRule="auto"/>
+            </w:pPr>
+            <w:r>
+              <w:t>3. UserR adds a location to their task</w:t>
             </w:r>
           </w:p>
         </w:tc>
@@ -14695,13 +13766,8 @@
               <w:widowControl w:val="0"/>
               <w:spacing w:line="240" w:lineRule="auto"/>
             </w:pPr>
-            <w:proofErr w:type="spellStart"/>
-            <w:r>
-              <w:t>UserR</w:t>
-            </w:r>
-            <w:proofErr w:type="spellEnd"/>
-            <w:r>
-              <w:t>, 10, 20</w:t>
+            <w:r>
+              <w:t>UserR, 10, 20</w:t>
             </w:r>
           </w:p>
         </w:tc>
@@ -14794,13 +13860,8 @@
               <w:widowControl w:val="0"/>
               <w:spacing w:line="240" w:lineRule="auto"/>
             </w:pPr>
-            <w:proofErr w:type="spellStart"/>
-            <w:r>
-              <w:t>UserR</w:t>
-            </w:r>
-            <w:proofErr w:type="spellEnd"/>
-            <w:r>
-              <w:t xml:space="preserve"> selects the location of a task</w:t>
+            <w:r>
+              <w:t>UserR selects the location of a task</w:t>
             </w:r>
           </w:p>
         </w:tc>
@@ -14846,13 +13907,8 @@
               <w:widowControl w:val="0"/>
               <w:spacing w:line="240" w:lineRule="auto"/>
             </w:pPr>
-            <w:proofErr w:type="spellStart"/>
-            <w:r>
-              <w:t>UserR</w:t>
-            </w:r>
-            <w:proofErr w:type="spellEnd"/>
-            <w:r>
-              <w:t xml:space="preserve"> is editing a task.</w:t>
+            <w:r>
+              <w:t>UserR is editing a task.</w:t>
             </w:r>
           </w:p>
         </w:tc>
@@ -14898,13 +13954,8 @@
               <w:widowControl w:val="0"/>
               <w:spacing w:line="240" w:lineRule="auto"/>
             </w:pPr>
-            <w:proofErr w:type="spellStart"/>
-            <w:r>
-              <w:t>UserR</w:t>
-            </w:r>
-            <w:proofErr w:type="spellEnd"/>
-            <w:r>
-              <w:t xml:space="preserve"> successfully edits the location of a certain task.</w:t>
+            <w:r>
+              <w:t>UserR successfully edits the location of a certain task.</w:t>
             </w:r>
           </w:p>
         </w:tc>
@@ -14929,11 +13980,9 @@
               <w:widowControl w:val="0"/>
               <w:spacing w:line="240" w:lineRule="auto"/>
             </w:pPr>
-            <w:proofErr w:type="spellStart"/>
             <w:r>
               <w:t>Basicflow</w:t>
             </w:r>
-            <w:proofErr w:type="spellEnd"/>
           </w:p>
           <w:p>
             <w:pPr>
@@ -14968,32 +14017,16 @@
               <w:spacing w:line="240" w:lineRule="auto"/>
             </w:pPr>
             <w:r>
-              <w:t xml:space="preserve">2. System allows </w:t>
-            </w:r>
-            <w:proofErr w:type="spellStart"/>
-            <w:r>
-              <w:t>UserR</w:t>
-            </w:r>
-            <w:proofErr w:type="spellEnd"/>
-            <w:r>
-              <w:t xml:space="preserve"> to change the location of a certain task</w:t>
-            </w:r>
-          </w:p>
-          <w:p>
-            <w:pPr>
-              <w:widowControl w:val="0"/>
-              <w:spacing w:line="240" w:lineRule="auto"/>
-            </w:pPr>
-            <w:r>
-              <w:t xml:space="preserve">3. </w:t>
-            </w:r>
-            <w:proofErr w:type="spellStart"/>
-            <w:r>
-              <w:t>UserR</w:t>
-            </w:r>
-            <w:proofErr w:type="spellEnd"/>
-            <w:r>
-              <w:t xml:space="preserve"> changes the location of their task</w:t>
+              <w:t>2. System allows UserR to change the location of a certain task</w:t>
+            </w:r>
+          </w:p>
+          <w:p>
+            <w:pPr>
+              <w:widowControl w:val="0"/>
+              <w:spacing w:line="240" w:lineRule="auto"/>
+            </w:pPr>
+            <w:r>
+              <w:t>3. UserR changes the location of their task</w:t>
             </w:r>
           </w:p>
         </w:tc>
@@ -15385,13 +14418,8 @@
               <w:widowControl w:val="0"/>
               <w:spacing w:line="240" w:lineRule="auto"/>
             </w:pPr>
-            <w:proofErr w:type="spellStart"/>
-            <w:r>
-              <w:t>UserP</w:t>
-            </w:r>
-            <w:proofErr w:type="spellEnd"/>
-            <w:r>
-              <w:t>, 4, 9, 11, 19</w:t>
+            <w:r>
+              <w:t>UserP, 4, 9, 11, 19</w:t>
             </w:r>
           </w:p>
         </w:tc>
@@ -15438,15 +14466,7 @@
               <w:spacing w:line="240" w:lineRule="auto"/>
             </w:pPr>
             <w:r>
-              <w:t xml:space="preserve">Notify </w:t>
-            </w:r>
-            <w:proofErr w:type="spellStart"/>
-            <w:r>
-              <w:t>UserR</w:t>
-            </w:r>
-            <w:proofErr w:type="spellEnd"/>
-            <w:r>
-              <w:t xml:space="preserve"> of a bid</w:t>
+              <w:t>Notify UserR of a bid</w:t>
             </w:r>
           </w:p>
         </w:tc>
@@ -15492,13 +14512,8 @@
               <w:widowControl w:val="0"/>
               <w:spacing w:line="240" w:lineRule="auto"/>
             </w:pPr>
-            <w:proofErr w:type="spellStart"/>
-            <w:r>
-              <w:t>UserP</w:t>
-            </w:r>
-            <w:proofErr w:type="spellEnd"/>
-            <w:r>
-              <w:t xml:space="preserve"> bids on a task</w:t>
+            <w:r>
+              <w:t>UserP bids on a task</w:t>
             </w:r>
           </w:p>
         </w:tc>
@@ -15545,21 +14560,8 @@
               <w:spacing w:line="240" w:lineRule="auto"/>
             </w:pPr>
             <w:r>
-              <w:t xml:space="preserve">Task is </w:t>
-            </w:r>
-            <w:proofErr w:type="spellStart"/>
-            <w:r>
-              <w:t>bidded</w:t>
-            </w:r>
-            <w:proofErr w:type="spellEnd"/>
-            <w:r>
-              <w:t xml:space="preserve"> on by </w:t>
-            </w:r>
-            <w:proofErr w:type="spellStart"/>
-            <w:r>
-              <w:t>UserP</w:t>
-            </w:r>
-            <w:proofErr w:type="spellEnd"/>
+              <w:t>Task is bidded on by UserP</w:t>
+            </w:r>
           </w:p>
         </w:tc>
       </w:tr>
@@ -15604,13 +14606,8 @@
               <w:widowControl w:val="0"/>
               <w:spacing w:line="240" w:lineRule="auto"/>
             </w:pPr>
-            <w:proofErr w:type="spellStart"/>
-            <w:r>
-              <w:t>UserR</w:t>
-            </w:r>
-            <w:proofErr w:type="spellEnd"/>
-            <w:r>
-              <w:t xml:space="preserve"> is successfully notified of the bid</w:t>
+            <w:r>
+              <w:t>UserR is successfully notified of the bid</w:t>
             </w:r>
           </w:p>
         </w:tc>
@@ -15635,84 +14632,53 @@
               <w:widowControl w:val="0"/>
               <w:spacing w:line="240" w:lineRule="auto"/>
             </w:pPr>
-            <w:proofErr w:type="spellStart"/>
             <w:r>
               <w:t>Basicflow</w:t>
             </w:r>
-            <w:proofErr w:type="spellEnd"/>
-          </w:p>
-          <w:p>
-            <w:pPr>
-              <w:widowControl w:val="0"/>
-              <w:spacing w:line="240" w:lineRule="auto"/>
-            </w:pPr>
-          </w:p>
-        </w:tc>
-        <w:tc>
-          <w:tcPr>
-            <w:tcW w:w="6870" w:type="dxa"/>
-            <w:shd w:val="clear" w:color="auto" w:fill="auto"/>
-            <w:tcMar>
-              <w:top w:w="100" w:type="dxa"/>
-              <w:left w:w="100" w:type="dxa"/>
-              <w:bottom w:w="100" w:type="dxa"/>
-              <w:right w:w="100" w:type="dxa"/>
-            </w:tcMar>
-          </w:tcPr>
-          <w:p>
-            <w:pPr>
-              <w:widowControl w:val="0"/>
-              <w:spacing w:line="240" w:lineRule="auto"/>
-            </w:pPr>
-            <w:r>
-              <w:t xml:space="preserve">1. System displays bid options to </w:t>
-            </w:r>
-            <w:proofErr w:type="spellStart"/>
-            <w:r>
-              <w:t>UserP</w:t>
-            </w:r>
-            <w:proofErr w:type="spellEnd"/>
-          </w:p>
-          <w:p>
-            <w:pPr>
-              <w:widowControl w:val="0"/>
-              <w:spacing w:line="240" w:lineRule="auto"/>
-            </w:pPr>
-            <w:r>
-              <w:t xml:space="preserve">2. </w:t>
-            </w:r>
-            <w:proofErr w:type="spellStart"/>
-            <w:r>
-              <w:t>UserP</w:t>
-            </w:r>
-            <w:proofErr w:type="spellEnd"/>
-            <w:r>
-              <w:t xml:space="preserve"> then bids on a task. </w:t>
-            </w:r>
-          </w:p>
-          <w:p>
-            <w:pPr>
-              <w:widowControl w:val="0"/>
-              <w:spacing w:line="240" w:lineRule="auto"/>
-            </w:pPr>
-            <w:r>
-              <w:t xml:space="preserve">3. System notifies </w:t>
-            </w:r>
-            <w:proofErr w:type="spellStart"/>
-            <w:r>
-              <w:t>UserR</w:t>
-            </w:r>
-            <w:proofErr w:type="spellEnd"/>
-            <w:r>
-              <w:t xml:space="preserve"> of task their task being </w:t>
-            </w:r>
-            <w:proofErr w:type="spellStart"/>
-            <w:r>
-              <w:t>bidded</w:t>
-            </w:r>
-            <w:proofErr w:type="spellEnd"/>
-            <w:r>
-              <w:t xml:space="preserve"> on</w:t>
+          </w:p>
+          <w:p>
+            <w:pPr>
+              <w:widowControl w:val="0"/>
+              <w:spacing w:line="240" w:lineRule="auto"/>
+            </w:pPr>
+          </w:p>
+        </w:tc>
+        <w:tc>
+          <w:tcPr>
+            <w:tcW w:w="6870" w:type="dxa"/>
+            <w:shd w:val="clear" w:color="auto" w:fill="auto"/>
+            <w:tcMar>
+              <w:top w:w="100" w:type="dxa"/>
+              <w:left w:w="100" w:type="dxa"/>
+              <w:bottom w:w="100" w:type="dxa"/>
+              <w:right w:w="100" w:type="dxa"/>
+            </w:tcMar>
+          </w:tcPr>
+          <w:p>
+            <w:pPr>
+              <w:widowControl w:val="0"/>
+              <w:spacing w:line="240" w:lineRule="auto"/>
+            </w:pPr>
+            <w:r>
+              <w:t>1. System displays bid options to UserP</w:t>
+            </w:r>
+          </w:p>
+          <w:p>
+            <w:pPr>
+              <w:widowControl w:val="0"/>
+              <w:spacing w:line="240" w:lineRule="auto"/>
+            </w:pPr>
+            <w:r>
+              <w:t xml:space="preserve">2. UserP then bids on a task. </w:t>
+            </w:r>
+          </w:p>
+          <w:p>
+            <w:pPr>
+              <w:widowControl w:val="0"/>
+              <w:spacing w:line="240" w:lineRule="auto"/>
+            </w:pPr>
+            <w:r>
+              <w:t>3. System notifies UserR of task their task being bidded on</w:t>
             </w:r>
           </w:p>
         </w:tc>
@@ -15806,32 +14772,16 @@
               <w:spacing w:line="240" w:lineRule="auto"/>
             </w:pPr>
             <w:r>
-              <w:t xml:space="preserve">- </w:t>
-            </w:r>
-            <w:proofErr w:type="spellStart"/>
-            <w:r>
-              <w:t>UserR</w:t>
-            </w:r>
-            <w:proofErr w:type="spellEnd"/>
-            <w:r>
-              <w:t xml:space="preserve"> notified when there is no bid</w:t>
-            </w:r>
-          </w:p>
-          <w:p>
-            <w:pPr>
-              <w:widowControl w:val="0"/>
-              <w:spacing w:line="240" w:lineRule="auto"/>
-            </w:pPr>
-            <w:r>
-              <w:t xml:space="preserve">- </w:t>
-            </w:r>
-            <w:proofErr w:type="spellStart"/>
-            <w:r>
-              <w:t>UserR</w:t>
-            </w:r>
-            <w:proofErr w:type="spellEnd"/>
-            <w:r>
-              <w:t xml:space="preserve"> not notified when there is a bid</w:t>
+              <w:t>- UserR notified when there is no bid</w:t>
+            </w:r>
+          </w:p>
+          <w:p>
+            <w:pPr>
+              <w:widowControl w:val="0"/>
+              <w:spacing w:line="240" w:lineRule="auto"/>
+            </w:pPr>
+            <w:r>
+              <w:t>- UserR not notified when there is a bid</w:t>
             </w:r>
           </w:p>
         </w:tc>
@@ -16346,11 +15296,9 @@
               <w:widowControl w:val="0"/>
               <w:spacing w:line="240" w:lineRule="auto"/>
             </w:pPr>
-            <w:proofErr w:type="spellStart"/>
             <w:r>
               <w:t>Basicflow</w:t>
             </w:r>
-            <w:proofErr w:type="spellEnd"/>
           </w:p>
           <w:p>
             <w:pPr>
@@ -16768,13 +15716,8 @@
               <w:widowControl w:val="0"/>
               <w:spacing w:line="240" w:lineRule="auto"/>
             </w:pPr>
-            <w:proofErr w:type="spellStart"/>
-            <w:r>
-              <w:t>UserR</w:t>
-            </w:r>
-            <w:proofErr w:type="spellEnd"/>
-            <w:r>
-              <w:t>, 4, 6, 8</w:t>
+            <w:r>
+              <w:t>UserR, 4, 6, 8</w:t>
             </w:r>
           </w:p>
         </w:tc>
@@ -16821,15 +15764,7 @@
               <w:spacing w:line="240" w:lineRule="auto"/>
             </w:pPr>
             <w:r>
-              <w:t xml:space="preserve">Allow </w:t>
-            </w:r>
-            <w:proofErr w:type="spellStart"/>
-            <w:r>
-              <w:t>UserR’s</w:t>
-            </w:r>
-            <w:proofErr w:type="spellEnd"/>
-            <w:r>
-              <w:t xml:space="preserve"> offline changes to tasks, to be displayed when they regain connectivity.</w:t>
+              <w:t>Allow UserR’s offline changes to tasks, to be displayed when they regain connectivity.</w:t>
             </w:r>
           </w:p>
         </w:tc>
@@ -16975,13 +15910,8 @@
               <w:widowControl w:val="0"/>
               <w:spacing w:line="240" w:lineRule="auto"/>
             </w:pPr>
-            <w:proofErr w:type="spellStart"/>
-            <w:r>
-              <w:t>UserR’s</w:t>
-            </w:r>
-            <w:proofErr w:type="spellEnd"/>
-            <w:r>
-              <w:t xml:space="preserve"> offline changes to the tasks are displayed once they regain connectivity.</w:t>
+            <w:r>
+              <w:t>UserR’s offline changes to the tasks are displayed once they regain connectivity.</w:t>
             </w:r>
           </w:p>
         </w:tc>
@@ -17006,11 +15936,9 @@
               <w:widowControl w:val="0"/>
               <w:spacing w:line="240" w:lineRule="auto"/>
             </w:pPr>
-            <w:proofErr w:type="spellStart"/>
             <w:r>
               <w:t>Basicflow</w:t>
             </w:r>
-            <w:proofErr w:type="spellEnd"/>
           </w:p>
           <w:p>
             <w:pPr>
@@ -17045,32 +15973,16 @@
               <w:spacing w:line="240" w:lineRule="auto"/>
             </w:pPr>
             <w:r>
-              <w:t xml:space="preserve">1. System launches and displays </w:t>
-            </w:r>
-            <w:proofErr w:type="spellStart"/>
-            <w:r>
-              <w:t>UserR’s</w:t>
-            </w:r>
-            <w:proofErr w:type="spellEnd"/>
-            <w:r>
-              <w:t xml:space="preserve"> Tasks</w:t>
-            </w:r>
-          </w:p>
-          <w:p>
-            <w:pPr>
-              <w:widowControl w:val="0"/>
-              <w:spacing w:line="240" w:lineRule="auto"/>
-            </w:pPr>
-            <w:r>
-              <w:t xml:space="preserve">2. </w:t>
-            </w:r>
-            <w:proofErr w:type="spellStart"/>
-            <w:r>
-              <w:t>UserR</w:t>
-            </w:r>
-            <w:proofErr w:type="spellEnd"/>
-            <w:r>
-              <w:t xml:space="preserve"> requests to adds a task</w:t>
+              <w:t>1. System launches and displays UserR’s Tasks</w:t>
+            </w:r>
+          </w:p>
+          <w:p>
+            <w:pPr>
+              <w:widowControl w:val="0"/>
+              <w:spacing w:line="240" w:lineRule="auto"/>
+            </w:pPr>
+            <w:r>
+              <w:t>2. UserR requests to adds a task</w:t>
             </w:r>
           </w:p>
           <w:p>
@@ -17135,32 +16047,16 @@
               <w:spacing w:line="240" w:lineRule="auto"/>
             </w:pPr>
             <w:r>
-              <w:t xml:space="preserve">1. System launches and displays </w:t>
-            </w:r>
-            <w:proofErr w:type="spellStart"/>
-            <w:r>
-              <w:t>UserR’s</w:t>
-            </w:r>
-            <w:proofErr w:type="spellEnd"/>
-            <w:r>
-              <w:t xml:space="preserve"> Tasks</w:t>
-            </w:r>
-          </w:p>
-          <w:p>
-            <w:pPr>
-              <w:widowControl w:val="0"/>
-              <w:spacing w:line="240" w:lineRule="auto"/>
-            </w:pPr>
-            <w:r>
-              <w:t xml:space="preserve">2. </w:t>
-            </w:r>
-            <w:proofErr w:type="spellStart"/>
-            <w:r>
-              <w:t>UserR</w:t>
-            </w:r>
-            <w:proofErr w:type="spellEnd"/>
-            <w:r>
-              <w:t xml:space="preserve"> requests to edit their tasks</w:t>
+              <w:t>1. System launches and displays UserR’s Tasks</w:t>
+            </w:r>
+          </w:p>
+          <w:p>
+            <w:pPr>
+              <w:widowControl w:val="0"/>
+              <w:spacing w:line="240" w:lineRule="auto"/>
+            </w:pPr>
+            <w:r>
+              <w:t>2. UserR requests to edit their tasks</w:t>
             </w:r>
           </w:p>
           <w:p>
@@ -17216,15 +16112,7 @@
               <w:spacing w:line="240" w:lineRule="auto"/>
             </w:pPr>
             <w:r>
-              <w:t xml:space="preserve">- Could not update changes when </w:t>
-            </w:r>
-            <w:proofErr w:type="spellStart"/>
-            <w:r>
-              <w:t>UserR</w:t>
-            </w:r>
-            <w:proofErr w:type="spellEnd"/>
-            <w:r>
-              <w:t xml:space="preserve"> regains connectivity.</w:t>
+              <w:t>- Could not update changes when UserR regains connectivity.</w:t>
             </w:r>
           </w:p>
         </w:tc>
@@ -17509,18 +16397,8 @@
               <w:widowControl w:val="0"/>
               <w:spacing w:line="240" w:lineRule="auto"/>
             </w:pPr>
-            <w:proofErr w:type="spellStart"/>
-            <w:proofErr w:type="gramStart"/>
-            <w:r>
-              <w:t>UserR</w:t>
-            </w:r>
-            <w:proofErr w:type="spellEnd"/>
-            <w:r>
-              <w:t>,  8</w:t>
-            </w:r>
-            <w:proofErr w:type="gramEnd"/>
-            <w:r>
-              <w:t>, 10</w:t>
+            <w:r>
+              <w:t>UserR,  8, 10</w:t>
             </w:r>
           </w:p>
         </w:tc>
@@ -17567,15 +16445,7 @@
               <w:spacing w:line="240" w:lineRule="auto"/>
             </w:pPr>
             <w:r>
-              <w:t xml:space="preserve">Allow </w:t>
-            </w:r>
-            <w:proofErr w:type="spellStart"/>
-            <w:r>
-              <w:t>UserR</w:t>
-            </w:r>
-            <w:proofErr w:type="spellEnd"/>
-            <w:r>
-              <w:t xml:space="preserve"> to add a photograph to their task.</w:t>
+              <w:t>Allow UserR to add a photograph to their task.</w:t>
             </w:r>
           </w:p>
         </w:tc>
@@ -17621,13 +16491,8 @@
               <w:widowControl w:val="0"/>
               <w:spacing w:line="240" w:lineRule="auto"/>
             </w:pPr>
-            <w:proofErr w:type="spellStart"/>
-            <w:r>
-              <w:t>UserR</w:t>
-            </w:r>
-            <w:proofErr w:type="spellEnd"/>
-            <w:r>
-              <w:t xml:space="preserve"> creates a task.</w:t>
+            <w:r>
+              <w:t>UserR creates a task.</w:t>
             </w:r>
           </w:p>
         </w:tc>
@@ -17673,13 +16538,8 @@
               <w:widowControl w:val="0"/>
               <w:spacing w:line="240" w:lineRule="auto"/>
             </w:pPr>
-            <w:proofErr w:type="spellStart"/>
-            <w:r>
-              <w:t>UserR</w:t>
-            </w:r>
-            <w:proofErr w:type="spellEnd"/>
-            <w:r>
-              <w:t xml:space="preserve"> is currently adding a new task.</w:t>
+            <w:r>
+              <w:t>UserR is currently adding a new task.</w:t>
             </w:r>
           </w:p>
         </w:tc>
@@ -17725,13 +16585,8 @@
               <w:widowControl w:val="0"/>
               <w:spacing w:line="240" w:lineRule="auto"/>
             </w:pPr>
-            <w:proofErr w:type="spellStart"/>
-            <w:r>
-              <w:t>UserR</w:t>
-            </w:r>
-            <w:proofErr w:type="spellEnd"/>
-            <w:r>
-              <w:t xml:space="preserve"> successfully now has a photograph attached to their task</w:t>
+            <w:r>
+              <w:t>UserR successfully now has a photograph attached to their task</w:t>
             </w:r>
           </w:p>
         </w:tc>
@@ -17756,79 +16611,53 @@
               <w:widowControl w:val="0"/>
               <w:spacing w:line="240" w:lineRule="auto"/>
             </w:pPr>
-            <w:proofErr w:type="spellStart"/>
             <w:r>
               <w:t>Basicflow</w:t>
             </w:r>
-            <w:proofErr w:type="spellEnd"/>
-          </w:p>
-          <w:p>
-            <w:pPr>
-              <w:widowControl w:val="0"/>
-              <w:spacing w:line="240" w:lineRule="auto"/>
-            </w:pPr>
-          </w:p>
-        </w:tc>
-        <w:tc>
-          <w:tcPr>
-            <w:tcW w:w="6870" w:type="dxa"/>
-            <w:shd w:val="clear" w:color="auto" w:fill="auto"/>
-            <w:tcMar>
-              <w:top w:w="100" w:type="dxa"/>
-              <w:left w:w="100" w:type="dxa"/>
-              <w:bottom w:w="100" w:type="dxa"/>
-              <w:right w:w="100" w:type="dxa"/>
-            </w:tcMar>
-          </w:tcPr>
-          <w:p>
-            <w:pPr>
-              <w:widowControl w:val="0"/>
-              <w:spacing w:line="240" w:lineRule="auto"/>
-            </w:pPr>
-            <w:r>
-              <w:t xml:space="preserve">1. System prompts </w:t>
-            </w:r>
-            <w:proofErr w:type="spellStart"/>
-            <w:r>
-              <w:t>UserR</w:t>
-            </w:r>
-            <w:proofErr w:type="spellEnd"/>
-            <w:r>
-              <w:t xml:space="preserve"> to add a task</w:t>
-            </w:r>
-          </w:p>
-          <w:p>
-            <w:pPr>
-              <w:widowControl w:val="0"/>
-              <w:spacing w:line="240" w:lineRule="auto"/>
-            </w:pPr>
-            <w:r>
-              <w:t xml:space="preserve">2. </w:t>
-            </w:r>
-            <w:proofErr w:type="spellStart"/>
-            <w:r>
-              <w:t>UserR</w:t>
-            </w:r>
-            <w:proofErr w:type="spellEnd"/>
-            <w:r>
-              <w:t xml:space="preserve"> attaches a photograph to their task. </w:t>
-            </w:r>
-          </w:p>
-          <w:p>
-            <w:pPr>
-              <w:widowControl w:val="0"/>
-              <w:spacing w:line="240" w:lineRule="auto"/>
-            </w:pPr>
-            <w:r>
-              <w:t xml:space="preserve">3. The system displays </w:t>
-            </w:r>
-            <w:proofErr w:type="spellStart"/>
-            <w:r>
-              <w:t>UserR’s</w:t>
-            </w:r>
-            <w:proofErr w:type="spellEnd"/>
-            <w:r>
-              <w:t xml:space="preserve"> task with the photograph attached to it.</w:t>
+          </w:p>
+          <w:p>
+            <w:pPr>
+              <w:widowControl w:val="0"/>
+              <w:spacing w:line="240" w:lineRule="auto"/>
+            </w:pPr>
+          </w:p>
+        </w:tc>
+        <w:tc>
+          <w:tcPr>
+            <w:tcW w:w="6870" w:type="dxa"/>
+            <w:shd w:val="clear" w:color="auto" w:fill="auto"/>
+            <w:tcMar>
+              <w:top w:w="100" w:type="dxa"/>
+              <w:left w:w="100" w:type="dxa"/>
+              <w:bottom w:w="100" w:type="dxa"/>
+              <w:right w:w="100" w:type="dxa"/>
+            </w:tcMar>
+          </w:tcPr>
+          <w:p>
+            <w:pPr>
+              <w:widowControl w:val="0"/>
+              <w:spacing w:line="240" w:lineRule="auto"/>
+            </w:pPr>
+            <w:r>
+              <w:t>1. System prompts UserR to add a task</w:t>
+            </w:r>
+          </w:p>
+          <w:p>
+            <w:pPr>
+              <w:widowControl w:val="0"/>
+              <w:spacing w:line="240" w:lineRule="auto"/>
+            </w:pPr>
+            <w:r>
+              <w:t xml:space="preserve">2. UserR attaches a photograph to their task. </w:t>
+            </w:r>
+          </w:p>
+          <w:p>
+            <w:pPr>
+              <w:widowControl w:val="0"/>
+              <w:spacing w:line="240" w:lineRule="auto"/>
+            </w:pPr>
+            <w:r>
+              <w:t>3. The system displays UserR’s task with the photograph attached to it.</w:t>
             </w:r>
           </w:p>
         </w:tc>
@@ -18216,18 +17045,8 @@
               <w:widowControl w:val="0"/>
               <w:spacing w:line="240" w:lineRule="auto"/>
             </w:pPr>
-            <w:proofErr w:type="spellStart"/>
-            <w:proofErr w:type="gramStart"/>
-            <w:r>
-              <w:t>UserR</w:t>
-            </w:r>
-            <w:proofErr w:type="spellEnd"/>
-            <w:r>
-              <w:t>,  8</w:t>
-            </w:r>
-            <w:proofErr w:type="gramEnd"/>
-            <w:r>
-              <w:t>, 10</w:t>
+            <w:r>
+              <w:t>UserR,  8, 10</w:t>
             </w:r>
           </w:p>
         </w:tc>
@@ -18274,15 +17093,7 @@
               <w:spacing w:line="240" w:lineRule="auto"/>
             </w:pPr>
             <w:r>
-              <w:t xml:space="preserve">Allow </w:t>
-            </w:r>
-            <w:proofErr w:type="spellStart"/>
-            <w:r>
-              <w:t>UserR</w:t>
-            </w:r>
-            <w:proofErr w:type="spellEnd"/>
-            <w:r>
-              <w:t xml:space="preserve"> to delete a photograph to their task.</w:t>
+              <w:t>Allow UserR to delete a photograph to their task.</w:t>
             </w:r>
           </w:p>
         </w:tc>
@@ -18328,13 +17139,8 @@
               <w:widowControl w:val="0"/>
               <w:spacing w:line="240" w:lineRule="auto"/>
             </w:pPr>
-            <w:proofErr w:type="spellStart"/>
-            <w:r>
-              <w:t>UserR</w:t>
-            </w:r>
-            <w:proofErr w:type="spellEnd"/>
-            <w:r>
-              <w:t xml:space="preserve"> editing a task.</w:t>
+            <w:r>
+              <w:t>UserR editing a task.</w:t>
             </w:r>
           </w:p>
         </w:tc>
@@ -18380,13 +17186,8 @@
               <w:widowControl w:val="0"/>
               <w:spacing w:line="240" w:lineRule="auto"/>
             </w:pPr>
-            <w:proofErr w:type="spellStart"/>
-            <w:r>
-              <w:t>UserR</w:t>
-            </w:r>
-            <w:proofErr w:type="spellEnd"/>
-            <w:r>
-              <w:t xml:space="preserve"> is currently editing a task</w:t>
+            <w:r>
+              <w:t>UserR is currently editing a task</w:t>
             </w:r>
           </w:p>
         </w:tc>
@@ -18432,13 +17233,8 @@
               <w:widowControl w:val="0"/>
               <w:spacing w:line="240" w:lineRule="auto"/>
             </w:pPr>
-            <w:proofErr w:type="spellStart"/>
-            <w:r>
-              <w:t>UserR</w:t>
-            </w:r>
-            <w:proofErr w:type="spellEnd"/>
-            <w:r>
-              <w:t xml:space="preserve"> successfully deleted a photograph from a task</w:t>
+            <w:r>
+              <w:t>UserR successfully deleted a photograph from a task</w:t>
             </w:r>
           </w:p>
         </w:tc>
@@ -18463,113 +17259,71 @@
               <w:widowControl w:val="0"/>
               <w:spacing w:line="240" w:lineRule="auto"/>
             </w:pPr>
-            <w:proofErr w:type="spellStart"/>
             <w:r>
               <w:t>Basicflow</w:t>
             </w:r>
-            <w:proofErr w:type="spellEnd"/>
-          </w:p>
-          <w:p>
-            <w:pPr>
-              <w:widowControl w:val="0"/>
-              <w:spacing w:line="240" w:lineRule="auto"/>
-            </w:pPr>
-          </w:p>
-        </w:tc>
-        <w:tc>
-          <w:tcPr>
-            <w:tcW w:w="6870" w:type="dxa"/>
-            <w:shd w:val="clear" w:color="auto" w:fill="auto"/>
-            <w:tcMar>
-              <w:top w:w="100" w:type="dxa"/>
-              <w:left w:w="100" w:type="dxa"/>
-              <w:bottom w:w="100" w:type="dxa"/>
-              <w:right w:w="100" w:type="dxa"/>
-            </w:tcMar>
-          </w:tcPr>
-          <w:p>
-            <w:pPr>
-              <w:widowControl w:val="0"/>
-              <w:spacing w:line="240" w:lineRule="auto"/>
-            </w:pPr>
-            <w:r>
-              <w:t xml:space="preserve">1. System prompts </w:t>
-            </w:r>
-            <w:proofErr w:type="spellStart"/>
-            <w:r>
-              <w:t>UserR</w:t>
-            </w:r>
-            <w:proofErr w:type="spellEnd"/>
-            <w:r>
-              <w:t xml:space="preserve"> to edit a task</w:t>
-            </w:r>
-          </w:p>
-          <w:p>
-            <w:pPr>
-              <w:widowControl w:val="0"/>
-              <w:spacing w:line="240" w:lineRule="auto"/>
-            </w:pPr>
-            <w:r>
-              <w:t xml:space="preserve">2. </w:t>
-            </w:r>
-            <w:proofErr w:type="spellStart"/>
-            <w:r>
-              <w:t>UserR</w:t>
-            </w:r>
-            <w:proofErr w:type="spellEnd"/>
-            <w:r>
-              <w:t xml:space="preserve"> then edits the task</w:t>
-            </w:r>
-          </w:p>
-          <w:p>
-            <w:pPr>
-              <w:widowControl w:val="0"/>
-              <w:spacing w:line="240" w:lineRule="auto"/>
-            </w:pPr>
-            <w:r>
-              <w:t xml:space="preserve">3. System allows </w:t>
-            </w:r>
-            <w:proofErr w:type="spellStart"/>
-            <w:r>
-              <w:t>UserR</w:t>
-            </w:r>
-            <w:proofErr w:type="spellEnd"/>
-            <w:r>
-              <w:t xml:space="preserve"> to delete a photograph from a Task</w:t>
-            </w:r>
-          </w:p>
-          <w:p>
-            <w:pPr>
-              <w:widowControl w:val="0"/>
-              <w:spacing w:line="240" w:lineRule="auto"/>
-            </w:pPr>
-            <w:r>
-              <w:t xml:space="preserve">4. </w:t>
-            </w:r>
-            <w:proofErr w:type="spellStart"/>
-            <w:r>
-              <w:t>UserR</w:t>
-            </w:r>
-            <w:proofErr w:type="spellEnd"/>
-            <w:r>
-              <w:t xml:space="preserve"> deletes a photograph from that task </w:t>
-            </w:r>
-          </w:p>
-          <w:p>
-            <w:pPr>
-              <w:widowControl w:val="0"/>
-              <w:spacing w:line="240" w:lineRule="auto"/>
-            </w:pPr>
-            <w:r>
-              <w:t xml:space="preserve">5. The system displays </w:t>
-            </w:r>
-            <w:proofErr w:type="spellStart"/>
-            <w:r>
-              <w:t>UserR’s</w:t>
-            </w:r>
-            <w:proofErr w:type="spellEnd"/>
-            <w:r>
-              <w:t xml:space="preserve"> task with the specific photograph deleted</w:t>
+          </w:p>
+          <w:p>
+            <w:pPr>
+              <w:widowControl w:val="0"/>
+              <w:spacing w:line="240" w:lineRule="auto"/>
+            </w:pPr>
+          </w:p>
+        </w:tc>
+        <w:tc>
+          <w:tcPr>
+            <w:tcW w:w="6870" w:type="dxa"/>
+            <w:shd w:val="clear" w:color="auto" w:fill="auto"/>
+            <w:tcMar>
+              <w:top w:w="100" w:type="dxa"/>
+              <w:left w:w="100" w:type="dxa"/>
+              <w:bottom w:w="100" w:type="dxa"/>
+              <w:right w:w="100" w:type="dxa"/>
+            </w:tcMar>
+          </w:tcPr>
+          <w:p>
+            <w:pPr>
+              <w:widowControl w:val="0"/>
+              <w:spacing w:line="240" w:lineRule="auto"/>
+            </w:pPr>
+            <w:r>
+              <w:t>1. System prompts UserR to edit a task</w:t>
+            </w:r>
+          </w:p>
+          <w:p>
+            <w:pPr>
+              <w:widowControl w:val="0"/>
+              <w:spacing w:line="240" w:lineRule="auto"/>
+            </w:pPr>
+            <w:r>
+              <w:t>2. UserR then edits the task</w:t>
+            </w:r>
+          </w:p>
+          <w:p>
+            <w:pPr>
+              <w:widowControl w:val="0"/>
+              <w:spacing w:line="240" w:lineRule="auto"/>
+            </w:pPr>
+            <w:r>
+              <w:t>3. System allows UserR to delete a photograph from a Task</w:t>
+            </w:r>
+          </w:p>
+          <w:p>
+            <w:pPr>
+              <w:widowControl w:val="0"/>
+              <w:spacing w:line="240" w:lineRule="auto"/>
+            </w:pPr>
+            <w:r>
+              <w:t xml:space="preserve">4. UserR deletes a photograph from that task </w:t>
+            </w:r>
+          </w:p>
+          <w:p>
+            <w:pPr>
+              <w:widowControl w:val="0"/>
+              <w:spacing w:line="240" w:lineRule="auto"/>
+            </w:pPr>
+            <w:r>
+              <w:t>5. The system displays UserR’s task with the specific photograph deleted</w:t>
             </w:r>
           </w:p>
         </w:tc>
@@ -18831,8 +17585,6 @@
           <w:szCs w:val="48"/>
         </w:rPr>
       </w:pPr>
-      <w:bookmarkStart w:id="0" w:name="_GoBack"/>
-      <w:bookmarkEnd w:id="0"/>
     </w:p>
     <w:p>
       <w:pPr>
@@ -18888,7 +17640,6 @@
           <w:highlight w:val="white"/>
         </w:rPr>
       </w:pPr>
-      <w:proofErr w:type="spellStart"/>
       <w:r>
         <w:rPr>
           <w:rFonts w:ascii="Times New Roman" w:eastAsia="Times New Roman" w:hAnsi="Times New Roman" w:cs="Times New Roman"/>
@@ -18896,17 +17647,7 @@
           <w:szCs w:val="24"/>
           <w:highlight w:val="white"/>
         </w:rPr>
-        <w:t>UserR</w:t>
-      </w:r>
-      <w:proofErr w:type="spellEnd"/>
-      <w:r>
-        <w:rPr>
-          <w:rFonts w:ascii="Times New Roman" w:eastAsia="Times New Roman" w:hAnsi="Times New Roman" w:cs="Times New Roman"/>
-          <w:sz w:val="24"/>
-          <w:szCs w:val="24"/>
-          <w:highlight w:val="white"/>
-        </w:rPr>
-        <w:t xml:space="preserve">= Requester </w:t>
+        <w:t xml:space="preserve">UserR= Requester </w:t>
       </w:r>
     </w:p>
     <w:p>
@@ -18923,7 +17664,6 @@
           <w:highlight w:val="white"/>
         </w:rPr>
       </w:pPr>
-      <w:proofErr w:type="spellStart"/>
       <w:r>
         <w:rPr>
           <w:rFonts w:ascii="Times New Roman" w:eastAsia="Times New Roman" w:hAnsi="Times New Roman" w:cs="Times New Roman"/>
@@ -18931,17 +17671,7 @@
           <w:szCs w:val="24"/>
           <w:highlight w:val="white"/>
         </w:rPr>
-        <w:t>UserP</w:t>
-      </w:r>
-      <w:proofErr w:type="spellEnd"/>
-      <w:r>
-        <w:rPr>
-          <w:rFonts w:ascii="Times New Roman" w:eastAsia="Times New Roman" w:hAnsi="Times New Roman" w:cs="Times New Roman"/>
-          <w:sz w:val="24"/>
-          <w:szCs w:val="24"/>
-          <w:highlight w:val="white"/>
-        </w:rPr>
-        <w:t>= Provider</w:t>
+        <w:t>UserP= Provider</w:t>
       </w:r>
     </w:p>
     <w:p>
@@ -19241,19 +17971,8 @@
           <w:szCs w:val="24"/>
           <w:highlight w:val="white"/>
         </w:rPr>
-        <w:t xml:space="preserve">12 = change status to </w:t>
+        <w:t>12 = change status to bidded</w:t>
       </w:r>
-      <w:proofErr w:type="spellStart"/>
-      <w:r>
-        <w:rPr>
-          <w:rFonts w:ascii="Times New Roman" w:eastAsia="Times New Roman" w:hAnsi="Times New Roman" w:cs="Times New Roman"/>
-          <w:sz w:val="24"/>
-          <w:szCs w:val="24"/>
-          <w:highlight w:val="white"/>
-        </w:rPr>
-        <w:t>bidded</w:t>
-      </w:r>
-      <w:proofErr w:type="spellEnd"/>
     </w:p>
     <w:p>
       <w:pPr>
@@ -19641,47 +18360,7 @@
           <w:szCs w:val="28"/>
           <w:highlight w:val="white"/>
         </w:rPr>
-        <w:t xml:space="preserve">WOW factor: This app is a </w:t>
-      </w:r>
-      <w:proofErr w:type="gramStart"/>
-      <w:r>
-        <w:rPr>
-          <w:rFonts w:ascii="Times New Roman" w:eastAsia="Times New Roman" w:hAnsi="Times New Roman" w:cs="Times New Roman"/>
-          <w:sz w:val="28"/>
-          <w:szCs w:val="28"/>
-          <w:highlight w:val="white"/>
-        </w:rPr>
-        <w:t>house sitting</w:t>
-      </w:r>
-      <w:proofErr w:type="gramEnd"/>
-      <w:r>
-        <w:rPr>
-          <w:rFonts w:ascii="Times New Roman" w:eastAsia="Times New Roman" w:hAnsi="Times New Roman" w:cs="Times New Roman"/>
-          <w:sz w:val="28"/>
-          <w:szCs w:val="28"/>
-          <w:highlight w:val="white"/>
-        </w:rPr>
-        <w:t xml:space="preserve"> app that sets the user requester as the user that needs their house to be </w:t>
-      </w:r>
-      <w:proofErr w:type="spellStart"/>
-      <w:r>
-        <w:rPr>
-          <w:rFonts w:ascii="Times New Roman" w:eastAsia="Times New Roman" w:hAnsi="Times New Roman" w:cs="Times New Roman"/>
-          <w:sz w:val="28"/>
-          <w:szCs w:val="28"/>
-          <w:highlight w:val="white"/>
-        </w:rPr>
-        <w:t>sitted</w:t>
-      </w:r>
-      <w:proofErr w:type="spellEnd"/>
-      <w:r>
-        <w:rPr>
-          <w:rFonts w:ascii="Times New Roman" w:eastAsia="Times New Roman" w:hAnsi="Times New Roman" w:cs="Times New Roman"/>
-          <w:sz w:val="28"/>
-          <w:szCs w:val="28"/>
-          <w:highlight w:val="white"/>
-        </w:rPr>
-        <w:t xml:space="preserve"> while they are away and the user provider to be the one that provides the house sitting.</w:t>
+        <w:t>WOW factor: This app is a house sitting app that sets the user requester as the user that needs their house to be sitted while they are away and the user provider to be the one that provides the house sitting.</w:t>
       </w:r>
     </w:p>
     <w:sectPr>
@@ -19695,8 +18374,8 @@
 </file>
 
 <file path=word/numbering.xml><?xml version="1.0" encoding="utf-8"?>
-<w:numbering xmlns:wpc="http://schemas.microsoft.com/office/word/2010/wordprocessingCanvas" xmlns:cx="http://schemas.microsoft.com/office/drawing/2014/chartex" xmlns:cx1="http://schemas.microsoft.com/office/drawing/2015/9/8/chartex" xmlns:cx2="http://schemas.microsoft.com/office/drawing/2015/10/21/chartex" xmlns:cx3="http://schemas.microsoft.com/office/drawing/2016/5/9/chartex" xmlns:cx4="http://schemas.microsoft.com/office/drawing/2016/5/10/chartex" xmlns:cx5="http://schemas.microsoft.com/office/drawing/2016/5/11/chartex" xmlns:cx6="http://schemas.microsoft.com/office/drawing/2016/5/12/chartex" xmlns:cx7="http://schemas.microsoft.com/office/drawing/2016/5/13/chartex" xmlns:cx8="http://schemas.microsoft.com/office/drawing/2016/5/14/chartex" xmlns:mc="http://schemas.openxmlformats.org/markup-compatibility/2006" xmlns:aink="http://schemas.microsoft.com/office/drawing/2016/ink" xmlns:am3d="http://schemas.microsoft.com/office/drawing/2017/model3d" xmlns:o="urn:schemas-microsoft-com:office:office" xmlns:r="http://schemas.openxmlformats.org/officeDocument/2006/relationships" xmlns:m="http://schemas.openxmlformats.org/officeDocument/2006/math" xmlns:v="urn:schemas-microsoft-com:vml" xmlns:wp14="http://schemas.microsoft.com/office/word/2010/wordprocessingDrawing" xmlns:wp="http://schemas.openxmlformats.org/drawingml/2006/wordprocessingDrawing" xmlns:w10="urn:schemas-microsoft-com:office:word" xmlns:w="http://schemas.openxmlformats.org/wordprocessingml/2006/main" xmlns:w14="http://schemas.microsoft.com/office/word/2010/wordml" xmlns:w15="http://schemas.microsoft.com/office/word/2012/wordml" xmlns:w16cid="http://schemas.microsoft.com/office/word/2016/wordml/cid" xmlns:w16se="http://schemas.microsoft.com/office/word/2015/wordml/symex" xmlns:wpg="http://schemas.microsoft.com/office/word/2010/wordprocessingGroup" xmlns:wpi="http://schemas.microsoft.com/office/word/2010/wordprocessingInk" xmlns:wne="http://schemas.microsoft.com/office/word/2006/wordml" xmlns:wps="http://schemas.microsoft.com/office/word/2010/wordprocessingShape" mc:Ignorable="w14 w15 w16se w16cid wp14">
-  <w:abstractNum w:abstractNumId="0" w15:restartNumberingAfterBreak="0">
+<w:numbering xmlns:wpc="http://schemas.microsoft.com/office/word/2010/wordprocessingCanvas" xmlns:mo="http://schemas.microsoft.com/office/mac/office/2008/main" xmlns:mc="http://schemas.openxmlformats.org/markup-compatibility/2006" xmlns:mv="urn:schemas-microsoft-com:mac:vml" xmlns:o="urn:schemas-microsoft-com:office:office" xmlns:r="http://schemas.openxmlformats.org/officeDocument/2006/relationships" xmlns:m="http://schemas.openxmlformats.org/officeDocument/2006/math" xmlns:v="urn:schemas-microsoft-com:vml" xmlns:wp14="http://schemas.microsoft.com/office/word/2010/wordprocessingDrawing" xmlns:wp="http://schemas.openxmlformats.org/drawingml/2006/wordprocessingDrawing" xmlns:w10="urn:schemas-microsoft-com:office:word" xmlns:w="http://schemas.openxmlformats.org/wordprocessingml/2006/main" xmlns:w14="http://schemas.microsoft.com/office/word/2010/wordml" xmlns:w15="http://schemas.microsoft.com/office/word/2012/wordml" xmlns:wpg="http://schemas.microsoft.com/office/word/2010/wordprocessingGroup" xmlns:wpi="http://schemas.microsoft.com/office/word/2010/wordprocessingInk" xmlns:wne="http://schemas.microsoft.com/office/word/2006/wordml" xmlns:wps="http://schemas.microsoft.com/office/word/2010/wordprocessingShape" mc:Ignorable="w14 w15 wp14">
+  <w:abstractNum w:abstractNumId="0">
     <w:nsid w:val="43747FA4"/>
     <w:multiLevelType w:val="multilevel"/>
     <w:tmpl w:val="38AEE4DC"/>
@@ -19816,7 +18495,7 @@
 </file>
 
 <file path=word/styles.xml><?xml version="1.0" encoding="utf-8"?>
-<w:styles xmlns:mc="http://schemas.openxmlformats.org/markup-compatibility/2006" xmlns:r="http://schemas.openxmlformats.org/officeDocument/2006/relationships" xmlns:w="http://schemas.openxmlformats.org/wordprocessingml/2006/main" xmlns:w14="http://schemas.microsoft.com/office/word/2010/wordml" xmlns:w15="http://schemas.microsoft.com/office/word/2012/wordml" xmlns:w16cid="http://schemas.microsoft.com/office/word/2016/wordml/cid" xmlns:w16se="http://schemas.microsoft.com/office/word/2015/wordml/symex" mc:Ignorable="w14 w15 w16se w16cid">
+<w:styles xmlns:mc="http://schemas.openxmlformats.org/markup-compatibility/2006" xmlns:r="http://schemas.openxmlformats.org/officeDocument/2006/relationships" xmlns:w="http://schemas.openxmlformats.org/wordprocessingml/2006/main" xmlns:w14="http://schemas.microsoft.com/office/word/2010/wordml" xmlns:w15="http://schemas.microsoft.com/office/word/2012/wordml" mc:Ignorable="w14 w15">
   <w:docDefaults>
     <w:rPrDefault>
       <w:rPr>
@@ -19840,7 +18519,7 @@
       </w:pPr>
     </w:pPrDefault>
   </w:docDefaults>
-  <w:latentStyles w:defLockedState="0" w:defUIPriority="99" w:defSemiHidden="0" w:defUnhideWhenUsed="0" w:defQFormat="0" w:count="375">
+  <w:latentStyles w:defLockedState="0" w:defUIPriority="99" w:defSemiHidden="0" w:defUnhideWhenUsed="0" w:defQFormat="0" w:count="382">
     <w:lsdException w:name="Normal" w:uiPriority="0" w:qFormat="1"/>
     <w:lsdException w:name="heading 1" w:uiPriority="9" w:qFormat="1"/>
     <w:lsdException w:name="heading 2" w:semiHidden="1" w:uiPriority="9" w:unhideWhenUsed="1" w:qFormat="1"/>
@@ -20370,6 +19049,7 @@
     <w:tblPr>
       <w:tblStyleRowBandSize w:val="1"/>
       <w:tblStyleColBandSize w:val="1"/>
+      <w:tblInd w:w="0" w:type="dxa"/>
       <w:tblCellMar>
         <w:top w:w="100" w:type="dxa"/>
         <w:left w:w="100" w:type="dxa"/>
@@ -20383,6 +19063,7 @@
     <w:tblPr>
       <w:tblStyleRowBandSize w:val="1"/>
       <w:tblStyleColBandSize w:val="1"/>
+      <w:tblInd w:w="0" w:type="dxa"/>
       <w:tblCellMar>
         <w:top w:w="100" w:type="dxa"/>
         <w:left w:w="100" w:type="dxa"/>
@@ -20396,6 +19077,7 @@
     <w:tblPr>
       <w:tblStyleRowBandSize w:val="1"/>
       <w:tblStyleColBandSize w:val="1"/>
+      <w:tblInd w:w="0" w:type="dxa"/>
       <w:tblCellMar>
         <w:top w:w="100" w:type="dxa"/>
         <w:left w:w="100" w:type="dxa"/>
@@ -20409,6 +19091,7 @@
     <w:tblPr>
       <w:tblStyleRowBandSize w:val="1"/>
       <w:tblStyleColBandSize w:val="1"/>
+      <w:tblInd w:w="0" w:type="dxa"/>
       <w:tblCellMar>
         <w:top w:w="100" w:type="dxa"/>
         <w:left w:w="100" w:type="dxa"/>
@@ -20422,6 +19105,7 @@
     <w:tblPr>
       <w:tblStyleRowBandSize w:val="1"/>
       <w:tblStyleColBandSize w:val="1"/>
+      <w:tblInd w:w="0" w:type="dxa"/>
       <w:tblCellMar>
         <w:top w:w="100" w:type="dxa"/>
         <w:left w:w="100" w:type="dxa"/>
@@ -20435,6 +19119,7 @@
     <w:tblPr>
       <w:tblStyleRowBandSize w:val="1"/>
       <w:tblStyleColBandSize w:val="1"/>
+      <w:tblInd w:w="0" w:type="dxa"/>
       <w:tblCellMar>
         <w:top w:w="100" w:type="dxa"/>
         <w:left w:w="100" w:type="dxa"/>
@@ -20448,6 +19133,7 @@
     <w:tblPr>
       <w:tblStyleRowBandSize w:val="1"/>
       <w:tblStyleColBandSize w:val="1"/>
+      <w:tblInd w:w="0" w:type="dxa"/>
       <w:tblCellMar>
         <w:top w:w="100" w:type="dxa"/>
         <w:left w:w="100" w:type="dxa"/>
@@ -20461,6 +19147,7 @@
     <w:tblPr>
       <w:tblStyleRowBandSize w:val="1"/>
       <w:tblStyleColBandSize w:val="1"/>
+      <w:tblInd w:w="0" w:type="dxa"/>
       <w:tblCellMar>
         <w:top w:w="100" w:type="dxa"/>
         <w:left w:w="100" w:type="dxa"/>
@@ -20474,6 +19161,7 @@
     <w:tblPr>
       <w:tblStyleRowBandSize w:val="1"/>
       <w:tblStyleColBandSize w:val="1"/>
+      <w:tblInd w:w="0" w:type="dxa"/>
       <w:tblCellMar>
         <w:top w:w="100" w:type="dxa"/>
         <w:left w:w="100" w:type="dxa"/>
@@ -20487,6 +19175,7 @@
     <w:tblPr>
       <w:tblStyleRowBandSize w:val="1"/>
       <w:tblStyleColBandSize w:val="1"/>
+      <w:tblInd w:w="0" w:type="dxa"/>
       <w:tblCellMar>
         <w:top w:w="100" w:type="dxa"/>
         <w:left w:w="100" w:type="dxa"/>
@@ -20500,6 +19189,7 @@
     <w:tblPr>
       <w:tblStyleRowBandSize w:val="1"/>
       <w:tblStyleColBandSize w:val="1"/>
+      <w:tblInd w:w="0" w:type="dxa"/>
       <w:tblCellMar>
         <w:top w:w="100" w:type="dxa"/>
         <w:left w:w="100" w:type="dxa"/>
@@ -20513,6 +19203,7 @@
     <w:tblPr>
       <w:tblStyleRowBandSize w:val="1"/>
       <w:tblStyleColBandSize w:val="1"/>
+      <w:tblInd w:w="0" w:type="dxa"/>
       <w:tblCellMar>
         <w:top w:w="100" w:type="dxa"/>
         <w:left w:w="100" w:type="dxa"/>
@@ -20526,6 +19217,7 @@
     <w:tblPr>
       <w:tblStyleRowBandSize w:val="1"/>
       <w:tblStyleColBandSize w:val="1"/>
+      <w:tblInd w:w="0" w:type="dxa"/>
       <w:tblCellMar>
         <w:top w:w="100" w:type="dxa"/>
         <w:left w:w="100" w:type="dxa"/>
@@ -20539,6 +19231,7 @@
     <w:tblPr>
       <w:tblStyleRowBandSize w:val="1"/>
       <w:tblStyleColBandSize w:val="1"/>
+      <w:tblInd w:w="0" w:type="dxa"/>
       <w:tblCellMar>
         <w:top w:w="100" w:type="dxa"/>
         <w:left w:w="100" w:type="dxa"/>
@@ -20552,6 +19245,7 @@
     <w:tblPr>
       <w:tblStyleRowBandSize w:val="1"/>
       <w:tblStyleColBandSize w:val="1"/>
+      <w:tblInd w:w="0" w:type="dxa"/>
       <w:tblCellMar>
         <w:top w:w="100" w:type="dxa"/>
         <w:left w:w="100" w:type="dxa"/>
@@ -20565,6 +19259,7 @@
     <w:tblPr>
       <w:tblStyleRowBandSize w:val="1"/>
       <w:tblStyleColBandSize w:val="1"/>
+      <w:tblInd w:w="0" w:type="dxa"/>
       <w:tblCellMar>
         <w:top w:w="100" w:type="dxa"/>
         <w:left w:w="100" w:type="dxa"/>
@@ -20578,6 +19273,7 @@
     <w:tblPr>
       <w:tblStyleRowBandSize w:val="1"/>
       <w:tblStyleColBandSize w:val="1"/>
+      <w:tblInd w:w="0" w:type="dxa"/>
       <w:tblCellMar>
         <w:top w:w="100" w:type="dxa"/>
         <w:left w:w="100" w:type="dxa"/>
@@ -20591,6 +19287,7 @@
     <w:tblPr>
       <w:tblStyleRowBandSize w:val="1"/>
       <w:tblStyleColBandSize w:val="1"/>
+      <w:tblInd w:w="0" w:type="dxa"/>
       <w:tblCellMar>
         <w:top w:w="100" w:type="dxa"/>
         <w:left w:w="100" w:type="dxa"/>
@@ -20604,6 +19301,7 @@
     <w:tblPr>
       <w:tblStyleRowBandSize w:val="1"/>
       <w:tblStyleColBandSize w:val="1"/>
+      <w:tblInd w:w="0" w:type="dxa"/>
       <w:tblCellMar>
         <w:top w:w="100" w:type="dxa"/>
         <w:left w:w="100" w:type="dxa"/>
@@ -20617,6 +19315,7 @@
     <w:tblPr>
       <w:tblStyleRowBandSize w:val="1"/>
       <w:tblStyleColBandSize w:val="1"/>
+      <w:tblInd w:w="0" w:type="dxa"/>
       <w:tblCellMar>
         <w:top w:w="100" w:type="dxa"/>
         <w:left w:w="100" w:type="dxa"/>
@@ -20630,6 +19329,7 @@
     <w:tblPr>
       <w:tblStyleRowBandSize w:val="1"/>
       <w:tblStyleColBandSize w:val="1"/>
+      <w:tblInd w:w="0" w:type="dxa"/>
       <w:tblCellMar>
         <w:top w:w="100" w:type="dxa"/>
         <w:left w:w="100" w:type="dxa"/>
@@ -20643,6 +19343,7 @@
     <w:tblPr>
       <w:tblStyleRowBandSize w:val="1"/>
       <w:tblStyleColBandSize w:val="1"/>
+      <w:tblInd w:w="0" w:type="dxa"/>
       <w:tblCellMar>
         <w:top w:w="100" w:type="dxa"/>
         <w:left w:w="100" w:type="dxa"/>
@@ -20656,6 +19357,7 @@
     <w:tblPr>
       <w:tblStyleRowBandSize w:val="1"/>
       <w:tblStyleColBandSize w:val="1"/>
+      <w:tblInd w:w="0" w:type="dxa"/>
       <w:tblCellMar>
         <w:top w:w="100" w:type="dxa"/>
         <w:left w:w="100" w:type="dxa"/>
@@ -20669,6 +19371,7 @@
     <w:tblPr>
       <w:tblStyleRowBandSize w:val="1"/>
       <w:tblStyleColBandSize w:val="1"/>
+      <w:tblInd w:w="0" w:type="dxa"/>
       <w:tblCellMar>
         <w:top w:w="100" w:type="dxa"/>
         <w:left w:w="100" w:type="dxa"/>
@@ -20682,6 +19385,7 @@
     <w:tblPr>
       <w:tblStyleRowBandSize w:val="1"/>
       <w:tblStyleColBandSize w:val="1"/>
+      <w:tblInd w:w="0" w:type="dxa"/>
       <w:tblCellMar>
         <w:top w:w="100" w:type="dxa"/>
         <w:left w:w="100" w:type="dxa"/>
@@ -20695,6 +19399,7 @@
     <w:tblPr>
       <w:tblStyleRowBandSize w:val="1"/>
       <w:tblStyleColBandSize w:val="1"/>
+      <w:tblInd w:w="0" w:type="dxa"/>
       <w:tblCellMar>
         <w:top w:w="100" w:type="dxa"/>
         <w:left w:w="100" w:type="dxa"/>
@@ -20708,6 +19413,7 @@
     <w:tblPr>
       <w:tblStyleRowBandSize w:val="1"/>
       <w:tblStyleColBandSize w:val="1"/>
+      <w:tblInd w:w="0" w:type="dxa"/>
       <w:tblCellMar>
         <w:top w:w="100" w:type="dxa"/>
         <w:left w:w="100" w:type="dxa"/>

</xml_diff>

<commit_message>
update to use case doc
</commit_message>
<xml_diff>
--- a/doc/CMPUT301USECASE.docx
+++ b/doc/CMPUT301USECASE.docx
@@ -1,6 +1,6 @@
 
 <file path=word/document.xml><?xml version="1.0" encoding="utf-8"?>
-<w:document xmlns:wpc="http://schemas.microsoft.com/office/word/2010/wordprocessingCanvas" xmlns:mo="http://schemas.microsoft.com/office/mac/office/2008/main" xmlns:mc="http://schemas.openxmlformats.org/markup-compatibility/2006" xmlns:mv="urn:schemas-microsoft-com:mac:vml" xmlns:o="urn:schemas-microsoft-com:office:office" xmlns:r="http://schemas.openxmlformats.org/officeDocument/2006/relationships" xmlns:m="http://schemas.openxmlformats.org/officeDocument/2006/math" xmlns:v="urn:schemas-microsoft-com:vml" xmlns:wp14="http://schemas.microsoft.com/office/word/2010/wordprocessingDrawing" xmlns:wp="http://schemas.openxmlformats.org/drawingml/2006/wordprocessingDrawing" xmlns:w10="urn:schemas-microsoft-com:office:word" xmlns:w="http://schemas.openxmlformats.org/wordprocessingml/2006/main" xmlns:w14="http://schemas.microsoft.com/office/word/2010/wordml" xmlns:w15="http://schemas.microsoft.com/office/word/2012/wordml" xmlns:wpg="http://schemas.microsoft.com/office/word/2010/wordprocessingGroup" xmlns:wpi="http://schemas.microsoft.com/office/word/2010/wordprocessingInk" xmlns:wne="http://schemas.microsoft.com/office/word/2006/wordml" xmlns:wps="http://schemas.microsoft.com/office/word/2010/wordprocessingShape" mc:Ignorable="w14 w15 wp14">
+<w:document xmlns:wpc="http://schemas.microsoft.com/office/word/2010/wordprocessingCanvas" xmlns:cx="http://schemas.microsoft.com/office/drawing/2014/chartex" xmlns:cx1="http://schemas.microsoft.com/office/drawing/2015/9/8/chartex" xmlns:cx2="http://schemas.microsoft.com/office/drawing/2015/10/21/chartex" xmlns:cx3="http://schemas.microsoft.com/office/drawing/2016/5/9/chartex" xmlns:cx4="http://schemas.microsoft.com/office/drawing/2016/5/10/chartex" xmlns:cx5="http://schemas.microsoft.com/office/drawing/2016/5/11/chartex" xmlns:cx6="http://schemas.microsoft.com/office/drawing/2016/5/12/chartex" xmlns:cx7="http://schemas.microsoft.com/office/drawing/2016/5/13/chartex" xmlns:cx8="http://schemas.microsoft.com/office/drawing/2016/5/14/chartex" xmlns:mc="http://schemas.openxmlformats.org/markup-compatibility/2006" xmlns:aink="http://schemas.microsoft.com/office/drawing/2016/ink" xmlns:am3d="http://schemas.microsoft.com/office/drawing/2017/model3d" xmlns:o="urn:schemas-microsoft-com:office:office" xmlns:r="http://schemas.openxmlformats.org/officeDocument/2006/relationships" xmlns:m="http://schemas.openxmlformats.org/officeDocument/2006/math" xmlns:v="urn:schemas-microsoft-com:vml" xmlns:wp14="http://schemas.microsoft.com/office/word/2010/wordprocessingDrawing" xmlns:wp="http://schemas.openxmlformats.org/drawingml/2006/wordprocessingDrawing" xmlns:w10="urn:schemas-microsoft-com:office:word" xmlns:w="http://schemas.openxmlformats.org/wordprocessingml/2006/main" xmlns:w14="http://schemas.microsoft.com/office/word/2010/wordml" xmlns:w15="http://schemas.microsoft.com/office/word/2012/wordml" xmlns:w16cid="http://schemas.microsoft.com/office/word/2016/wordml/cid" xmlns:w16se="http://schemas.microsoft.com/office/word/2015/wordml/symex" xmlns:wpg="http://schemas.microsoft.com/office/word/2010/wordprocessingGroup" xmlns:wpi="http://schemas.microsoft.com/office/word/2010/wordprocessingInk" xmlns:wne="http://schemas.microsoft.com/office/word/2006/wordml" xmlns:wps="http://schemas.microsoft.com/office/word/2010/wordprocessingShape" mc:Ignorable="w14 w15 w16se w16cid wp14">
   <w:body>
     <w:p>
       <w:pPr>
@@ -349,9 +349,11 @@
               <w:widowControl w:val="0"/>
               <w:spacing w:line="240" w:lineRule="auto"/>
             </w:pPr>
+            <w:proofErr w:type="spellStart"/>
             <w:r>
               <w:t>Basicflow</w:t>
             </w:r>
+            <w:proofErr w:type="spellEnd"/>
           </w:p>
           <w:p>
             <w:pPr>
@@ -630,7 +632,15 @@
               <w:spacing w:line="240" w:lineRule="auto"/>
             </w:pPr>
             <w:r>
-              <w:t>(i.e missing information or not recognized)</w:t>
+              <w:t>(</w:t>
+            </w:r>
+            <w:proofErr w:type="spellStart"/>
+            <w:r>
+              <w:t>i.e</w:t>
+            </w:r>
+            <w:proofErr w:type="spellEnd"/>
+            <w:r>
+              <w:t xml:space="preserve"> missing information or not recognized)</w:t>
             </w:r>
           </w:p>
         </w:tc>
@@ -927,7 +937,17 @@
               <w:spacing w:line="240" w:lineRule="auto"/>
             </w:pPr>
             <w:r>
-              <w:t>Successfully create a account for user</w:t>
+              <w:t xml:space="preserve">Successfully create </w:t>
+            </w:r>
+            <w:proofErr w:type="spellStart"/>
+            <w:proofErr w:type="gramStart"/>
+            <w:r>
+              <w:t>a</w:t>
+            </w:r>
+            <w:proofErr w:type="spellEnd"/>
+            <w:proofErr w:type="gramEnd"/>
+            <w:r>
+              <w:t xml:space="preserve"> account for user</w:t>
             </w:r>
           </w:p>
         </w:tc>
@@ -1068,7 +1088,17 @@
               <w:spacing w:line="240" w:lineRule="auto"/>
             </w:pPr>
             <w:r>
-              <w:t>User successfully creates a account</w:t>
+              <w:t xml:space="preserve">User successfully creates </w:t>
+            </w:r>
+            <w:proofErr w:type="spellStart"/>
+            <w:proofErr w:type="gramStart"/>
+            <w:r>
+              <w:t>a</w:t>
+            </w:r>
+            <w:proofErr w:type="spellEnd"/>
+            <w:proofErr w:type="gramEnd"/>
+            <w:r>
+              <w:t xml:space="preserve"> account</w:t>
             </w:r>
           </w:p>
         </w:tc>
@@ -1093,9 +1123,11 @@
               <w:widowControl w:val="0"/>
               <w:spacing w:line="240" w:lineRule="auto"/>
             </w:pPr>
+            <w:proofErr w:type="spellStart"/>
             <w:r>
               <w:t>Basicflow</w:t>
             </w:r>
+            <w:proofErr w:type="spellEnd"/>
           </w:p>
           <w:p>
             <w:pPr>
@@ -1437,7 +1469,15 @@
               <w:spacing w:line="240" w:lineRule="auto"/>
             </w:pPr>
             <w:r>
-              <w:t>(i.e missing information)</w:t>
+              <w:t>(</w:t>
+            </w:r>
+            <w:proofErr w:type="spellStart"/>
+            <w:r>
+              <w:t>i.e</w:t>
+            </w:r>
+            <w:proofErr w:type="spellEnd"/>
+            <w:r>
+              <w:t xml:space="preserve"> missing information)</w:t>
             </w:r>
           </w:p>
           <w:p>
@@ -1537,7 +1577,15 @@
               <w:spacing w:line="240" w:lineRule="auto"/>
             </w:pPr>
             <w:r>
-              <w:t>US 03.01.01  US 03.02.01</w:t>
+              <w:t xml:space="preserve">US </w:t>
+            </w:r>
+            <w:proofErr w:type="gramStart"/>
+            <w:r>
+              <w:t>03.01.01  US</w:t>
+            </w:r>
+            <w:proofErr w:type="gramEnd"/>
+            <w:r>
+              <w:t xml:space="preserve"> 03.02.01</w:t>
             </w:r>
           </w:p>
         </w:tc>
@@ -1895,9 +1943,11 @@
               <w:widowControl w:val="0"/>
               <w:spacing w:line="240" w:lineRule="auto"/>
             </w:pPr>
+            <w:proofErr w:type="spellStart"/>
             <w:r>
               <w:t>Basicflow</w:t>
             </w:r>
+            <w:proofErr w:type="spellEnd"/>
           </w:p>
           <w:p>
             <w:pPr>
@@ -2639,9 +2689,11 @@
               <w:widowControl w:val="0"/>
               <w:spacing w:line="240" w:lineRule="auto"/>
             </w:pPr>
+            <w:proofErr w:type="spellStart"/>
             <w:r>
               <w:t>Basicflow</w:t>
             </w:r>
+            <w:proofErr w:type="spellEnd"/>
           </w:p>
         </w:tc>
         <w:tc>
@@ -3097,7 +3149,15 @@
               <w:spacing w:line="240" w:lineRule="auto"/>
             </w:pPr>
             <w:r>
-              <w:t>User selects a available field to edit.</w:t>
+              <w:t xml:space="preserve">User selects </w:t>
+            </w:r>
+            <w:proofErr w:type="gramStart"/>
+            <w:r>
+              <w:t>a</w:t>
+            </w:r>
+            <w:proofErr w:type="gramEnd"/>
+            <w:r>
+              <w:t xml:space="preserve"> available field to edit.</w:t>
             </w:r>
           </w:p>
         </w:tc>
@@ -3216,9 +3276,11 @@
               <w:widowControl w:val="0"/>
               <w:spacing w:line="240" w:lineRule="auto"/>
             </w:pPr>
+            <w:proofErr w:type="spellStart"/>
             <w:r>
               <w:t>Basicflow</w:t>
             </w:r>
+            <w:proofErr w:type="spellEnd"/>
           </w:p>
         </w:tc>
         <w:tc>
@@ -3767,7 +3829,15 @@
               <w:spacing w:line="240" w:lineRule="auto"/>
             </w:pPr>
             <w:r>
-              <w:t>Homepage successfully loaded or User profile successfully loaded</w:t>
+              <w:t xml:space="preserve">Homepage successfully </w:t>
+            </w:r>
+            <w:proofErr w:type="gramStart"/>
+            <w:r>
+              <w:t>loaded</w:t>
+            </w:r>
+            <w:proofErr w:type="gramEnd"/>
+            <w:r>
+              <w:t xml:space="preserve"> or User profile successfully loaded</w:t>
             </w:r>
           </w:p>
         </w:tc>
@@ -3839,9 +3909,11 @@
               <w:widowControl w:val="0"/>
               <w:spacing w:line="240" w:lineRule="auto"/>
             </w:pPr>
+            <w:proofErr w:type="spellStart"/>
             <w:r>
               <w:t>Basicflow</w:t>
             </w:r>
+            <w:proofErr w:type="spellEnd"/>
           </w:p>
           <w:p>
             <w:pPr>
@@ -4356,7 +4428,15 @@
               <w:spacing w:line="240" w:lineRule="auto"/>
             </w:pPr>
             <w:r>
-              <w:t>Homepage successfully loaded or User profile successfully loaded</w:t>
+              <w:t xml:space="preserve">Homepage successfully </w:t>
+            </w:r>
+            <w:proofErr w:type="gramStart"/>
+            <w:r>
+              <w:t>loaded</w:t>
+            </w:r>
+            <w:proofErr w:type="gramEnd"/>
+            <w:r>
+              <w:t xml:space="preserve"> or User profile successfully loaded</w:t>
             </w:r>
           </w:p>
         </w:tc>
@@ -4428,9 +4508,11 @@
               <w:widowControl w:val="0"/>
               <w:spacing w:line="240" w:lineRule="auto"/>
             </w:pPr>
+            <w:proofErr w:type="spellStart"/>
             <w:r>
               <w:t>Basicflow</w:t>
             </w:r>
+            <w:proofErr w:type="spellEnd"/>
           </w:p>
           <w:p>
             <w:pPr>
@@ -4706,8 +4788,6 @@
             <w:r>
               <w:t>US 02.01.01</w:t>
             </w:r>
-            <w:bookmarkStart w:id="0" w:name="_GoBack"/>
-            <w:bookmarkEnd w:id="0"/>
           </w:p>
         </w:tc>
       </w:tr>
@@ -4841,8 +4921,13 @@
               <w:widowControl w:val="0"/>
               <w:spacing w:line="240" w:lineRule="auto"/>
             </w:pPr>
-            <w:r>
-              <w:t>UserR, 3, 6, 21, 26</w:t>
+            <w:proofErr w:type="spellStart"/>
+            <w:r>
+              <w:t>UserR</w:t>
+            </w:r>
+            <w:proofErr w:type="spellEnd"/>
+            <w:r>
+              <w:t>, 3, 6, 21, 26</w:t>
             </w:r>
           </w:p>
         </w:tc>
@@ -4935,8 +5020,13 @@
               <w:widowControl w:val="0"/>
               <w:spacing w:line="240" w:lineRule="auto"/>
             </w:pPr>
-            <w:r>
-              <w:t>UserR selects the add task button on the Task Page or on the Home Page</w:t>
+            <w:proofErr w:type="spellStart"/>
+            <w:r>
+              <w:t>UserR</w:t>
+            </w:r>
+            <w:proofErr w:type="spellEnd"/>
+            <w:r>
+              <w:t xml:space="preserve"> selects the add task button on the Task Page or on the Home Page</w:t>
             </w:r>
           </w:p>
         </w:tc>
@@ -4982,8 +5072,13 @@
               <w:widowControl w:val="0"/>
               <w:spacing w:line="240" w:lineRule="auto"/>
             </w:pPr>
-            <w:r>
-              <w:t>UserR requested to add a task.</w:t>
+            <w:proofErr w:type="spellStart"/>
+            <w:r>
+              <w:t>UserR</w:t>
+            </w:r>
+            <w:proofErr w:type="spellEnd"/>
+            <w:r>
+              <w:t xml:space="preserve"> requested to add a task.</w:t>
             </w:r>
           </w:p>
         </w:tc>
@@ -5030,7 +5125,15 @@
               <w:spacing w:line="240" w:lineRule="auto"/>
             </w:pPr>
             <w:r>
-              <w:t>The userR adds their new task.</w:t>
+              <w:t xml:space="preserve">The </w:t>
+            </w:r>
+            <w:proofErr w:type="spellStart"/>
+            <w:r>
+              <w:t>userR</w:t>
+            </w:r>
+            <w:proofErr w:type="spellEnd"/>
+            <w:r>
+              <w:t xml:space="preserve"> adds their new task.</w:t>
             </w:r>
           </w:p>
         </w:tc>
@@ -5055,62 +5158,96 @@
               <w:widowControl w:val="0"/>
               <w:spacing w:line="240" w:lineRule="auto"/>
             </w:pPr>
+            <w:proofErr w:type="spellStart"/>
             <w:r>
               <w:t>Basicflow</w:t>
             </w:r>
-          </w:p>
-          <w:p>
-            <w:pPr>
-              <w:widowControl w:val="0"/>
-              <w:spacing w:line="240" w:lineRule="auto"/>
-            </w:pPr>
-          </w:p>
-        </w:tc>
-        <w:tc>
-          <w:tcPr>
-            <w:tcW w:w="6870" w:type="dxa"/>
-            <w:shd w:val="clear" w:color="auto" w:fill="auto"/>
-            <w:tcMar>
-              <w:top w:w="100" w:type="dxa"/>
-              <w:left w:w="100" w:type="dxa"/>
-              <w:bottom w:w="100" w:type="dxa"/>
-              <w:right w:w="100" w:type="dxa"/>
-            </w:tcMar>
-          </w:tcPr>
-          <w:p>
-            <w:pPr>
-              <w:widowControl w:val="0"/>
-              <w:spacing w:line="240" w:lineRule="auto"/>
-            </w:pPr>
-            <w:r>
-              <w:t xml:space="preserve">1. System prompts userR to enter the required and optional information for their new task. </w:t>
-            </w:r>
-          </w:p>
-          <w:p>
-            <w:pPr>
-              <w:widowControl w:val="0"/>
-              <w:spacing w:line="240" w:lineRule="auto"/>
-            </w:pPr>
-            <w:r>
-              <w:t>2. UserR then enters information.</w:t>
-            </w:r>
-          </w:p>
-          <w:p>
-            <w:pPr>
-              <w:widowControl w:val="0"/>
-              <w:spacing w:line="240" w:lineRule="auto"/>
-            </w:pPr>
-            <w:r>
-              <w:t xml:space="preserve">3. System prompts useRr to add the task </w:t>
-            </w:r>
-          </w:p>
-          <w:p>
-            <w:pPr>
-              <w:widowControl w:val="0"/>
-              <w:spacing w:line="240" w:lineRule="auto"/>
-            </w:pPr>
-            <w:r>
-              <w:t>4. UserR then selects the task.</w:t>
+            <w:proofErr w:type="spellEnd"/>
+          </w:p>
+          <w:p>
+            <w:pPr>
+              <w:widowControl w:val="0"/>
+              <w:spacing w:line="240" w:lineRule="auto"/>
+            </w:pPr>
+          </w:p>
+        </w:tc>
+        <w:tc>
+          <w:tcPr>
+            <w:tcW w:w="6870" w:type="dxa"/>
+            <w:shd w:val="clear" w:color="auto" w:fill="auto"/>
+            <w:tcMar>
+              <w:top w:w="100" w:type="dxa"/>
+              <w:left w:w="100" w:type="dxa"/>
+              <w:bottom w:w="100" w:type="dxa"/>
+              <w:right w:w="100" w:type="dxa"/>
+            </w:tcMar>
+          </w:tcPr>
+          <w:p>
+            <w:pPr>
+              <w:widowControl w:val="0"/>
+              <w:spacing w:line="240" w:lineRule="auto"/>
+            </w:pPr>
+            <w:r>
+              <w:t xml:space="preserve">1. System prompts </w:t>
+            </w:r>
+            <w:proofErr w:type="spellStart"/>
+            <w:r>
+              <w:t>userR</w:t>
+            </w:r>
+            <w:proofErr w:type="spellEnd"/>
+            <w:r>
+              <w:t xml:space="preserve"> to enter the required and optional information for their new task. </w:t>
+            </w:r>
+          </w:p>
+          <w:p>
+            <w:pPr>
+              <w:widowControl w:val="0"/>
+              <w:spacing w:line="240" w:lineRule="auto"/>
+            </w:pPr>
+            <w:r>
+              <w:t xml:space="preserve">2. </w:t>
+            </w:r>
+            <w:proofErr w:type="spellStart"/>
+            <w:r>
+              <w:t>UserR</w:t>
+            </w:r>
+            <w:proofErr w:type="spellEnd"/>
+            <w:r>
+              <w:t xml:space="preserve"> then enters information.</w:t>
+            </w:r>
+          </w:p>
+          <w:p>
+            <w:pPr>
+              <w:widowControl w:val="0"/>
+              <w:spacing w:line="240" w:lineRule="auto"/>
+            </w:pPr>
+            <w:r>
+              <w:t xml:space="preserve">3. System prompts </w:t>
+            </w:r>
+            <w:proofErr w:type="spellStart"/>
+            <w:r>
+              <w:t>useRr</w:t>
+            </w:r>
+            <w:proofErr w:type="spellEnd"/>
+            <w:r>
+              <w:t xml:space="preserve"> to add the task </w:t>
+            </w:r>
+          </w:p>
+          <w:p>
+            <w:pPr>
+              <w:widowControl w:val="0"/>
+              <w:spacing w:line="240" w:lineRule="auto"/>
+            </w:pPr>
+            <w:r>
+              <w:t xml:space="preserve">4. </w:t>
+            </w:r>
+            <w:proofErr w:type="spellStart"/>
+            <w:r>
+              <w:t>UserR</w:t>
+            </w:r>
+            <w:proofErr w:type="spellEnd"/>
+            <w:r>
+              <w:t xml:space="preserve"> then selects the task.</w:t>
             </w:r>
           </w:p>
         </w:tc>
@@ -5163,25 +5300,49 @@
               <w:spacing w:line="240" w:lineRule="auto"/>
             </w:pPr>
             <w:r>
-              <w:t xml:space="preserve">1. System prompts userR to enter the information required for their new task. </w:t>
-            </w:r>
-          </w:p>
-          <w:p>
-            <w:pPr>
-              <w:widowControl w:val="0"/>
-              <w:spacing w:line="240" w:lineRule="auto"/>
-            </w:pPr>
-            <w:r>
-              <w:t>2. UserR then clicks on the cancel task button.</w:t>
-            </w:r>
-          </w:p>
-          <w:p>
-            <w:pPr>
-              <w:widowControl w:val="0"/>
-              <w:spacing w:line="240" w:lineRule="auto"/>
-            </w:pPr>
-            <w:r>
-              <w:t>3. System returns userR back to the Task page.</w:t>
+              <w:t xml:space="preserve">1. System prompts </w:t>
+            </w:r>
+            <w:proofErr w:type="spellStart"/>
+            <w:r>
+              <w:t>userR</w:t>
+            </w:r>
+            <w:proofErr w:type="spellEnd"/>
+            <w:r>
+              <w:t xml:space="preserve"> to enter the information required for their new task. </w:t>
+            </w:r>
+          </w:p>
+          <w:p>
+            <w:pPr>
+              <w:widowControl w:val="0"/>
+              <w:spacing w:line="240" w:lineRule="auto"/>
+            </w:pPr>
+            <w:r>
+              <w:t xml:space="preserve">2. </w:t>
+            </w:r>
+            <w:proofErr w:type="spellStart"/>
+            <w:r>
+              <w:t>UserR</w:t>
+            </w:r>
+            <w:proofErr w:type="spellEnd"/>
+            <w:r>
+              <w:t xml:space="preserve"> then clicks on the cancel task button.</w:t>
+            </w:r>
+          </w:p>
+          <w:p>
+            <w:pPr>
+              <w:widowControl w:val="0"/>
+              <w:spacing w:line="240" w:lineRule="auto"/>
+            </w:pPr>
+            <w:r>
+              <w:t xml:space="preserve">3. System returns </w:t>
+            </w:r>
+            <w:proofErr w:type="spellStart"/>
+            <w:r>
+              <w:t>userR</w:t>
+            </w:r>
+            <w:proofErr w:type="spellEnd"/>
+            <w:r>
+              <w:t xml:space="preserve"> back to the Task page.</w:t>
             </w:r>
           </w:p>
         </w:tc>
@@ -5255,7 +5416,28 @@
               <w:spacing w:line="240" w:lineRule="auto"/>
             </w:pPr>
             <w:r>
-              <w:t>- Click on the add task button something unexpected occurs(i.e takes you to the userprofile)</w:t>
+              <w:t xml:space="preserve">- Click on the add task button something unexpected </w:t>
+            </w:r>
+            <w:proofErr w:type="gramStart"/>
+            <w:r>
+              <w:t>occurs(</w:t>
+            </w:r>
+            <w:proofErr w:type="spellStart"/>
+            <w:proofErr w:type="gramEnd"/>
+            <w:r>
+              <w:t>i.e</w:t>
+            </w:r>
+            <w:proofErr w:type="spellEnd"/>
+            <w:r>
+              <w:t xml:space="preserve"> takes you to the </w:t>
+            </w:r>
+            <w:proofErr w:type="spellStart"/>
+            <w:r>
+              <w:t>userprofile</w:t>
+            </w:r>
+            <w:proofErr w:type="spellEnd"/>
+            <w:r>
+              <w:t>)</w:t>
             </w:r>
           </w:p>
         </w:tc>
@@ -5345,6 +5527,15 @@
               <w:widowControl w:val="0"/>
               <w:spacing w:line="240" w:lineRule="auto"/>
             </w:pPr>
+            <w:r>
+              <w:rPr>
+                <w:color w:val="333333"/>
+                <w:sz w:val="23"/>
+                <w:szCs w:val="23"/>
+                <w:shd w:val="clear" w:color="auto" w:fill="FFFFFF"/>
+              </w:rPr>
+              <w:t>US 01.01.01, US 08.01.01</w:t>
+            </w:r>
           </w:p>
         </w:tc>
       </w:tr>
@@ -5487,9 +5678,19 @@
               <w:widowControl w:val="0"/>
               <w:spacing w:line="240" w:lineRule="auto"/>
             </w:pPr>
-            <w:r>
-              <w:t>UserR, 6, 7, 10,  20</w:t>
-            </w:r>
+            <w:proofErr w:type="spellStart"/>
+            <w:r>
+              <w:t>UserR</w:t>
+            </w:r>
+            <w:proofErr w:type="spellEnd"/>
+            <w:r>
+              <w:t xml:space="preserve">, 6, 7, </w:t>
+            </w:r>
+            <w:proofErr w:type="gramStart"/>
+            <w:r>
+              <w:t>10,  20</w:t>
+            </w:r>
+            <w:proofErr w:type="gramEnd"/>
           </w:p>
         </w:tc>
       </w:tr>
@@ -5535,7 +5736,15 @@
               <w:spacing w:line="240" w:lineRule="auto"/>
             </w:pPr>
             <w:r>
-              <w:t>Allow the userR to view task information</w:t>
+              <w:t xml:space="preserve">Allow the </w:t>
+            </w:r>
+            <w:proofErr w:type="spellStart"/>
+            <w:r>
+              <w:t>userR</w:t>
+            </w:r>
+            <w:proofErr w:type="spellEnd"/>
+            <w:r>
+              <w:t xml:space="preserve"> to view task information</w:t>
             </w:r>
           </w:p>
         </w:tc>
@@ -5581,8 +5790,13 @@
               <w:widowControl w:val="0"/>
               <w:spacing w:line="240" w:lineRule="auto"/>
             </w:pPr>
-            <w:r>
-              <w:t>UserR selects on tasks from the requested task list</w:t>
+            <w:proofErr w:type="spellStart"/>
+            <w:r>
+              <w:t>UserR</w:t>
+            </w:r>
+            <w:proofErr w:type="spellEnd"/>
+            <w:r>
+              <w:t xml:space="preserve"> selects on tasks from the requested task list</w:t>
             </w:r>
           </w:p>
         </w:tc>
@@ -5629,7 +5843,15 @@
               <w:spacing w:line="240" w:lineRule="auto"/>
             </w:pPr>
             <w:r>
-              <w:t>Tasks page successfully loaded and UserR can select on tasks</w:t>
+              <w:t xml:space="preserve">Tasks page successfully loaded and </w:t>
+            </w:r>
+            <w:proofErr w:type="spellStart"/>
+            <w:r>
+              <w:t>UserR</w:t>
+            </w:r>
+            <w:proofErr w:type="spellEnd"/>
+            <w:r>
+              <w:t xml:space="preserve"> can select on tasks</w:t>
             </w:r>
           </w:p>
         </w:tc>
@@ -5675,8 +5897,13 @@
               <w:widowControl w:val="0"/>
               <w:spacing w:line="240" w:lineRule="auto"/>
             </w:pPr>
-            <w:r>
-              <w:t>UserR is shown task information</w:t>
+            <w:proofErr w:type="spellStart"/>
+            <w:r>
+              <w:t>UserR</w:t>
+            </w:r>
+            <w:proofErr w:type="spellEnd"/>
+            <w:r>
+              <w:t xml:space="preserve"> is shown task information</w:t>
             </w:r>
           </w:p>
         </w:tc>
@@ -5701,38 +5928,53 @@
               <w:widowControl w:val="0"/>
               <w:spacing w:line="240" w:lineRule="auto"/>
             </w:pPr>
+            <w:proofErr w:type="spellStart"/>
             <w:r>
               <w:t>Basicflow</w:t>
             </w:r>
-          </w:p>
-        </w:tc>
-        <w:tc>
-          <w:tcPr>
-            <w:tcW w:w="6870" w:type="dxa"/>
-            <w:shd w:val="clear" w:color="auto" w:fill="auto"/>
-            <w:tcMar>
-              <w:top w:w="100" w:type="dxa"/>
-              <w:left w:w="100" w:type="dxa"/>
-              <w:bottom w:w="100" w:type="dxa"/>
-              <w:right w:w="100" w:type="dxa"/>
-            </w:tcMar>
-          </w:tcPr>
-          <w:p>
-            <w:pPr>
-              <w:widowControl w:val="0"/>
-              <w:spacing w:line="240" w:lineRule="auto"/>
-            </w:pPr>
-            <w:r>
-              <w:t>1. System displays the tasks to the userR</w:t>
-            </w:r>
-          </w:p>
-          <w:p>
-            <w:pPr>
-              <w:widowControl w:val="0"/>
-              <w:spacing w:line="240" w:lineRule="auto"/>
-            </w:pPr>
-            <w:r>
-              <w:t>2. UserR then views their tasks</w:t>
+            <w:proofErr w:type="spellEnd"/>
+          </w:p>
+        </w:tc>
+        <w:tc>
+          <w:tcPr>
+            <w:tcW w:w="6870" w:type="dxa"/>
+            <w:shd w:val="clear" w:color="auto" w:fill="auto"/>
+            <w:tcMar>
+              <w:top w:w="100" w:type="dxa"/>
+              <w:left w:w="100" w:type="dxa"/>
+              <w:bottom w:w="100" w:type="dxa"/>
+              <w:right w:w="100" w:type="dxa"/>
+            </w:tcMar>
+          </w:tcPr>
+          <w:p>
+            <w:pPr>
+              <w:widowControl w:val="0"/>
+              <w:spacing w:line="240" w:lineRule="auto"/>
+            </w:pPr>
+            <w:r>
+              <w:t xml:space="preserve">1. System displays the tasks to the </w:t>
+            </w:r>
+            <w:proofErr w:type="spellStart"/>
+            <w:r>
+              <w:t>userR</w:t>
+            </w:r>
+            <w:proofErr w:type="spellEnd"/>
+          </w:p>
+          <w:p>
+            <w:pPr>
+              <w:widowControl w:val="0"/>
+              <w:spacing w:line="240" w:lineRule="auto"/>
+            </w:pPr>
+            <w:r>
+              <w:t xml:space="preserve">2. </w:t>
+            </w:r>
+            <w:proofErr w:type="spellStart"/>
+            <w:r>
+              <w:t>UserR</w:t>
+            </w:r>
+            <w:proofErr w:type="spellEnd"/>
+            <w:r>
+              <w:t xml:space="preserve"> then views their tasks</w:t>
             </w:r>
           </w:p>
         </w:tc>
@@ -5785,25 +6027,46 @@
               <w:spacing w:line="240" w:lineRule="auto"/>
             </w:pPr>
             <w:r>
-              <w:t>1. System displays the tasks to the userR</w:t>
-            </w:r>
-          </w:p>
-          <w:p>
-            <w:pPr>
-              <w:widowControl w:val="0"/>
-              <w:spacing w:line="240" w:lineRule="auto"/>
-            </w:pPr>
-            <w:r>
-              <w:t>2. UserR then views their tasks</w:t>
-            </w:r>
-          </w:p>
-          <w:p>
-            <w:pPr>
-              <w:widowControl w:val="0"/>
-              <w:spacing w:line="240" w:lineRule="auto"/>
-            </w:pPr>
-            <w:r>
-              <w:t>3. UserR then selects on location</w:t>
+              <w:t xml:space="preserve">1. System displays the tasks to the </w:t>
+            </w:r>
+            <w:proofErr w:type="spellStart"/>
+            <w:r>
+              <w:t>userR</w:t>
+            </w:r>
+            <w:proofErr w:type="spellEnd"/>
+          </w:p>
+          <w:p>
+            <w:pPr>
+              <w:widowControl w:val="0"/>
+              <w:spacing w:line="240" w:lineRule="auto"/>
+            </w:pPr>
+            <w:r>
+              <w:t xml:space="preserve">2. </w:t>
+            </w:r>
+            <w:proofErr w:type="spellStart"/>
+            <w:r>
+              <w:t>UserR</w:t>
+            </w:r>
+            <w:proofErr w:type="spellEnd"/>
+            <w:r>
+              <w:t xml:space="preserve"> then views their tasks</w:t>
+            </w:r>
+          </w:p>
+          <w:p>
+            <w:pPr>
+              <w:widowControl w:val="0"/>
+              <w:spacing w:line="240" w:lineRule="auto"/>
+            </w:pPr>
+            <w:r>
+              <w:t xml:space="preserve">3. </w:t>
+            </w:r>
+            <w:proofErr w:type="spellStart"/>
+            <w:r>
+              <w:t>UserR</w:t>
+            </w:r>
+            <w:proofErr w:type="spellEnd"/>
+            <w:r>
+              <w:t xml:space="preserve"> then selects on location</w:t>
             </w:r>
           </w:p>
           <w:p>
@@ -5859,16 +6122,32 @@
               <w:spacing w:line="240" w:lineRule="auto"/>
             </w:pPr>
             <w:r>
-              <w:t>- UserR’s Tasks do not show correctly.</w:t>
-            </w:r>
-          </w:p>
-          <w:p>
-            <w:pPr>
-              <w:widowControl w:val="0"/>
-              <w:spacing w:line="240" w:lineRule="auto"/>
-            </w:pPr>
-            <w:r>
-              <w:t>- UserR cannot select location on task description</w:t>
+              <w:t xml:space="preserve">- </w:t>
+            </w:r>
+            <w:proofErr w:type="spellStart"/>
+            <w:r>
+              <w:t>UserR’s</w:t>
+            </w:r>
+            <w:proofErr w:type="spellEnd"/>
+            <w:r>
+              <w:t xml:space="preserve"> Tasks do not show correctly.</w:t>
+            </w:r>
+          </w:p>
+          <w:p>
+            <w:pPr>
+              <w:widowControl w:val="0"/>
+              <w:spacing w:line="240" w:lineRule="auto"/>
+            </w:pPr>
+            <w:r>
+              <w:t xml:space="preserve">- </w:t>
+            </w:r>
+            <w:proofErr w:type="spellStart"/>
+            <w:r>
+              <w:t>UserR</w:t>
+            </w:r>
+            <w:proofErr w:type="spellEnd"/>
+            <w:r>
+              <w:t xml:space="preserve"> cannot select location on task description</w:t>
             </w:r>
           </w:p>
         </w:tc>
@@ -5958,6 +6237,35 @@
               <w:widowControl w:val="0"/>
               <w:spacing w:line="240" w:lineRule="auto"/>
             </w:pPr>
+            <w:r>
+              <w:rPr>
+                <w:color w:val="333333"/>
+                <w:sz w:val="23"/>
+                <w:szCs w:val="23"/>
+                <w:shd w:val="clear" w:color="auto" w:fill="FFFFFF"/>
+              </w:rPr>
+              <w:t xml:space="preserve">US </w:t>
+            </w:r>
+            <w:proofErr w:type="gramStart"/>
+            <w:r>
+              <w:rPr>
+                <w:color w:val="333333"/>
+                <w:sz w:val="23"/>
+                <w:szCs w:val="23"/>
+                <w:shd w:val="clear" w:color="auto" w:fill="FFFFFF"/>
+              </w:rPr>
+              <w:t>02.01.01,US</w:t>
+            </w:r>
+            <w:proofErr w:type="gramEnd"/>
+            <w:r>
+              <w:rPr>
+                <w:color w:val="333333"/>
+                <w:sz w:val="23"/>
+                <w:szCs w:val="23"/>
+                <w:shd w:val="clear" w:color="auto" w:fill="FFFFFF"/>
+              </w:rPr>
+              <w:t xml:space="preserve"> 05.05.01,US 09.02.01,US 10.02.01,US 10.03.01</w:t>
+            </w:r>
           </w:p>
         </w:tc>
       </w:tr>
@@ -6094,8 +6402,13 @@
               <w:widowControl w:val="0"/>
               <w:spacing w:line="240" w:lineRule="auto"/>
             </w:pPr>
-            <w:r>
-              <w:t>UserR, 6, 7, 9, 16, 17, 22, 26, 27</w:t>
+            <w:proofErr w:type="spellStart"/>
+            <w:r>
+              <w:t>UserR</w:t>
+            </w:r>
+            <w:proofErr w:type="spellEnd"/>
+            <w:r>
+              <w:t>, 6, 7, 9, 16, 17, 22, 26, 27</w:t>
             </w:r>
           </w:p>
         </w:tc>
@@ -6142,7 +6455,15 @@
               <w:spacing w:line="240" w:lineRule="auto"/>
             </w:pPr>
             <w:r>
-              <w:t>Allow the userR to edit task information</w:t>
+              <w:t xml:space="preserve">Allow the </w:t>
+            </w:r>
+            <w:proofErr w:type="spellStart"/>
+            <w:r>
+              <w:t>userR</w:t>
+            </w:r>
+            <w:proofErr w:type="spellEnd"/>
+            <w:r>
+              <w:t xml:space="preserve"> to edit task information</w:t>
             </w:r>
           </w:p>
         </w:tc>
@@ -6188,8 +6509,13 @@
               <w:widowControl w:val="0"/>
               <w:spacing w:line="240" w:lineRule="auto"/>
             </w:pPr>
-            <w:r>
-              <w:t>UserR selects on tasks from the requested task list.</w:t>
+            <w:proofErr w:type="spellStart"/>
+            <w:r>
+              <w:t>UserR</w:t>
+            </w:r>
+            <w:proofErr w:type="spellEnd"/>
+            <w:r>
+              <w:t xml:space="preserve"> selects on tasks from the requested task list.</w:t>
             </w:r>
           </w:p>
         </w:tc>
@@ -6236,7 +6562,15 @@
               <w:spacing w:line="240" w:lineRule="auto"/>
             </w:pPr>
             <w:r>
-              <w:t>Tasks page successfully loaded and UserR can select on tasks</w:t>
+              <w:t xml:space="preserve">Tasks page successfully loaded and </w:t>
+            </w:r>
+            <w:proofErr w:type="spellStart"/>
+            <w:r>
+              <w:t>UserR</w:t>
+            </w:r>
+            <w:proofErr w:type="spellEnd"/>
+            <w:r>
+              <w:t xml:space="preserve"> can select on tasks</w:t>
             </w:r>
           </w:p>
         </w:tc>
@@ -6282,8 +6616,13 @@
               <w:widowControl w:val="0"/>
               <w:spacing w:line="240" w:lineRule="auto"/>
             </w:pPr>
-            <w:r>
-              <w:t>UserR’s is shown task information</w:t>
+            <w:proofErr w:type="spellStart"/>
+            <w:r>
+              <w:t>UserR’s</w:t>
+            </w:r>
+            <w:proofErr w:type="spellEnd"/>
+            <w:r>
+              <w:t xml:space="preserve"> is shown task information</w:t>
             </w:r>
           </w:p>
         </w:tc>
@@ -6308,38 +6647,53 @@
               <w:widowControl w:val="0"/>
               <w:spacing w:line="240" w:lineRule="auto"/>
             </w:pPr>
+            <w:proofErr w:type="spellStart"/>
             <w:r>
               <w:t>Basicflow</w:t>
             </w:r>
-          </w:p>
-        </w:tc>
-        <w:tc>
-          <w:tcPr>
-            <w:tcW w:w="6870" w:type="dxa"/>
-            <w:shd w:val="clear" w:color="auto" w:fill="auto"/>
-            <w:tcMar>
-              <w:top w:w="100" w:type="dxa"/>
-              <w:left w:w="100" w:type="dxa"/>
-              <w:bottom w:w="100" w:type="dxa"/>
-              <w:right w:w="100" w:type="dxa"/>
-            </w:tcMar>
-          </w:tcPr>
-          <w:p>
-            <w:pPr>
-              <w:widowControl w:val="0"/>
-              <w:spacing w:line="240" w:lineRule="auto"/>
-            </w:pPr>
-            <w:r>
-              <w:t>1. System displays the tasks to the userR</w:t>
-            </w:r>
-          </w:p>
-          <w:p>
-            <w:pPr>
-              <w:widowControl w:val="0"/>
-              <w:spacing w:line="240" w:lineRule="auto"/>
-            </w:pPr>
-            <w:r>
-              <w:t>2. UserR then views their tasks</w:t>
+            <w:proofErr w:type="spellEnd"/>
+          </w:p>
+        </w:tc>
+        <w:tc>
+          <w:tcPr>
+            <w:tcW w:w="6870" w:type="dxa"/>
+            <w:shd w:val="clear" w:color="auto" w:fill="auto"/>
+            <w:tcMar>
+              <w:top w:w="100" w:type="dxa"/>
+              <w:left w:w="100" w:type="dxa"/>
+              <w:bottom w:w="100" w:type="dxa"/>
+              <w:right w:w="100" w:type="dxa"/>
+            </w:tcMar>
+          </w:tcPr>
+          <w:p>
+            <w:pPr>
+              <w:widowControl w:val="0"/>
+              <w:spacing w:line="240" w:lineRule="auto"/>
+            </w:pPr>
+            <w:r>
+              <w:t xml:space="preserve">1. System displays the tasks to the </w:t>
+            </w:r>
+            <w:proofErr w:type="spellStart"/>
+            <w:r>
+              <w:t>userR</w:t>
+            </w:r>
+            <w:proofErr w:type="spellEnd"/>
+          </w:p>
+          <w:p>
+            <w:pPr>
+              <w:widowControl w:val="0"/>
+              <w:spacing w:line="240" w:lineRule="auto"/>
+            </w:pPr>
+            <w:r>
+              <w:t xml:space="preserve">2. </w:t>
+            </w:r>
+            <w:proofErr w:type="spellStart"/>
+            <w:r>
+              <w:t>UserR</w:t>
+            </w:r>
+            <w:proofErr w:type="spellEnd"/>
+            <w:r>
+              <w:t xml:space="preserve"> then views their tasks</w:t>
             </w:r>
           </w:p>
         </w:tc>
@@ -6392,25 +6746,46 @@
               <w:spacing w:line="240" w:lineRule="auto"/>
             </w:pPr>
             <w:r>
-              <w:t>1. System displays the tasks to the userR</w:t>
-            </w:r>
-          </w:p>
-          <w:p>
-            <w:pPr>
-              <w:widowControl w:val="0"/>
-              <w:spacing w:line="240" w:lineRule="auto"/>
-            </w:pPr>
-            <w:r>
-              <w:t>2. UserR then views their tasks</w:t>
-            </w:r>
-          </w:p>
-          <w:p>
-            <w:pPr>
-              <w:widowControl w:val="0"/>
-              <w:spacing w:line="240" w:lineRule="auto"/>
-            </w:pPr>
-            <w:r>
-              <w:t>3. UserR then selects on location</w:t>
+              <w:t xml:space="preserve">1. System displays the tasks to the </w:t>
+            </w:r>
+            <w:proofErr w:type="spellStart"/>
+            <w:r>
+              <w:t>userR</w:t>
+            </w:r>
+            <w:proofErr w:type="spellEnd"/>
+          </w:p>
+          <w:p>
+            <w:pPr>
+              <w:widowControl w:val="0"/>
+              <w:spacing w:line="240" w:lineRule="auto"/>
+            </w:pPr>
+            <w:r>
+              <w:t xml:space="preserve">2. </w:t>
+            </w:r>
+            <w:proofErr w:type="spellStart"/>
+            <w:r>
+              <w:t>UserR</w:t>
+            </w:r>
+            <w:proofErr w:type="spellEnd"/>
+            <w:r>
+              <w:t xml:space="preserve"> then views their tasks</w:t>
+            </w:r>
+          </w:p>
+          <w:p>
+            <w:pPr>
+              <w:widowControl w:val="0"/>
+              <w:spacing w:line="240" w:lineRule="auto"/>
+            </w:pPr>
+            <w:r>
+              <w:t xml:space="preserve">3. </w:t>
+            </w:r>
+            <w:proofErr w:type="spellStart"/>
+            <w:r>
+              <w:t>UserR</w:t>
+            </w:r>
+            <w:proofErr w:type="spellEnd"/>
+            <w:r>
+              <w:t xml:space="preserve"> then selects on location</w:t>
             </w:r>
           </w:p>
           <w:p>
@@ -6466,16 +6841,32 @@
               <w:spacing w:line="240" w:lineRule="auto"/>
             </w:pPr>
             <w:r>
-              <w:t>- UserR’s Tasks do not show correctly.</w:t>
-            </w:r>
-          </w:p>
-          <w:p>
-            <w:pPr>
-              <w:widowControl w:val="0"/>
-              <w:spacing w:line="240" w:lineRule="auto"/>
-            </w:pPr>
-            <w:r>
-              <w:t>- UserR cannot select location on task description</w:t>
+              <w:t xml:space="preserve">- </w:t>
+            </w:r>
+            <w:proofErr w:type="spellStart"/>
+            <w:r>
+              <w:t>UserR’s</w:t>
+            </w:r>
+            <w:proofErr w:type="spellEnd"/>
+            <w:r>
+              <w:t xml:space="preserve"> Tasks do not show correctly.</w:t>
+            </w:r>
+          </w:p>
+          <w:p>
+            <w:pPr>
+              <w:widowControl w:val="0"/>
+              <w:spacing w:line="240" w:lineRule="auto"/>
+            </w:pPr>
+            <w:r>
+              <w:t xml:space="preserve">- </w:t>
+            </w:r>
+            <w:proofErr w:type="spellStart"/>
+            <w:r>
+              <w:t>UserR</w:t>
+            </w:r>
+            <w:proofErr w:type="spellEnd"/>
+            <w:r>
+              <w:t xml:space="preserve"> cannot select location on task description</w:t>
             </w:r>
           </w:p>
         </w:tc>
@@ -6565,6 +6956,35 @@
               <w:widowControl w:val="0"/>
               <w:spacing w:line="240" w:lineRule="auto"/>
             </w:pPr>
+            <w:r>
+              <w:rPr>
+                <w:color w:val="333333"/>
+                <w:sz w:val="23"/>
+                <w:szCs w:val="23"/>
+                <w:shd w:val="clear" w:color="auto" w:fill="FFFFFF"/>
+              </w:rPr>
+              <w:t>US 01.03.01</w:t>
+            </w:r>
+            <w:r>
+              <w:rPr>
+                <w:color w:val="333333"/>
+                <w:sz w:val="23"/>
+                <w:szCs w:val="23"/>
+                <w:shd w:val="clear" w:color="auto" w:fill="FFFFFF"/>
+              </w:rPr>
+              <w:t>,</w:t>
+            </w:r>
+            <w:r>
+              <w:rPr>
+                <w:color w:val="333333"/>
+                <w:sz w:val="23"/>
+                <w:szCs w:val="23"/>
+                <w:shd w:val="clear" w:color="auto" w:fill="FFFFFF"/>
+              </w:rPr>
+              <w:t>US 08.01.01</w:t>
+            </w:r>
+            <w:bookmarkStart w:id="0" w:name="_GoBack"/>
+            <w:bookmarkEnd w:id="0"/>
           </w:p>
         </w:tc>
       </w:tr>
@@ -6762,8 +7182,13 @@
               <w:widowControl w:val="0"/>
               <w:spacing w:line="240" w:lineRule="auto"/>
             </w:pPr>
-            <w:r>
-              <w:t>UserP, 6, 7, 19, 20</w:t>
+            <w:proofErr w:type="spellStart"/>
+            <w:r>
+              <w:t>UserP</w:t>
+            </w:r>
+            <w:proofErr w:type="spellEnd"/>
+            <w:r>
+              <w:t>, 6, 7, 19, 20</w:t>
             </w:r>
           </w:p>
         </w:tc>
@@ -6810,7 +7235,15 @@
               <w:spacing w:line="240" w:lineRule="auto"/>
             </w:pPr>
             <w:r>
-              <w:t>Allow the userP to view task information</w:t>
+              <w:t xml:space="preserve">Allow the </w:t>
+            </w:r>
+            <w:proofErr w:type="spellStart"/>
+            <w:r>
+              <w:t>userP</w:t>
+            </w:r>
+            <w:proofErr w:type="spellEnd"/>
+            <w:r>
+              <w:t xml:space="preserve"> to view task information</w:t>
             </w:r>
           </w:p>
         </w:tc>
@@ -6856,8 +7289,13 @@
               <w:widowControl w:val="0"/>
               <w:spacing w:line="240" w:lineRule="auto"/>
             </w:pPr>
-            <w:r>
-              <w:t>UserP selects on tasks under Task provided</w:t>
+            <w:proofErr w:type="spellStart"/>
+            <w:r>
+              <w:t>UserP</w:t>
+            </w:r>
+            <w:proofErr w:type="spellEnd"/>
+            <w:r>
+              <w:t xml:space="preserve"> selects on tasks under Task provided</w:t>
             </w:r>
           </w:p>
         </w:tc>
@@ -6904,7 +7342,15 @@
               <w:spacing w:line="240" w:lineRule="auto"/>
             </w:pPr>
             <w:r>
-              <w:t>Tasks page successfully loaded and UserP can select on tasks</w:t>
+              <w:t xml:space="preserve">Tasks page successfully loaded and </w:t>
+            </w:r>
+            <w:proofErr w:type="spellStart"/>
+            <w:r>
+              <w:t>UserP</w:t>
+            </w:r>
+            <w:proofErr w:type="spellEnd"/>
+            <w:r>
+              <w:t xml:space="preserve"> can select on tasks</w:t>
             </w:r>
           </w:p>
         </w:tc>
@@ -6950,8 +7396,13 @@
               <w:widowControl w:val="0"/>
               <w:spacing w:line="240" w:lineRule="auto"/>
             </w:pPr>
-            <w:r>
-              <w:t>UserP’s is shown task information</w:t>
+            <w:proofErr w:type="spellStart"/>
+            <w:r>
+              <w:t>UserP’s</w:t>
+            </w:r>
+            <w:proofErr w:type="spellEnd"/>
+            <w:r>
+              <w:t xml:space="preserve"> is shown task information</w:t>
             </w:r>
           </w:p>
         </w:tc>
@@ -6976,44 +7427,59 @@
               <w:widowControl w:val="0"/>
               <w:spacing w:line="240" w:lineRule="auto"/>
             </w:pPr>
+            <w:proofErr w:type="spellStart"/>
             <w:r>
               <w:t>Basicflow</w:t>
             </w:r>
-          </w:p>
-          <w:p>
-            <w:pPr>
-              <w:widowControl w:val="0"/>
-              <w:spacing w:line="240" w:lineRule="auto"/>
-            </w:pPr>
-          </w:p>
-        </w:tc>
-        <w:tc>
-          <w:tcPr>
-            <w:tcW w:w="6870" w:type="dxa"/>
-            <w:shd w:val="clear" w:color="auto" w:fill="auto"/>
-            <w:tcMar>
-              <w:top w:w="100" w:type="dxa"/>
-              <w:left w:w="100" w:type="dxa"/>
-              <w:bottom w:w="100" w:type="dxa"/>
-              <w:right w:w="100" w:type="dxa"/>
-            </w:tcMar>
-          </w:tcPr>
-          <w:p>
-            <w:pPr>
-              <w:widowControl w:val="0"/>
-              <w:spacing w:line="240" w:lineRule="auto"/>
-            </w:pPr>
-            <w:r>
-              <w:t>1. System displays task description to the userP</w:t>
-            </w:r>
-          </w:p>
-          <w:p>
-            <w:pPr>
-              <w:widowControl w:val="0"/>
-              <w:spacing w:line="240" w:lineRule="auto"/>
-            </w:pPr>
-            <w:r>
-              <w:t>2. UserP then views their tasks</w:t>
+            <w:proofErr w:type="spellEnd"/>
+          </w:p>
+          <w:p>
+            <w:pPr>
+              <w:widowControl w:val="0"/>
+              <w:spacing w:line="240" w:lineRule="auto"/>
+            </w:pPr>
+          </w:p>
+        </w:tc>
+        <w:tc>
+          <w:tcPr>
+            <w:tcW w:w="6870" w:type="dxa"/>
+            <w:shd w:val="clear" w:color="auto" w:fill="auto"/>
+            <w:tcMar>
+              <w:top w:w="100" w:type="dxa"/>
+              <w:left w:w="100" w:type="dxa"/>
+              <w:bottom w:w="100" w:type="dxa"/>
+              <w:right w:w="100" w:type="dxa"/>
+            </w:tcMar>
+          </w:tcPr>
+          <w:p>
+            <w:pPr>
+              <w:widowControl w:val="0"/>
+              <w:spacing w:line="240" w:lineRule="auto"/>
+            </w:pPr>
+            <w:r>
+              <w:t xml:space="preserve">1. System displays task description to the </w:t>
+            </w:r>
+            <w:proofErr w:type="spellStart"/>
+            <w:r>
+              <w:t>userP</w:t>
+            </w:r>
+            <w:proofErr w:type="spellEnd"/>
+          </w:p>
+          <w:p>
+            <w:pPr>
+              <w:widowControl w:val="0"/>
+              <w:spacing w:line="240" w:lineRule="auto"/>
+            </w:pPr>
+            <w:r>
+              <w:t xml:space="preserve">2. </w:t>
+            </w:r>
+            <w:proofErr w:type="spellStart"/>
+            <w:r>
+              <w:t>UserP</w:t>
+            </w:r>
+            <w:proofErr w:type="spellEnd"/>
+            <w:r>
+              <w:t xml:space="preserve"> then views their tasks</w:t>
             </w:r>
           </w:p>
         </w:tc>
@@ -7066,25 +7532,46 @@
               <w:spacing w:line="240" w:lineRule="auto"/>
             </w:pPr>
             <w:r>
-              <w:t>1. System displays task description to the userP</w:t>
-            </w:r>
-          </w:p>
-          <w:p>
-            <w:pPr>
-              <w:widowControl w:val="0"/>
-              <w:spacing w:line="240" w:lineRule="auto"/>
-            </w:pPr>
-            <w:r>
-              <w:t>2. UserP then views their tasks</w:t>
-            </w:r>
-          </w:p>
-          <w:p>
-            <w:pPr>
-              <w:widowControl w:val="0"/>
-              <w:spacing w:line="240" w:lineRule="auto"/>
-            </w:pPr>
-            <w:r>
-              <w:t>3. UserP selects location</w:t>
+              <w:t xml:space="preserve">1. System displays task description to the </w:t>
+            </w:r>
+            <w:proofErr w:type="spellStart"/>
+            <w:r>
+              <w:t>userP</w:t>
+            </w:r>
+            <w:proofErr w:type="spellEnd"/>
+          </w:p>
+          <w:p>
+            <w:pPr>
+              <w:widowControl w:val="0"/>
+              <w:spacing w:line="240" w:lineRule="auto"/>
+            </w:pPr>
+            <w:r>
+              <w:t xml:space="preserve">2. </w:t>
+            </w:r>
+            <w:proofErr w:type="spellStart"/>
+            <w:r>
+              <w:t>UserP</w:t>
+            </w:r>
+            <w:proofErr w:type="spellEnd"/>
+            <w:r>
+              <w:t xml:space="preserve"> then views their tasks</w:t>
+            </w:r>
+          </w:p>
+          <w:p>
+            <w:pPr>
+              <w:widowControl w:val="0"/>
+              <w:spacing w:line="240" w:lineRule="auto"/>
+            </w:pPr>
+            <w:r>
+              <w:t xml:space="preserve">3. </w:t>
+            </w:r>
+            <w:proofErr w:type="spellStart"/>
+            <w:r>
+              <w:t>UserP</w:t>
+            </w:r>
+            <w:proofErr w:type="spellEnd"/>
+            <w:r>
+              <w:t xml:space="preserve"> selects location</w:t>
             </w:r>
           </w:p>
           <w:p>
@@ -7140,16 +7627,32 @@
               <w:spacing w:line="240" w:lineRule="auto"/>
             </w:pPr>
             <w:r>
-              <w:t>- UserP’s Tasks information does not load correctly</w:t>
-            </w:r>
-          </w:p>
-          <w:p>
-            <w:pPr>
-              <w:widowControl w:val="0"/>
-              <w:spacing w:line="240" w:lineRule="auto"/>
-            </w:pPr>
-            <w:r>
-              <w:t>- UserP is selects location and nothing occurs</w:t>
+              <w:t xml:space="preserve">- </w:t>
+            </w:r>
+            <w:proofErr w:type="spellStart"/>
+            <w:r>
+              <w:t>UserP’s</w:t>
+            </w:r>
+            <w:proofErr w:type="spellEnd"/>
+            <w:r>
+              <w:t xml:space="preserve"> Tasks information does not load correctly</w:t>
+            </w:r>
+          </w:p>
+          <w:p>
+            <w:pPr>
+              <w:widowControl w:val="0"/>
+              <w:spacing w:line="240" w:lineRule="auto"/>
+            </w:pPr>
+            <w:r>
+              <w:t xml:space="preserve">- </w:t>
+            </w:r>
+            <w:proofErr w:type="spellStart"/>
+            <w:r>
+              <w:t>UserP</w:t>
+            </w:r>
+            <w:proofErr w:type="spellEnd"/>
+            <w:r>
+              <w:t xml:space="preserve"> is selects location and nothing occurs</w:t>
             </w:r>
           </w:p>
         </w:tc>
@@ -7394,8 +7897,13 @@
               <w:widowControl w:val="0"/>
               <w:spacing w:line="240" w:lineRule="auto"/>
             </w:pPr>
-            <w:r>
-              <w:t>UserP, 6, 11, 19</w:t>
+            <w:proofErr w:type="spellStart"/>
+            <w:r>
+              <w:t>UserP</w:t>
+            </w:r>
+            <w:proofErr w:type="spellEnd"/>
+            <w:r>
+              <w:t>, 6, 11, 19</w:t>
             </w:r>
           </w:p>
         </w:tc>
@@ -7494,8 +8002,13 @@
               <w:widowControl w:val="0"/>
               <w:spacing w:line="240" w:lineRule="auto"/>
             </w:pPr>
-            <w:r>
-              <w:t xml:space="preserve">UserP makes a bid on a task </w:t>
+            <w:proofErr w:type="spellStart"/>
+            <w:r>
+              <w:t>UserP</w:t>
+            </w:r>
+            <w:proofErr w:type="spellEnd"/>
+            <w:r>
+              <w:t xml:space="preserve"> makes a bid on a task </w:t>
             </w:r>
           </w:p>
         </w:tc>
@@ -7614,89 +8127,144 @@
               <w:widowControl w:val="0"/>
               <w:spacing w:line="240" w:lineRule="auto"/>
             </w:pPr>
+            <w:proofErr w:type="spellStart"/>
             <w:r>
               <w:t>Basicflow</w:t>
             </w:r>
-          </w:p>
-          <w:p>
-            <w:pPr>
-              <w:widowControl w:val="0"/>
-              <w:spacing w:line="240" w:lineRule="auto"/>
-            </w:pPr>
-          </w:p>
-        </w:tc>
-        <w:tc>
-          <w:tcPr>
-            <w:tcW w:w="6870" w:type="dxa"/>
-            <w:shd w:val="clear" w:color="auto" w:fill="auto"/>
-            <w:tcMar>
-              <w:top w:w="100" w:type="dxa"/>
-              <w:left w:w="100" w:type="dxa"/>
-              <w:bottom w:w="100" w:type="dxa"/>
-              <w:right w:w="100" w:type="dxa"/>
-            </w:tcMar>
-          </w:tcPr>
-          <w:p>
-            <w:pPr>
-              <w:widowControl w:val="0"/>
-              <w:spacing w:line="240" w:lineRule="auto"/>
-            </w:pPr>
-            <w:r>
-              <w:t>1. System prompts userP to bid on a task</w:t>
-            </w:r>
-          </w:p>
-          <w:p>
-            <w:pPr>
-              <w:widowControl w:val="0"/>
-              <w:spacing w:line="240" w:lineRule="auto"/>
-            </w:pPr>
-            <w:r>
-              <w:t>2. UserP selects on the bid option</w:t>
-            </w:r>
-          </w:p>
-          <w:p>
-            <w:pPr>
-              <w:widowControl w:val="0"/>
-              <w:spacing w:line="240" w:lineRule="auto"/>
-            </w:pPr>
-            <w:r>
-              <w:t>3. System displays the tasks to userP</w:t>
-            </w:r>
-          </w:p>
-          <w:p>
-            <w:pPr>
-              <w:widowControl w:val="0"/>
-              <w:spacing w:line="240" w:lineRule="auto"/>
-            </w:pPr>
-            <w:r>
-              <w:t xml:space="preserve">4. UserP then views the tasks </w:t>
-            </w:r>
-          </w:p>
-          <w:p>
-            <w:pPr>
-              <w:widowControl w:val="0"/>
-              <w:spacing w:line="240" w:lineRule="auto"/>
-            </w:pPr>
-            <w:r>
-              <w:t>5. System prompts userP to enter a bid amount</w:t>
-            </w:r>
-          </w:p>
-          <w:p>
-            <w:pPr>
-              <w:widowControl w:val="0"/>
-              <w:spacing w:line="240" w:lineRule="auto"/>
-            </w:pPr>
-            <w:r>
-              <w:t>6. UserP then enters a bid amount</w:t>
-            </w:r>
-          </w:p>
-          <w:p>
-            <w:pPr>
-              <w:widowControl w:val="0"/>
-              <w:spacing w:line="240" w:lineRule="auto"/>
-            </w:pPr>
-            <w:r>
-              <w:t>7. System then changes status of the task from “requested” to “bidded”</w:t>
+            <w:proofErr w:type="spellEnd"/>
+          </w:p>
+          <w:p>
+            <w:pPr>
+              <w:widowControl w:val="0"/>
+              <w:spacing w:line="240" w:lineRule="auto"/>
+            </w:pPr>
+          </w:p>
+        </w:tc>
+        <w:tc>
+          <w:tcPr>
+            <w:tcW w:w="6870" w:type="dxa"/>
+            <w:shd w:val="clear" w:color="auto" w:fill="auto"/>
+            <w:tcMar>
+              <w:top w:w="100" w:type="dxa"/>
+              <w:left w:w="100" w:type="dxa"/>
+              <w:bottom w:w="100" w:type="dxa"/>
+              <w:right w:w="100" w:type="dxa"/>
+            </w:tcMar>
+          </w:tcPr>
+          <w:p>
+            <w:pPr>
+              <w:widowControl w:val="0"/>
+              <w:spacing w:line="240" w:lineRule="auto"/>
+            </w:pPr>
+            <w:r>
+              <w:t xml:space="preserve">1. System prompts </w:t>
+            </w:r>
+            <w:proofErr w:type="spellStart"/>
+            <w:r>
+              <w:t>userP</w:t>
+            </w:r>
+            <w:proofErr w:type="spellEnd"/>
+            <w:r>
+              <w:t xml:space="preserve"> to bid on a task</w:t>
+            </w:r>
+          </w:p>
+          <w:p>
+            <w:pPr>
+              <w:widowControl w:val="0"/>
+              <w:spacing w:line="240" w:lineRule="auto"/>
+            </w:pPr>
+            <w:r>
+              <w:t xml:space="preserve">2. </w:t>
+            </w:r>
+            <w:proofErr w:type="spellStart"/>
+            <w:r>
+              <w:t>UserP</w:t>
+            </w:r>
+            <w:proofErr w:type="spellEnd"/>
+            <w:r>
+              <w:t xml:space="preserve"> selects on the bid option</w:t>
+            </w:r>
+          </w:p>
+          <w:p>
+            <w:pPr>
+              <w:widowControl w:val="0"/>
+              <w:spacing w:line="240" w:lineRule="auto"/>
+            </w:pPr>
+            <w:r>
+              <w:t xml:space="preserve">3. System displays the tasks to </w:t>
+            </w:r>
+            <w:proofErr w:type="spellStart"/>
+            <w:r>
+              <w:t>userP</w:t>
+            </w:r>
+            <w:proofErr w:type="spellEnd"/>
+          </w:p>
+          <w:p>
+            <w:pPr>
+              <w:widowControl w:val="0"/>
+              <w:spacing w:line="240" w:lineRule="auto"/>
+            </w:pPr>
+            <w:r>
+              <w:t xml:space="preserve">4. </w:t>
+            </w:r>
+            <w:proofErr w:type="spellStart"/>
+            <w:r>
+              <w:t>UserP</w:t>
+            </w:r>
+            <w:proofErr w:type="spellEnd"/>
+            <w:r>
+              <w:t xml:space="preserve"> then views the tasks </w:t>
+            </w:r>
+          </w:p>
+          <w:p>
+            <w:pPr>
+              <w:widowControl w:val="0"/>
+              <w:spacing w:line="240" w:lineRule="auto"/>
+            </w:pPr>
+            <w:r>
+              <w:t xml:space="preserve">5. System prompts </w:t>
+            </w:r>
+            <w:proofErr w:type="spellStart"/>
+            <w:r>
+              <w:t>userP</w:t>
+            </w:r>
+            <w:proofErr w:type="spellEnd"/>
+            <w:r>
+              <w:t xml:space="preserve"> to enter a bid amount</w:t>
+            </w:r>
+          </w:p>
+          <w:p>
+            <w:pPr>
+              <w:widowControl w:val="0"/>
+              <w:spacing w:line="240" w:lineRule="auto"/>
+            </w:pPr>
+            <w:r>
+              <w:t xml:space="preserve">6. </w:t>
+            </w:r>
+            <w:proofErr w:type="spellStart"/>
+            <w:r>
+              <w:t>UserP</w:t>
+            </w:r>
+            <w:proofErr w:type="spellEnd"/>
+            <w:r>
+              <w:t xml:space="preserve"> then enters a bid amount</w:t>
+            </w:r>
+          </w:p>
+          <w:p>
+            <w:pPr>
+              <w:widowControl w:val="0"/>
+              <w:spacing w:line="240" w:lineRule="auto"/>
+            </w:pPr>
+            <w:r>
+              <w:t>7. System then changes status of the task from “requested” to “</w:t>
+            </w:r>
+            <w:proofErr w:type="spellStart"/>
+            <w:r>
+              <w:t>bidded</w:t>
+            </w:r>
+            <w:proofErr w:type="spellEnd"/>
+            <w:r>
+              <w:t>”</w:t>
             </w:r>
           </w:p>
         </w:tc>
@@ -7790,16 +8358,40 @@
               <w:spacing w:line="240" w:lineRule="auto"/>
             </w:pPr>
             <w:r>
-              <w:t>-  UserP enters an incorrect bid amount(Ex. “$-12”)</w:t>
-            </w:r>
-          </w:p>
-          <w:p>
-            <w:pPr>
-              <w:widowControl w:val="0"/>
-              <w:spacing w:line="240" w:lineRule="auto"/>
-            </w:pPr>
-            <w:r>
-              <w:t>- System does not update status to “bidded”</w:t>
+              <w:t xml:space="preserve">-  </w:t>
+            </w:r>
+            <w:proofErr w:type="spellStart"/>
+            <w:r>
+              <w:t>UserP</w:t>
+            </w:r>
+            <w:proofErr w:type="spellEnd"/>
+            <w:r>
+              <w:t xml:space="preserve"> enters an incorrect bid </w:t>
+            </w:r>
+            <w:proofErr w:type="gramStart"/>
+            <w:r>
+              <w:t>amount(</w:t>
+            </w:r>
+            <w:proofErr w:type="gramEnd"/>
+            <w:r>
+              <w:t>Ex. “$-12”)</w:t>
+            </w:r>
+          </w:p>
+          <w:p>
+            <w:pPr>
+              <w:widowControl w:val="0"/>
+              <w:spacing w:line="240" w:lineRule="auto"/>
+            </w:pPr>
+            <w:r>
+              <w:t>- System does not update status to “</w:t>
+            </w:r>
+            <w:proofErr w:type="spellStart"/>
+            <w:r>
+              <w:t>bidded</w:t>
+            </w:r>
+            <w:proofErr w:type="spellEnd"/>
+            <w:r>
+              <w:t>”</w:t>
             </w:r>
           </w:p>
         </w:tc>
@@ -8044,8 +8636,13 @@
               <w:widowControl w:val="0"/>
               <w:spacing w:line="240" w:lineRule="auto"/>
             </w:pPr>
-            <w:r>
-              <w:t>UserR, 6, 9,16, 17, 18</w:t>
+            <w:proofErr w:type="spellStart"/>
+            <w:r>
+              <w:t>UserR</w:t>
+            </w:r>
+            <w:proofErr w:type="spellEnd"/>
+            <w:r>
+              <w:t>, 6, 9,16, 17, 18</w:t>
             </w:r>
           </w:p>
         </w:tc>
@@ -8138,8 +8735,13 @@
               <w:widowControl w:val="0"/>
               <w:spacing w:line="240" w:lineRule="auto"/>
             </w:pPr>
-            <w:r>
-              <w:t>UserR accepts a bid for one of their tasks.</w:t>
+            <w:proofErr w:type="spellStart"/>
+            <w:r>
+              <w:t>UserR</w:t>
+            </w:r>
+            <w:proofErr w:type="spellEnd"/>
+            <w:r>
+              <w:t xml:space="preserve"> accepts a bid for one of their tasks.</w:t>
             </w:r>
           </w:p>
         </w:tc>
@@ -8186,7 +8788,15 @@
               <w:spacing w:line="240" w:lineRule="auto"/>
             </w:pPr>
             <w:r>
-              <w:t>Bids on the task must exist. (Task status is “bidded”)</w:t>
+              <w:t>Bids on the task must exist. (Task status is “</w:t>
+            </w:r>
+            <w:proofErr w:type="spellStart"/>
+            <w:r>
+              <w:t>bidded</w:t>
+            </w:r>
+            <w:proofErr w:type="spellEnd"/>
+            <w:r>
+              <w:t>”)</w:t>
             </w:r>
           </w:p>
         </w:tc>
@@ -8232,8 +8842,13 @@
               <w:widowControl w:val="0"/>
               <w:spacing w:line="240" w:lineRule="auto"/>
             </w:pPr>
-            <w:r>
-              <w:t>UserR’s task status is updated</w:t>
+            <w:proofErr w:type="spellStart"/>
+            <w:r>
+              <w:t>UserR’s</w:t>
+            </w:r>
+            <w:proofErr w:type="spellEnd"/>
+            <w:r>
+              <w:t xml:space="preserve"> task status is updated</w:t>
             </w:r>
           </w:p>
         </w:tc>
@@ -8258,44 +8873,62 @@
               <w:widowControl w:val="0"/>
               <w:spacing w:line="240" w:lineRule="auto"/>
             </w:pPr>
+            <w:proofErr w:type="spellStart"/>
             <w:r>
               <w:t>Basicflow</w:t>
             </w:r>
-          </w:p>
-          <w:p>
-            <w:pPr>
-              <w:widowControl w:val="0"/>
-              <w:spacing w:line="240" w:lineRule="auto"/>
-            </w:pPr>
-          </w:p>
-        </w:tc>
-        <w:tc>
-          <w:tcPr>
-            <w:tcW w:w="6870" w:type="dxa"/>
-            <w:shd w:val="clear" w:color="auto" w:fill="auto"/>
-            <w:tcMar>
-              <w:top w:w="100" w:type="dxa"/>
-              <w:left w:w="100" w:type="dxa"/>
-              <w:bottom w:w="100" w:type="dxa"/>
-              <w:right w:w="100" w:type="dxa"/>
-            </w:tcMar>
-          </w:tcPr>
-          <w:p>
-            <w:pPr>
-              <w:widowControl w:val="0"/>
-              <w:spacing w:line="240" w:lineRule="auto"/>
-            </w:pPr>
-            <w:r>
-              <w:t>1. System prompts userR to accept a bid or decline a bid</w:t>
-            </w:r>
-          </w:p>
-          <w:p>
-            <w:pPr>
-              <w:widowControl w:val="0"/>
-              <w:spacing w:line="240" w:lineRule="auto"/>
-            </w:pPr>
-            <w:r>
-              <w:t>2. UserR then accepts bid</w:t>
+            <w:proofErr w:type="spellEnd"/>
+          </w:p>
+          <w:p>
+            <w:pPr>
+              <w:widowControl w:val="0"/>
+              <w:spacing w:line="240" w:lineRule="auto"/>
+            </w:pPr>
+          </w:p>
+        </w:tc>
+        <w:tc>
+          <w:tcPr>
+            <w:tcW w:w="6870" w:type="dxa"/>
+            <w:shd w:val="clear" w:color="auto" w:fill="auto"/>
+            <w:tcMar>
+              <w:top w:w="100" w:type="dxa"/>
+              <w:left w:w="100" w:type="dxa"/>
+              <w:bottom w:w="100" w:type="dxa"/>
+              <w:right w:w="100" w:type="dxa"/>
+            </w:tcMar>
+          </w:tcPr>
+          <w:p>
+            <w:pPr>
+              <w:widowControl w:val="0"/>
+              <w:spacing w:line="240" w:lineRule="auto"/>
+            </w:pPr>
+            <w:r>
+              <w:t xml:space="preserve">1. System prompts </w:t>
+            </w:r>
+            <w:proofErr w:type="spellStart"/>
+            <w:r>
+              <w:t>userR</w:t>
+            </w:r>
+            <w:proofErr w:type="spellEnd"/>
+            <w:r>
+              <w:t xml:space="preserve"> to accept a bid or decline a bid</w:t>
+            </w:r>
+          </w:p>
+          <w:p>
+            <w:pPr>
+              <w:widowControl w:val="0"/>
+              <w:spacing w:line="240" w:lineRule="auto"/>
+            </w:pPr>
+            <w:r>
+              <w:t xml:space="preserve">2. </w:t>
+            </w:r>
+            <w:proofErr w:type="spellStart"/>
+            <w:r>
+              <w:t>UserR</w:t>
+            </w:r>
+            <w:proofErr w:type="spellEnd"/>
+            <w:r>
+              <w:t xml:space="preserve"> then accepts bid</w:t>
             </w:r>
           </w:p>
           <w:p>
@@ -8313,7 +8946,15 @@
               <w:spacing w:line="240" w:lineRule="auto"/>
             </w:pPr>
             <w:r>
-              <w:t>4. System then updates  status to “assigned”</w:t>
+              <w:t xml:space="preserve">4. System then </w:t>
+            </w:r>
+            <w:proofErr w:type="gramStart"/>
+            <w:r>
+              <w:t>updates  status</w:t>
+            </w:r>
+            <w:proofErr w:type="gramEnd"/>
+            <w:r>
+              <w:t xml:space="preserve"> to “assigned”</w:t>
             </w:r>
           </w:p>
         </w:tc>
@@ -8407,16 +9048,32 @@
               <w:spacing w:line="240" w:lineRule="auto"/>
             </w:pPr>
             <w:r>
-              <w:t>1. UserR selects on accept bid and other bids are not removed</w:t>
-            </w:r>
-          </w:p>
-          <w:p>
-            <w:pPr>
-              <w:widowControl w:val="0"/>
-              <w:spacing w:line="240" w:lineRule="auto"/>
-            </w:pPr>
-            <w:r>
-              <w:t>2. UserR selects on accept bid and status does not update to assigned</w:t>
+              <w:t xml:space="preserve">1. </w:t>
+            </w:r>
+            <w:proofErr w:type="spellStart"/>
+            <w:r>
+              <w:t>UserR</w:t>
+            </w:r>
+            <w:proofErr w:type="spellEnd"/>
+            <w:r>
+              <w:t xml:space="preserve"> selects on accept bid and other bids are not removed</w:t>
+            </w:r>
+          </w:p>
+          <w:p>
+            <w:pPr>
+              <w:widowControl w:val="0"/>
+              <w:spacing w:line="240" w:lineRule="auto"/>
+            </w:pPr>
+            <w:r>
+              <w:t xml:space="preserve">2. </w:t>
+            </w:r>
+            <w:proofErr w:type="spellStart"/>
+            <w:r>
+              <w:t>UserR</w:t>
+            </w:r>
+            <w:proofErr w:type="spellEnd"/>
+            <w:r>
+              <w:t xml:space="preserve"> selects on accept bid and status does not update to assigned</w:t>
             </w:r>
           </w:p>
         </w:tc>
@@ -8670,8 +9327,13 @@
               <w:widowControl w:val="0"/>
               <w:spacing w:line="240" w:lineRule="auto"/>
             </w:pPr>
-            <w:r>
-              <w:t>UserR, 6, 10</w:t>
+            <w:proofErr w:type="spellStart"/>
+            <w:r>
+              <w:t>UserR</w:t>
+            </w:r>
+            <w:proofErr w:type="spellEnd"/>
+            <w:r>
+              <w:t>, 6, 10</w:t>
             </w:r>
           </w:p>
         </w:tc>
@@ -8764,8 +9426,13 @@
               <w:widowControl w:val="0"/>
               <w:spacing w:line="240" w:lineRule="auto"/>
             </w:pPr>
-            <w:r>
-              <w:t xml:space="preserve">UserR task is </w:t>
+            <w:proofErr w:type="spellStart"/>
+            <w:r>
+              <w:t>UserR</w:t>
+            </w:r>
+            <w:proofErr w:type="spellEnd"/>
+            <w:r>
+              <w:t xml:space="preserve"> task is </w:t>
             </w:r>
             <w:r>
               <w:rPr>
@@ -8820,8 +9487,13 @@
               <w:widowControl w:val="0"/>
               <w:spacing w:line="240" w:lineRule="auto"/>
             </w:pPr>
-            <w:r>
-              <w:t>UserR’s task status is “assigned”.</w:t>
+            <w:proofErr w:type="spellStart"/>
+            <w:r>
+              <w:t>UserR’s</w:t>
+            </w:r>
+            <w:proofErr w:type="spellEnd"/>
+            <w:r>
+              <w:t xml:space="preserve"> task status is “assigned”.</w:t>
             </w:r>
           </w:p>
         </w:tc>
@@ -8873,8 +9545,13 @@
               <w:widowControl w:val="0"/>
               <w:spacing w:line="240" w:lineRule="auto"/>
             </w:pPr>
-            <w:r>
-              <w:t>UserR’s task status is updated</w:t>
+            <w:proofErr w:type="spellStart"/>
+            <w:r>
+              <w:t>UserR’s</w:t>
+            </w:r>
+            <w:proofErr w:type="spellEnd"/>
+            <w:r>
+              <w:t xml:space="preserve"> task status is updated</w:t>
             </w:r>
           </w:p>
         </w:tc>
@@ -8899,62 +9576,96 @@
               <w:widowControl w:val="0"/>
               <w:spacing w:line="240" w:lineRule="auto"/>
             </w:pPr>
+            <w:proofErr w:type="spellStart"/>
             <w:r>
               <w:t>Basicflow</w:t>
             </w:r>
-          </w:p>
-          <w:p>
-            <w:pPr>
-              <w:widowControl w:val="0"/>
-              <w:spacing w:line="240" w:lineRule="auto"/>
-            </w:pPr>
-          </w:p>
-        </w:tc>
-        <w:tc>
-          <w:tcPr>
-            <w:tcW w:w="6870" w:type="dxa"/>
-            <w:shd w:val="clear" w:color="auto" w:fill="auto"/>
-            <w:tcMar>
-              <w:top w:w="100" w:type="dxa"/>
-              <w:left w:w="100" w:type="dxa"/>
-              <w:bottom w:w="100" w:type="dxa"/>
-              <w:right w:w="100" w:type="dxa"/>
-            </w:tcMar>
-          </w:tcPr>
-          <w:p>
-            <w:pPr>
-              <w:widowControl w:val="0"/>
-              <w:spacing w:line="240" w:lineRule="auto"/>
-            </w:pPr>
-            <w:r>
-              <w:t>1. System prompts userR to edit task details</w:t>
-            </w:r>
-          </w:p>
-          <w:p>
-            <w:pPr>
-              <w:widowControl w:val="0"/>
-              <w:spacing w:line="240" w:lineRule="auto"/>
-            </w:pPr>
-            <w:r>
-              <w:t>2. UserR then edits tasks detail</w:t>
-            </w:r>
-          </w:p>
-          <w:p>
-            <w:pPr>
-              <w:widowControl w:val="0"/>
-              <w:spacing w:line="240" w:lineRule="auto"/>
-            </w:pPr>
-            <w:r>
-              <w:t>3. System prompts userR to change status</w:t>
-            </w:r>
-          </w:p>
-          <w:p>
-            <w:pPr>
-              <w:widowControl w:val="0"/>
-              <w:spacing w:line="240" w:lineRule="auto"/>
-            </w:pPr>
-            <w:r>
-              <w:t>4. UserR changes status to “done”</w:t>
+            <w:proofErr w:type="spellEnd"/>
+          </w:p>
+          <w:p>
+            <w:pPr>
+              <w:widowControl w:val="0"/>
+              <w:spacing w:line="240" w:lineRule="auto"/>
+            </w:pPr>
+          </w:p>
+        </w:tc>
+        <w:tc>
+          <w:tcPr>
+            <w:tcW w:w="6870" w:type="dxa"/>
+            <w:shd w:val="clear" w:color="auto" w:fill="auto"/>
+            <w:tcMar>
+              <w:top w:w="100" w:type="dxa"/>
+              <w:left w:w="100" w:type="dxa"/>
+              <w:bottom w:w="100" w:type="dxa"/>
+              <w:right w:w="100" w:type="dxa"/>
+            </w:tcMar>
+          </w:tcPr>
+          <w:p>
+            <w:pPr>
+              <w:widowControl w:val="0"/>
+              <w:spacing w:line="240" w:lineRule="auto"/>
+            </w:pPr>
+            <w:r>
+              <w:t xml:space="preserve">1. System prompts </w:t>
+            </w:r>
+            <w:proofErr w:type="spellStart"/>
+            <w:r>
+              <w:t>userR</w:t>
+            </w:r>
+            <w:proofErr w:type="spellEnd"/>
+            <w:r>
+              <w:t xml:space="preserve"> to edit task details</w:t>
+            </w:r>
+          </w:p>
+          <w:p>
+            <w:pPr>
+              <w:widowControl w:val="0"/>
+              <w:spacing w:line="240" w:lineRule="auto"/>
+            </w:pPr>
+            <w:r>
+              <w:t xml:space="preserve">2. </w:t>
+            </w:r>
+            <w:proofErr w:type="spellStart"/>
+            <w:r>
+              <w:t>UserR</w:t>
+            </w:r>
+            <w:proofErr w:type="spellEnd"/>
+            <w:r>
+              <w:t xml:space="preserve"> then edits tasks detail</w:t>
+            </w:r>
+          </w:p>
+          <w:p>
+            <w:pPr>
+              <w:widowControl w:val="0"/>
+              <w:spacing w:line="240" w:lineRule="auto"/>
+            </w:pPr>
+            <w:r>
+              <w:t xml:space="preserve">3. System prompts </w:t>
+            </w:r>
+            <w:proofErr w:type="spellStart"/>
+            <w:r>
+              <w:t>userR</w:t>
+            </w:r>
+            <w:proofErr w:type="spellEnd"/>
+            <w:r>
+              <w:t xml:space="preserve"> to change status</w:t>
+            </w:r>
+          </w:p>
+          <w:p>
+            <w:pPr>
+              <w:widowControl w:val="0"/>
+              <w:spacing w:line="240" w:lineRule="auto"/>
+            </w:pPr>
+            <w:r>
+              <w:t xml:space="preserve">4. </w:t>
+            </w:r>
+            <w:proofErr w:type="spellStart"/>
+            <w:r>
+              <w:t>UserR</w:t>
+            </w:r>
+            <w:proofErr w:type="spellEnd"/>
+            <w:r>
+              <w:t xml:space="preserve"> changes status to “done”</w:t>
             </w:r>
           </w:p>
           <w:p>
@@ -9063,7 +9774,15 @@
               <w:spacing w:line="240" w:lineRule="auto"/>
             </w:pPr>
             <w:r>
-              <w:t>1. UserR changes status to “done” but no update to status occurs</w:t>
+              <w:t xml:space="preserve">1. </w:t>
+            </w:r>
+            <w:proofErr w:type="spellStart"/>
+            <w:r>
+              <w:t>UserR</w:t>
+            </w:r>
+            <w:proofErr w:type="spellEnd"/>
+            <w:r>
+              <w:t xml:space="preserve"> changes status to “done” but no update to status occurs</w:t>
             </w:r>
           </w:p>
         </w:tc>
@@ -9299,8 +10018,13 @@
               <w:widowControl w:val="0"/>
               <w:spacing w:line="240" w:lineRule="auto"/>
             </w:pPr>
-            <w:r>
-              <w:t>UserR, 6, 9</w:t>
+            <w:proofErr w:type="spellStart"/>
+            <w:r>
+              <w:t>UserR</w:t>
+            </w:r>
+            <w:proofErr w:type="spellEnd"/>
+            <w:r>
+              <w:t>, 6, 9</w:t>
             </w:r>
           </w:p>
         </w:tc>
@@ -9393,8 +10117,13 @@
               <w:widowControl w:val="0"/>
               <w:spacing w:line="240" w:lineRule="auto"/>
             </w:pPr>
-            <w:r>
-              <w:t xml:space="preserve">UserR task is not </w:t>
+            <w:proofErr w:type="spellStart"/>
+            <w:r>
+              <w:t>UserR</w:t>
+            </w:r>
+            <w:proofErr w:type="spellEnd"/>
+            <w:r>
+              <w:t xml:space="preserve"> task is not </w:t>
             </w:r>
             <w:r>
               <w:rPr>
@@ -9449,8 +10178,13 @@
               <w:widowControl w:val="0"/>
               <w:spacing w:line="240" w:lineRule="auto"/>
             </w:pPr>
-            <w:r>
-              <w:t>UserR’s task status is “assigned”.</w:t>
+            <w:proofErr w:type="spellStart"/>
+            <w:r>
+              <w:t>UserR’s</w:t>
+            </w:r>
+            <w:proofErr w:type="spellEnd"/>
+            <w:r>
+              <w:t xml:space="preserve"> task status is “assigned”.</w:t>
             </w:r>
           </w:p>
         </w:tc>
@@ -9502,8 +10236,13 @@
               <w:widowControl w:val="0"/>
               <w:spacing w:line="240" w:lineRule="auto"/>
             </w:pPr>
-            <w:r>
-              <w:t>UserR’s task status is updated</w:t>
+            <w:proofErr w:type="spellStart"/>
+            <w:r>
+              <w:t>UserR’s</w:t>
+            </w:r>
+            <w:proofErr w:type="spellEnd"/>
+            <w:r>
+              <w:t xml:space="preserve"> task status is updated</w:t>
             </w:r>
           </w:p>
         </w:tc>
@@ -9528,62 +10267,96 @@
               <w:widowControl w:val="0"/>
               <w:spacing w:line="240" w:lineRule="auto"/>
             </w:pPr>
+            <w:proofErr w:type="spellStart"/>
             <w:r>
               <w:t>Basicflow</w:t>
             </w:r>
-          </w:p>
-          <w:p>
-            <w:pPr>
-              <w:widowControl w:val="0"/>
-              <w:spacing w:line="240" w:lineRule="auto"/>
-            </w:pPr>
-          </w:p>
-        </w:tc>
-        <w:tc>
-          <w:tcPr>
-            <w:tcW w:w="6870" w:type="dxa"/>
-            <w:shd w:val="clear" w:color="auto" w:fill="auto"/>
-            <w:tcMar>
-              <w:top w:w="100" w:type="dxa"/>
-              <w:left w:w="100" w:type="dxa"/>
-              <w:bottom w:w="100" w:type="dxa"/>
-              <w:right w:w="100" w:type="dxa"/>
-            </w:tcMar>
-          </w:tcPr>
-          <w:p>
-            <w:pPr>
-              <w:widowControl w:val="0"/>
-              <w:spacing w:line="240" w:lineRule="auto"/>
-            </w:pPr>
-            <w:r>
-              <w:t>1. System prompts userR to edit task details</w:t>
-            </w:r>
-          </w:p>
-          <w:p>
-            <w:pPr>
-              <w:widowControl w:val="0"/>
-              <w:spacing w:line="240" w:lineRule="auto"/>
-            </w:pPr>
-            <w:r>
-              <w:t>2. UserR then edits tasks detail</w:t>
-            </w:r>
-          </w:p>
-          <w:p>
-            <w:pPr>
-              <w:widowControl w:val="0"/>
-              <w:spacing w:line="240" w:lineRule="auto"/>
-            </w:pPr>
-            <w:r>
-              <w:t>3. System prompts userR to change status</w:t>
-            </w:r>
-          </w:p>
-          <w:p>
-            <w:pPr>
-              <w:widowControl w:val="0"/>
-              <w:spacing w:line="240" w:lineRule="auto"/>
-            </w:pPr>
-            <w:r>
-              <w:t xml:space="preserve">4. UserR changes status to “requested” </w:t>
+            <w:proofErr w:type="spellEnd"/>
+          </w:p>
+          <w:p>
+            <w:pPr>
+              <w:widowControl w:val="0"/>
+              <w:spacing w:line="240" w:lineRule="auto"/>
+            </w:pPr>
+          </w:p>
+        </w:tc>
+        <w:tc>
+          <w:tcPr>
+            <w:tcW w:w="6870" w:type="dxa"/>
+            <w:shd w:val="clear" w:color="auto" w:fill="auto"/>
+            <w:tcMar>
+              <w:top w:w="100" w:type="dxa"/>
+              <w:left w:w="100" w:type="dxa"/>
+              <w:bottom w:w="100" w:type="dxa"/>
+              <w:right w:w="100" w:type="dxa"/>
+            </w:tcMar>
+          </w:tcPr>
+          <w:p>
+            <w:pPr>
+              <w:widowControl w:val="0"/>
+              <w:spacing w:line="240" w:lineRule="auto"/>
+            </w:pPr>
+            <w:r>
+              <w:t xml:space="preserve">1. System prompts </w:t>
+            </w:r>
+            <w:proofErr w:type="spellStart"/>
+            <w:r>
+              <w:t>userR</w:t>
+            </w:r>
+            <w:proofErr w:type="spellEnd"/>
+            <w:r>
+              <w:t xml:space="preserve"> to edit task details</w:t>
+            </w:r>
+          </w:p>
+          <w:p>
+            <w:pPr>
+              <w:widowControl w:val="0"/>
+              <w:spacing w:line="240" w:lineRule="auto"/>
+            </w:pPr>
+            <w:r>
+              <w:t xml:space="preserve">2. </w:t>
+            </w:r>
+            <w:proofErr w:type="spellStart"/>
+            <w:r>
+              <w:t>UserR</w:t>
+            </w:r>
+            <w:proofErr w:type="spellEnd"/>
+            <w:r>
+              <w:t xml:space="preserve"> then edits tasks detail</w:t>
+            </w:r>
+          </w:p>
+          <w:p>
+            <w:pPr>
+              <w:widowControl w:val="0"/>
+              <w:spacing w:line="240" w:lineRule="auto"/>
+            </w:pPr>
+            <w:r>
+              <w:t xml:space="preserve">3. System prompts </w:t>
+            </w:r>
+            <w:proofErr w:type="spellStart"/>
+            <w:r>
+              <w:t>userR</w:t>
+            </w:r>
+            <w:proofErr w:type="spellEnd"/>
+            <w:r>
+              <w:t xml:space="preserve"> to change status</w:t>
+            </w:r>
+          </w:p>
+          <w:p>
+            <w:pPr>
+              <w:widowControl w:val="0"/>
+              <w:spacing w:line="240" w:lineRule="auto"/>
+            </w:pPr>
+            <w:r>
+              <w:t xml:space="preserve">4. </w:t>
+            </w:r>
+            <w:proofErr w:type="spellStart"/>
+            <w:r>
+              <w:t>UserR</w:t>
+            </w:r>
+            <w:proofErr w:type="spellEnd"/>
+            <w:r>
+              <w:t xml:space="preserve"> changes status to “requested” </w:t>
             </w:r>
           </w:p>
           <w:p>
@@ -9692,7 +10465,15 @@
               <w:spacing w:line="240" w:lineRule="auto"/>
             </w:pPr>
             <w:r>
-              <w:t>1. UserR changes status to “requested” but no update to status occurs</w:t>
+              <w:t xml:space="preserve">1. </w:t>
+            </w:r>
+            <w:proofErr w:type="spellStart"/>
+            <w:r>
+              <w:t>UserR</w:t>
+            </w:r>
+            <w:proofErr w:type="spellEnd"/>
+            <w:r>
+              <w:t xml:space="preserve"> changes status to “requested” but no update to status occurs</w:t>
             </w:r>
           </w:p>
           <w:p>
@@ -9938,8 +10719,13 @@
               <w:widowControl w:val="0"/>
               <w:spacing w:line="240" w:lineRule="auto"/>
             </w:pPr>
-            <w:r>
-              <w:t>UserR, 6, 9, 17</w:t>
+            <w:proofErr w:type="spellStart"/>
+            <w:r>
+              <w:t>UserR</w:t>
+            </w:r>
+            <w:proofErr w:type="spellEnd"/>
+            <w:r>
+              <w:t>, 6, 9, 17</w:t>
             </w:r>
           </w:p>
         </w:tc>
@@ -10032,8 +10818,13 @@
               <w:widowControl w:val="0"/>
               <w:spacing w:line="240" w:lineRule="auto"/>
             </w:pPr>
-            <w:r>
-              <w:t xml:space="preserve">UserR selects accept bid </w:t>
+            <w:proofErr w:type="spellStart"/>
+            <w:r>
+              <w:t>UserR</w:t>
+            </w:r>
+            <w:proofErr w:type="spellEnd"/>
+            <w:r>
+              <w:t xml:space="preserve"> selects accept bid </w:t>
             </w:r>
           </w:p>
         </w:tc>
@@ -10126,8 +10917,13 @@
               <w:widowControl w:val="0"/>
               <w:spacing w:line="240" w:lineRule="auto"/>
             </w:pPr>
-            <w:r>
-              <w:t>UserR accepts a bid for a task</w:t>
+            <w:proofErr w:type="spellStart"/>
+            <w:r>
+              <w:t>UserR</w:t>
+            </w:r>
+            <w:proofErr w:type="spellEnd"/>
+            <w:r>
+              <w:t xml:space="preserve"> accepts a bid for a task</w:t>
             </w:r>
           </w:p>
         </w:tc>
@@ -10152,44 +10948,62 @@
               <w:widowControl w:val="0"/>
               <w:spacing w:line="240" w:lineRule="auto"/>
             </w:pPr>
+            <w:proofErr w:type="spellStart"/>
             <w:r>
               <w:t>Basicflow</w:t>
             </w:r>
-          </w:p>
-          <w:p>
-            <w:pPr>
-              <w:widowControl w:val="0"/>
-              <w:spacing w:line="240" w:lineRule="auto"/>
-            </w:pPr>
-          </w:p>
-        </w:tc>
-        <w:tc>
-          <w:tcPr>
-            <w:tcW w:w="6870" w:type="dxa"/>
-            <w:shd w:val="clear" w:color="auto" w:fill="auto"/>
-            <w:tcMar>
-              <w:top w:w="100" w:type="dxa"/>
-              <w:left w:w="100" w:type="dxa"/>
-              <w:bottom w:w="100" w:type="dxa"/>
-              <w:right w:w="100" w:type="dxa"/>
-            </w:tcMar>
-          </w:tcPr>
-          <w:p>
-            <w:pPr>
-              <w:widowControl w:val="0"/>
-              <w:spacing w:line="240" w:lineRule="auto"/>
-            </w:pPr>
-            <w:r>
-              <w:t>1. System prompts userR to accept a bid</w:t>
-            </w:r>
-          </w:p>
-          <w:p>
-            <w:pPr>
-              <w:widowControl w:val="0"/>
-              <w:spacing w:line="240" w:lineRule="auto"/>
-            </w:pPr>
-            <w:r>
-              <w:t>2. UserR then accepts bid</w:t>
+            <w:proofErr w:type="spellEnd"/>
+          </w:p>
+          <w:p>
+            <w:pPr>
+              <w:widowControl w:val="0"/>
+              <w:spacing w:line="240" w:lineRule="auto"/>
+            </w:pPr>
+          </w:p>
+        </w:tc>
+        <w:tc>
+          <w:tcPr>
+            <w:tcW w:w="6870" w:type="dxa"/>
+            <w:shd w:val="clear" w:color="auto" w:fill="auto"/>
+            <w:tcMar>
+              <w:top w:w="100" w:type="dxa"/>
+              <w:left w:w="100" w:type="dxa"/>
+              <w:bottom w:w="100" w:type="dxa"/>
+              <w:right w:w="100" w:type="dxa"/>
+            </w:tcMar>
+          </w:tcPr>
+          <w:p>
+            <w:pPr>
+              <w:widowControl w:val="0"/>
+              <w:spacing w:line="240" w:lineRule="auto"/>
+            </w:pPr>
+            <w:r>
+              <w:t xml:space="preserve">1. System prompts </w:t>
+            </w:r>
+            <w:proofErr w:type="spellStart"/>
+            <w:r>
+              <w:t>userR</w:t>
+            </w:r>
+            <w:proofErr w:type="spellEnd"/>
+            <w:r>
+              <w:t xml:space="preserve"> to accept a bid</w:t>
+            </w:r>
+          </w:p>
+          <w:p>
+            <w:pPr>
+              <w:widowControl w:val="0"/>
+              <w:spacing w:line="240" w:lineRule="auto"/>
+            </w:pPr>
+            <w:r>
+              <w:t xml:space="preserve">2. </w:t>
+            </w:r>
+            <w:proofErr w:type="spellStart"/>
+            <w:r>
+              <w:t>UserR</w:t>
+            </w:r>
+            <w:proofErr w:type="spellEnd"/>
+            <w:r>
+              <w:t xml:space="preserve"> then accepts bid</w:t>
             </w:r>
           </w:p>
           <w:p>
@@ -10292,7 +11106,23 @@
               <w:spacing w:line="240" w:lineRule="auto"/>
             </w:pPr>
             <w:r>
-              <w:t>- UserR can not accept a bid</w:t>
+              <w:t xml:space="preserve">- </w:t>
+            </w:r>
+            <w:proofErr w:type="spellStart"/>
+            <w:r>
+              <w:t>UserR</w:t>
+            </w:r>
+            <w:proofErr w:type="spellEnd"/>
+            <w:r>
+              <w:t xml:space="preserve"> </w:t>
+            </w:r>
+            <w:proofErr w:type="spellStart"/>
+            <w:r>
+              <w:t>can not</w:t>
+            </w:r>
+            <w:proofErr w:type="spellEnd"/>
+            <w:r>
+              <w:t xml:space="preserve"> accept a bid</w:t>
             </w:r>
           </w:p>
         </w:tc>
@@ -10527,8 +11357,13 @@
               <w:widowControl w:val="0"/>
               <w:spacing w:line="240" w:lineRule="auto"/>
             </w:pPr>
-            <w:r>
-              <w:t>UserR, 6, 9, 16</w:t>
+            <w:proofErr w:type="spellStart"/>
+            <w:r>
+              <w:t>UserR</w:t>
+            </w:r>
+            <w:proofErr w:type="spellEnd"/>
+            <w:r>
+              <w:t>, 6, 9, 16</w:t>
             </w:r>
           </w:p>
         </w:tc>
@@ -10621,8 +11456,13 @@
               <w:widowControl w:val="0"/>
               <w:spacing w:line="240" w:lineRule="auto"/>
             </w:pPr>
-            <w:r>
-              <w:t>UserR declines a bid for one of their tasks.</w:t>
+            <w:proofErr w:type="spellStart"/>
+            <w:r>
+              <w:t>UserR</w:t>
+            </w:r>
+            <w:proofErr w:type="spellEnd"/>
+            <w:r>
+              <w:t xml:space="preserve"> declines a bid for one of their tasks.</w:t>
             </w:r>
           </w:p>
         </w:tc>
@@ -10669,7 +11509,15 @@
               <w:spacing w:line="240" w:lineRule="auto"/>
             </w:pPr>
             <w:r>
-              <w:t>View Requested Tasks loaded successfully, allowing userR to decline a bid</w:t>
+              <w:t xml:space="preserve">View Requested Tasks loaded successfully, allowing </w:t>
+            </w:r>
+            <w:proofErr w:type="spellStart"/>
+            <w:r>
+              <w:t>userR</w:t>
+            </w:r>
+            <w:proofErr w:type="spellEnd"/>
+            <w:r>
+              <w:t xml:space="preserve"> to decline a bid</w:t>
             </w:r>
           </w:p>
         </w:tc>
@@ -10715,8 +11563,13 @@
               <w:widowControl w:val="0"/>
               <w:spacing w:line="240" w:lineRule="auto"/>
             </w:pPr>
-            <w:r>
-              <w:t>UserR task status is updated</w:t>
+            <w:proofErr w:type="spellStart"/>
+            <w:r>
+              <w:t>UserR</w:t>
+            </w:r>
+            <w:proofErr w:type="spellEnd"/>
+            <w:r>
+              <w:t xml:space="preserve"> task status is updated</w:t>
             </w:r>
           </w:p>
         </w:tc>
@@ -10741,9 +11594,11 @@
               <w:widowControl w:val="0"/>
               <w:spacing w:line="240" w:lineRule="auto"/>
             </w:pPr>
+            <w:proofErr w:type="spellStart"/>
             <w:r>
               <w:t>Basicflow</w:t>
             </w:r>
+            <w:proofErr w:type="spellEnd"/>
           </w:p>
           <w:p>
             <w:pPr>
@@ -10778,7 +11633,15 @@
               <w:spacing w:line="240" w:lineRule="auto"/>
             </w:pPr>
             <w:r>
-              <w:t>3. UserR then declines bid</w:t>
+              <w:t xml:space="preserve">3. </w:t>
+            </w:r>
+            <w:proofErr w:type="spellStart"/>
+            <w:r>
+              <w:t>UserR</w:t>
+            </w:r>
+            <w:proofErr w:type="spellEnd"/>
+            <w:r>
+              <w:t xml:space="preserve"> then declines bid</w:t>
             </w:r>
           </w:p>
           <w:p>
@@ -10881,7 +11744,15 @@
               <w:spacing w:line="240" w:lineRule="auto"/>
             </w:pPr>
             <w:r>
-              <w:t>-UserR selects decline bid and bid is not removed from list of bids</w:t>
+              <w:t>-</w:t>
+            </w:r>
+            <w:proofErr w:type="spellStart"/>
+            <w:r>
+              <w:t>UserR</w:t>
+            </w:r>
+            <w:proofErr w:type="spellEnd"/>
+            <w:r>
+              <w:t xml:space="preserve"> selects decline bid and bid is not removed from list of bids</w:t>
             </w:r>
           </w:p>
         </w:tc>
@@ -11169,8 +12040,13 @@
               <w:widowControl w:val="0"/>
               <w:spacing w:line="240" w:lineRule="auto"/>
             </w:pPr>
-            <w:r>
-              <w:t>UserR, 6, 9,16</w:t>
+            <w:proofErr w:type="spellStart"/>
+            <w:r>
+              <w:t>UserR</w:t>
+            </w:r>
+            <w:proofErr w:type="spellEnd"/>
+            <w:r>
+              <w:t>, 6, 9,16</w:t>
             </w:r>
           </w:p>
         </w:tc>
@@ -11263,8 +12139,13 @@
               <w:widowControl w:val="0"/>
               <w:spacing w:line="240" w:lineRule="auto"/>
             </w:pPr>
-            <w:r>
-              <w:t>UserR accepts a bid for a task</w:t>
+            <w:proofErr w:type="spellStart"/>
+            <w:r>
+              <w:t>UserR</w:t>
+            </w:r>
+            <w:proofErr w:type="spellEnd"/>
+            <w:r>
+              <w:t xml:space="preserve"> accepts a bid for a task</w:t>
             </w:r>
           </w:p>
         </w:tc>
@@ -11310,8 +12191,13 @@
               <w:widowControl w:val="0"/>
               <w:spacing w:line="240" w:lineRule="auto"/>
             </w:pPr>
-            <w:r>
-              <w:t xml:space="preserve">UserR accepted a bid </w:t>
+            <w:proofErr w:type="spellStart"/>
+            <w:r>
+              <w:t>UserR</w:t>
+            </w:r>
+            <w:proofErr w:type="spellEnd"/>
+            <w:r>
+              <w:t xml:space="preserve"> accepted a bid </w:t>
             </w:r>
           </w:p>
         </w:tc>
@@ -11358,7 +12244,15 @@
               <w:spacing w:line="240" w:lineRule="auto"/>
             </w:pPr>
             <w:r>
-              <w:t>Other bids are deleted after UserR accepts a bid</w:t>
+              <w:t xml:space="preserve">Other bids are deleted after </w:t>
+            </w:r>
+            <w:proofErr w:type="spellStart"/>
+            <w:r>
+              <w:t>UserR</w:t>
+            </w:r>
+            <w:proofErr w:type="spellEnd"/>
+            <w:r>
+              <w:t xml:space="preserve"> accepts a bid</w:t>
             </w:r>
           </w:p>
         </w:tc>
@@ -11383,44 +12277,62 @@
               <w:widowControl w:val="0"/>
               <w:spacing w:line="240" w:lineRule="auto"/>
             </w:pPr>
+            <w:proofErr w:type="spellStart"/>
             <w:r>
               <w:t>Basicflow</w:t>
             </w:r>
-          </w:p>
-          <w:p>
-            <w:pPr>
-              <w:widowControl w:val="0"/>
-              <w:spacing w:line="240" w:lineRule="auto"/>
-            </w:pPr>
-          </w:p>
-        </w:tc>
-        <w:tc>
-          <w:tcPr>
-            <w:tcW w:w="6870" w:type="dxa"/>
-            <w:shd w:val="clear" w:color="auto" w:fill="auto"/>
-            <w:tcMar>
-              <w:top w:w="100" w:type="dxa"/>
-              <w:left w:w="100" w:type="dxa"/>
-              <w:bottom w:w="100" w:type="dxa"/>
-              <w:right w:w="100" w:type="dxa"/>
-            </w:tcMar>
-          </w:tcPr>
-          <w:p>
-            <w:pPr>
-              <w:widowControl w:val="0"/>
-              <w:spacing w:line="240" w:lineRule="auto"/>
-            </w:pPr>
-            <w:r>
-              <w:t>1. System prompts userR to accept a bid</w:t>
-            </w:r>
-          </w:p>
-          <w:p>
-            <w:pPr>
-              <w:widowControl w:val="0"/>
-              <w:spacing w:line="240" w:lineRule="auto"/>
-            </w:pPr>
-            <w:r>
-              <w:t>2. UserR then accepts bid</w:t>
+            <w:proofErr w:type="spellEnd"/>
+          </w:p>
+          <w:p>
+            <w:pPr>
+              <w:widowControl w:val="0"/>
+              <w:spacing w:line="240" w:lineRule="auto"/>
+            </w:pPr>
+          </w:p>
+        </w:tc>
+        <w:tc>
+          <w:tcPr>
+            <w:tcW w:w="6870" w:type="dxa"/>
+            <w:shd w:val="clear" w:color="auto" w:fill="auto"/>
+            <w:tcMar>
+              <w:top w:w="100" w:type="dxa"/>
+              <w:left w:w="100" w:type="dxa"/>
+              <w:bottom w:w="100" w:type="dxa"/>
+              <w:right w:w="100" w:type="dxa"/>
+            </w:tcMar>
+          </w:tcPr>
+          <w:p>
+            <w:pPr>
+              <w:widowControl w:val="0"/>
+              <w:spacing w:line="240" w:lineRule="auto"/>
+            </w:pPr>
+            <w:r>
+              <w:t xml:space="preserve">1. System prompts </w:t>
+            </w:r>
+            <w:proofErr w:type="spellStart"/>
+            <w:r>
+              <w:t>userR</w:t>
+            </w:r>
+            <w:proofErr w:type="spellEnd"/>
+            <w:r>
+              <w:t xml:space="preserve"> to accept a bid</w:t>
+            </w:r>
+          </w:p>
+          <w:p>
+            <w:pPr>
+              <w:widowControl w:val="0"/>
+              <w:spacing w:line="240" w:lineRule="auto"/>
+            </w:pPr>
+            <w:r>
+              <w:t xml:space="preserve">2. </w:t>
+            </w:r>
+            <w:proofErr w:type="spellStart"/>
+            <w:r>
+              <w:t>UserR</w:t>
+            </w:r>
+            <w:proofErr w:type="spellEnd"/>
+            <w:r>
+              <w:t xml:space="preserve"> then accepts bid</w:t>
             </w:r>
           </w:p>
           <w:p>
@@ -11523,7 +12435,15 @@
               <w:spacing w:line="240" w:lineRule="auto"/>
             </w:pPr>
             <w:r>
-              <w:t>- Other bids are not removed when UserR selects on accept bid.</w:t>
+              <w:t xml:space="preserve">- Other bids are not removed when </w:t>
+            </w:r>
+            <w:proofErr w:type="spellStart"/>
+            <w:r>
+              <w:t>UserR</w:t>
+            </w:r>
+            <w:proofErr w:type="spellEnd"/>
+            <w:r>
+              <w:t xml:space="preserve"> selects on accept bid.</w:t>
             </w:r>
           </w:p>
         </w:tc>
@@ -11804,9 +12724,19 @@
               <w:widowControl w:val="0"/>
               <w:spacing w:line="240" w:lineRule="auto"/>
             </w:pPr>
-            <w:r>
-              <w:t>UserP, 4, 6, 11, 12,  20</w:t>
-            </w:r>
+            <w:proofErr w:type="spellStart"/>
+            <w:r>
+              <w:t>UserP</w:t>
+            </w:r>
+            <w:proofErr w:type="spellEnd"/>
+            <w:r>
+              <w:t xml:space="preserve">, 4, 6, 11, </w:t>
+            </w:r>
+            <w:proofErr w:type="gramStart"/>
+            <w:r>
+              <w:t>12,  20</w:t>
+            </w:r>
+            <w:proofErr w:type="gramEnd"/>
           </w:p>
         </w:tc>
       </w:tr>
@@ -11852,7 +12782,15 @@
               <w:spacing w:line="240" w:lineRule="auto"/>
             </w:pPr>
             <w:r>
-              <w:t>Allow UserP to search for tasks.</w:t>
+              <w:t xml:space="preserve">Allow </w:t>
+            </w:r>
+            <w:proofErr w:type="spellStart"/>
+            <w:r>
+              <w:t>UserP</w:t>
+            </w:r>
+            <w:proofErr w:type="spellEnd"/>
+            <w:r>
+              <w:t xml:space="preserve"> to search for tasks.</w:t>
             </w:r>
           </w:p>
         </w:tc>
@@ -11898,8 +12836,13 @@
               <w:widowControl w:val="0"/>
               <w:spacing w:line="240" w:lineRule="auto"/>
             </w:pPr>
-            <w:r>
-              <w:t>UserP selects on the search menu button.</w:t>
+            <w:proofErr w:type="spellStart"/>
+            <w:r>
+              <w:t>UserP</w:t>
+            </w:r>
+            <w:proofErr w:type="spellEnd"/>
+            <w:r>
+              <w:t xml:space="preserve"> selects on the search menu button.</w:t>
             </w:r>
           </w:p>
         </w:tc>
@@ -11998,8 +12941,13 @@
               <w:widowControl w:val="0"/>
               <w:spacing w:line="240" w:lineRule="auto"/>
             </w:pPr>
-            <w:r>
-              <w:t>UserP searches for tasks.</w:t>
+            <w:proofErr w:type="spellStart"/>
+            <w:r>
+              <w:t>UserP</w:t>
+            </w:r>
+            <w:proofErr w:type="spellEnd"/>
+            <w:r>
+              <w:t xml:space="preserve"> searches for tasks.</w:t>
             </w:r>
           </w:p>
         </w:tc>
@@ -12024,9 +12972,11 @@
               <w:widowControl w:val="0"/>
               <w:spacing w:line="240" w:lineRule="auto"/>
             </w:pPr>
+            <w:proofErr w:type="spellStart"/>
             <w:r>
               <w:t>Basicflow</w:t>
             </w:r>
+            <w:proofErr w:type="spellEnd"/>
           </w:p>
           <w:p>
             <w:pPr>
@@ -12061,34 +13011,66 @@
               <w:spacing w:line="240" w:lineRule="auto"/>
             </w:pPr>
             <w:r>
-              <w:t xml:space="preserve">2. UserP clicks on the search menu button. </w:t>
-            </w:r>
-          </w:p>
-          <w:p>
-            <w:pPr>
-              <w:widowControl w:val="0"/>
-              <w:spacing w:line="240" w:lineRule="auto"/>
-            </w:pPr>
-            <w:r>
-              <w:t>3. System prompts UserP to enter keywords to be searched</w:t>
-            </w:r>
-          </w:p>
-          <w:p>
-            <w:pPr>
-              <w:widowControl w:val="0"/>
-              <w:spacing w:line="240" w:lineRule="auto"/>
-            </w:pPr>
-            <w:r>
-              <w:t>4. UserP enters keywords</w:t>
-            </w:r>
-          </w:p>
-          <w:p>
-            <w:pPr>
-              <w:widowControl w:val="0"/>
-              <w:spacing w:line="240" w:lineRule="auto"/>
-            </w:pPr>
-            <w:r>
-              <w:t>5.. The system responds in allowing the UserP to search for different tasks.</w:t>
+              <w:t xml:space="preserve">2. </w:t>
+            </w:r>
+            <w:proofErr w:type="spellStart"/>
+            <w:r>
+              <w:t>UserP</w:t>
+            </w:r>
+            <w:proofErr w:type="spellEnd"/>
+            <w:r>
+              <w:t xml:space="preserve"> clicks on the search menu button. </w:t>
+            </w:r>
+          </w:p>
+          <w:p>
+            <w:pPr>
+              <w:widowControl w:val="0"/>
+              <w:spacing w:line="240" w:lineRule="auto"/>
+            </w:pPr>
+            <w:r>
+              <w:t xml:space="preserve">3. System prompts </w:t>
+            </w:r>
+            <w:proofErr w:type="spellStart"/>
+            <w:r>
+              <w:t>UserP</w:t>
+            </w:r>
+            <w:proofErr w:type="spellEnd"/>
+            <w:r>
+              <w:t xml:space="preserve"> to enter keywords to be searched</w:t>
+            </w:r>
+          </w:p>
+          <w:p>
+            <w:pPr>
+              <w:widowControl w:val="0"/>
+              <w:spacing w:line="240" w:lineRule="auto"/>
+            </w:pPr>
+            <w:r>
+              <w:t xml:space="preserve">4. </w:t>
+            </w:r>
+            <w:proofErr w:type="spellStart"/>
+            <w:r>
+              <w:t>UserP</w:t>
+            </w:r>
+            <w:proofErr w:type="spellEnd"/>
+            <w:r>
+              <w:t xml:space="preserve"> enters keywords</w:t>
+            </w:r>
+          </w:p>
+          <w:p>
+            <w:pPr>
+              <w:widowControl w:val="0"/>
+              <w:spacing w:line="240" w:lineRule="auto"/>
+            </w:pPr>
+            <w:r>
+              <w:t xml:space="preserve">5.. The system responds in allowing the </w:t>
+            </w:r>
+            <w:proofErr w:type="spellStart"/>
+            <w:r>
+              <w:t>UserP</w:t>
+            </w:r>
+            <w:proofErr w:type="spellEnd"/>
+            <w:r>
+              <w:t xml:space="preserve"> to search for different tasks.</w:t>
             </w:r>
           </w:p>
         </w:tc>
@@ -12182,7 +13164,23 @@
               <w:spacing w:line="240" w:lineRule="auto"/>
             </w:pPr>
             <w:r>
-              <w:t>- The combination of the keywords the UserP is searching  does not exist.</w:t>
+              <w:t xml:space="preserve">- The combination of the keywords the </w:t>
+            </w:r>
+            <w:proofErr w:type="spellStart"/>
+            <w:r>
+              <w:t>UserP</w:t>
+            </w:r>
+            <w:proofErr w:type="spellEnd"/>
+            <w:r>
+              <w:t xml:space="preserve"> is </w:t>
+            </w:r>
+            <w:proofErr w:type="gramStart"/>
+            <w:r>
+              <w:t>searching  does</w:t>
+            </w:r>
+            <w:proofErr w:type="gramEnd"/>
+            <w:r>
+              <w:t xml:space="preserve"> not exist.</w:t>
             </w:r>
           </w:p>
           <w:p>
@@ -12200,7 +13198,15 @@
               <w:spacing w:line="240" w:lineRule="auto"/>
             </w:pPr>
             <w:r>
-              <w:t>(ie. task requesters username, title, status, and lowest bid)</w:t>
+              <w:t>(</w:t>
+            </w:r>
+            <w:proofErr w:type="spellStart"/>
+            <w:r>
+              <w:t>ie</w:t>
+            </w:r>
+            <w:proofErr w:type="spellEnd"/>
+            <w:r>
+              <w:t>. task requesters username, title, status, and lowest bid)</w:t>
             </w:r>
           </w:p>
         </w:tc>
@@ -12678,9 +13684,11 @@
               <w:widowControl w:val="0"/>
               <w:spacing w:line="240" w:lineRule="auto"/>
             </w:pPr>
+            <w:proofErr w:type="spellStart"/>
             <w:r>
               <w:t>Basicflow</w:t>
             </w:r>
+            <w:proofErr w:type="spellEnd"/>
           </w:p>
           <w:p>
             <w:pPr>
@@ -13113,8 +14121,13 @@
               <w:widowControl w:val="0"/>
               <w:spacing w:line="240" w:lineRule="auto"/>
             </w:pPr>
-            <w:r>
-              <w:t>UserR, 8</w:t>
+            <w:proofErr w:type="spellStart"/>
+            <w:r>
+              <w:t>UserR</w:t>
+            </w:r>
+            <w:proofErr w:type="spellEnd"/>
+            <w:r>
+              <w:t>, 8</w:t>
             </w:r>
           </w:p>
         </w:tc>
@@ -13207,8 +14220,13 @@
               <w:widowControl w:val="0"/>
               <w:spacing w:line="240" w:lineRule="auto"/>
             </w:pPr>
-            <w:r>
-              <w:t>UserR selects the location of a task</w:t>
+            <w:proofErr w:type="spellStart"/>
+            <w:r>
+              <w:t>UserR</w:t>
+            </w:r>
+            <w:proofErr w:type="spellEnd"/>
+            <w:r>
+              <w:t xml:space="preserve"> selects the location of a task</w:t>
             </w:r>
           </w:p>
         </w:tc>
@@ -13254,8 +14272,13 @@
               <w:widowControl w:val="0"/>
               <w:spacing w:line="240" w:lineRule="auto"/>
             </w:pPr>
-            <w:r>
-              <w:t>UserR is adding a task.</w:t>
+            <w:proofErr w:type="spellStart"/>
+            <w:r>
+              <w:t>UserR</w:t>
+            </w:r>
+            <w:proofErr w:type="spellEnd"/>
+            <w:r>
+              <w:t xml:space="preserve"> is adding a task.</w:t>
             </w:r>
           </w:p>
         </w:tc>
@@ -13301,8 +14324,13 @@
               <w:widowControl w:val="0"/>
               <w:spacing w:line="240" w:lineRule="auto"/>
             </w:pPr>
-            <w:r>
-              <w:t>UserR successfully adds the location of a certain task.</w:t>
+            <w:proofErr w:type="spellStart"/>
+            <w:r>
+              <w:t>UserR</w:t>
+            </w:r>
+            <w:proofErr w:type="spellEnd"/>
+            <w:r>
+              <w:t xml:space="preserve"> successfully adds the location of a certain task.</w:t>
             </w:r>
           </w:p>
         </w:tc>
@@ -13327,9 +14355,11 @@
               <w:widowControl w:val="0"/>
               <w:spacing w:line="240" w:lineRule="auto"/>
             </w:pPr>
+            <w:proofErr w:type="spellStart"/>
             <w:r>
               <w:t>Basicflow</w:t>
             </w:r>
+            <w:proofErr w:type="spellEnd"/>
           </w:p>
           <w:p>
             <w:pPr>
@@ -13364,16 +14394,32 @@
               <w:spacing w:line="240" w:lineRule="auto"/>
             </w:pPr>
             <w:r>
-              <w:t>2. System prompts UserR to add a location to their task</w:t>
-            </w:r>
-          </w:p>
-          <w:p>
-            <w:pPr>
-              <w:widowControl w:val="0"/>
-              <w:spacing w:line="240" w:lineRule="auto"/>
-            </w:pPr>
-            <w:r>
-              <w:t>3. UserR adds a location to their task</w:t>
+              <w:t xml:space="preserve">2. System prompts </w:t>
+            </w:r>
+            <w:proofErr w:type="spellStart"/>
+            <w:r>
+              <w:t>UserR</w:t>
+            </w:r>
+            <w:proofErr w:type="spellEnd"/>
+            <w:r>
+              <w:t xml:space="preserve"> to add a location to their task</w:t>
+            </w:r>
+          </w:p>
+          <w:p>
+            <w:pPr>
+              <w:widowControl w:val="0"/>
+              <w:spacing w:line="240" w:lineRule="auto"/>
+            </w:pPr>
+            <w:r>
+              <w:t xml:space="preserve">3. </w:t>
+            </w:r>
+            <w:proofErr w:type="spellStart"/>
+            <w:r>
+              <w:t>UserR</w:t>
+            </w:r>
+            <w:proofErr w:type="spellEnd"/>
+            <w:r>
+              <w:t xml:space="preserve"> adds a location to their task</w:t>
             </w:r>
           </w:p>
         </w:tc>
@@ -13766,8 +14812,13 @@
               <w:widowControl w:val="0"/>
               <w:spacing w:line="240" w:lineRule="auto"/>
             </w:pPr>
-            <w:r>
-              <w:t>UserR, 10, 20</w:t>
+            <w:proofErr w:type="spellStart"/>
+            <w:r>
+              <w:t>UserR</w:t>
+            </w:r>
+            <w:proofErr w:type="spellEnd"/>
+            <w:r>
+              <w:t>, 10, 20</w:t>
             </w:r>
           </w:p>
         </w:tc>
@@ -13860,8 +14911,13 @@
               <w:widowControl w:val="0"/>
               <w:spacing w:line="240" w:lineRule="auto"/>
             </w:pPr>
-            <w:r>
-              <w:t>UserR selects the location of a task</w:t>
+            <w:proofErr w:type="spellStart"/>
+            <w:r>
+              <w:t>UserR</w:t>
+            </w:r>
+            <w:proofErr w:type="spellEnd"/>
+            <w:r>
+              <w:t xml:space="preserve"> selects the location of a task</w:t>
             </w:r>
           </w:p>
         </w:tc>
@@ -13907,8 +14963,13 @@
               <w:widowControl w:val="0"/>
               <w:spacing w:line="240" w:lineRule="auto"/>
             </w:pPr>
-            <w:r>
-              <w:t>UserR is editing a task.</w:t>
+            <w:proofErr w:type="spellStart"/>
+            <w:r>
+              <w:t>UserR</w:t>
+            </w:r>
+            <w:proofErr w:type="spellEnd"/>
+            <w:r>
+              <w:t xml:space="preserve"> is editing a task.</w:t>
             </w:r>
           </w:p>
         </w:tc>
@@ -13954,8 +15015,13 @@
               <w:widowControl w:val="0"/>
               <w:spacing w:line="240" w:lineRule="auto"/>
             </w:pPr>
-            <w:r>
-              <w:t>UserR successfully edits the location of a certain task.</w:t>
+            <w:proofErr w:type="spellStart"/>
+            <w:r>
+              <w:t>UserR</w:t>
+            </w:r>
+            <w:proofErr w:type="spellEnd"/>
+            <w:r>
+              <w:t xml:space="preserve"> successfully edits the location of a certain task.</w:t>
             </w:r>
           </w:p>
         </w:tc>
@@ -13980,9 +15046,11 @@
               <w:widowControl w:val="0"/>
               <w:spacing w:line="240" w:lineRule="auto"/>
             </w:pPr>
+            <w:proofErr w:type="spellStart"/>
             <w:r>
               <w:t>Basicflow</w:t>
             </w:r>
+            <w:proofErr w:type="spellEnd"/>
           </w:p>
           <w:p>
             <w:pPr>
@@ -14017,16 +15085,32 @@
               <w:spacing w:line="240" w:lineRule="auto"/>
             </w:pPr>
             <w:r>
-              <w:t>2. System allows UserR to change the location of a certain task</w:t>
-            </w:r>
-          </w:p>
-          <w:p>
-            <w:pPr>
-              <w:widowControl w:val="0"/>
-              <w:spacing w:line="240" w:lineRule="auto"/>
-            </w:pPr>
-            <w:r>
-              <w:t>3. UserR changes the location of their task</w:t>
+              <w:t xml:space="preserve">2. System allows </w:t>
+            </w:r>
+            <w:proofErr w:type="spellStart"/>
+            <w:r>
+              <w:t>UserR</w:t>
+            </w:r>
+            <w:proofErr w:type="spellEnd"/>
+            <w:r>
+              <w:t xml:space="preserve"> to change the location of a certain task</w:t>
+            </w:r>
+          </w:p>
+          <w:p>
+            <w:pPr>
+              <w:widowControl w:val="0"/>
+              <w:spacing w:line="240" w:lineRule="auto"/>
+            </w:pPr>
+            <w:r>
+              <w:t xml:space="preserve">3. </w:t>
+            </w:r>
+            <w:proofErr w:type="spellStart"/>
+            <w:r>
+              <w:t>UserR</w:t>
+            </w:r>
+            <w:proofErr w:type="spellEnd"/>
+            <w:r>
+              <w:t xml:space="preserve"> changes the location of their task</w:t>
             </w:r>
           </w:p>
         </w:tc>
@@ -14418,8 +15502,13 @@
               <w:widowControl w:val="0"/>
               <w:spacing w:line="240" w:lineRule="auto"/>
             </w:pPr>
-            <w:r>
-              <w:t>UserP, 4, 9, 11, 19</w:t>
+            <w:proofErr w:type="spellStart"/>
+            <w:r>
+              <w:t>UserP</w:t>
+            </w:r>
+            <w:proofErr w:type="spellEnd"/>
+            <w:r>
+              <w:t>, 4, 9, 11, 19</w:t>
             </w:r>
           </w:p>
         </w:tc>
@@ -14466,7 +15555,15 @@
               <w:spacing w:line="240" w:lineRule="auto"/>
             </w:pPr>
             <w:r>
-              <w:t>Notify UserR of a bid</w:t>
+              <w:t xml:space="preserve">Notify </w:t>
+            </w:r>
+            <w:proofErr w:type="spellStart"/>
+            <w:r>
+              <w:t>UserR</w:t>
+            </w:r>
+            <w:proofErr w:type="spellEnd"/>
+            <w:r>
+              <w:t xml:space="preserve"> of a bid</w:t>
             </w:r>
           </w:p>
         </w:tc>
@@ -14512,8 +15609,13 @@
               <w:widowControl w:val="0"/>
               <w:spacing w:line="240" w:lineRule="auto"/>
             </w:pPr>
-            <w:r>
-              <w:t>UserP bids on a task</w:t>
+            <w:proofErr w:type="spellStart"/>
+            <w:r>
+              <w:t>UserP</w:t>
+            </w:r>
+            <w:proofErr w:type="spellEnd"/>
+            <w:r>
+              <w:t xml:space="preserve"> bids on a task</w:t>
             </w:r>
           </w:p>
         </w:tc>
@@ -14560,8 +15662,21 @@
               <w:spacing w:line="240" w:lineRule="auto"/>
             </w:pPr>
             <w:r>
-              <w:t>Task is bidded on by UserP</w:t>
-            </w:r>
+              <w:t xml:space="preserve">Task is </w:t>
+            </w:r>
+            <w:proofErr w:type="spellStart"/>
+            <w:r>
+              <w:t>bidded</w:t>
+            </w:r>
+            <w:proofErr w:type="spellEnd"/>
+            <w:r>
+              <w:t xml:space="preserve"> on by </w:t>
+            </w:r>
+            <w:proofErr w:type="spellStart"/>
+            <w:r>
+              <w:t>UserP</w:t>
+            </w:r>
+            <w:proofErr w:type="spellEnd"/>
           </w:p>
         </w:tc>
       </w:tr>
@@ -14606,8 +15721,13 @@
               <w:widowControl w:val="0"/>
               <w:spacing w:line="240" w:lineRule="auto"/>
             </w:pPr>
-            <w:r>
-              <w:t>UserR is successfully notified of the bid</w:t>
+            <w:proofErr w:type="spellStart"/>
+            <w:r>
+              <w:t>UserR</w:t>
+            </w:r>
+            <w:proofErr w:type="spellEnd"/>
+            <w:r>
+              <w:t xml:space="preserve"> is successfully notified of the bid</w:t>
             </w:r>
           </w:p>
         </w:tc>
@@ -14632,53 +15752,84 @@
               <w:widowControl w:val="0"/>
               <w:spacing w:line="240" w:lineRule="auto"/>
             </w:pPr>
+            <w:proofErr w:type="spellStart"/>
             <w:r>
               <w:t>Basicflow</w:t>
             </w:r>
-          </w:p>
-          <w:p>
-            <w:pPr>
-              <w:widowControl w:val="0"/>
-              <w:spacing w:line="240" w:lineRule="auto"/>
-            </w:pPr>
-          </w:p>
-        </w:tc>
-        <w:tc>
-          <w:tcPr>
-            <w:tcW w:w="6870" w:type="dxa"/>
-            <w:shd w:val="clear" w:color="auto" w:fill="auto"/>
-            <w:tcMar>
-              <w:top w:w="100" w:type="dxa"/>
-              <w:left w:w="100" w:type="dxa"/>
-              <w:bottom w:w="100" w:type="dxa"/>
-              <w:right w:w="100" w:type="dxa"/>
-            </w:tcMar>
-          </w:tcPr>
-          <w:p>
-            <w:pPr>
-              <w:widowControl w:val="0"/>
-              <w:spacing w:line="240" w:lineRule="auto"/>
-            </w:pPr>
-            <w:r>
-              <w:t>1. System displays bid options to UserP</w:t>
-            </w:r>
-          </w:p>
-          <w:p>
-            <w:pPr>
-              <w:widowControl w:val="0"/>
-              <w:spacing w:line="240" w:lineRule="auto"/>
-            </w:pPr>
-            <w:r>
-              <w:t xml:space="preserve">2. UserP then bids on a task. </w:t>
-            </w:r>
-          </w:p>
-          <w:p>
-            <w:pPr>
-              <w:widowControl w:val="0"/>
-              <w:spacing w:line="240" w:lineRule="auto"/>
-            </w:pPr>
-            <w:r>
-              <w:t>3. System notifies UserR of task their task being bidded on</w:t>
+            <w:proofErr w:type="spellEnd"/>
+          </w:p>
+          <w:p>
+            <w:pPr>
+              <w:widowControl w:val="0"/>
+              <w:spacing w:line="240" w:lineRule="auto"/>
+            </w:pPr>
+          </w:p>
+        </w:tc>
+        <w:tc>
+          <w:tcPr>
+            <w:tcW w:w="6870" w:type="dxa"/>
+            <w:shd w:val="clear" w:color="auto" w:fill="auto"/>
+            <w:tcMar>
+              <w:top w:w="100" w:type="dxa"/>
+              <w:left w:w="100" w:type="dxa"/>
+              <w:bottom w:w="100" w:type="dxa"/>
+              <w:right w:w="100" w:type="dxa"/>
+            </w:tcMar>
+          </w:tcPr>
+          <w:p>
+            <w:pPr>
+              <w:widowControl w:val="0"/>
+              <w:spacing w:line="240" w:lineRule="auto"/>
+            </w:pPr>
+            <w:r>
+              <w:t xml:space="preserve">1. System displays bid options to </w:t>
+            </w:r>
+            <w:proofErr w:type="spellStart"/>
+            <w:r>
+              <w:t>UserP</w:t>
+            </w:r>
+            <w:proofErr w:type="spellEnd"/>
+          </w:p>
+          <w:p>
+            <w:pPr>
+              <w:widowControl w:val="0"/>
+              <w:spacing w:line="240" w:lineRule="auto"/>
+            </w:pPr>
+            <w:r>
+              <w:t xml:space="preserve">2. </w:t>
+            </w:r>
+            <w:proofErr w:type="spellStart"/>
+            <w:r>
+              <w:t>UserP</w:t>
+            </w:r>
+            <w:proofErr w:type="spellEnd"/>
+            <w:r>
+              <w:t xml:space="preserve"> then bids on a task. </w:t>
+            </w:r>
+          </w:p>
+          <w:p>
+            <w:pPr>
+              <w:widowControl w:val="0"/>
+              <w:spacing w:line="240" w:lineRule="auto"/>
+            </w:pPr>
+            <w:r>
+              <w:t xml:space="preserve">3. System notifies </w:t>
+            </w:r>
+            <w:proofErr w:type="spellStart"/>
+            <w:r>
+              <w:t>UserR</w:t>
+            </w:r>
+            <w:proofErr w:type="spellEnd"/>
+            <w:r>
+              <w:t xml:space="preserve"> of task their task being </w:t>
+            </w:r>
+            <w:proofErr w:type="spellStart"/>
+            <w:r>
+              <w:t>bidded</w:t>
+            </w:r>
+            <w:proofErr w:type="spellEnd"/>
+            <w:r>
+              <w:t xml:space="preserve"> on</w:t>
             </w:r>
           </w:p>
         </w:tc>
@@ -14772,16 +15923,32 @@
               <w:spacing w:line="240" w:lineRule="auto"/>
             </w:pPr>
             <w:r>
-              <w:t>- UserR notified when there is no bid</w:t>
-            </w:r>
-          </w:p>
-          <w:p>
-            <w:pPr>
-              <w:widowControl w:val="0"/>
-              <w:spacing w:line="240" w:lineRule="auto"/>
-            </w:pPr>
-            <w:r>
-              <w:t>- UserR not notified when there is a bid</w:t>
+              <w:t xml:space="preserve">- </w:t>
+            </w:r>
+            <w:proofErr w:type="spellStart"/>
+            <w:r>
+              <w:t>UserR</w:t>
+            </w:r>
+            <w:proofErr w:type="spellEnd"/>
+            <w:r>
+              <w:t xml:space="preserve"> notified when there is no bid</w:t>
+            </w:r>
+          </w:p>
+          <w:p>
+            <w:pPr>
+              <w:widowControl w:val="0"/>
+              <w:spacing w:line="240" w:lineRule="auto"/>
+            </w:pPr>
+            <w:r>
+              <w:t xml:space="preserve">- </w:t>
+            </w:r>
+            <w:proofErr w:type="spellStart"/>
+            <w:r>
+              <w:t>UserR</w:t>
+            </w:r>
+            <w:proofErr w:type="spellEnd"/>
+            <w:r>
+              <w:t xml:space="preserve"> not notified when there is a bid</w:t>
             </w:r>
           </w:p>
         </w:tc>
@@ -15296,9 +16463,11 @@
               <w:widowControl w:val="0"/>
               <w:spacing w:line="240" w:lineRule="auto"/>
             </w:pPr>
+            <w:proofErr w:type="spellStart"/>
             <w:r>
               <w:t>Basicflow</w:t>
             </w:r>
+            <w:proofErr w:type="spellEnd"/>
           </w:p>
           <w:p>
             <w:pPr>
@@ -15716,8 +16885,13 @@
               <w:widowControl w:val="0"/>
               <w:spacing w:line="240" w:lineRule="auto"/>
             </w:pPr>
-            <w:r>
-              <w:t>UserR, 4, 6, 8</w:t>
+            <w:proofErr w:type="spellStart"/>
+            <w:r>
+              <w:t>UserR</w:t>
+            </w:r>
+            <w:proofErr w:type="spellEnd"/>
+            <w:r>
+              <w:t>, 4, 6, 8</w:t>
             </w:r>
           </w:p>
         </w:tc>
@@ -15764,7 +16938,15 @@
               <w:spacing w:line="240" w:lineRule="auto"/>
             </w:pPr>
             <w:r>
-              <w:t>Allow UserR’s offline changes to tasks, to be displayed when they regain connectivity.</w:t>
+              <w:t xml:space="preserve">Allow </w:t>
+            </w:r>
+            <w:proofErr w:type="spellStart"/>
+            <w:r>
+              <w:t>UserR’s</w:t>
+            </w:r>
+            <w:proofErr w:type="spellEnd"/>
+            <w:r>
+              <w:t xml:space="preserve"> offline changes to tasks, to be displayed when they regain connectivity.</w:t>
             </w:r>
           </w:p>
         </w:tc>
@@ -15910,8 +17092,13 @@
               <w:widowControl w:val="0"/>
               <w:spacing w:line="240" w:lineRule="auto"/>
             </w:pPr>
-            <w:r>
-              <w:t>UserR’s offline changes to the tasks are displayed once they regain connectivity.</w:t>
+            <w:proofErr w:type="spellStart"/>
+            <w:r>
+              <w:t>UserR’s</w:t>
+            </w:r>
+            <w:proofErr w:type="spellEnd"/>
+            <w:r>
+              <w:t xml:space="preserve"> offline changes to the tasks are displayed once they regain connectivity.</w:t>
             </w:r>
           </w:p>
         </w:tc>
@@ -15936,9 +17123,11 @@
               <w:widowControl w:val="0"/>
               <w:spacing w:line="240" w:lineRule="auto"/>
             </w:pPr>
+            <w:proofErr w:type="spellStart"/>
             <w:r>
               <w:t>Basicflow</w:t>
             </w:r>
+            <w:proofErr w:type="spellEnd"/>
           </w:p>
           <w:p>
             <w:pPr>
@@ -15973,16 +17162,32 @@
               <w:spacing w:line="240" w:lineRule="auto"/>
             </w:pPr>
             <w:r>
-              <w:t>1. System launches and displays UserR’s Tasks</w:t>
-            </w:r>
-          </w:p>
-          <w:p>
-            <w:pPr>
-              <w:widowControl w:val="0"/>
-              <w:spacing w:line="240" w:lineRule="auto"/>
-            </w:pPr>
-            <w:r>
-              <w:t>2. UserR requests to adds a task</w:t>
+              <w:t xml:space="preserve">1. System launches and displays </w:t>
+            </w:r>
+            <w:proofErr w:type="spellStart"/>
+            <w:r>
+              <w:t>UserR’s</w:t>
+            </w:r>
+            <w:proofErr w:type="spellEnd"/>
+            <w:r>
+              <w:t xml:space="preserve"> Tasks</w:t>
+            </w:r>
+          </w:p>
+          <w:p>
+            <w:pPr>
+              <w:widowControl w:val="0"/>
+              <w:spacing w:line="240" w:lineRule="auto"/>
+            </w:pPr>
+            <w:r>
+              <w:t xml:space="preserve">2. </w:t>
+            </w:r>
+            <w:proofErr w:type="spellStart"/>
+            <w:r>
+              <w:t>UserR</w:t>
+            </w:r>
+            <w:proofErr w:type="spellEnd"/>
+            <w:r>
+              <w:t xml:space="preserve"> requests to adds a task</w:t>
             </w:r>
           </w:p>
           <w:p>
@@ -16047,16 +17252,32 @@
               <w:spacing w:line="240" w:lineRule="auto"/>
             </w:pPr>
             <w:r>
-              <w:t>1. System launches and displays UserR’s Tasks</w:t>
-            </w:r>
-          </w:p>
-          <w:p>
-            <w:pPr>
-              <w:widowControl w:val="0"/>
-              <w:spacing w:line="240" w:lineRule="auto"/>
-            </w:pPr>
-            <w:r>
-              <w:t>2. UserR requests to edit their tasks</w:t>
+              <w:t xml:space="preserve">1. System launches and displays </w:t>
+            </w:r>
+            <w:proofErr w:type="spellStart"/>
+            <w:r>
+              <w:t>UserR’s</w:t>
+            </w:r>
+            <w:proofErr w:type="spellEnd"/>
+            <w:r>
+              <w:t xml:space="preserve"> Tasks</w:t>
+            </w:r>
+          </w:p>
+          <w:p>
+            <w:pPr>
+              <w:widowControl w:val="0"/>
+              <w:spacing w:line="240" w:lineRule="auto"/>
+            </w:pPr>
+            <w:r>
+              <w:t xml:space="preserve">2. </w:t>
+            </w:r>
+            <w:proofErr w:type="spellStart"/>
+            <w:r>
+              <w:t>UserR</w:t>
+            </w:r>
+            <w:proofErr w:type="spellEnd"/>
+            <w:r>
+              <w:t xml:space="preserve"> requests to edit their tasks</w:t>
             </w:r>
           </w:p>
           <w:p>
@@ -16112,7 +17333,15 @@
               <w:spacing w:line="240" w:lineRule="auto"/>
             </w:pPr>
             <w:r>
-              <w:t>- Could not update changes when UserR regains connectivity.</w:t>
+              <w:t xml:space="preserve">- Could not update changes when </w:t>
+            </w:r>
+            <w:proofErr w:type="spellStart"/>
+            <w:r>
+              <w:t>UserR</w:t>
+            </w:r>
+            <w:proofErr w:type="spellEnd"/>
+            <w:r>
+              <w:t xml:space="preserve"> regains connectivity.</w:t>
             </w:r>
           </w:p>
         </w:tc>
@@ -16397,8 +17626,18 @@
               <w:widowControl w:val="0"/>
               <w:spacing w:line="240" w:lineRule="auto"/>
             </w:pPr>
-            <w:r>
-              <w:t>UserR,  8, 10</w:t>
+            <w:proofErr w:type="spellStart"/>
+            <w:proofErr w:type="gramStart"/>
+            <w:r>
+              <w:t>UserR</w:t>
+            </w:r>
+            <w:proofErr w:type="spellEnd"/>
+            <w:r>
+              <w:t>,  8</w:t>
+            </w:r>
+            <w:proofErr w:type="gramEnd"/>
+            <w:r>
+              <w:t>, 10</w:t>
             </w:r>
           </w:p>
         </w:tc>
@@ -16445,7 +17684,15 @@
               <w:spacing w:line="240" w:lineRule="auto"/>
             </w:pPr>
             <w:r>
-              <w:t>Allow UserR to add a photograph to their task.</w:t>
+              <w:t xml:space="preserve">Allow </w:t>
+            </w:r>
+            <w:proofErr w:type="spellStart"/>
+            <w:r>
+              <w:t>UserR</w:t>
+            </w:r>
+            <w:proofErr w:type="spellEnd"/>
+            <w:r>
+              <w:t xml:space="preserve"> to add a photograph to their task.</w:t>
             </w:r>
           </w:p>
         </w:tc>
@@ -16491,8 +17738,13 @@
               <w:widowControl w:val="0"/>
               <w:spacing w:line="240" w:lineRule="auto"/>
             </w:pPr>
-            <w:r>
-              <w:t>UserR creates a task.</w:t>
+            <w:proofErr w:type="spellStart"/>
+            <w:r>
+              <w:t>UserR</w:t>
+            </w:r>
+            <w:proofErr w:type="spellEnd"/>
+            <w:r>
+              <w:t xml:space="preserve"> creates a task.</w:t>
             </w:r>
           </w:p>
         </w:tc>
@@ -16538,8 +17790,13 @@
               <w:widowControl w:val="0"/>
               <w:spacing w:line="240" w:lineRule="auto"/>
             </w:pPr>
-            <w:r>
-              <w:t>UserR is currently adding a new task.</w:t>
+            <w:proofErr w:type="spellStart"/>
+            <w:r>
+              <w:t>UserR</w:t>
+            </w:r>
+            <w:proofErr w:type="spellEnd"/>
+            <w:r>
+              <w:t xml:space="preserve"> is currently adding a new task.</w:t>
             </w:r>
           </w:p>
         </w:tc>
@@ -16585,8 +17842,13 @@
               <w:widowControl w:val="0"/>
               <w:spacing w:line="240" w:lineRule="auto"/>
             </w:pPr>
-            <w:r>
-              <w:t>UserR successfully now has a photograph attached to their task</w:t>
+            <w:proofErr w:type="spellStart"/>
+            <w:r>
+              <w:t>UserR</w:t>
+            </w:r>
+            <w:proofErr w:type="spellEnd"/>
+            <w:r>
+              <w:t xml:space="preserve"> successfully now has a photograph attached to their task</w:t>
             </w:r>
           </w:p>
         </w:tc>
@@ -16611,53 +17873,79 @@
               <w:widowControl w:val="0"/>
               <w:spacing w:line="240" w:lineRule="auto"/>
             </w:pPr>
+            <w:proofErr w:type="spellStart"/>
             <w:r>
               <w:t>Basicflow</w:t>
             </w:r>
-          </w:p>
-          <w:p>
-            <w:pPr>
-              <w:widowControl w:val="0"/>
-              <w:spacing w:line="240" w:lineRule="auto"/>
-            </w:pPr>
-          </w:p>
-        </w:tc>
-        <w:tc>
-          <w:tcPr>
-            <w:tcW w:w="6870" w:type="dxa"/>
-            <w:shd w:val="clear" w:color="auto" w:fill="auto"/>
-            <w:tcMar>
-              <w:top w:w="100" w:type="dxa"/>
-              <w:left w:w="100" w:type="dxa"/>
-              <w:bottom w:w="100" w:type="dxa"/>
-              <w:right w:w="100" w:type="dxa"/>
-            </w:tcMar>
-          </w:tcPr>
-          <w:p>
-            <w:pPr>
-              <w:widowControl w:val="0"/>
-              <w:spacing w:line="240" w:lineRule="auto"/>
-            </w:pPr>
-            <w:r>
-              <w:t>1. System prompts UserR to add a task</w:t>
-            </w:r>
-          </w:p>
-          <w:p>
-            <w:pPr>
-              <w:widowControl w:val="0"/>
-              <w:spacing w:line="240" w:lineRule="auto"/>
-            </w:pPr>
-            <w:r>
-              <w:t xml:space="preserve">2. UserR attaches a photograph to their task. </w:t>
-            </w:r>
-          </w:p>
-          <w:p>
-            <w:pPr>
-              <w:widowControl w:val="0"/>
-              <w:spacing w:line="240" w:lineRule="auto"/>
-            </w:pPr>
-            <w:r>
-              <w:t>3. The system displays UserR’s task with the photograph attached to it.</w:t>
+            <w:proofErr w:type="spellEnd"/>
+          </w:p>
+          <w:p>
+            <w:pPr>
+              <w:widowControl w:val="0"/>
+              <w:spacing w:line="240" w:lineRule="auto"/>
+            </w:pPr>
+          </w:p>
+        </w:tc>
+        <w:tc>
+          <w:tcPr>
+            <w:tcW w:w="6870" w:type="dxa"/>
+            <w:shd w:val="clear" w:color="auto" w:fill="auto"/>
+            <w:tcMar>
+              <w:top w:w="100" w:type="dxa"/>
+              <w:left w:w="100" w:type="dxa"/>
+              <w:bottom w:w="100" w:type="dxa"/>
+              <w:right w:w="100" w:type="dxa"/>
+            </w:tcMar>
+          </w:tcPr>
+          <w:p>
+            <w:pPr>
+              <w:widowControl w:val="0"/>
+              <w:spacing w:line="240" w:lineRule="auto"/>
+            </w:pPr>
+            <w:r>
+              <w:t xml:space="preserve">1. System prompts </w:t>
+            </w:r>
+            <w:proofErr w:type="spellStart"/>
+            <w:r>
+              <w:t>UserR</w:t>
+            </w:r>
+            <w:proofErr w:type="spellEnd"/>
+            <w:r>
+              <w:t xml:space="preserve"> to add a task</w:t>
+            </w:r>
+          </w:p>
+          <w:p>
+            <w:pPr>
+              <w:widowControl w:val="0"/>
+              <w:spacing w:line="240" w:lineRule="auto"/>
+            </w:pPr>
+            <w:r>
+              <w:t xml:space="preserve">2. </w:t>
+            </w:r>
+            <w:proofErr w:type="spellStart"/>
+            <w:r>
+              <w:t>UserR</w:t>
+            </w:r>
+            <w:proofErr w:type="spellEnd"/>
+            <w:r>
+              <w:t xml:space="preserve"> attaches a photograph to their task. </w:t>
+            </w:r>
+          </w:p>
+          <w:p>
+            <w:pPr>
+              <w:widowControl w:val="0"/>
+              <w:spacing w:line="240" w:lineRule="auto"/>
+            </w:pPr>
+            <w:r>
+              <w:t xml:space="preserve">3. The system displays </w:t>
+            </w:r>
+            <w:proofErr w:type="spellStart"/>
+            <w:r>
+              <w:t>UserR’s</w:t>
+            </w:r>
+            <w:proofErr w:type="spellEnd"/>
+            <w:r>
+              <w:t xml:space="preserve"> task with the photograph attached to it.</w:t>
             </w:r>
           </w:p>
         </w:tc>
@@ -17045,8 +18333,18 @@
               <w:widowControl w:val="0"/>
               <w:spacing w:line="240" w:lineRule="auto"/>
             </w:pPr>
-            <w:r>
-              <w:t>UserR,  8, 10</w:t>
+            <w:proofErr w:type="spellStart"/>
+            <w:proofErr w:type="gramStart"/>
+            <w:r>
+              <w:t>UserR</w:t>
+            </w:r>
+            <w:proofErr w:type="spellEnd"/>
+            <w:r>
+              <w:t>,  8</w:t>
+            </w:r>
+            <w:proofErr w:type="gramEnd"/>
+            <w:r>
+              <w:t>, 10</w:t>
             </w:r>
           </w:p>
         </w:tc>
@@ -17093,7 +18391,15 @@
               <w:spacing w:line="240" w:lineRule="auto"/>
             </w:pPr>
             <w:r>
-              <w:t>Allow UserR to delete a photograph to their task.</w:t>
+              <w:t xml:space="preserve">Allow </w:t>
+            </w:r>
+            <w:proofErr w:type="spellStart"/>
+            <w:r>
+              <w:t>UserR</w:t>
+            </w:r>
+            <w:proofErr w:type="spellEnd"/>
+            <w:r>
+              <w:t xml:space="preserve"> to delete a photograph to their task.</w:t>
             </w:r>
           </w:p>
         </w:tc>
@@ -17139,8 +18445,13 @@
               <w:widowControl w:val="0"/>
               <w:spacing w:line="240" w:lineRule="auto"/>
             </w:pPr>
-            <w:r>
-              <w:t>UserR editing a task.</w:t>
+            <w:proofErr w:type="spellStart"/>
+            <w:r>
+              <w:t>UserR</w:t>
+            </w:r>
+            <w:proofErr w:type="spellEnd"/>
+            <w:r>
+              <w:t xml:space="preserve"> editing a task.</w:t>
             </w:r>
           </w:p>
         </w:tc>
@@ -17186,8 +18497,13 @@
               <w:widowControl w:val="0"/>
               <w:spacing w:line="240" w:lineRule="auto"/>
             </w:pPr>
-            <w:r>
-              <w:t>UserR is currently editing a task</w:t>
+            <w:proofErr w:type="spellStart"/>
+            <w:r>
+              <w:t>UserR</w:t>
+            </w:r>
+            <w:proofErr w:type="spellEnd"/>
+            <w:r>
+              <w:t xml:space="preserve"> is currently editing a task</w:t>
             </w:r>
           </w:p>
         </w:tc>
@@ -17233,8 +18549,13 @@
               <w:widowControl w:val="0"/>
               <w:spacing w:line="240" w:lineRule="auto"/>
             </w:pPr>
-            <w:r>
-              <w:t>UserR successfully deleted a photograph from a task</w:t>
+            <w:proofErr w:type="spellStart"/>
+            <w:r>
+              <w:t>UserR</w:t>
+            </w:r>
+            <w:proofErr w:type="spellEnd"/>
+            <w:r>
+              <w:t xml:space="preserve"> successfully deleted a photograph from a task</w:t>
             </w:r>
           </w:p>
         </w:tc>
@@ -17259,71 +18580,113 @@
               <w:widowControl w:val="0"/>
               <w:spacing w:line="240" w:lineRule="auto"/>
             </w:pPr>
+            <w:proofErr w:type="spellStart"/>
             <w:r>
               <w:t>Basicflow</w:t>
             </w:r>
-          </w:p>
-          <w:p>
-            <w:pPr>
-              <w:widowControl w:val="0"/>
-              <w:spacing w:line="240" w:lineRule="auto"/>
-            </w:pPr>
-          </w:p>
-        </w:tc>
-        <w:tc>
-          <w:tcPr>
-            <w:tcW w:w="6870" w:type="dxa"/>
-            <w:shd w:val="clear" w:color="auto" w:fill="auto"/>
-            <w:tcMar>
-              <w:top w:w="100" w:type="dxa"/>
-              <w:left w:w="100" w:type="dxa"/>
-              <w:bottom w:w="100" w:type="dxa"/>
-              <w:right w:w="100" w:type="dxa"/>
-            </w:tcMar>
-          </w:tcPr>
-          <w:p>
-            <w:pPr>
-              <w:widowControl w:val="0"/>
-              <w:spacing w:line="240" w:lineRule="auto"/>
-            </w:pPr>
-            <w:r>
-              <w:t>1. System prompts UserR to edit a task</w:t>
-            </w:r>
-          </w:p>
-          <w:p>
-            <w:pPr>
-              <w:widowControl w:val="0"/>
-              <w:spacing w:line="240" w:lineRule="auto"/>
-            </w:pPr>
-            <w:r>
-              <w:t>2. UserR then edits the task</w:t>
-            </w:r>
-          </w:p>
-          <w:p>
-            <w:pPr>
-              <w:widowControl w:val="0"/>
-              <w:spacing w:line="240" w:lineRule="auto"/>
-            </w:pPr>
-            <w:r>
-              <w:t>3. System allows UserR to delete a photograph from a Task</w:t>
-            </w:r>
-          </w:p>
-          <w:p>
-            <w:pPr>
-              <w:widowControl w:val="0"/>
-              <w:spacing w:line="240" w:lineRule="auto"/>
-            </w:pPr>
-            <w:r>
-              <w:t xml:space="preserve">4. UserR deletes a photograph from that task </w:t>
-            </w:r>
-          </w:p>
-          <w:p>
-            <w:pPr>
-              <w:widowControl w:val="0"/>
-              <w:spacing w:line="240" w:lineRule="auto"/>
-            </w:pPr>
-            <w:r>
-              <w:t>5. The system displays UserR’s task with the specific photograph deleted</w:t>
+            <w:proofErr w:type="spellEnd"/>
+          </w:p>
+          <w:p>
+            <w:pPr>
+              <w:widowControl w:val="0"/>
+              <w:spacing w:line="240" w:lineRule="auto"/>
+            </w:pPr>
+          </w:p>
+        </w:tc>
+        <w:tc>
+          <w:tcPr>
+            <w:tcW w:w="6870" w:type="dxa"/>
+            <w:shd w:val="clear" w:color="auto" w:fill="auto"/>
+            <w:tcMar>
+              <w:top w:w="100" w:type="dxa"/>
+              <w:left w:w="100" w:type="dxa"/>
+              <w:bottom w:w="100" w:type="dxa"/>
+              <w:right w:w="100" w:type="dxa"/>
+            </w:tcMar>
+          </w:tcPr>
+          <w:p>
+            <w:pPr>
+              <w:widowControl w:val="0"/>
+              <w:spacing w:line="240" w:lineRule="auto"/>
+            </w:pPr>
+            <w:r>
+              <w:t xml:space="preserve">1. System prompts </w:t>
+            </w:r>
+            <w:proofErr w:type="spellStart"/>
+            <w:r>
+              <w:t>UserR</w:t>
+            </w:r>
+            <w:proofErr w:type="spellEnd"/>
+            <w:r>
+              <w:t xml:space="preserve"> to edit a task</w:t>
+            </w:r>
+          </w:p>
+          <w:p>
+            <w:pPr>
+              <w:widowControl w:val="0"/>
+              <w:spacing w:line="240" w:lineRule="auto"/>
+            </w:pPr>
+            <w:r>
+              <w:t xml:space="preserve">2. </w:t>
+            </w:r>
+            <w:proofErr w:type="spellStart"/>
+            <w:r>
+              <w:t>UserR</w:t>
+            </w:r>
+            <w:proofErr w:type="spellEnd"/>
+            <w:r>
+              <w:t xml:space="preserve"> then edits the task</w:t>
+            </w:r>
+          </w:p>
+          <w:p>
+            <w:pPr>
+              <w:widowControl w:val="0"/>
+              <w:spacing w:line="240" w:lineRule="auto"/>
+            </w:pPr>
+            <w:r>
+              <w:t xml:space="preserve">3. System allows </w:t>
+            </w:r>
+            <w:proofErr w:type="spellStart"/>
+            <w:r>
+              <w:t>UserR</w:t>
+            </w:r>
+            <w:proofErr w:type="spellEnd"/>
+            <w:r>
+              <w:t xml:space="preserve"> to delete a photograph from a Task</w:t>
+            </w:r>
+          </w:p>
+          <w:p>
+            <w:pPr>
+              <w:widowControl w:val="0"/>
+              <w:spacing w:line="240" w:lineRule="auto"/>
+            </w:pPr>
+            <w:r>
+              <w:t xml:space="preserve">4. </w:t>
+            </w:r>
+            <w:proofErr w:type="spellStart"/>
+            <w:r>
+              <w:t>UserR</w:t>
+            </w:r>
+            <w:proofErr w:type="spellEnd"/>
+            <w:r>
+              <w:t xml:space="preserve"> deletes a photograph from that task </w:t>
+            </w:r>
+          </w:p>
+          <w:p>
+            <w:pPr>
+              <w:widowControl w:val="0"/>
+              <w:spacing w:line="240" w:lineRule="auto"/>
+            </w:pPr>
+            <w:r>
+              <w:t xml:space="preserve">5. The system displays </w:t>
+            </w:r>
+            <w:proofErr w:type="spellStart"/>
+            <w:r>
+              <w:t>UserR’s</w:t>
+            </w:r>
+            <w:proofErr w:type="spellEnd"/>
+            <w:r>
+              <w:t xml:space="preserve"> task with the specific photograph deleted</w:t>
             </w:r>
           </w:p>
         </w:tc>
@@ -17640,6 +19003,7 @@
           <w:highlight w:val="white"/>
         </w:rPr>
       </w:pPr>
+      <w:proofErr w:type="spellStart"/>
       <w:r>
         <w:rPr>
           <w:rFonts w:ascii="Times New Roman" w:eastAsia="Times New Roman" w:hAnsi="Times New Roman" w:cs="Times New Roman"/>
@@ -17647,7 +19011,17 @@
           <w:szCs w:val="24"/>
           <w:highlight w:val="white"/>
         </w:rPr>
-        <w:t xml:space="preserve">UserR= Requester </w:t>
+        <w:t>UserR</w:t>
+      </w:r>
+      <w:proofErr w:type="spellEnd"/>
+      <w:r>
+        <w:rPr>
+          <w:rFonts w:ascii="Times New Roman" w:eastAsia="Times New Roman" w:hAnsi="Times New Roman" w:cs="Times New Roman"/>
+          <w:sz w:val="24"/>
+          <w:szCs w:val="24"/>
+          <w:highlight w:val="white"/>
+        </w:rPr>
+        <w:t xml:space="preserve">= Requester </w:t>
       </w:r>
     </w:p>
     <w:p>
@@ -17664,6 +19038,7 @@
           <w:highlight w:val="white"/>
         </w:rPr>
       </w:pPr>
+      <w:proofErr w:type="spellStart"/>
       <w:r>
         <w:rPr>
           <w:rFonts w:ascii="Times New Roman" w:eastAsia="Times New Roman" w:hAnsi="Times New Roman" w:cs="Times New Roman"/>
@@ -17671,7 +19046,17 @@
           <w:szCs w:val="24"/>
           <w:highlight w:val="white"/>
         </w:rPr>
-        <w:t>UserP= Provider</w:t>
+        <w:t>UserP</w:t>
+      </w:r>
+      <w:proofErr w:type="spellEnd"/>
+      <w:r>
+        <w:rPr>
+          <w:rFonts w:ascii="Times New Roman" w:eastAsia="Times New Roman" w:hAnsi="Times New Roman" w:cs="Times New Roman"/>
+          <w:sz w:val="24"/>
+          <w:szCs w:val="24"/>
+          <w:highlight w:val="white"/>
+        </w:rPr>
+        <w:t>= Provider</w:t>
       </w:r>
     </w:p>
     <w:p>
@@ -17971,8 +19356,19 @@
           <w:szCs w:val="24"/>
           <w:highlight w:val="white"/>
         </w:rPr>
-        <w:t>12 = change status to bidded</w:t>
+        <w:t xml:space="preserve">12 = change status to </w:t>
       </w:r>
+      <w:proofErr w:type="spellStart"/>
+      <w:r>
+        <w:rPr>
+          <w:rFonts w:ascii="Times New Roman" w:eastAsia="Times New Roman" w:hAnsi="Times New Roman" w:cs="Times New Roman"/>
+          <w:sz w:val="24"/>
+          <w:szCs w:val="24"/>
+          <w:highlight w:val="white"/>
+        </w:rPr>
+        <w:t>bidded</w:t>
+      </w:r>
+      <w:proofErr w:type="spellEnd"/>
     </w:p>
     <w:p>
       <w:pPr>
@@ -18360,7 +19756,47 @@
           <w:szCs w:val="28"/>
           <w:highlight w:val="white"/>
         </w:rPr>
-        <w:t>WOW factor: This app is a house sitting app that sets the user requester as the user that needs their house to be sitted while they are away and the user provider to be the one that provides the house sitting.</w:t>
+        <w:t xml:space="preserve">WOW factor: This app is a </w:t>
+      </w:r>
+      <w:proofErr w:type="gramStart"/>
+      <w:r>
+        <w:rPr>
+          <w:rFonts w:ascii="Times New Roman" w:eastAsia="Times New Roman" w:hAnsi="Times New Roman" w:cs="Times New Roman"/>
+          <w:sz w:val="28"/>
+          <w:szCs w:val="28"/>
+          <w:highlight w:val="white"/>
+        </w:rPr>
+        <w:t>house sitting</w:t>
+      </w:r>
+      <w:proofErr w:type="gramEnd"/>
+      <w:r>
+        <w:rPr>
+          <w:rFonts w:ascii="Times New Roman" w:eastAsia="Times New Roman" w:hAnsi="Times New Roman" w:cs="Times New Roman"/>
+          <w:sz w:val="28"/>
+          <w:szCs w:val="28"/>
+          <w:highlight w:val="white"/>
+        </w:rPr>
+        <w:t xml:space="preserve"> app that sets the user requester as the user that needs their house to be </w:t>
+      </w:r>
+      <w:proofErr w:type="spellStart"/>
+      <w:r>
+        <w:rPr>
+          <w:rFonts w:ascii="Times New Roman" w:eastAsia="Times New Roman" w:hAnsi="Times New Roman" w:cs="Times New Roman"/>
+          <w:sz w:val="28"/>
+          <w:szCs w:val="28"/>
+          <w:highlight w:val="white"/>
+        </w:rPr>
+        <w:t>sitted</w:t>
+      </w:r>
+      <w:proofErr w:type="spellEnd"/>
+      <w:r>
+        <w:rPr>
+          <w:rFonts w:ascii="Times New Roman" w:eastAsia="Times New Roman" w:hAnsi="Times New Roman" w:cs="Times New Roman"/>
+          <w:sz w:val="28"/>
+          <w:szCs w:val="28"/>
+          <w:highlight w:val="white"/>
+        </w:rPr>
+        <w:t xml:space="preserve"> while they are away and the user provider to be the one that provides the house sitting.</w:t>
       </w:r>
     </w:p>
     <w:sectPr>
@@ -18374,8 +19810,8 @@
 </file>
 
 <file path=word/numbering.xml><?xml version="1.0" encoding="utf-8"?>
-<w:numbering xmlns:wpc="http://schemas.microsoft.com/office/word/2010/wordprocessingCanvas" xmlns:mo="http://schemas.microsoft.com/office/mac/office/2008/main" xmlns:mc="http://schemas.openxmlformats.org/markup-compatibility/2006" xmlns:mv="urn:schemas-microsoft-com:mac:vml" xmlns:o="urn:schemas-microsoft-com:office:office" xmlns:r="http://schemas.openxmlformats.org/officeDocument/2006/relationships" xmlns:m="http://schemas.openxmlformats.org/officeDocument/2006/math" xmlns:v="urn:schemas-microsoft-com:vml" xmlns:wp14="http://schemas.microsoft.com/office/word/2010/wordprocessingDrawing" xmlns:wp="http://schemas.openxmlformats.org/drawingml/2006/wordprocessingDrawing" xmlns:w10="urn:schemas-microsoft-com:office:word" xmlns:w="http://schemas.openxmlformats.org/wordprocessingml/2006/main" xmlns:w14="http://schemas.microsoft.com/office/word/2010/wordml" xmlns:w15="http://schemas.microsoft.com/office/word/2012/wordml" xmlns:wpg="http://schemas.microsoft.com/office/word/2010/wordprocessingGroup" xmlns:wpi="http://schemas.microsoft.com/office/word/2010/wordprocessingInk" xmlns:wne="http://schemas.microsoft.com/office/word/2006/wordml" xmlns:wps="http://schemas.microsoft.com/office/word/2010/wordprocessingShape" mc:Ignorable="w14 w15 wp14">
-  <w:abstractNum w:abstractNumId="0">
+<w:numbering xmlns:wpc="http://schemas.microsoft.com/office/word/2010/wordprocessingCanvas" xmlns:cx="http://schemas.microsoft.com/office/drawing/2014/chartex" xmlns:cx1="http://schemas.microsoft.com/office/drawing/2015/9/8/chartex" xmlns:cx2="http://schemas.microsoft.com/office/drawing/2015/10/21/chartex" xmlns:cx3="http://schemas.microsoft.com/office/drawing/2016/5/9/chartex" xmlns:cx4="http://schemas.microsoft.com/office/drawing/2016/5/10/chartex" xmlns:cx5="http://schemas.microsoft.com/office/drawing/2016/5/11/chartex" xmlns:cx6="http://schemas.microsoft.com/office/drawing/2016/5/12/chartex" xmlns:cx7="http://schemas.microsoft.com/office/drawing/2016/5/13/chartex" xmlns:cx8="http://schemas.microsoft.com/office/drawing/2016/5/14/chartex" xmlns:mc="http://schemas.openxmlformats.org/markup-compatibility/2006" xmlns:aink="http://schemas.microsoft.com/office/drawing/2016/ink" xmlns:am3d="http://schemas.microsoft.com/office/drawing/2017/model3d" xmlns:o="urn:schemas-microsoft-com:office:office" xmlns:r="http://schemas.openxmlformats.org/officeDocument/2006/relationships" xmlns:m="http://schemas.openxmlformats.org/officeDocument/2006/math" xmlns:v="urn:schemas-microsoft-com:vml" xmlns:wp14="http://schemas.microsoft.com/office/word/2010/wordprocessingDrawing" xmlns:wp="http://schemas.openxmlformats.org/drawingml/2006/wordprocessingDrawing" xmlns:w10="urn:schemas-microsoft-com:office:word" xmlns:w="http://schemas.openxmlformats.org/wordprocessingml/2006/main" xmlns:w14="http://schemas.microsoft.com/office/word/2010/wordml" xmlns:w15="http://schemas.microsoft.com/office/word/2012/wordml" xmlns:w16cid="http://schemas.microsoft.com/office/word/2016/wordml/cid" xmlns:w16se="http://schemas.microsoft.com/office/word/2015/wordml/symex" xmlns:wpg="http://schemas.microsoft.com/office/word/2010/wordprocessingGroup" xmlns:wpi="http://schemas.microsoft.com/office/word/2010/wordprocessingInk" xmlns:wne="http://schemas.microsoft.com/office/word/2006/wordml" xmlns:wps="http://schemas.microsoft.com/office/word/2010/wordprocessingShape" mc:Ignorable="w14 w15 w16se w16cid wp14">
+  <w:abstractNum w:abstractNumId="0" w15:restartNumberingAfterBreak="0">
     <w:nsid w:val="43747FA4"/>
     <w:multiLevelType w:val="multilevel"/>
     <w:tmpl w:val="38AEE4DC"/>
@@ -18495,7 +19931,7 @@
 </file>
 
 <file path=word/styles.xml><?xml version="1.0" encoding="utf-8"?>
-<w:styles xmlns:mc="http://schemas.openxmlformats.org/markup-compatibility/2006" xmlns:r="http://schemas.openxmlformats.org/officeDocument/2006/relationships" xmlns:w="http://schemas.openxmlformats.org/wordprocessingml/2006/main" xmlns:w14="http://schemas.microsoft.com/office/word/2010/wordml" xmlns:w15="http://schemas.microsoft.com/office/word/2012/wordml" mc:Ignorable="w14 w15">
+<w:styles xmlns:mc="http://schemas.openxmlformats.org/markup-compatibility/2006" xmlns:r="http://schemas.openxmlformats.org/officeDocument/2006/relationships" xmlns:w="http://schemas.openxmlformats.org/wordprocessingml/2006/main" xmlns:w14="http://schemas.microsoft.com/office/word/2010/wordml" xmlns:w15="http://schemas.microsoft.com/office/word/2012/wordml" xmlns:w16cid="http://schemas.microsoft.com/office/word/2016/wordml/cid" xmlns:w16se="http://schemas.microsoft.com/office/word/2015/wordml/symex" mc:Ignorable="w14 w15 w16se w16cid">
   <w:docDefaults>
     <w:rPrDefault>
       <w:rPr>
@@ -18519,7 +19955,7 @@
       </w:pPr>
     </w:pPrDefault>
   </w:docDefaults>
-  <w:latentStyles w:defLockedState="0" w:defUIPriority="99" w:defSemiHidden="0" w:defUnhideWhenUsed="0" w:defQFormat="0" w:count="382">
+  <w:latentStyles w:defLockedState="0" w:defUIPriority="99" w:defSemiHidden="0" w:defUnhideWhenUsed="0" w:defQFormat="0" w:count="375">
     <w:lsdException w:name="Normal" w:uiPriority="0" w:qFormat="1"/>
     <w:lsdException w:name="heading 1" w:uiPriority="9" w:qFormat="1"/>
     <w:lsdException w:name="heading 2" w:semiHidden="1" w:uiPriority="9" w:unhideWhenUsed="1" w:qFormat="1"/>
@@ -19049,7 +20485,6 @@
     <w:tblPr>
       <w:tblStyleRowBandSize w:val="1"/>
       <w:tblStyleColBandSize w:val="1"/>
-      <w:tblInd w:w="0" w:type="dxa"/>
       <w:tblCellMar>
         <w:top w:w="100" w:type="dxa"/>
         <w:left w:w="100" w:type="dxa"/>
@@ -19063,7 +20498,6 @@
     <w:tblPr>
       <w:tblStyleRowBandSize w:val="1"/>
       <w:tblStyleColBandSize w:val="1"/>
-      <w:tblInd w:w="0" w:type="dxa"/>
       <w:tblCellMar>
         <w:top w:w="100" w:type="dxa"/>
         <w:left w:w="100" w:type="dxa"/>
@@ -19077,7 +20511,6 @@
     <w:tblPr>
       <w:tblStyleRowBandSize w:val="1"/>
       <w:tblStyleColBandSize w:val="1"/>
-      <w:tblInd w:w="0" w:type="dxa"/>
       <w:tblCellMar>
         <w:top w:w="100" w:type="dxa"/>
         <w:left w:w="100" w:type="dxa"/>
@@ -19091,7 +20524,6 @@
     <w:tblPr>
       <w:tblStyleRowBandSize w:val="1"/>
       <w:tblStyleColBandSize w:val="1"/>
-      <w:tblInd w:w="0" w:type="dxa"/>
       <w:tblCellMar>
         <w:top w:w="100" w:type="dxa"/>
         <w:left w:w="100" w:type="dxa"/>
@@ -19105,7 +20537,6 @@
     <w:tblPr>
       <w:tblStyleRowBandSize w:val="1"/>
       <w:tblStyleColBandSize w:val="1"/>
-      <w:tblInd w:w="0" w:type="dxa"/>
       <w:tblCellMar>
         <w:top w:w="100" w:type="dxa"/>
         <w:left w:w="100" w:type="dxa"/>
@@ -19119,7 +20550,6 @@
     <w:tblPr>
       <w:tblStyleRowBandSize w:val="1"/>
       <w:tblStyleColBandSize w:val="1"/>
-      <w:tblInd w:w="0" w:type="dxa"/>
       <w:tblCellMar>
         <w:top w:w="100" w:type="dxa"/>
         <w:left w:w="100" w:type="dxa"/>
@@ -19133,7 +20563,6 @@
     <w:tblPr>
       <w:tblStyleRowBandSize w:val="1"/>
       <w:tblStyleColBandSize w:val="1"/>
-      <w:tblInd w:w="0" w:type="dxa"/>
       <w:tblCellMar>
         <w:top w:w="100" w:type="dxa"/>
         <w:left w:w="100" w:type="dxa"/>
@@ -19147,7 +20576,6 @@
     <w:tblPr>
       <w:tblStyleRowBandSize w:val="1"/>
       <w:tblStyleColBandSize w:val="1"/>
-      <w:tblInd w:w="0" w:type="dxa"/>
       <w:tblCellMar>
         <w:top w:w="100" w:type="dxa"/>
         <w:left w:w="100" w:type="dxa"/>
@@ -19161,7 +20589,6 @@
     <w:tblPr>
       <w:tblStyleRowBandSize w:val="1"/>
       <w:tblStyleColBandSize w:val="1"/>
-      <w:tblInd w:w="0" w:type="dxa"/>
       <w:tblCellMar>
         <w:top w:w="100" w:type="dxa"/>
         <w:left w:w="100" w:type="dxa"/>
@@ -19175,7 +20602,6 @@
     <w:tblPr>
       <w:tblStyleRowBandSize w:val="1"/>
       <w:tblStyleColBandSize w:val="1"/>
-      <w:tblInd w:w="0" w:type="dxa"/>
       <w:tblCellMar>
         <w:top w:w="100" w:type="dxa"/>
         <w:left w:w="100" w:type="dxa"/>
@@ -19189,7 +20615,6 @@
     <w:tblPr>
       <w:tblStyleRowBandSize w:val="1"/>
       <w:tblStyleColBandSize w:val="1"/>
-      <w:tblInd w:w="0" w:type="dxa"/>
       <w:tblCellMar>
         <w:top w:w="100" w:type="dxa"/>
         <w:left w:w="100" w:type="dxa"/>
@@ -19203,7 +20628,6 @@
     <w:tblPr>
       <w:tblStyleRowBandSize w:val="1"/>
       <w:tblStyleColBandSize w:val="1"/>
-      <w:tblInd w:w="0" w:type="dxa"/>
       <w:tblCellMar>
         <w:top w:w="100" w:type="dxa"/>
         <w:left w:w="100" w:type="dxa"/>
@@ -19217,7 +20641,6 @@
     <w:tblPr>
       <w:tblStyleRowBandSize w:val="1"/>
       <w:tblStyleColBandSize w:val="1"/>
-      <w:tblInd w:w="0" w:type="dxa"/>
       <w:tblCellMar>
         <w:top w:w="100" w:type="dxa"/>
         <w:left w:w="100" w:type="dxa"/>
@@ -19231,7 +20654,6 @@
     <w:tblPr>
       <w:tblStyleRowBandSize w:val="1"/>
       <w:tblStyleColBandSize w:val="1"/>
-      <w:tblInd w:w="0" w:type="dxa"/>
       <w:tblCellMar>
         <w:top w:w="100" w:type="dxa"/>
         <w:left w:w="100" w:type="dxa"/>
@@ -19245,7 +20667,6 @@
     <w:tblPr>
       <w:tblStyleRowBandSize w:val="1"/>
       <w:tblStyleColBandSize w:val="1"/>
-      <w:tblInd w:w="0" w:type="dxa"/>
       <w:tblCellMar>
         <w:top w:w="100" w:type="dxa"/>
         <w:left w:w="100" w:type="dxa"/>
@@ -19259,7 +20680,6 @@
     <w:tblPr>
       <w:tblStyleRowBandSize w:val="1"/>
       <w:tblStyleColBandSize w:val="1"/>
-      <w:tblInd w:w="0" w:type="dxa"/>
       <w:tblCellMar>
         <w:top w:w="100" w:type="dxa"/>
         <w:left w:w="100" w:type="dxa"/>
@@ -19273,7 +20693,6 @@
     <w:tblPr>
       <w:tblStyleRowBandSize w:val="1"/>
       <w:tblStyleColBandSize w:val="1"/>
-      <w:tblInd w:w="0" w:type="dxa"/>
       <w:tblCellMar>
         <w:top w:w="100" w:type="dxa"/>
         <w:left w:w="100" w:type="dxa"/>
@@ -19287,7 +20706,6 @@
     <w:tblPr>
       <w:tblStyleRowBandSize w:val="1"/>
       <w:tblStyleColBandSize w:val="1"/>
-      <w:tblInd w:w="0" w:type="dxa"/>
       <w:tblCellMar>
         <w:top w:w="100" w:type="dxa"/>
         <w:left w:w="100" w:type="dxa"/>
@@ -19301,7 +20719,6 @@
     <w:tblPr>
       <w:tblStyleRowBandSize w:val="1"/>
       <w:tblStyleColBandSize w:val="1"/>
-      <w:tblInd w:w="0" w:type="dxa"/>
       <w:tblCellMar>
         <w:top w:w="100" w:type="dxa"/>
         <w:left w:w="100" w:type="dxa"/>
@@ -19315,7 +20732,6 @@
     <w:tblPr>
       <w:tblStyleRowBandSize w:val="1"/>
       <w:tblStyleColBandSize w:val="1"/>
-      <w:tblInd w:w="0" w:type="dxa"/>
       <w:tblCellMar>
         <w:top w:w="100" w:type="dxa"/>
         <w:left w:w="100" w:type="dxa"/>
@@ -19329,7 +20745,6 @@
     <w:tblPr>
       <w:tblStyleRowBandSize w:val="1"/>
       <w:tblStyleColBandSize w:val="1"/>
-      <w:tblInd w:w="0" w:type="dxa"/>
       <w:tblCellMar>
         <w:top w:w="100" w:type="dxa"/>
         <w:left w:w="100" w:type="dxa"/>
@@ -19343,7 +20758,6 @@
     <w:tblPr>
       <w:tblStyleRowBandSize w:val="1"/>
       <w:tblStyleColBandSize w:val="1"/>
-      <w:tblInd w:w="0" w:type="dxa"/>
       <w:tblCellMar>
         <w:top w:w="100" w:type="dxa"/>
         <w:left w:w="100" w:type="dxa"/>
@@ -19357,7 +20771,6 @@
     <w:tblPr>
       <w:tblStyleRowBandSize w:val="1"/>
       <w:tblStyleColBandSize w:val="1"/>
-      <w:tblInd w:w="0" w:type="dxa"/>
       <w:tblCellMar>
         <w:top w:w="100" w:type="dxa"/>
         <w:left w:w="100" w:type="dxa"/>
@@ -19371,7 +20784,6 @@
     <w:tblPr>
       <w:tblStyleRowBandSize w:val="1"/>
       <w:tblStyleColBandSize w:val="1"/>
-      <w:tblInd w:w="0" w:type="dxa"/>
       <w:tblCellMar>
         <w:top w:w="100" w:type="dxa"/>
         <w:left w:w="100" w:type="dxa"/>
@@ -19385,7 +20797,6 @@
     <w:tblPr>
       <w:tblStyleRowBandSize w:val="1"/>
       <w:tblStyleColBandSize w:val="1"/>
-      <w:tblInd w:w="0" w:type="dxa"/>
       <w:tblCellMar>
         <w:top w:w="100" w:type="dxa"/>
         <w:left w:w="100" w:type="dxa"/>
@@ -19399,7 +20810,6 @@
     <w:tblPr>
       <w:tblStyleRowBandSize w:val="1"/>
       <w:tblStyleColBandSize w:val="1"/>
-      <w:tblInd w:w="0" w:type="dxa"/>
       <w:tblCellMar>
         <w:top w:w="100" w:type="dxa"/>
         <w:left w:w="100" w:type="dxa"/>
@@ -19413,7 +20823,6 @@
     <w:tblPr>
       <w:tblStyleRowBandSize w:val="1"/>
       <w:tblStyleColBandSize w:val="1"/>
-      <w:tblInd w:w="0" w:type="dxa"/>
       <w:tblCellMar>
         <w:top w:w="100" w:type="dxa"/>
         <w:left w:w="100" w:type="dxa"/>

</xml_diff>

<commit_message>
Fixed minor docx saving issue
</commit_message>
<xml_diff>
--- a/doc/CMPUT301USECASE.docx
+++ b/doc/CMPUT301USECASE.docx
@@ -6963,28 +6963,8 @@
                 <w:szCs w:val="23"/>
                 <w:shd w:val="clear" w:color="auto" w:fill="FFFFFF"/>
               </w:rPr>
-              <w:t>US 01.03.01</w:t>
-            </w:r>
-            <w:r>
-              <w:rPr>
-                <w:color w:val="333333"/>
-                <w:sz w:val="23"/>
-                <w:szCs w:val="23"/>
-                <w:shd w:val="clear" w:color="auto" w:fill="FFFFFF"/>
-              </w:rPr>
-              <w:t>,</w:t>
-            </w:r>
-            <w:r>
-              <w:rPr>
-                <w:color w:val="333333"/>
-                <w:sz w:val="23"/>
-                <w:szCs w:val="23"/>
-                <w:shd w:val="clear" w:color="auto" w:fill="FFFFFF"/>
-              </w:rPr>
-              <w:t>US 08.01.01</w:t>
-            </w:r>
-            <w:bookmarkStart w:id="0" w:name="_GoBack"/>
-            <w:bookmarkEnd w:id="0"/>
+              <w:t>US 01.03.01,US 08.01.01</w:t>
+            </w:r>
           </w:p>
         </w:tc>
       </w:tr>
@@ -18884,920 +18864,8 @@
           <w:szCs w:val="48"/>
         </w:rPr>
       </w:pPr>
-    </w:p>
-    <w:p>
-      <w:pPr>
-        <w:rPr>
-          <w:sz w:val="48"/>
-          <w:szCs w:val="48"/>
-        </w:rPr>
-      </w:pPr>
-    </w:p>
-    <w:p>
-      <w:pPr>
-        <w:rPr>
-          <w:sz w:val="48"/>
-          <w:szCs w:val="48"/>
-        </w:rPr>
-      </w:pPr>
-    </w:p>
-    <w:p>
-      <w:pPr>
-        <w:rPr>
-          <w:sz w:val="48"/>
-          <w:szCs w:val="48"/>
-        </w:rPr>
-      </w:pPr>
-    </w:p>
-    <w:p>
-      <w:pPr>
-        <w:rPr>
-          <w:sz w:val="48"/>
-          <w:szCs w:val="48"/>
-        </w:rPr>
-      </w:pPr>
-    </w:p>
-    <w:p>
-      <w:pPr>
-        <w:rPr>
-          <w:sz w:val="48"/>
-          <w:szCs w:val="48"/>
-        </w:rPr>
-      </w:pPr>
-    </w:p>
-    <w:p>
-      <w:pPr>
-        <w:rPr>
-          <w:sz w:val="48"/>
-          <w:szCs w:val="48"/>
-        </w:rPr>
-      </w:pPr>
-    </w:p>
-    <w:p>
-      <w:pPr>
-        <w:rPr>
-          <w:sz w:val="48"/>
-          <w:szCs w:val="48"/>
-        </w:rPr>
-      </w:pPr>
-    </w:p>
-    <w:p>
-      <w:pPr>
-        <w:rPr>
-          <w:sz w:val="48"/>
-          <w:szCs w:val="48"/>
-        </w:rPr>
-      </w:pPr>
-    </w:p>
-    <w:p>
-      <w:pPr>
-        <w:rPr>
-          <w:sz w:val="48"/>
-          <w:szCs w:val="48"/>
-        </w:rPr>
-      </w:pPr>
-    </w:p>
-    <w:p>
-      <w:pPr>
-        <w:rPr>
-          <w:rFonts w:ascii="Times New Roman" w:eastAsia="Times New Roman" w:hAnsi="Times New Roman" w:cs="Times New Roman"/>
-          <w:b/>
-          <w:sz w:val="24"/>
-          <w:szCs w:val="24"/>
-          <w:highlight w:val="white"/>
-          <w:u w:val="single"/>
-        </w:rPr>
-      </w:pPr>
-      <w:r>
-        <w:rPr>
-          <w:b/>
-          <w:color w:val="333333"/>
-          <w:sz w:val="36"/>
-          <w:szCs w:val="36"/>
-          <w:u w:val="single"/>
-        </w:rPr>
-        <w:t>Glossary and Information Sources</w:t>
-      </w:r>
-      <w:r>
-        <w:rPr>
-          <w:color w:val="333333"/>
-          <w:sz w:val="36"/>
-          <w:szCs w:val="36"/>
-          <w:highlight w:val="white"/>
-          <w:u w:val="single"/>
-        </w:rPr>
-        <w:t>:</w:t>
-      </w:r>
-    </w:p>
-    <w:p>
-      <w:pPr>
-        <w:numPr>
-          <w:ilvl w:val="0"/>
-          <w:numId w:val="1"/>
-        </w:numPr>
-        <w:contextualSpacing/>
-        <w:rPr>
-          <w:rFonts w:ascii="Times New Roman" w:eastAsia="Times New Roman" w:hAnsi="Times New Roman" w:cs="Times New Roman"/>
-          <w:sz w:val="24"/>
-          <w:szCs w:val="24"/>
-          <w:highlight w:val="white"/>
-        </w:rPr>
-      </w:pPr>
-      <w:proofErr w:type="spellStart"/>
-      <w:r>
-        <w:rPr>
-          <w:rFonts w:ascii="Times New Roman" w:eastAsia="Times New Roman" w:hAnsi="Times New Roman" w:cs="Times New Roman"/>
-          <w:sz w:val="24"/>
-          <w:szCs w:val="24"/>
-          <w:highlight w:val="white"/>
-        </w:rPr>
-        <w:t>UserR</w:t>
-      </w:r>
-      <w:proofErr w:type="spellEnd"/>
-      <w:r>
-        <w:rPr>
-          <w:rFonts w:ascii="Times New Roman" w:eastAsia="Times New Roman" w:hAnsi="Times New Roman" w:cs="Times New Roman"/>
-          <w:sz w:val="24"/>
-          <w:szCs w:val="24"/>
-          <w:highlight w:val="white"/>
-        </w:rPr>
-        <w:t xml:space="preserve">= Requester </w:t>
-      </w:r>
-    </w:p>
-    <w:p>
-      <w:pPr>
-        <w:numPr>
-          <w:ilvl w:val="0"/>
-          <w:numId w:val="1"/>
-        </w:numPr>
-        <w:contextualSpacing/>
-        <w:rPr>
-          <w:rFonts w:ascii="Times New Roman" w:eastAsia="Times New Roman" w:hAnsi="Times New Roman" w:cs="Times New Roman"/>
-          <w:sz w:val="24"/>
-          <w:szCs w:val="24"/>
-          <w:highlight w:val="white"/>
-        </w:rPr>
-      </w:pPr>
-      <w:proofErr w:type="spellStart"/>
-      <w:r>
-        <w:rPr>
-          <w:rFonts w:ascii="Times New Roman" w:eastAsia="Times New Roman" w:hAnsi="Times New Roman" w:cs="Times New Roman"/>
-          <w:sz w:val="24"/>
-          <w:szCs w:val="24"/>
-          <w:highlight w:val="white"/>
-        </w:rPr>
-        <w:t>UserP</w:t>
-      </w:r>
-      <w:proofErr w:type="spellEnd"/>
-      <w:r>
-        <w:rPr>
-          <w:rFonts w:ascii="Times New Roman" w:eastAsia="Times New Roman" w:hAnsi="Times New Roman" w:cs="Times New Roman"/>
-          <w:sz w:val="24"/>
-          <w:szCs w:val="24"/>
-          <w:highlight w:val="white"/>
-        </w:rPr>
-        <w:t>= Provider</w:t>
-      </w:r>
-    </w:p>
-    <w:p>
-      <w:pPr>
-        <w:numPr>
-          <w:ilvl w:val="0"/>
-          <w:numId w:val="1"/>
-        </w:numPr>
-        <w:contextualSpacing/>
-        <w:rPr>
-          <w:rFonts w:ascii="Times New Roman" w:eastAsia="Times New Roman" w:hAnsi="Times New Roman" w:cs="Times New Roman"/>
-          <w:sz w:val="24"/>
-          <w:szCs w:val="24"/>
-          <w:highlight w:val="white"/>
-        </w:rPr>
-      </w:pPr>
-      <w:r>
-        <w:rPr>
-          <w:rFonts w:ascii="Times New Roman" w:eastAsia="Times New Roman" w:hAnsi="Times New Roman" w:cs="Times New Roman"/>
-          <w:sz w:val="24"/>
-          <w:szCs w:val="24"/>
-          <w:highlight w:val="white"/>
-        </w:rPr>
-        <w:t>User= Requester and/or Provider</w:t>
-      </w:r>
-    </w:p>
-    <w:p>
-      <w:pPr>
-        <w:numPr>
-          <w:ilvl w:val="0"/>
-          <w:numId w:val="1"/>
-        </w:numPr>
-        <w:contextualSpacing/>
-        <w:rPr>
-          <w:rFonts w:ascii="Times New Roman" w:eastAsia="Times New Roman" w:hAnsi="Times New Roman" w:cs="Times New Roman"/>
-          <w:sz w:val="24"/>
-          <w:szCs w:val="24"/>
-        </w:rPr>
-      </w:pPr>
-      <w:r>
-        <w:rPr>
-          <w:rFonts w:ascii="Times New Roman" w:eastAsia="Times New Roman" w:hAnsi="Times New Roman" w:cs="Times New Roman"/>
-          <w:sz w:val="24"/>
-          <w:szCs w:val="24"/>
-          <w:highlight w:val="white"/>
-        </w:rPr>
-        <w:t>1 = login</w:t>
-      </w:r>
-    </w:p>
-    <w:p>
-      <w:pPr>
-        <w:numPr>
-          <w:ilvl w:val="0"/>
-          <w:numId w:val="1"/>
-        </w:numPr>
-        <w:contextualSpacing/>
-        <w:rPr>
-          <w:rFonts w:ascii="Times New Roman" w:eastAsia="Times New Roman" w:hAnsi="Times New Roman" w:cs="Times New Roman"/>
-          <w:sz w:val="24"/>
-          <w:szCs w:val="24"/>
-        </w:rPr>
-      </w:pPr>
-      <w:r>
-        <w:rPr>
-          <w:rFonts w:ascii="Times New Roman" w:eastAsia="Times New Roman" w:hAnsi="Times New Roman" w:cs="Times New Roman"/>
-          <w:sz w:val="24"/>
-          <w:szCs w:val="24"/>
-          <w:highlight w:val="white"/>
-        </w:rPr>
-        <w:t>2 = create account</w:t>
-      </w:r>
-    </w:p>
-    <w:p>
-      <w:pPr>
-        <w:numPr>
-          <w:ilvl w:val="0"/>
-          <w:numId w:val="1"/>
-        </w:numPr>
-        <w:contextualSpacing/>
-        <w:rPr>
-          <w:rFonts w:ascii="Times New Roman" w:eastAsia="Times New Roman" w:hAnsi="Times New Roman" w:cs="Times New Roman"/>
-          <w:sz w:val="24"/>
-          <w:szCs w:val="24"/>
-        </w:rPr>
-      </w:pPr>
-      <w:r>
-        <w:rPr>
-          <w:rFonts w:ascii="Times New Roman" w:eastAsia="Times New Roman" w:hAnsi="Times New Roman" w:cs="Times New Roman"/>
-          <w:sz w:val="24"/>
-          <w:szCs w:val="24"/>
-          <w:highlight w:val="white"/>
-        </w:rPr>
-        <w:t>3 = select home page options \</w:t>
-      </w:r>
-    </w:p>
-    <w:p>
-      <w:pPr>
-        <w:numPr>
-          <w:ilvl w:val="0"/>
-          <w:numId w:val="1"/>
-        </w:numPr>
-        <w:contextualSpacing/>
-        <w:rPr>
-          <w:rFonts w:ascii="Times New Roman" w:eastAsia="Times New Roman" w:hAnsi="Times New Roman" w:cs="Times New Roman"/>
-          <w:sz w:val="24"/>
-          <w:szCs w:val="24"/>
-        </w:rPr>
-      </w:pPr>
-      <w:r>
-        <w:rPr>
-          <w:rFonts w:ascii="Times New Roman" w:eastAsia="Times New Roman" w:hAnsi="Times New Roman" w:cs="Times New Roman"/>
-          <w:sz w:val="24"/>
-          <w:szCs w:val="24"/>
-          <w:highlight w:val="white"/>
-        </w:rPr>
-        <w:t>4 = view user profile</w:t>
-      </w:r>
-    </w:p>
-    <w:p>
-      <w:pPr>
-        <w:numPr>
-          <w:ilvl w:val="0"/>
-          <w:numId w:val="1"/>
-        </w:numPr>
-        <w:contextualSpacing/>
-        <w:rPr>
-          <w:rFonts w:ascii="Times New Roman" w:eastAsia="Times New Roman" w:hAnsi="Times New Roman" w:cs="Times New Roman"/>
-          <w:sz w:val="24"/>
-          <w:szCs w:val="24"/>
-        </w:rPr>
-      </w:pPr>
-      <w:r>
-        <w:rPr>
-          <w:rFonts w:ascii="Times New Roman" w:eastAsia="Times New Roman" w:hAnsi="Times New Roman" w:cs="Times New Roman"/>
-          <w:sz w:val="24"/>
-          <w:szCs w:val="24"/>
-          <w:highlight w:val="white"/>
-        </w:rPr>
-        <w:t>5 = edit user profile</w:t>
-      </w:r>
-    </w:p>
-    <w:p>
-      <w:pPr>
-        <w:numPr>
-          <w:ilvl w:val="0"/>
-          <w:numId w:val="1"/>
-        </w:numPr>
-        <w:contextualSpacing/>
-        <w:rPr>
-          <w:rFonts w:ascii="Times New Roman" w:eastAsia="Times New Roman" w:hAnsi="Times New Roman" w:cs="Times New Roman"/>
-          <w:sz w:val="24"/>
-          <w:szCs w:val="24"/>
-        </w:rPr>
-      </w:pPr>
-      <w:r>
-        <w:rPr>
-          <w:rFonts w:ascii="Times New Roman" w:eastAsia="Times New Roman" w:hAnsi="Times New Roman" w:cs="Times New Roman"/>
-          <w:sz w:val="24"/>
-          <w:szCs w:val="24"/>
-          <w:highlight w:val="white"/>
-        </w:rPr>
-        <w:t>6 = view task page</w:t>
-      </w:r>
-    </w:p>
-    <w:p>
-      <w:pPr>
-        <w:numPr>
-          <w:ilvl w:val="0"/>
-          <w:numId w:val="1"/>
-        </w:numPr>
-        <w:contextualSpacing/>
-        <w:rPr>
-          <w:rFonts w:ascii="Times New Roman" w:eastAsia="Times New Roman" w:hAnsi="Times New Roman" w:cs="Times New Roman"/>
-          <w:sz w:val="24"/>
-          <w:szCs w:val="24"/>
-        </w:rPr>
-      </w:pPr>
-      <w:r>
-        <w:rPr>
-          <w:rFonts w:ascii="Times New Roman" w:eastAsia="Times New Roman" w:hAnsi="Times New Roman" w:cs="Times New Roman"/>
-          <w:sz w:val="24"/>
-          <w:szCs w:val="24"/>
-          <w:highlight w:val="white"/>
-        </w:rPr>
-        <w:t>7 = select task</w:t>
-      </w:r>
-    </w:p>
-    <w:p>
-      <w:pPr>
-        <w:numPr>
-          <w:ilvl w:val="0"/>
-          <w:numId w:val="1"/>
-        </w:numPr>
-        <w:contextualSpacing/>
-        <w:rPr>
-          <w:rFonts w:ascii="Times New Roman" w:eastAsia="Times New Roman" w:hAnsi="Times New Roman" w:cs="Times New Roman"/>
-          <w:sz w:val="24"/>
-          <w:szCs w:val="24"/>
-        </w:rPr>
-      </w:pPr>
-      <w:r>
-        <w:rPr>
-          <w:rFonts w:ascii="Times New Roman" w:eastAsia="Times New Roman" w:hAnsi="Times New Roman" w:cs="Times New Roman"/>
-          <w:sz w:val="24"/>
-          <w:szCs w:val="24"/>
-          <w:highlight w:val="white"/>
-        </w:rPr>
-        <w:t>8 = add task</w:t>
-      </w:r>
-    </w:p>
-    <w:p>
-      <w:pPr>
-        <w:numPr>
-          <w:ilvl w:val="0"/>
-          <w:numId w:val="1"/>
-        </w:numPr>
-        <w:contextualSpacing/>
-        <w:rPr>
-          <w:rFonts w:ascii="Times New Roman" w:eastAsia="Times New Roman" w:hAnsi="Times New Roman" w:cs="Times New Roman"/>
-          <w:sz w:val="24"/>
-          <w:szCs w:val="24"/>
-        </w:rPr>
-      </w:pPr>
-      <w:r>
-        <w:rPr>
-          <w:rFonts w:ascii="Times New Roman" w:eastAsia="Times New Roman" w:hAnsi="Times New Roman" w:cs="Times New Roman"/>
-          <w:sz w:val="24"/>
-          <w:szCs w:val="24"/>
-          <w:highlight w:val="white"/>
-        </w:rPr>
-        <w:t>9 = view requested tasks</w:t>
-      </w:r>
-    </w:p>
-    <w:p>
-      <w:pPr>
-        <w:numPr>
-          <w:ilvl w:val="0"/>
-          <w:numId w:val="1"/>
-        </w:numPr>
-        <w:contextualSpacing/>
-        <w:rPr>
-          <w:rFonts w:ascii="Times New Roman" w:eastAsia="Times New Roman" w:hAnsi="Times New Roman" w:cs="Times New Roman"/>
-          <w:sz w:val="24"/>
-          <w:szCs w:val="24"/>
-        </w:rPr>
-      </w:pPr>
-      <w:r>
-        <w:rPr>
-          <w:rFonts w:ascii="Times New Roman" w:eastAsia="Times New Roman" w:hAnsi="Times New Roman" w:cs="Times New Roman"/>
-          <w:sz w:val="24"/>
-          <w:szCs w:val="24"/>
-          <w:highlight w:val="white"/>
-        </w:rPr>
-        <w:t>10 = edit requested tasks</w:t>
-      </w:r>
-    </w:p>
-    <w:p>
-      <w:pPr>
-        <w:numPr>
-          <w:ilvl w:val="0"/>
-          <w:numId w:val="1"/>
-        </w:numPr>
-        <w:contextualSpacing/>
-        <w:rPr>
-          <w:rFonts w:ascii="Times New Roman" w:eastAsia="Times New Roman" w:hAnsi="Times New Roman" w:cs="Times New Roman"/>
-          <w:sz w:val="24"/>
-          <w:szCs w:val="24"/>
-        </w:rPr>
-      </w:pPr>
-      <w:r>
-        <w:rPr>
-          <w:rFonts w:ascii="Times New Roman" w:eastAsia="Times New Roman" w:hAnsi="Times New Roman" w:cs="Times New Roman"/>
-          <w:sz w:val="24"/>
-          <w:szCs w:val="24"/>
-          <w:highlight w:val="white"/>
-        </w:rPr>
-        <w:t>11 = view provided tasks</w:t>
-      </w:r>
-    </w:p>
-    <w:p>
-      <w:pPr>
-        <w:numPr>
-          <w:ilvl w:val="0"/>
-          <w:numId w:val="1"/>
-        </w:numPr>
-        <w:contextualSpacing/>
-        <w:rPr>
-          <w:rFonts w:ascii="Times New Roman" w:eastAsia="Times New Roman" w:hAnsi="Times New Roman" w:cs="Times New Roman"/>
-          <w:sz w:val="24"/>
-          <w:szCs w:val="24"/>
-        </w:rPr>
-      </w:pPr>
-      <w:r>
-        <w:rPr>
-          <w:rFonts w:ascii="Times New Roman" w:eastAsia="Times New Roman" w:hAnsi="Times New Roman" w:cs="Times New Roman"/>
-          <w:sz w:val="24"/>
-          <w:szCs w:val="24"/>
-          <w:highlight w:val="white"/>
-        </w:rPr>
-        <w:t xml:space="preserve">12 = change status to </w:t>
-      </w:r>
-      <w:proofErr w:type="spellStart"/>
-      <w:r>
-        <w:rPr>
-          <w:rFonts w:ascii="Times New Roman" w:eastAsia="Times New Roman" w:hAnsi="Times New Roman" w:cs="Times New Roman"/>
-          <w:sz w:val="24"/>
-          <w:szCs w:val="24"/>
-          <w:highlight w:val="white"/>
-        </w:rPr>
-        <w:t>bidded</w:t>
-      </w:r>
-      <w:proofErr w:type="spellEnd"/>
-    </w:p>
-    <w:p>
-      <w:pPr>
-        <w:numPr>
-          <w:ilvl w:val="0"/>
-          <w:numId w:val="1"/>
-        </w:numPr>
-        <w:contextualSpacing/>
-        <w:rPr>
-          <w:rFonts w:ascii="Times New Roman" w:eastAsia="Times New Roman" w:hAnsi="Times New Roman" w:cs="Times New Roman"/>
-          <w:sz w:val="24"/>
-          <w:szCs w:val="24"/>
-        </w:rPr>
-      </w:pPr>
-      <w:r>
-        <w:rPr>
-          <w:rFonts w:ascii="Times New Roman" w:eastAsia="Times New Roman" w:hAnsi="Times New Roman" w:cs="Times New Roman"/>
-          <w:sz w:val="24"/>
-          <w:szCs w:val="24"/>
-          <w:highlight w:val="white"/>
-        </w:rPr>
-        <w:t>13 = change status to assigned</w:t>
-      </w:r>
-    </w:p>
-    <w:p>
-      <w:pPr>
-        <w:numPr>
-          <w:ilvl w:val="0"/>
-          <w:numId w:val="1"/>
-        </w:numPr>
-        <w:contextualSpacing/>
-        <w:rPr>
-          <w:rFonts w:ascii="Times New Roman" w:eastAsia="Times New Roman" w:hAnsi="Times New Roman" w:cs="Times New Roman"/>
-          <w:sz w:val="24"/>
-          <w:szCs w:val="24"/>
-        </w:rPr>
-      </w:pPr>
-      <w:r>
-        <w:rPr>
-          <w:rFonts w:ascii="Times New Roman" w:eastAsia="Times New Roman" w:hAnsi="Times New Roman" w:cs="Times New Roman"/>
-          <w:sz w:val="24"/>
-          <w:szCs w:val="24"/>
-          <w:highlight w:val="white"/>
-        </w:rPr>
-        <w:t>14 = change status to done</w:t>
-      </w:r>
-    </w:p>
-    <w:p>
-      <w:pPr>
-        <w:numPr>
-          <w:ilvl w:val="0"/>
-          <w:numId w:val="1"/>
-        </w:numPr>
-        <w:contextualSpacing/>
-        <w:rPr>
-          <w:rFonts w:ascii="Times New Roman" w:eastAsia="Times New Roman" w:hAnsi="Times New Roman" w:cs="Times New Roman"/>
-          <w:sz w:val="24"/>
-          <w:szCs w:val="24"/>
-        </w:rPr>
-      </w:pPr>
-      <w:r>
-        <w:rPr>
-          <w:rFonts w:ascii="Times New Roman" w:eastAsia="Times New Roman" w:hAnsi="Times New Roman" w:cs="Times New Roman"/>
-          <w:sz w:val="24"/>
-          <w:szCs w:val="24"/>
-          <w:highlight w:val="white"/>
-        </w:rPr>
-        <w:t>15 = change status to requested</w:t>
-      </w:r>
-    </w:p>
-    <w:p>
-      <w:pPr>
-        <w:numPr>
-          <w:ilvl w:val="0"/>
-          <w:numId w:val="1"/>
-        </w:numPr>
-        <w:contextualSpacing/>
-        <w:rPr>
-          <w:rFonts w:ascii="Times New Roman" w:eastAsia="Times New Roman" w:hAnsi="Times New Roman" w:cs="Times New Roman"/>
-          <w:sz w:val="24"/>
-          <w:szCs w:val="24"/>
-        </w:rPr>
-      </w:pPr>
-      <w:r>
-        <w:rPr>
-          <w:rFonts w:ascii="Times New Roman" w:eastAsia="Times New Roman" w:hAnsi="Times New Roman" w:cs="Times New Roman"/>
-          <w:sz w:val="24"/>
-          <w:szCs w:val="24"/>
-          <w:highlight w:val="white"/>
-        </w:rPr>
-        <w:t>16 = accept bid</w:t>
-      </w:r>
-    </w:p>
-    <w:p>
-      <w:pPr>
-        <w:numPr>
-          <w:ilvl w:val="0"/>
-          <w:numId w:val="1"/>
-        </w:numPr>
-        <w:contextualSpacing/>
-        <w:rPr>
-          <w:rFonts w:ascii="Times New Roman" w:eastAsia="Times New Roman" w:hAnsi="Times New Roman" w:cs="Times New Roman"/>
-          <w:sz w:val="24"/>
-          <w:szCs w:val="24"/>
-        </w:rPr>
-      </w:pPr>
-      <w:r>
-        <w:rPr>
-          <w:rFonts w:ascii="Times New Roman" w:eastAsia="Times New Roman" w:hAnsi="Times New Roman" w:cs="Times New Roman"/>
-          <w:sz w:val="24"/>
-          <w:szCs w:val="24"/>
-          <w:highlight w:val="white"/>
-        </w:rPr>
-        <w:t>17 = decline bids</w:t>
-      </w:r>
-    </w:p>
-    <w:p>
-      <w:pPr>
-        <w:numPr>
-          <w:ilvl w:val="0"/>
-          <w:numId w:val="1"/>
-        </w:numPr>
-        <w:contextualSpacing/>
-        <w:rPr>
-          <w:rFonts w:ascii="Times New Roman" w:eastAsia="Times New Roman" w:hAnsi="Times New Roman" w:cs="Times New Roman"/>
-          <w:sz w:val="24"/>
-          <w:szCs w:val="24"/>
-        </w:rPr>
-      </w:pPr>
-      <w:r>
-        <w:rPr>
-          <w:rFonts w:ascii="Times New Roman" w:eastAsia="Times New Roman" w:hAnsi="Times New Roman" w:cs="Times New Roman"/>
-          <w:sz w:val="24"/>
-          <w:szCs w:val="24"/>
-          <w:highlight w:val="white"/>
-        </w:rPr>
-        <w:t>18 = clear other bids</w:t>
-      </w:r>
-    </w:p>
-    <w:p>
-      <w:pPr>
-        <w:numPr>
-          <w:ilvl w:val="0"/>
-          <w:numId w:val="1"/>
-        </w:numPr>
-        <w:contextualSpacing/>
-        <w:rPr>
-          <w:rFonts w:ascii="Times New Roman" w:eastAsia="Times New Roman" w:hAnsi="Times New Roman" w:cs="Times New Roman"/>
-          <w:sz w:val="24"/>
-          <w:szCs w:val="24"/>
-        </w:rPr>
-      </w:pPr>
-      <w:r>
-        <w:rPr>
-          <w:rFonts w:ascii="Times New Roman" w:eastAsia="Times New Roman" w:hAnsi="Times New Roman" w:cs="Times New Roman"/>
-          <w:sz w:val="24"/>
-          <w:szCs w:val="24"/>
-          <w:highlight w:val="white"/>
-        </w:rPr>
-        <w:t>19 = search</w:t>
-      </w:r>
-    </w:p>
-    <w:p>
-      <w:pPr>
-        <w:numPr>
-          <w:ilvl w:val="0"/>
-          <w:numId w:val="1"/>
-        </w:numPr>
-        <w:contextualSpacing/>
-        <w:rPr>
-          <w:rFonts w:ascii="Times New Roman" w:eastAsia="Times New Roman" w:hAnsi="Times New Roman" w:cs="Times New Roman"/>
-          <w:sz w:val="24"/>
-          <w:szCs w:val="24"/>
-        </w:rPr>
-      </w:pPr>
-      <w:r>
-        <w:rPr>
-          <w:rFonts w:ascii="Times New Roman" w:eastAsia="Times New Roman" w:hAnsi="Times New Roman" w:cs="Times New Roman"/>
-          <w:sz w:val="24"/>
-          <w:szCs w:val="24"/>
-          <w:highlight w:val="white"/>
-        </w:rPr>
-        <w:t>20 = view location</w:t>
-      </w:r>
-    </w:p>
-    <w:p>
-      <w:pPr>
-        <w:numPr>
-          <w:ilvl w:val="0"/>
-          <w:numId w:val="1"/>
-        </w:numPr>
-        <w:contextualSpacing/>
-        <w:rPr>
-          <w:rFonts w:ascii="Times New Roman" w:eastAsia="Times New Roman" w:hAnsi="Times New Roman" w:cs="Times New Roman"/>
-          <w:sz w:val="24"/>
-          <w:szCs w:val="24"/>
-        </w:rPr>
-      </w:pPr>
-      <w:r>
-        <w:rPr>
-          <w:rFonts w:ascii="Times New Roman" w:eastAsia="Times New Roman" w:hAnsi="Times New Roman" w:cs="Times New Roman"/>
-          <w:sz w:val="24"/>
-          <w:szCs w:val="24"/>
-          <w:highlight w:val="white"/>
-        </w:rPr>
-        <w:t>21 = add location</w:t>
-      </w:r>
-    </w:p>
-    <w:p>
-      <w:pPr>
-        <w:numPr>
-          <w:ilvl w:val="0"/>
-          <w:numId w:val="1"/>
-        </w:numPr>
-        <w:contextualSpacing/>
-        <w:rPr>
-          <w:rFonts w:ascii="Times New Roman" w:eastAsia="Times New Roman" w:hAnsi="Times New Roman" w:cs="Times New Roman"/>
-          <w:sz w:val="24"/>
-          <w:szCs w:val="24"/>
-        </w:rPr>
-      </w:pPr>
-      <w:r>
-        <w:rPr>
-          <w:rFonts w:ascii="Times New Roman" w:eastAsia="Times New Roman" w:hAnsi="Times New Roman" w:cs="Times New Roman"/>
-          <w:sz w:val="24"/>
-          <w:szCs w:val="24"/>
-          <w:highlight w:val="white"/>
-        </w:rPr>
-        <w:t>22 = edit location</w:t>
-      </w:r>
-    </w:p>
-    <w:p>
-      <w:pPr>
-        <w:numPr>
-          <w:ilvl w:val="0"/>
-          <w:numId w:val="1"/>
-        </w:numPr>
-        <w:contextualSpacing/>
-        <w:rPr>
-          <w:rFonts w:ascii="Times New Roman" w:eastAsia="Times New Roman" w:hAnsi="Times New Roman" w:cs="Times New Roman"/>
-          <w:sz w:val="24"/>
-          <w:szCs w:val="24"/>
-        </w:rPr>
-      </w:pPr>
-      <w:r>
-        <w:rPr>
-          <w:rFonts w:ascii="Times New Roman" w:eastAsia="Times New Roman" w:hAnsi="Times New Roman" w:cs="Times New Roman"/>
-          <w:sz w:val="24"/>
-          <w:szCs w:val="24"/>
-          <w:highlight w:val="white"/>
-        </w:rPr>
-        <w:t>23 = notify</w:t>
-      </w:r>
-    </w:p>
-    <w:p>
-      <w:pPr>
-        <w:numPr>
-          <w:ilvl w:val="0"/>
-          <w:numId w:val="1"/>
-        </w:numPr>
-        <w:contextualSpacing/>
-        <w:rPr>
-          <w:rFonts w:ascii="Times New Roman" w:eastAsia="Times New Roman" w:hAnsi="Times New Roman" w:cs="Times New Roman"/>
-          <w:sz w:val="24"/>
-          <w:szCs w:val="24"/>
-        </w:rPr>
-      </w:pPr>
-      <w:r>
-        <w:rPr>
-          <w:rFonts w:ascii="Times New Roman" w:eastAsia="Times New Roman" w:hAnsi="Times New Roman" w:cs="Times New Roman"/>
-          <w:sz w:val="24"/>
-          <w:szCs w:val="24"/>
-          <w:highlight w:val="white"/>
-        </w:rPr>
-        <w:t>24 = retrieval</w:t>
-      </w:r>
-    </w:p>
-    <w:p>
-      <w:pPr>
-        <w:numPr>
-          <w:ilvl w:val="0"/>
-          <w:numId w:val="1"/>
-        </w:numPr>
-        <w:contextualSpacing/>
-        <w:rPr>
-          <w:rFonts w:ascii="Times New Roman" w:eastAsia="Times New Roman" w:hAnsi="Times New Roman" w:cs="Times New Roman"/>
-          <w:sz w:val="24"/>
-          <w:szCs w:val="24"/>
-        </w:rPr>
-      </w:pPr>
-      <w:r>
-        <w:rPr>
-          <w:rFonts w:ascii="Times New Roman" w:eastAsia="Times New Roman" w:hAnsi="Times New Roman" w:cs="Times New Roman"/>
-          <w:sz w:val="24"/>
-          <w:szCs w:val="24"/>
-          <w:highlight w:val="white"/>
-        </w:rPr>
-        <w:t>25 = connectivity</w:t>
-      </w:r>
-    </w:p>
-    <w:p>
-      <w:pPr>
-        <w:numPr>
-          <w:ilvl w:val="0"/>
-          <w:numId w:val="1"/>
-        </w:numPr>
-        <w:contextualSpacing/>
-        <w:rPr>
-          <w:rFonts w:ascii="Times New Roman" w:eastAsia="Times New Roman" w:hAnsi="Times New Roman" w:cs="Times New Roman"/>
-          <w:sz w:val="24"/>
-          <w:szCs w:val="24"/>
-        </w:rPr>
-      </w:pPr>
-      <w:r>
-        <w:rPr>
-          <w:rFonts w:ascii="Times New Roman" w:eastAsia="Times New Roman" w:hAnsi="Times New Roman" w:cs="Times New Roman"/>
-          <w:sz w:val="24"/>
-          <w:szCs w:val="24"/>
-          <w:highlight w:val="white"/>
-        </w:rPr>
-        <w:t>26 = add photo</w:t>
-      </w:r>
-    </w:p>
-    <w:p>
-      <w:pPr>
-        <w:numPr>
-          <w:ilvl w:val="0"/>
-          <w:numId w:val="1"/>
-        </w:numPr>
-        <w:contextualSpacing/>
-        <w:rPr>
-          <w:rFonts w:ascii="Times New Roman" w:eastAsia="Times New Roman" w:hAnsi="Times New Roman" w:cs="Times New Roman"/>
-          <w:sz w:val="24"/>
-          <w:szCs w:val="24"/>
-        </w:rPr>
-      </w:pPr>
-      <w:r>
-        <w:rPr>
-          <w:rFonts w:ascii="Times New Roman" w:eastAsia="Times New Roman" w:hAnsi="Times New Roman" w:cs="Times New Roman"/>
-          <w:sz w:val="24"/>
-          <w:szCs w:val="24"/>
-          <w:highlight w:val="white"/>
-        </w:rPr>
-        <w:t>27 = delete photo</w:t>
-      </w:r>
-    </w:p>
-    <w:p>
-      <w:pPr>
-        <w:rPr>
-          <w:rFonts w:ascii="Times New Roman" w:eastAsia="Times New Roman" w:hAnsi="Times New Roman" w:cs="Times New Roman"/>
-          <w:sz w:val="24"/>
-          <w:szCs w:val="24"/>
-          <w:highlight w:val="white"/>
-        </w:rPr>
-      </w:pPr>
-    </w:p>
-    <w:p>
-      <w:pPr>
-        <w:rPr>
-          <w:rFonts w:ascii="Times New Roman" w:eastAsia="Times New Roman" w:hAnsi="Times New Roman" w:cs="Times New Roman"/>
-          <w:sz w:val="24"/>
-          <w:szCs w:val="24"/>
-          <w:highlight w:val="white"/>
-        </w:rPr>
-      </w:pPr>
-    </w:p>
-    <w:p>
-      <w:pPr>
-        <w:numPr>
-          <w:ilvl w:val="0"/>
-          <w:numId w:val="1"/>
-        </w:numPr>
-        <w:contextualSpacing/>
-        <w:rPr>
-          <w:rFonts w:ascii="Times New Roman" w:eastAsia="Times New Roman" w:hAnsi="Times New Roman" w:cs="Times New Roman"/>
-          <w:sz w:val="28"/>
-          <w:szCs w:val="28"/>
-          <w:highlight w:val="white"/>
-        </w:rPr>
-      </w:pPr>
-      <w:r>
-        <w:rPr>
-          <w:rFonts w:ascii="Times New Roman" w:eastAsia="Times New Roman" w:hAnsi="Times New Roman" w:cs="Times New Roman"/>
-          <w:sz w:val="28"/>
-          <w:szCs w:val="28"/>
-          <w:highlight w:val="white"/>
-        </w:rPr>
-        <w:t xml:space="preserve">WOW factor: This app is a </w:t>
-      </w:r>
-      <w:proofErr w:type="gramStart"/>
-      <w:r>
-        <w:rPr>
-          <w:rFonts w:ascii="Times New Roman" w:eastAsia="Times New Roman" w:hAnsi="Times New Roman" w:cs="Times New Roman"/>
-          <w:sz w:val="28"/>
-          <w:szCs w:val="28"/>
-          <w:highlight w:val="white"/>
-        </w:rPr>
-        <w:t>house sitting</w:t>
-      </w:r>
-      <w:proofErr w:type="gramEnd"/>
-      <w:r>
-        <w:rPr>
-          <w:rFonts w:ascii="Times New Roman" w:eastAsia="Times New Roman" w:hAnsi="Times New Roman" w:cs="Times New Roman"/>
-          <w:sz w:val="28"/>
-          <w:szCs w:val="28"/>
-          <w:highlight w:val="white"/>
-        </w:rPr>
-        <w:t xml:space="preserve"> app that sets the user requester as the user that needs their house to be </w:t>
-      </w:r>
-      <w:proofErr w:type="spellStart"/>
-      <w:r>
-        <w:rPr>
-          <w:rFonts w:ascii="Times New Roman" w:eastAsia="Times New Roman" w:hAnsi="Times New Roman" w:cs="Times New Roman"/>
-          <w:sz w:val="28"/>
-          <w:szCs w:val="28"/>
-          <w:highlight w:val="white"/>
-        </w:rPr>
-        <w:t>sitted</w:t>
-      </w:r>
-      <w:proofErr w:type="spellEnd"/>
-      <w:r>
-        <w:rPr>
-          <w:rFonts w:ascii="Times New Roman" w:eastAsia="Times New Roman" w:hAnsi="Times New Roman" w:cs="Times New Roman"/>
-          <w:sz w:val="28"/>
-          <w:szCs w:val="28"/>
-          <w:highlight w:val="white"/>
-        </w:rPr>
-        <w:t xml:space="preserve"> while they are away and the user provider to be the one that provides the house sitting.</w:t>
-      </w:r>
+      <w:bookmarkStart w:id="0" w:name="_GoBack"/>
+      <w:bookmarkEnd w:id="0"/>
     </w:p>
     <w:sectPr>
       <w:pgSz w:w="11909" w:h="16834"/>

</xml_diff>

<commit_message>
user cases and stories updated, missing 7 user stories
</commit_message>
<xml_diff>
--- a/doc/CMPUT301USECASE.docx
+++ b/doc/CMPUT301USECASE.docx
@@ -1,6 +1,6 @@
 
 <file path=word/document.xml><?xml version="1.0" encoding="utf-8"?>
-<w:document xmlns:wpc="http://schemas.microsoft.com/office/word/2010/wordprocessingCanvas" xmlns:cx="http://schemas.microsoft.com/office/drawing/2014/chartex" xmlns:cx1="http://schemas.microsoft.com/office/drawing/2015/9/8/chartex" xmlns:cx2="http://schemas.microsoft.com/office/drawing/2015/10/21/chartex" xmlns:cx3="http://schemas.microsoft.com/office/drawing/2016/5/9/chartex" xmlns:cx4="http://schemas.microsoft.com/office/drawing/2016/5/10/chartex" xmlns:cx5="http://schemas.microsoft.com/office/drawing/2016/5/11/chartex" xmlns:cx6="http://schemas.microsoft.com/office/drawing/2016/5/12/chartex" xmlns:cx7="http://schemas.microsoft.com/office/drawing/2016/5/13/chartex" xmlns:cx8="http://schemas.microsoft.com/office/drawing/2016/5/14/chartex" xmlns:mc="http://schemas.openxmlformats.org/markup-compatibility/2006" xmlns:aink="http://schemas.microsoft.com/office/drawing/2016/ink" xmlns:am3d="http://schemas.microsoft.com/office/drawing/2017/model3d" xmlns:o="urn:schemas-microsoft-com:office:office" xmlns:r="http://schemas.openxmlformats.org/officeDocument/2006/relationships" xmlns:m="http://schemas.openxmlformats.org/officeDocument/2006/math" xmlns:v="urn:schemas-microsoft-com:vml" xmlns:wp14="http://schemas.microsoft.com/office/word/2010/wordprocessingDrawing" xmlns:wp="http://schemas.openxmlformats.org/drawingml/2006/wordprocessingDrawing" xmlns:w10="urn:schemas-microsoft-com:office:word" xmlns:w="http://schemas.openxmlformats.org/wordprocessingml/2006/main" xmlns:w14="http://schemas.microsoft.com/office/word/2010/wordml" xmlns:w15="http://schemas.microsoft.com/office/word/2012/wordml" xmlns:w16cid="http://schemas.microsoft.com/office/word/2016/wordml/cid" xmlns:w16se="http://schemas.microsoft.com/office/word/2015/wordml/symex" xmlns:wpg="http://schemas.microsoft.com/office/word/2010/wordprocessingGroup" xmlns:wpi="http://schemas.microsoft.com/office/word/2010/wordprocessingInk" xmlns:wne="http://schemas.microsoft.com/office/word/2006/wordml" xmlns:wps="http://schemas.microsoft.com/office/word/2010/wordprocessingShape" mc:Ignorable="w14 w15 w16se w16cid wp14">
+<w:document xmlns:wpc="http://schemas.microsoft.com/office/word/2010/wordprocessingCanvas" xmlns:mo="http://schemas.microsoft.com/office/mac/office/2008/main" xmlns:mc="http://schemas.openxmlformats.org/markup-compatibility/2006" xmlns:mv="urn:schemas-microsoft-com:mac:vml" xmlns:o="urn:schemas-microsoft-com:office:office" xmlns:r="http://schemas.openxmlformats.org/officeDocument/2006/relationships" xmlns:m="http://schemas.openxmlformats.org/officeDocument/2006/math" xmlns:v="urn:schemas-microsoft-com:vml" xmlns:wp14="http://schemas.microsoft.com/office/word/2010/wordprocessingDrawing" xmlns:wp="http://schemas.openxmlformats.org/drawingml/2006/wordprocessingDrawing" xmlns:w10="urn:schemas-microsoft-com:office:word" xmlns:w="http://schemas.openxmlformats.org/wordprocessingml/2006/main" xmlns:w14="http://schemas.microsoft.com/office/word/2010/wordml" xmlns:w15="http://schemas.microsoft.com/office/word/2012/wordml" xmlns:wpg="http://schemas.microsoft.com/office/word/2010/wordprocessingGroup" xmlns:wpi="http://schemas.microsoft.com/office/word/2010/wordprocessingInk" xmlns:wne="http://schemas.microsoft.com/office/word/2006/wordml" xmlns:wps="http://schemas.microsoft.com/office/word/2010/wordprocessingShape" mc:Ignorable="w14 w15 wp14">
   <w:body>
     <w:p>
       <w:pPr>
@@ -939,12 +939,10 @@
             <w:r>
               <w:t xml:space="preserve">Successfully create </w:t>
             </w:r>
-            <w:proofErr w:type="spellStart"/>
             <w:proofErr w:type="gramStart"/>
             <w:r>
               <w:t>a</w:t>
             </w:r>
-            <w:proofErr w:type="spellEnd"/>
             <w:proofErr w:type="gramEnd"/>
             <w:r>
               <w:t xml:space="preserve"> account for user</w:t>
@@ -3829,15 +3827,7 @@
               <w:spacing w:line="240" w:lineRule="auto"/>
             </w:pPr>
             <w:r>
-              <w:t xml:space="preserve">Homepage successfully </w:t>
-            </w:r>
-            <w:proofErr w:type="gramStart"/>
-            <w:r>
-              <w:t>loaded</w:t>
-            </w:r>
-            <w:proofErr w:type="gramEnd"/>
-            <w:r>
-              <w:t xml:space="preserve"> or User profile successfully loaded</w:t>
+              <w:t>Homepage successfully loaded or User profile successfully loaded</w:t>
             </w:r>
           </w:p>
         </w:tc>
@@ -4428,15 +4418,7 @@
               <w:spacing w:line="240" w:lineRule="auto"/>
             </w:pPr>
             <w:r>
-              <w:t xml:space="preserve">Homepage successfully </w:t>
-            </w:r>
-            <w:proofErr w:type="gramStart"/>
-            <w:r>
-              <w:t>loaded</w:t>
-            </w:r>
-            <w:proofErr w:type="gramEnd"/>
-            <w:r>
-              <w:t xml:space="preserve"> or User profile successfully loaded</w:t>
+              <w:t>Homepage successfully loaded or User profile successfully loaded</w:t>
             </w:r>
           </w:p>
         </w:tc>
@@ -6275,7 +6257,10 @@
     <w:p/>
     <w:p/>
     <w:p/>
-    <w:p/>
+    <w:p>
+      <w:bookmarkStart w:id="0" w:name="_GoBack"/>
+      <w:bookmarkEnd w:id="0"/>
+    </w:p>
     <w:p/>
     <w:p>
       <w:pPr>
@@ -7683,7 +7668,7 @@
       </w:tr>
       <w:tr>
         <w:trPr>
-          <w:trHeight w:val="240"/>
+          <w:trHeight w:val="315"/>
         </w:trPr>
         <w:tc>
           <w:tcPr>
@@ -7722,6 +7707,9 @@
               <w:widowControl w:val="0"/>
               <w:spacing w:line="240" w:lineRule="auto"/>
             </w:pPr>
+            <w:r>
+              <w:t xml:space="preserve">US 02.01.01 </w:t>
+            </w:r>
           </w:p>
         </w:tc>
       </w:tr>
@@ -8461,6 +8449,9 @@
               <w:widowControl w:val="0"/>
               <w:spacing w:line="240" w:lineRule="auto"/>
             </w:pPr>
+            <w:r>
+              <w:t>US 05.01.01</w:t>
+            </w:r>
           </w:p>
         </w:tc>
       </w:tr>
@@ -9143,6 +9134,9 @@
               <w:widowControl w:val="0"/>
               <w:spacing w:line="240" w:lineRule="auto"/>
             </w:pPr>
+            <w:r>
+              <w:t>US 05.06.01</w:t>
+            </w:r>
           </w:p>
         </w:tc>
       </w:tr>
@@ -9852,6 +9846,9 @@
               <w:widowControl w:val="0"/>
               <w:spacing w:line="240" w:lineRule="auto"/>
             </w:pPr>
+            <w:r>
+              <w:t>US 07.01.01</w:t>
+            </w:r>
           </w:p>
         </w:tc>
       </w:tr>
@@ -10505,6 +10502,9 @@
               <w:widowControl w:val="0"/>
               <w:spacing w:line="240" w:lineRule="auto"/>
             </w:pPr>
+            <w:r>
+              <w:t>US 07.02.01</w:t>
+            </w:r>
           </w:p>
         </w:tc>
       </w:tr>
@@ -11192,6 +11192,9 @@
               <w:widowControl w:val="0"/>
               <w:spacing w:line="240" w:lineRule="auto"/>
             </w:pPr>
+            <w:r>
+              <w:t>US 05.06.01</w:t>
+            </w:r>
           </w:p>
         </w:tc>
       </w:tr>
@@ -11783,7 +11786,7 @@
       </w:tr>
       <w:tr>
         <w:trPr>
-          <w:trHeight w:val="120"/>
+          <w:trHeight w:val="326"/>
         </w:trPr>
         <w:tc>
           <w:tcPr>
@@ -11822,6 +11825,9 @@
               <w:widowControl w:val="0"/>
               <w:spacing w:line="240" w:lineRule="auto"/>
             </w:pPr>
+            <w:r>
+              <w:t>US 05.07.01</w:t>
+            </w:r>
           </w:p>
         </w:tc>
       </w:tr>
@@ -11942,7 +11948,6 @@
               <w:spacing w:line="240" w:lineRule="auto"/>
             </w:pPr>
             <w:r>
-              <w:lastRenderedPageBreak/>
               <w:t>Name</w:t>
             </w:r>
           </w:p>
@@ -12513,6 +12518,9 @@
               <w:widowControl w:val="0"/>
               <w:spacing w:line="240" w:lineRule="auto"/>
             </w:pPr>
+            <w:r>
+              <w:t>US 05.06.01</w:t>
+            </w:r>
           </w:p>
         </w:tc>
       </w:tr>
@@ -12630,7 +12638,6 @@
               <w:spacing w:line="240" w:lineRule="auto"/>
             </w:pPr>
             <w:r>
-              <w:lastRenderedPageBreak/>
               <w:t>Name</w:t>
             </w:r>
           </w:p>
@@ -13276,6 +13283,9 @@
               <w:widowControl w:val="0"/>
               <w:spacing w:line="240" w:lineRule="auto"/>
             </w:pPr>
+            <w:r>
+              <w:t>US 04.01.01</w:t>
+            </w:r>
           </w:p>
         </w:tc>
       </w:tr>
@@ -13376,7 +13386,6 @@
               <w:spacing w:line="240" w:lineRule="auto"/>
             </w:pPr>
             <w:r>
-              <w:lastRenderedPageBreak/>
               <w:t>Name</w:t>
             </w:r>
           </w:p>
@@ -13905,6 +13914,9 @@
               <w:widowControl w:val="0"/>
               <w:spacing w:line="240" w:lineRule="auto"/>
             </w:pPr>
+            <w:r>
+              <w:t>US 10.02.01</w:t>
+            </w:r>
           </w:p>
         </w:tc>
       </w:tr>
@@ -14027,7 +14039,6 @@
               <w:spacing w:line="240" w:lineRule="auto"/>
             </w:pPr>
             <w:r>
-              <w:lastRenderedPageBreak/>
               <w:t>Name</w:t>
             </w:r>
           </w:p>
@@ -14583,6 +14594,9 @@
               <w:widowControl w:val="0"/>
               <w:spacing w:line="240" w:lineRule="auto"/>
             </w:pPr>
+            <w:r>
+              <w:t>US 10.01.01</w:t>
+            </w:r>
           </w:p>
         </w:tc>
       </w:tr>
@@ -14718,7 +14732,6 @@
               <w:spacing w:line="240" w:lineRule="auto"/>
             </w:pPr>
             <w:r>
-              <w:lastRenderedPageBreak/>
               <w:t>Name</w:t>
             </w:r>
           </w:p>
@@ -15240,6 +15253,9 @@
         </w:tc>
       </w:tr>
       <w:tr>
+        <w:trPr>
+          <w:trHeight w:val="321"/>
+        </w:trPr>
         <w:tc>
           <w:tcPr>
             <w:tcW w:w="2490" w:type="dxa"/>
@@ -15277,6 +15293,9 @@
               <w:widowControl w:val="0"/>
               <w:spacing w:line="240" w:lineRule="auto"/>
             </w:pPr>
+            <w:r>
+              <w:t>US 10.01.01</w:t>
+            </w:r>
           </w:p>
         </w:tc>
       </w:tr>
@@ -15408,7 +15427,6 @@
               <w:spacing w:line="240" w:lineRule="auto"/>
             </w:pPr>
             <w:r>
-              <w:lastRenderedPageBreak/>
               <w:t>Name</w:t>
             </w:r>
           </w:p>
@@ -16018,6 +16036,9 @@
               <w:widowControl w:val="0"/>
               <w:spacing w:line="240" w:lineRule="auto"/>
             </w:pPr>
+            <w:r>
+              <w:t>US 05.03.01</w:t>
+            </w:r>
           </w:p>
         </w:tc>
       </w:tr>
@@ -16149,7 +16170,6 @@
               <w:spacing w:line="240" w:lineRule="auto"/>
             </w:pPr>
             <w:r>
-              <w:lastRenderedPageBreak/>
               <w:t>Name</w:t>
             </w:r>
           </w:p>
@@ -16675,6 +16695,9 @@
               <w:widowControl w:val="0"/>
               <w:spacing w:line="240" w:lineRule="auto"/>
             </w:pPr>
+            <w:r>
+              <w:t>US 03.03.01</w:t>
+            </w:r>
           </w:p>
         </w:tc>
       </w:tr>
@@ -16791,7 +16814,6 @@
               <w:spacing w:line="240" w:lineRule="auto"/>
             </w:pPr>
             <w:r>
-              <w:lastRenderedPageBreak/>
               <w:t>Name</w:t>
             </w:r>
           </w:p>
@@ -17411,6 +17433,9 @@
               <w:widowControl w:val="0"/>
               <w:spacing w:line="240" w:lineRule="auto"/>
             </w:pPr>
+            <w:r>
+              <w:t>US 08.01.01</w:t>
+            </w:r>
           </w:p>
         </w:tc>
       </w:tr>
@@ -17532,7 +17557,6 @@
               <w:spacing w:line="240" w:lineRule="auto"/>
             </w:pPr>
             <w:r>
-              <w:lastRenderedPageBreak/>
               <w:t>Name</w:t>
             </w:r>
           </w:p>
@@ -18112,6 +18136,9 @@
               <w:widowControl w:val="0"/>
               <w:spacing w:line="240" w:lineRule="auto"/>
             </w:pPr>
+            <w:r>
+              <w:t>US 09.01.01</w:t>
+            </w:r>
           </w:p>
         </w:tc>
       </w:tr>
@@ -18239,7 +18266,6 @@
               <w:spacing w:line="240" w:lineRule="auto"/>
             </w:pPr>
             <w:r>
-              <w:lastRenderedPageBreak/>
               <w:t>Name</w:t>
             </w:r>
           </w:p>
@@ -18853,6 +18879,9 @@
               <w:widowControl w:val="0"/>
               <w:spacing w:line="240" w:lineRule="auto"/>
             </w:pPr>
+            <w:r>
+              <w:t>US 09.02.01 US 09.03.01</w:t>
+            </w:r>
           </w:p>
         </w:tc>
       </w:tr>
@@ -18864,8 +18893,6 @@
           <w:szCs w:val="48"/>
         </w:rPr>
       </w:pPr>
-      <w:bookmarkStart w:id="0" w:name="_GoBack"/>
-      <w:bookmarkEnd w:id="0"/>
     </w:p>
     <w:sectPr>
       <w:pgSz w:w="11909" w:h="16834"/>
@@ -18878,8 +18905,8 @@
 </file>
 
 <file path=word/numbering.xml><?xml version="1.0" encoding="utf-8"?>
-<w:numbering xmlns:wpc="http://schemas.microsoft.com/office/word/2010/wordprocessingCanvas" xmlns:cx="http://schemas.microsoft.com/office/drawing/2014/chartex" xmlns:cx1="http://schemas.microsoft.com/office/drawing/2015/9/8/chartex" xmlns:cx2="http://schemas.microsoft.com/office/drawing/2015/10/21/chartex" xmlns:cx3="http://schemas.microsoft.com/office/drawing/2016/5/9/chartex" xmlns:cx4="http://schemas.microsoft.com/office/drawing/2016/5/10/chartex" xmlns:cx5="http://schemas.microsoft.com/office/drawing/2016/5/11/chartex" xmlns:cx6="http://schemas.microsoft.com/office/drawing/2016/5/12/chartex" xmlns:cx7="http://schemas.microsoft.com/office/drawing/2016/5/13/chartex" xmlns:cx8="http://schemas.microsoft.com/office/drawing/2016/5/14/chartex" xmlns:mc="http://schemas.openxmlformats.org/markup-compatibility/2006" xmlns:aink="http://schemas.microsoft.com/office/drawing/2016/ink" xmlns:am3d="http://schemas.microsoft.com/office/drawing/2017/model3d" xmlns:o="urn:schemas-microsoft-com:office:office" xmlns:r="http://schemas.openxmlformats.org/officeDocument/2006/relationships" xmlns:m="http://schemas.openxmlformats.org/officeDocument/2006/math" xmlns:v="urn:schemas-microsoft-com:vml" xmlns:wp14="http://schemas.microsoft.com/office/word/2010/wordprocessingDrawing" xmlns:wp="http://schemas.openxmlformats.org/drawingml/2006/wordprocessingDrawing" xmlns:w10="urn:schemas-microsoft-com:office:word" xmlns:w="http://schemas.openxmlformats.org/wordprocessingml/2006/main" xmlns:w14="http://schemas.microsoft.com/office/word/2010/wordml" xmlns:w15="http://schemas.microsoft.com/office/word/2012/wordml" xmlns:w16cid="http://schemas.microsoft.com/office/word/2016/wordml/cid" xmlns:w16se="http://schemas.microsoft.com/office/word/2015/wordml/symex" xmlns:wpg="http://schemas.microsoft.com/office/word/2010/wordprocessingGroup" xmlns:wpi="http://schemas.microsoft.com/office/word/2010/wordprocessingInk" xmlns:wne="http://schemas.microsoft.com/office/word/2006/wordml" xmlns:wps="http://schemas.microsoft.com/office/word/2010/wordprocessingShape" mc:Ignorable="w14 w15 w16se w16cid wp14">
-  <w:abstractNum w:abstractNumId="0" w15:restartNumberingAfterBreak="0">
+<w:numbering xmlns:wpc="http://schemas.microsoft.com/office/word/2010/wordprocessingCanvas" xmlns:mo="http://schemas.microsoft.com/office/mac/office/2008/main" xmlns:mc="http://schemas.openxmlformats.org/markup-compatibility/2006" xmlns:mv="urn:schemas-microsoft-com:mac:vml" xmlns:o="urn:schemas-microsoft-com:office:office" xmlns:r="http://schemas.openxmlformats.org/officeDocument/2006/relationships" xmlns:m="http://schemas.openxmlformats.org/officeDocument/2006/math" xmlns:v="urn:schemas-microsoft-com:vml" xmlns:wp14="http://schemas.microsoft.com/office/word/2010/wordprocessingDrawing" xmlns:wp="http://schemas.openxmlformats.org/drawingml/2006/wordprocessingDrawing" xmlns:w10="urn:schemas-microsoft-com:office:word" xmlns:w="http://schemas.openxmlformats.org/wordprocessingml/2006/main" xmlns:w14="http://schemas.microsoft.com/office/word/2010/wordml" xmlns:w15="http://schemas.microsoft.com/office/word/2012/wordml" xmlns:wpg="http://schemas.microsoft.com/office/word/2010/wordprocessingGroup" xmlns:wpi="http://schemas.microsoft.com/office/word/2010/wordprocessingInk" xmlns:wne="http://schemas.microsoft.com/office/word/2006/wordml" xmlns:wps="http://schemas.microsoft.com/office/word/2010/wordprocessingShape" mc:Ignorable="w14 w15 wp14">
+  <w:abstractNum w:abstractNumId="0">
     <w:nsid w:val="43747FA4"/>
     <w:multiLevelType w:val="multilevel"/>
     <w:tmpl w:val="38AEE4DC"/>
@@ -18999,7 +19026,7 @@
 </file>
 
 <file path=word/styles.xml><?xml version="1.0" encoding="utf-8"?>
-<w:styles xmlns:mc="http://schemas.openxmlformats.org/markup-compatibility/2006" xmlns:r="http://schemas.openxmlformats.org/officeDocument/2006/relationships" xmlns:w="http://schemas.openxmlformats.org/wordprocessingml/2006/main" xmlns:w14="http://schemas.microsoft.com/office/word/2010/wordml" xmlns:w15="http://schemas.microsoft.com/office/word/2012/wordml" xmlns:w16cid="http://schemas.microsoft.com/office/word/2016/wordml/cid" xmlns:w16se="http://schemas.microsoft.com/office/word/2015/wordml/symex" mc:Ignorable="w14 w15 w16se w16cid">
+<w:styles xmlns:mc="http://schemas.openxmlformats.org/markup-compatibility/2006" xmlns:r="http://schemas.openxmlformats.org/officeDocument/2006/relationships" xmlns:w="http://schemas.openxmlformats.org/wordprocessingml/2006/main" xmlns:w14="http://schemas.microsoft.com/office/word/2010/wordml" xmlns:w15="http://schemas.microsoft.com/office/word/2012/wordml" mc:Ignorable="w14 w15">
   <w:docDefaults>
     <w:rPrDefault>
       <w:rPr>
@@ -19023,7 +19050,7 @@
       </w:pPr>
     </w:pPrDefault>
   </w:docDefaults>
-  <w:latentStyles w:defLockedState="0" w:defUIPriority="99" w:defSemiHidden="0" w:defUnhideWhenUsed="0" w:defQFormat="0" w:count="375">
+  <w:latentStyles w:defLockedState="0" w:defUIPriority="99" w:defSemiHidden="0" w:defUnhideWhenUsed="0" w:defQFormat="0" w:count="382">
     <w:lsdException w:name="Normal" w:uiPriority="0" w:qFormat="1"/>
     <w:lsdException w:name="heading 1" w:uiPriority="9" w:qFormat="1"/>
     <w:lsdException w:name="heading 2" w:semiHidden="1" w:uiPriority="9" w:unhideWhenUsed="1" w:qFormat="1"/>
@@ -19553,6 +19580,7 @@
     <w:tblPr>
       <w:tblStyleRowBandSize w:val="1"/>
       <w:tblStyleColBandSize w:val="1"/>
+      <w:tblInd w:w="0" w:type="dxa"/>
       <w:tblCellMar>
         <w:top w:w="100" w:type="dxa"/>
         <w:left w:w="100" w:type="dxa"/>
@@ -19566,6 +19594,7 @@
     <w:tblPr>
       <w:tblStyleRowBandSize w:val="1"/>
       <w:tblStyleColBandSize w:val="1"/>
+      <w:tblInd w:w="0" w:type="dxa"/>
       <w:tblCellMar>
         <w:top w:w="100" w:type="dxa"/>
         <w:left w:w="100" w:type="dxa"/>
@@ -19579,6 +19608,7 @@
     <w:tblPr>
       <w:tblStyleRowBandSize w:val="1"/>
       <w:tblStyleColBandSize w:val="1"/>
+      <w:tblInd w:w="0" w:type="dxa"/>
       <w:tblCellMar>
         <w:top w:w="100" w:type="dxa"/>
         <w:left w:w="100" w:type="dxa"/>
@@ -19592,6 +19622,7 @@
     <w:tblPr>
       <w:tblStyleRowBandSize w:val="1"/>
       <w:tblStyleColBandSize w:val="1"/>
+      <w:tblInd w:w="0" w:type="dxa"/>
       <w:tblCellMar>
         <w:top w:w="100" w:type="dxa"/>
         <w:left w:w="100" w:type="dxa"/>
@@ -19605,6 +19636,7 @@
     <w:tblPr>
       <w:tblStyleRowBandSize w:val="1"/>
       <w:tblStyleColBandSize w:val="1"/>
+      <w:tblInd w:w="0" w:type="dxa"/>
       <w:tblCellMar>
         <w:top w:w="100" w:type="dxa"/>
         <w:left w:w="100" w:type="dxa"/>
@@ -19618,6 +19650,7 @@
     <w:tblPr>
       <w:tblStyleRowBandSize w:val="1"/>
       <w:tblStyleColBandSize w:val="1"/>
+      <w:tblInd w:w="0" w:type="dxa"/>
       <w:tblCellMar>
         <w:top w:w="100" w:type="dxa"/>
         <w:left w:w="100" w:type="dxa"/>
@@ -19631,6 +19664,7 @@
     <w:tblPr>
       <w:tblStyleRowBandSize w:val="1"/>
       <w:tblStyleColBandSize w:val="1"/>
+      <w:tblInd w:w="0" w:type="dxa"/>
       <w:tblCellMar>
         <w:top w:w="100" w:type="dxa"/>
         <w:left w:w="100" w:type="dxa"/>
@@ -19644,6 +19678,7 @@
     <w:tblPr>
       <w:tblStyleRowBandSize w:val="1"/>
       <w:tblStyleColBandSize w:val="1"/>
+      <w:tblInd w:w="0" w:type="dxa"/>
       <w:tblCellMar>
         <w:top w:w="100" w:type="dxa"/>
         <w:left w:w="100" w:type="dxa"/>
@@ -19657,6 +19692,7 @@
     <w:tblPr>
       <w:tblStyleRowBandSize w:val="1"/>
       <w:tblStyleColBandSize w:val="1"/>
+      <w:tblInd w:w="0" w:type="dxa"/>
       <w:tblCellMar>
         <w:top w:w="100" w:type="dxa"/>
         <w:left w:w="100" w:type="dxa"/>
@@ -19670,6 +19706,7 @@
     <w:tblPr>
       <w:tblStyleRowBandSize w:val="1"/>
       <w:tblStyleColBandSize w:val="1"/>
+      <w:tblInd w:w="0" w:type="dxa"/>
       <w:tblCellMar>
         <w:top w:w="100" w:type="dxa"/>
         <w:left w:w="100" w:type="dxa"/>
@@ -19683,6 +19720,7 @@
     <w:tblPr>
       <w:tblStyleRowBandSize w:val="1"/>
       <w:tblStyleColBandSize w:val="1"/>
+      <w:tblInd w:w="0" w:type="dxa"/>
       <w:tblCellMar>
         <w:top w:w="100" w:type="dxa"/>
         <w:left w:w="100" w:type="dxa"/>
@@ -19696,6 +19734,7 @@
     <w:tblPr>
       <w:tblStyleRowBandSize w:val="1"/>
       <w:tblStyleColBandSize w:val="1"/>
+      <w:tblInd w:w="0" w:type="dxa"/>
       <w:tblCellMar>
         <w:top w:w="100" w:type="dxa"/>
         <w:left w:w="100" w:type="dxa"/>
@@ -19709,6 +19748,7 @@
     <w:tblPr>
       <w:tblStyleRowBandSize w:val="1"/>
       <w:tblStyleColBandSize w:val="1"/>
+      <w:tblInd w:w="0" w:type="dxa"/>
       <w:tblCellMar>
         <w:top w:w="100" w:type="dxa"/>
         <w:left w:w="100" w:type="dxa"/>
@@ -19722,6 +19762,7 @@
     <w:tblPr>
       <w:tblStyleRowBandSize w:val="1"/>
       <w:tblStyleColBandSize w:val="1"/>
+      <w:tblInd w:w="0" w:type="dxa"/>
       <w:tblCellMar>
         <w:top w:w="100" w:type="dxa"/>
         <w:left w:w="100" w:type="dxa"/>
@@ -19735,6 +19776,7 @@
     <w:tblPr>
       <w:tblStyleRowBandSize w:val="1"/>
       <w:tblStyleColBandSize w:val="1"/>
+      <w:tblInd w:w="0" w:type="dxa"/>
       <w:tblCellMar>
         <w:top w:w="100" w:type="dxa"/>
         <w:left w:w="100" w:type="dxa"/>
@@ -19748,6 +19790,7 @@
     <w:tblPr>
       <w:tblStyleRowBandSize w:val="1"/>
       <w:tblStyleColBandSize w:val="1"/>
+      <w:tblInd w:w="0" w:type="dxa"/>
       <w:tblCellMar>
         <w:top w:w="100" w:type="dxa"/>
         <w:left w:w="100" w:type="dxa"/>
@@ -19761,6 +19804,7 @@
     <w:tblPr>
       <w:tblStyleRowBandSize w:val="1"/>
       <w:tblStyleColBandSize w:val="1"/>
+      <w:tblInd w:w="0" w:type="dxa"/>
       <w:tblCellMar>
         <w:top w:w="100" w:type="dxa"/>
         <w:left w:w="100" w:type="dxa"/>
@@ -19774,6 +19818,7 @@
     <w:tblPr>
       <w:tblStyleRowBandSize w:val="1"/>
       <w:tblStyleColBandSize w:val="1"/>
+      <w:tblInd w:w="0" w:type="dxa"/>
       <w:tblCellMar>
         <w:top w:w="100" w:type="dxa"/>
         <w:left w:w="100" w:type="dxa"/>
@@ -19787,6 +19832,7 @@
     <w:tblPr>
       <w:tblStyleRowBandSize w:val="1"/>
       <w:tblStyleColBandSize w:val="1"/>
+      <w:tblInd w:w="0" w:type="dxa"/>
       <w:tblCellMar>
         <w:top w:w="100" w:type="dxa"/>
         <w:left w:w="100" w:type="dxa"/>
@@ -19800,6 +19846,7 @@
     <w:tblPr>
       <w:tblStyleRowBandSize w:val="1"/>
       <w:tblStyleColBandSize w:val="1"/>
+      <w:tblInd w:w="0" w:type="dxa"/>
       <w:tblCellMar>
         <w:top w:w="100" w:type="dxa"/>
         <w:left w:w="100" w:type="dxa"/>
@@ -19813,6 +19860,7 @@
     <w:tblPr>
       <w:tblStyleRowBandSize w:val="1"/>
       <w:tblStyleColBandSize w:val="1"/>
+      <w:tblInd w:w="0" w:type="dxa"/>
       <w:tblCellMar>
         <w:top w:w="100" w:type="dxa"/>
         <w:left w:w="100" w:type="dxa"/>
@@ -19826,6 +19874,7 @@
     <w:tblPr>
       <w:tblStyleRowBandSize w:val="1"/>
       <w:tblStyleColBandSize w:val="1"/>
+      <w:tblInd w:w="0" w:type="dxa"/>
       <w:tblCellMar>
         <w:top w:w="100" w:type="dxa"/>
         <w:left w:w="100" w:type="dxa"/>
@@ -19839,6 +19888,7 @@
     <w:tblPr>
       <w:tblStyleRowBandSize w:val="1"/>
       <w:tblStyleColBandSize w:val="1"/>
+      <w:tblInd w:w="0" w:type="dxa"/>
       <w:tblCellMar>
         <w:top w:w="100" w:type="dxa"/>
         <w:left w:w="100" w:type="dxa"/>
@@ -19852,6 +19902,7 @@
     <w:tblPr>
       <w:tblStyleRowBandSize w:val="1"/>
       <w:tblStyleColBandSize w:val="1"/>
+      <w:tblInd w:w="0" w:type="dxa"/>
       <w:tblCellMar>
         <w:top w:w="100" w:type="dxa"/>
         <w:left w:w="100" w:type="dxa"/>
@@ -19865,6 +19916,7 @@
     <w:tblPr>
       <w:tblStyleRowBandSize w:val="1"/>
       <w:tblStyleColBandSize w:val="1"/>
+      <w:tblInd w:w="0" w:type="dxa"/>
       <w:tblCellMar>
         <w:top w:w="100" w:type="dxa"/>
         <w:left w:w="100" w:type="dxa"/>
@@ -19878,6 +19930,7 @@
     <w:tblPr>
       <w:tblStyleRowBandSize w:val="1"/>
       <w:tblStyleColBandSize w:val="1"/>
+      <w:tblInd w:w="0" w:type="dxa"/>
       <w:tblCellMar>
         <w:top w:w="100" w:type="dxa"/>
         <w:left w:w="100" w:type="dxa"/>
@@ -19891,6 +19944,7 @@
     <w:tblPr>
       <w:tblStyleRowBandSize w:val="1"/>
       <w:tblStyleColBandSize w:val="1"/>
+      <w:tblInd w:w="0" w:type="dxa"/>
       <w:tblCellMar>
         <w:top w:w="100" w:type="dxa"/>
         <w:left w:w="100" w:type="dxa"/>

</xml_diff>